<commit_message>
Working on the project documentation and finalising the target for this project.
</commit_message>
<xml_diff>
--- a/Project Documentation/Project Documentation.docx
+++ b/Project Documentation/Project Documentation.docx
@@ -1,6 +1,6 @@
 
 <file path=word/document.xml><?xml version="1.0" encoding="utf-8"?>
-<w:document xmlns:wpc="http://schemas.microsoft.com/office/word/2010/wordprocessingCanvas" xmlns:cx="http://schemas.microsoft.com/office/drawing/2014/chartex" xmlns:cx1="http://schemas.microsoft.com/office/drawing/2015/9/8/chartex" xmlns:cx2="http://schemas.microsoft.com/office/drawing/2015/10/21/chartex" xmlns:cx3="http://schemas.microsoft.com/office/drawing/2016/5/9/chartex" xmlns:cx4="http://schemas.microsoft.com/office/drawing/2016/5/10/chartex" xmlns:cx5="http://schemas.microsoft.com/office/drawing/2016/5/11/chartex" xmlns:cx6="http://schemas.microsoft.com/office/drawing/2016/5/12/chartex" xmlns:cx7="http://schemas.microsoft.com/office/drawing/2016/5/13/chartex" xmlns:cx8="http://schemas.microsoft.com/office/drawing/2016/5/14/chartex" xmlns:mc="http://schemas.openxmlformats.org/markup-compatibility/2006" xmlns:aink="http://schemas.microsoft.com/office/drawing/2016/ink" xmlns:am3d="http://schemas.microsoft.com/office/drawing/2017/model3d" xmlns:o="urn:schemas-microsoft-com:office:office" xmlns:r="http://schemas.openxmlformats.org/officeDocument/2006/relationships" xmlns:m="http://schemas.openxmlformats.org/officeDocument/2006/math" xmlns:v="urn:schemas-microsoft-com:vml" xmlns:wp14="http://schemas.microsoft.com/office/word/2010/wordprocessingDrawing" xmlns:wp="http://schemas.openxmlformats.org/drawingml/2006/wordprocessingDrawing" xmlns:w10="urn:schemas-microsoft-com:office:word" xmlns:w="http://schemas.openxmlformats.org/wordprocessingml/2006/main" xmlns:w14="http://schemas.microsoft.com/office/word/2010/wordml" xmlns:w15="http://schemas.microsoft.com/office/word/2012/wordml" xmlns:w16cex="http://schemas.microsoft.com/office/word/2018/wordml/cex" xmlns:w16cid="http://schemas.microsoft.com/office/word/2016/wordml/cid" xmlns:w16="http://schemas.microsoft.com/office/word/2018/wordml" xmlns:w16sdtdh="http://schemas.microsoft.com/office/word/2020/wordml/sdtdatahash" xmlns:w16se="http://schemas.microsoft.com/office/word/2015/wordml/symex" xmlns:wpg="http://schemas.microsoft.com/office/word/2010/wordprocessingGroup" xmlns:wpi="http://schemas.microsoft.com/office/word/2010/wordprocessingInk" xmlns:wne="http://schemas.microsoft.com/office/word/2006/wordml" xmlns:wps="http://schemas.microsoft.com/office/word/2010/wordprocessingShape" mc:Ignorable="w14 w15 w16se w16cid w16 w16cex w16sdtdh wp14">
+<w:document xmlns:wpc="http://schemas.microsoft.com/office/word/2010/wordprocessingCanvas" xmlns:cx="http://schemas.microsoft.com/office/drawing/2014/chartex" xmlns:cx1="http://schemas.microsoft.com/office/drawing/2015/9/8/chartex" xmlns:cx2="http://schemas.microsoft.com/office/drawing/2015/10/21/chartex" xmlns:cx3="http://schemas.microsoft.com/office/drawing/2016/5/9/chartex" xmlns:cx4="http://schemas.microsoft.com/office/drawing/2016/5/10/chartex" xmlns:cx5="http://schemas.microsoft.com/office/drawing/2016/5/11/chartex" xmlns:cx6="http://schemas.microsoft.com/office/drawing/2016/5/12/chartex" xmlns:cx7="http://schemas.microsoft.com/office/drawing/2016/5/13/chartex" xmlns:cx8="http://schemas.microsoft.com/office/drawing/2016/5/14/chartex" xmlns:mc="http://schemas.openxmlformats.org/markup-compatibility/2006" xmlns:aink="http://schemas.microsoft.com/office/drawing/2016/ink" xmlns:am3d="http://schemas.microsoft.com/office/drawing/2017/model3d" xmlns:o="urn:schemas-microsoft-com:office:office" xmlns:oel="http://schemas.microsoft.com/office/2019/extlst" xmlns:r="http://schemas.openxmlformats.org/officeDocument/2006/relationships" xmlns:m="http://schemas.openxmlformats.org/officeDocument/2006/math" xmlns:v="urn:schemas-microsoft-com:vml" xmlns:wp14="http://schemas.microsoft.com/office/word/2010/wordprocessingDrawing" xmlns:wp="http://schemas.openxmlformats.org/drawingml/2006/wordprocessingDrawing" xmlns:w10="urn:schemas-microsoft-com:office:word" xmlns:w="http://schemas.openxmlformats.org/wordprocessingml/2006/main" xmlns:w14="http://schemas.microsoft.com/office/word/2010/wordml" xmlns:w15="http://schemas.microsoft.com/office/word/2012/wordml" xmlns:w16cex="http://schemas.microsoft.com/office/word/2018/wordml/cex" xmlns:w16cid="http://schemas.microsoft.com/office/word/2016/wordml/cid" xmlns:w16="http://schemas.microsoft.com/office/word/2018/wordml" xmlns:w16sdtdh="http://schemas.microsoft.com/office/word/2020/wordml/sdtdatahash" xmlns:w16se="http://schemas.microsoft.com/office/word/2015/wordml/symex" xmlns:wpg="http://schemas.microsoft.com/office/word/2010/wordprocessingGroup" xmlns:wpi="http://schemas.microsoft.com/office/word/2010/wordprocessingInk" xmlns:wne="http://schemas.microsoft.com/office/word/2006/wordml" xmlns:wps="http://schemas.microsoft.com/office/word/2010/wordprocessingShape" mc:Ignorable="w14 w15 w16se w16cid w16 w16cex w16sdtdh wp14">
   <w:body>
     <w:p>
       <w:pPr>
@@ -102,14 +102,591 @@
     <w:p>
       <w:pPr>
         <w:widowControl w:val="0"/>
-        <w:rPr>
-          <w:rFonts w:ascii="Arial" w:hAnsi="Arial" w:cs="Arial"/>
-          <w:sz w:val="20"/>
-        </w:rPr>
-      </w:pPr>
-      <w:r>
-        <w:rPr>
-          <w:rFonts w:ascii="Arial" w:hAnsi="Arial" w:cs="Arial"/>
+        <w:spacing w:before="120"/>
+        <w:rPr>
+          <w:sz w:val="20"/>
+        </w:rPr>
+      </w:pPr>
+      <w:r>
+        <w:rPr>
+          <w:sz w:val="20"/>
+        </w:rPr>
+        <w:t>Blockchain is a distributed</w:t>
+      </w:r>
+      <w:r>
+        <w:rPr>
+          <w:sz w:val="20"/>
+        </w:rPr>
+        <w:t xml:space="preserve"> </w:t>
+      </w:r>
+      <w:r>
+        <w:rPr>
+          <w:sz w:val="20"/>
+        </w:rPr>
+        <w:t>ledger technology that enables</w:t>
+      </w:r>
+      <w:r>
+        <w:rPr>
+          <w:sz w:val="20"/>
+        </w:rPr>
+        <w:t xml:space="preserve"> </w:t>
+      </w:r>
+      <w:r>
+        <w:rPr>
+          <w:sz w:val="20"/>
+        </w:rPr>
+        <w:t>digital assets to be transacted</w:t>
+      </w:r>
+      <w:r>
+        <w:rPr>
+          <w:sz w:val="20"/>
+        </w:rPr>
+        <w:t xml:space="preserve"> </w:t>
+      </w:r>
+      <w:r>
+        <w:rPr>
+          <w:sz w:val="20"/>
+        </w:rPr>
+        <w:t>and traded in near real time.</w:t>
+      </w:r>
+      <w:r>
+        <w:rPr>
+          <w:sz w:val="20"/>
+        </w:rPr>
+        <w:t xml:space="preserve"> </w:t>
+      </w:r>
+      <w:r>
+        <w:rPr>
+          <w:sz w:val="20"/>
+        </w:rPr>
+        <w:t>The record it keeps is permanent</w:t>
+      </w:r>
+      <w:r>
+        <w:rPr>
+          <w:sz w:val="20"/>
+        </w:rPr>
+        <w:t xml:space="preserve"> </w:t>
+      </w:r>
+      <w:r>
+        <w:rPr>
+          <w:sz w:val="20"/>
+        </w:rPr>
+        <w:t>and irreversible</w:t>
+      </w:r>
+      <w:r>
+        <w:rPr>
+          <w:sz w:val="20"/>
+        </w:rPr>
+        <w:t>.</w:t>
+      </w:r>
+    </w:p>
+    <w:p>
+      <w:pPr>
+        <w:widowControl w:val="0"/>
+        <w:spacing w:before="120"/>
+        <w:rPr>
+          <w:sz w:val="20"/>
+        </w:rPr>
+      </w:pPr>
+      <w:r>
+        <w:rPr>
+          <w:sz w:val="20"/>
+        </w:rPr>
+        <w:t>Blockchain has two main</w:t>
+      </w:r>
+      <w:r>
+        <w:rPr>
+          <w:sz w:val="20"/>
+        </w:rPr>
+        <w:t xml:space="preserve"> </w:t>
+      </w:r>
+      <w:r>
+        <w:rPr>
+          <w:sz w:val="20"/>
+        </w:rPr>
+        <w:t>applications. One familiar</w:t>
+      </w:r>
+      <w:r>
+        <w:rPr>
+          <w:sz w:val="20"/>
+        </w:rPr>
+        <w:t xml:space="preserve"> </w:t>
+      </w:r>
+      <w:r>
+        <w:rPr>
+          <w:sz w:val="20"/>
+        </w:rPr>
+        <w:t>use of blockchain technology</w:t>
+      </w:r>
+      <w:r>
+        <w:rPr>
+          <w:sz w:val="20"/>
+        </w:rPr>
+        <w:t xml:space="preserve"> </w:t>
+      </w:r>
+      <w:r>
+        <w:rPr>
+          <w:sz w:val="20"/>
+        </w:rPr>
+        <w:t>involves trading and managing</w:t>
+      </w:r>
+      <w:r>
+        <w:rPr>
+          <w:sz w:val="20"/>
+        </w:rPr>
+        <w:t xml:space="preserve"> </w:t>
+      </w:r>
+      <w:r>
+        <w:rPr>
+          <w:sz w:val="20"/>
+        </w:rPr>
+        <w:t>cryptocurrencies like Bitcoin.</w:t>
+      </w:r>
+      <w:r>
+        <w:rPr>
+          <w:sz w:val="20"/>
+        </w:rPr>
+        <w:t xml:space="preserve"> </w:t>
+      </w:r>
+      <w:r>
+        <w:rPr>
+          <w:sz w:val="20"/>
+        </w:rPr>
+        <w:t>The other</w:t>
+      </w:r>
+      <w:r>
+        <w:rPr>
+          <w:sz w:val="20"/>
+        </w:rPr>
+        <w:t xml:space="preserve"> </w:t>
+      </w:r>
+      <w:r>
+        <w:rPr>
+          <w:sz w:val="20"/>
+        </w:rPr>
+        <w:t>main use of blockchain is for</w:t>
+      </w:r>
+      <w:r>
+        <w:rPr>
+          <w:sz w:val="20"/>
+        </w:rPr>
+        <w:t xml:space="preserve"> </w:t>
+      </w:r>
+      <w:r>
+        <w:rPr>
+          <w:sz w:val="20"/>
+        </w:rPr>
+        <w:t>managing transactions related</w:t>
+      </w:r>
+      <w:r>
+        <w:rPr>
+          <w:sz w:val="20"/>
+        </w:rPr>
+        <w:t xml:space="preserve"> </w:t>
+      </w:r>
+      <w:r>
+        <w:rPr>
+          <w:sz w:val="20"/>
+        </w:rPr>
+        <w:t>to trade and commerce,</w:t>
+      </w:r>
+      <w:r>
+        <w:rPr>
+          <w:sz w:val="20"/>
+        </w:rPr>
+        <w:t xml:space="preserve"> </w:t>
+      </w:r>
+      <w:r>
+        <w:rPr>
+          <w:sz w:val="20"/>
+        </w:rPr>
+        <w:t>including finance processes</w:t>
+      </w:r>
+      <w:r>
+        <w:rPr>
+          <w:sz w:val="20"/>
+        </w:rPr>
+        <w:t xml:space="preserve"> </w:t>
+      </w:r>
+      <w:r>
+        <w:rPr>
+          <w:sz w:val="20"/>
+        </w:rPr>
+        <w:t>like payables, receivables, and</w:t>
+      </w:r>
+      <w:r>
+        <w:rPr>
+          <w:sz w:val="20"/>
+        </w:rPr>
+        <w:t xml:space="preserve"> </w:t>
+      </w:r>
+      <w:r>
+        <w:rPr>
+          <w:sz w:val="20"/>
+        </w:rPr>
+        <w:t>compliance. We think of these</w:t>
+      </w:r>
+      <w:r>
+        <w:rPr>
+          <w:sz w:val="20"/>
+        </w:rPr>
+        <w:t xml:space="preserve"> </w:t>
+      </w:r>
+      <w:r>
+        <w:rPr>
+          <w:sz w:val="20"/>
+        </w:rPr>
+        <w:t>as business blockchains.</w:t>
+      </w:r>
+    </w:p>
+    <w:p>
+      <w:pPr>
+        <w:widowControl w:val="0"/>
+        <w:spacing w:before="120"/>
+        <w:rPr>
+          <w:sz w:val="20"/>
+        </w:rPr>
+      </w:pPr>
+      <w:r>
+        <w:rPr>
+          <w:sz w:val="20"/>
+        </w:rPr>
+        <w:t xml:space="preserve">Business blockchains are being used to </w:t>
+      </w:r>
+      <w:r>
+        <w:rPr>
+          <w:sz w:val="20"/>
+        </w:rPr>
+        <w:t>reinvent how transactions are</w:t>
+      </w:r>
+      <w:r>
+        <w:rPr>
+          <w:sz w:val="20"/>
+        </w:rPr>
+        <w:t xml:space="preserve"> </w:t>
+      </w:r>
+      <w:r>
+        <w:rPr>
+          <w:sz w:val="20"/>
+        </w:rPr>
+        <w:t>managed. They can take time and costs</w:t>
+      </w:r>
+      <w:r>
+        <w:rPr>
+          <w:sz w:val="20"/>
+        </w:rPr>
+        <w:t xml:space="preserve"> </w:t>
+      </w:r>
+      <w:r>
+        <w:rPr>
+          <w:sz w:val="20"/>
+        </w:rPr>
+        <w:t>out of almost any process, enabling near</w:t>
+      </w:r>
+      <w:r>
+        <w:rPr>
+          <w:sz w:val="20"/>
+        </w:rPr>
+        <w:t xml:space="preserve"> </w:t>
+      </w:r>
+      <w:r>
+        <w:rPr>
+          <w:sz w:val="20"/>
+        </w:rPr>
+        <w:t>real-time operations. And they deliver a high</w:t>
+      </w:r>
+      <w:r>
+        <w:rPr>
+          <w:sz w:val="20"/>
+        </w:rPr>
+        <w:t xml:space="preserve"> </w:t>
+      </w:r>
+      <w:r>
+        <w:rPr>
+          <w:sz w:val="20"/>
+        </w:rPr>
+        <w:t>degree of accuracy and control, with much</w:t>
+      </w:r>
+      <w:r>
+        <w:rPr>
+          <w:sz w:val="20"/>
+        </w:rPr>
+        <w:t xml:space="preserve"> </w:t>
+      </w:r>
+      <w:r>
+        <w:rPr>
+          <w:sz w:val="20"/>
+        </w:rPr>
+        <w:t>less risk than many alternatives.</w:t>
+      </w:r>
+      <w:r>
+        <w:rPr>
+          <w:sz w:val="20"/>
+        </w:rPr>
+        <w:t xml:space="preserve"> </w:t>
+      </w:r>
+      <w:r>
+        <w:rPr>
+          <w:sz w:val="20"/>
+        </w:rPr>
+        <w:t>Blockchains perform recordkeeping using</w:t>
+      </w:r>
+      <w:r>
+        <w:rPr>
+          <w:sz w:val="20"/>
+        </w:rPr>
+        <w:t xml:space="preserve"> </w:t>
+      </w:r>
+      <w:r>
+        <w:rPr>
+          <w:sz w:val="20"/>
+        </w:rPr>
+        <w:t>automated, low-cost mechanisms. They</w:t>
+      </w:r>
+      <w:r>
+        <w:rPr>
+          <w:sz w:val="20"/>
+        </w:rPr>
+        <w:t xml:space="preserve"> </w:t>
+      </w:r>
+      <w:r>
+        <w:rPr>
+          <w:sz w:val="20"/>
+        </w:rPr>
+        <w:t>enable asset transfer through secure,</w:t>
+      </w:r>
+      <w:r>
+        <w:rPr>
+          <w:sz w:val="20"/>
+        </w:rPr>
+        <w:t xml:space="preserve"> </w:t>
+      </w:r>
+      <w:r>
+        <w:rPr>
+          <w:sz w:val="20"/>
+        </w:rPr>
+        <w:t>real-time methods. And they provide</w:t>
+      </w:r>
+      <w:r>
+        <w:rPr>
+          <w:sz w:val="20"/>
+        </w:rPr>
+        <w:t xml:space="preserve"> </w:t>
+      </w:r>
+      <w:r>
+        <w:rPr>
+          <w:sz w:val="20"/>
+        </w:rPr>
+        <w:t>governance in the form of smart contracts.</w:t>
+      </w:r>
+      <w:r>
+        <w:rPr>
+          <w:sz w:val="20"/>
+        </w:rPr>
+        <w:t xml:space="preserve"> </w:t>
+      </w:r>
+      <w:r>
+        <w:rPr>
+          <w:sz w:val="20"/>
+        </w:rPr>
+        <w:t>A smart contract makes sure each part</w:t>
+      </w:r>
+      <w:r>
+        <w:rPr>
+          <w:sz w:val="20"/>
+        </w:rPr>
+        <w:t xml:space="preserve"> </w:t>
+      </w:r>
+      <w:r>
+        <w:rPr>
+          <w:sz w:val="20"/>
+        </w:rPr>
+        <w:t>of a transaction is validated the instant it</w:t>
+      </w:r>
+      <w:r>
+        <w:rPr>
+          <w:sz w:val="20"/>
+        </w:rPr>
+        <w:t xml:space="preserve"> </w:t>
+      </w:r>
+      <w:r>
+        <w:rPr>
+          <w:sz w:val="20"/>
+        </w:rPr>
+        <w:t>happens, triggering the next required action,</w:t>
+      </w:r>
+      <w:r>
+        <w:rPr>
+          <w:sz w:val="20"/>
+        </w:rPr>
+        <w:t xml:space="preserve"> </w:t>
+      </w:r>
+      <w:r>
+        <w:rPr>
+          <w:sz w:val="20"/>
+        </w:rPr>
+        <w:t>exactly when it is supposed to occur, until</w:t>
+      </w:r>
+      <w:r>
+        <w:rPr>
+          <w:sz w:val="20"/>
+        </w:rPr>
+        <w:t xml:space="preserve"> </w:t>
+      </w:r>
+      <w:r>
+        <w:rPr>
+          <w:sz w:val="20"/>
+        </w:rPr>
+        <w:t>the process is complete.</w:t>
+      </w:r>
+    </w:p>
+    <w:p>
+      <w:pPr>
+        <w:widowControl w:val="0"/>
+        <w:spacing w:before="120"/>
+        <w:rPr>
+          <w:sz w:val="20"/>
+        </w:rPr>
+      </w:pPr>
+      <w:r>
+        <w:rPr>
+          <w:sz w:val="20"/>
+        </w:rPr>
+        <w:t>Business blockchains are set up by a single</w:t>
+      </w:r>
+      <w:r>
+        <w:rPr>
+          <w:sz w:val="20"/>
+        </w:rPr>
+        <w:t xml:space="preserve"> </w:t>
+      </w:r>
+      <w:r>
+        <w:rPr>
+          <w:sz w:val="20"/>
+        </w:rPr>
+        <w:t>company or a group of companies where</w:t>
+      </w:r>
+      <w:r>
+        <w:rPr>
+          <w:sz w:val="20"/>
+        </w:rPr>
+        <w:t xml:space="preserve"> </w:t>
+      </w:r>
+      <w:r>
+        <w:rPr>
+          <w:sz w:val="20"/>
+        </w:rPr>
+        <w:t>participants are specified and known.</w:t>
+      </w:r>
+      <w:r>
+        <w:rPr>
+          <w:sz w:val="20"/>
+        </w:rPr>
+        <w:t xml:space="preserve"> </w:t>
+      </w:r>
+      <w:r>
+        <w:rPr>
+          <w:sz w:val="20"/>
+        </w:rPr>
+        <w:t>They’re designed to improve transaction</w:t>
+      </w:r>
+      <w:r>
+        <w:rPr>
+          <w:sz w:val="20"/>
+        </w:rPr>
+        <w:t xml:space="preserve"> </w:t>
+      </w:r>
+      <w:r>
+        <w:rPr>
+          <w:sz w:val="20"/>
+        </w:rPr>
+        <w:t>processing. Public blockchains that</w:t>
+      </w:r>
+      <w:r>
+        <w:rPr>
+          <w:sz w:val="20"/>
+        </w:rPr>
+        <w:t xml:space="preserve"> </w:t>
+      </w:r>
+      <w:r>
+        <w:rPr>
+          <w:sz w:val="20"/>
+        </w:rPr>
+        <w:t>support</w:t>
+      </w:r>
+      <w:r>
+        <w:rPr>
+          <w:sz w:val="20"/>
+        </w:rPr>
+        <w:t xml:space="preserve"> </w:t>
+      </w:r>
+      <w:r>
+        <w:rPr>
+          <w:sz w:val="20"/>
+        </w:rPr>
+        <w:t>cryptocurrencies like Bitcoin are</w:t>
+      </w:r>
+      <w:r>
+        <w:rPr>
+          <w:sz w:val="20"/>
+        </w:rPr>
+        <w:t xml:space="preserve"> </w:t>
+      </w:r>
+      <w:r>
+        <w:rPr>
+          <w:sz w:val="20"/>
+        </w:rPr>
+        <w:t>an entirely different thing. Finance can</w:t>
+      </w:r>
+      <w:r>
+        <w:rPr>
+          <w:sz w:val="20"/>
+        </w:rPr>
+        <w:t xml:space="preserve"> </w:t>
+      </w:r>
+      <w:r>
+        <w:rPr>
+          <w:sz w:val="20"/>
+        </w:rPr>
+        <w:t>generate significant value from business</w:t>
+      </w:r>
+      <w:r>
+        <w:rPr>
+          <w:sz w:val="20"/>
+        </w:rPr>
+        <w:t xml:space="preserve"> </w:t>
+      </w:r>
+      <w:r>
+        <w:rPr>
+          <w:sz w:val="20"/>
+        </w:rPr>
+        <w:t>blockchains without having anything to do</w:t>
+      </w:r>
+      <w:r>
+        <w:rPr>
+          <w:sz w:val="20"/>
+        </w:rPr>
+        <w:t xml:space="preserve"> </w:t>
+      </w:r>
+      <w:r>
+        <w:rPr>
+          <w:sz w:val="20"/>
+        </w:rPr>
+        <w:t>with digital currencies</w:t>
+      </w:r>
+    </w:p>
+    <w:p>
+      <w:pPr>
+        <w:widowControl w:val="0"/>
+        <w:rPr>
+          <w:rFonts w:ascii="Arial" w:hAnsi="Arial" w:cs="Arial"/>
+          <w:sz w:val="20"/>
+        </w:rPr>
+      </w:pPr>
+      <w:r>
+        <w:rPr>
+          <w:rFonts w:ascii="Arial" w:hAnsi="Arial" w:cs="Arial"/>
+          <w:noProof/>
           <w:sz w:val="20"/>
         </w:rPr>
         <w:drawing>
@@ -222,6 +799,7 @@
       <w:r>
         <w:rPr>
           <w:rFonts w:ascii="Arial" w:hAnsi="Arial" w:cs="Arial"/>
+          <w:noProof/>
           <w:sz w:val="20"/>
         </w:rPr>
         <w:drawing>
@@ -342,8 +920,10 @@
       <w:r>
         <w:rPr>
           <w:rFonts w:ascii="Arial" w:hAnsi="Arial" w:cs="Arial"/>
-          <w:sz w:val="20"/>
-        </w:rPr>
+          <w:noProof/>
+          <w:sz w:val="20"/>
+        </w:rPr>
+        <w:lastRenderedPageBreak/>
         <w:drawing>
           <wp:inline distT="0" distB="0" distL="0" distR="0" wp14:anchorId="42B9EB5D" wp14:editId="3AEB1A8B">
             <wp:extent cx="5863417" cy="668740"/>
@@ -455,6 +1035,7 @@
         <w:rPr>
           <w:b/>
           <w:bCs/>
+          <w:noProof/>
           <w:u w:val="single"/>
         </w:rPr>
         <w:drawing>
@@ -536,7 +1117,6 @@
           <w:b/>
           <w:sz w:val="20"/>
         </w:rPr>
-        <w:lastRenderedPageBreak/>
         <w:t>Feasibility Study /10</w:t>
       </w:r>
     </w:p>
@@ -841,6 +1421,7 @@
         <w:rPr>
           <w:rFonts w:ascii="Arial" w:hAnsi="Arial" w:cs="Arial"/>
           <w:b/>
+          <w:noProof/>
           <w:sz w:val="20"/>
         </w:rPr>
         <w:drawing>
@@ -959,13 +1540,32 @@
           <w:sz w:val="20"/>
         </w:rPr>
       </w:pPr>
-      <w:r>
-        <w:rPr>
-          <w:rFonts w:ascii="Arial" w:hAnsi="Arial" w:cs="Arial"/>
+    </w:p>
+    <w:p>
+      <w:pPr>
+        <w:widowControl w:val="0"/>
+        <w:rPr>
+          <w:rFonts w:ascii="Arial" w:hAnsi="Arial" w:cs="Arial"/>
+          <w:sz w:val="20"/>
+        </w:rPr>
+      </w:pPr>
+    </w:p>
+    <w:p>
+      <w:pPr>
+        <w:widowControl w:val="0"/>
+        <w:rPr>
+          <w:rFonts w:ascii="Arial" w:hAnsi="Arial" w:cs="Arial"/>
+          <w:sz w:val="20"/>
+        </w:rPr>
+      </w:pPr>
+      <w:r>
+        <w:rPr>
+          <w:rFonts w:ascii="Arial" w:hAnsi="Arial" w:cs="Arial"/>
+          <w:noProof/>
           <w:sz w:val="20"/>
         </w:rPr>
         <w:drawing>
-          <wp:inline distT="0" distB="0" distL="0" distR="0" wp14:anchorId="5E3C1C99" wp14:editId="79D95995">
+          <wp:inline distT="0" distB="0" distL="0" distR="0" wp14:anchorId="6C71793C" wp14:editId="5844E789">
             <wp:extent cx="5322629" cy="409433"/>
             <wp:effectExtent l="0" t="0" r="0" b="0"/>
             <wp:docPr id="7" name="Picture 7"/>
@@ -1015,24 +1615,6 @@
         <w:widowControl w:val="0"/>
         <w:rPr>
           <w:rFonts w:ascii="Arial" w:hAnsi="Arial" w:cs="Arial"/>
-          <w:sz w:val="20"/>
-        </w:rPr>
-      </w:pPr>
-    </w:p>
-    <w:p>
-      <w:pPr>
-        <w:widowControl w:val="0"/>
-        <w:rPr>
-          <w:rFonts w:ascii="Arial" w:hAnsi="Arial" w:cs="Arial"/>
-          <w:sz w:val="20"/>
-        </w:rPr>
-      </w:pPr>
-    </w:p>
-    <w:p>
-      <w:pPr>
-        <w:widowControl w:val="0"/>
-        <w:rPr>
-          <w:rFonts w:ascii="Arial" w:hAnsi="Arial" w:cs="Arial"/>
           <w:b/>
           <w:sz w:val="20"/>
         </w:rPr>
@@ -1059,6 +1641,7 @@
           <w:rFonts w:ascii="Arial" w:hAnsi="Arial" w:cs="Arial"/>
           <w:sz w:val="20"/>
         </w:rPr>
+        <w:lastRenderedPageBreak/>
         <w:t>Using Pseudocode develop an algorithm that demonstrates the logic of proposed application.</w:t>
       </w:r>
     </w:p>
@@ -1073,6 +1656,7 @@
         <w:rPr>
           <w:b/>
           <w:bCs/>
+          <w:noProof/>
         </w:rPr>
         <w:drawing>
           <wp:inline distT="0" distB="0" distL="0" distR="0" wp14:anchorId="3D80CE57" wp14:editId="323F4301">
@@ -1171,7 +1755,6 @@
           <w:b/>
           <w:bCs/>
         </w:rPr>
-        <w:lastRenderedPageBreak/>
         <w:t>Commented Code</w:t>
       </w:r>
     </w:p>
@@ -1186,6 +1769,7 @@
         <w:rPr>
           <w:b/>
           <w:bCs/>
+          <w:noProof/>
         </w:rPr>
         <w:drawing>
           <wp:inline distT="0" distB="0" distL="0" distR="0" wp14:anchorId="6590EA68" wp14:editId="5938BD15">
@@ -1250,6 +1834,7 @@
         <w:rPr>
           <w:b/>
           <w:bCs/>
+          <w:noProof/>
         </w:rPr>
         <w:drawing>
           <wp:inline distT="0" distB="0" distL="0" distR="0" wp14:anchorId="64526942" wp14:editId="269E32EC">
@@ -1314,6 +1899,7 @@
         <w:rPr>
           <w:b/>
           <w:bCs/>
+          <w:noProof/>
         </w:rPr>
         <w:drawing>
           <wp:inline distT="0" distB="0" distL="0" distR="0" wp14:anchorId="208D7184" wp14:editId="0416AE99">
@@ -1363,7 +1949,7 @@
 </file>
 
 <file path=word/numbering.xml><?xml version="1.0" encoding="utf-8"?>
-<w:numbering xmlns:wpc="http://schemas.microsoft.com/office/word/2010/wordprocessingCanvas" xmlns:cx="http://schemas.microsoft.com/office/drawing/2014/chartex" xmlns:cx1="http://schemas.microsoft.com/office/drawing/2015/9/8/chartex" xmlns:cx2="http://schemas.microsoft.com/office/drawing/2015/10/21/chartex" xmlns:cx3="http://schemas.microsoft.com/office/drawing/2016/5/9/chartex" xmlns:cx4="http://schemas.microsoft.com/office/drawing/2016/5/10/chartex" xmlns:cx5="http://schemas.microsoft.com/office/drawing/2016/5/11/chartex" xmlns:cx6="http://schemas.microsoft.com/office/drawing/2016/5/12/chartex" xmlns:cx7="http://schemas.microsoft.com/office/drawing/2016/5/13/chartex" xmlns:cx8="http://schemas.microsoft.com/office/drawing/2016/5/14/chartex" xmlns:mc="http://schemas.openxmlformats.org/markup-compatibility/2006" xmlns:aink="http://schemas.microsoft.com/office/drawing/2016/ink" xmlns:am3d="http://schemas.microsoft.com/office/drawing/2017/model3d" xmlns:o="urn:schemas-microsoft-com:office:office" xmlns:r="http://schemas.openxmlformats.org/officeDocument/2006/relationships" xmlns:m="http://schemas.openxmlformats.org/officeDocument/2006/math" xmlns:v="urn:schemas-microsoft-com:vml" xmlns:wp14="http://schemas.microsoft.com/office/word/2010/wordprocessingDrawing" xmlns:wp="http://schemas.openxmlformats.org/drawingml/2006/wordprocessingDrawing" xmlns:w10="urn:schemas-microsoft-com:office:word" xmlns:w="http://schemas.openxmlformats.org/wordprocessingml/2006/main" xmlns:w14="http://schemas.microsoft.com/office/word/2010/wordml" xmlns:w15="http://schemas.microsoft.com/office/word/2012/wordml" xmlns:w16cex="http://schemas.microsoft.com/office/word/2018/wordml/cex" xmlns:w16cid="http://schemas.microsoft.com/office/word/2016/wordml/cid" xmlns:w16="http://schemas.microsoft.com/office/word/2018/wordml" xmlns:w16sdtdh="http://schemas.microsoft.com/office/word/2020/wordml/sdtdatahash" xmlns:w16se="http://schemas.microsoft.com/office/word/2015/wordml/symex" xmlns:wpg="http://schemas.microsoft.com/office/word/2010/wordprocessingGroup" xmlns:wpi="http://schemas.microsoft.com/office/word/2010/wordprocessingInk" xmlns:wne="http://schemas.microsoft.com/office/word/2006/wordml" xmlns:wps="http://schemas.microsoft.com/office/word/2010/wordprocessingShape" mc:Ignorable="w14 w15 w16se w16cid w16 w16cex w16sdtdh wp14">
+<w:numbering xmlns:wpc="http://schemas.microsoft.com/office/word/2010/wordprocessingCanvas" xmlns:cx="http://schemas.microsoft.com/office/drawing/2014/chartex" xmlns:cx1="http://schemas.microsoft.com/office/drawing/2015/9/8/chartex" xmlns:cx2="http://schemas.microsoft.com/office/drawing/2015/10/21/chartex" xmlns:cx3="http://schemas.microsoft.com/office/drawing/2016/5/9/chartex" xmlns:cx4="http://schemas.microsoft.com/office/drawing/2016/5/10/chartex" xmlns:cx5="http://schemas.microsoft.com/office/drawing/2016/5/11/chartex" xmlns:cx6="http://schemas.microsoft.com/office/drawing/2016/5/12/chartex" xmlns:cx7="http://schemas.microsoft.com/office/drawing/2016/5/13/chartex" xmlns:cx8="http://schemas.microsoft.com/office/drawing/2016/5/14/chartex" xmlns:mc="http://schemas.openxmlformats.org/markup-compatibility/2006" xmlns:aink="http://schemas.microsoft.com/office/drawing/2016/ink" xmlns:am3d="http://schemas.microsoft.com/office/drawing/2017/model3d" xmlns:o="urn:schemas-microsoft-com:office:office" xmlns:oel="http://schemas.microsoft.com/office/2019/extlst" xmlns:r="http://schemas.openxmlformats.org/officeDocument/2006/relationships" xmlns:m="http://schemas.openxmlformats.org/officeDocument/2006/math" xmlns:v="urn:schemas-microsoft-com:vml" xmlns:wp14="http://schemas.microsoft.com/office/word/2010/wordprocessingDrawing" xmlns:wp="http://schemas.openxmlformats.org/drawingml/2006/wordprocessingDrawing" xmlns:w10="urn:schemas-microsoft-com:office:word" xmlns:w="http://schemas.openxmlformats.org/wordprocessingml/2006/main" xmlns:w14="http://schemas.microsoft.com/office/word/2010/wordml" xmlns:w15="http://schemas.microsoft.com/office/word/2012/wordml" xmlns:w16cex="http://schemas.microsoft.com/office/word/2018/wordml/cex" xmlns:w16cid="http://schemas.microsoft.com/office/word/2016/wordml/cid" xmlns:w16="http://schemas.microsoft.com/office/word/2018/wordml" xmlns:w16sdtdh="http://schemas.microsoft.com/office/word/2020/wordml/sdtdatahash" xmlns:w16se="http://schemas.microsoft.com/office/word/2015/wordml/symex" xmlns:wpg="http://schemas.microsoft.com/office/word/2010/wordprocessingGroup" xmlns:wpi="http://schemas.microsoft.com/office/word/2010/wordprocessingInk" xmlns:wne="http://schemas.microsoft.com/office/word/2006/wordml" xmlns:wps="http://schemas.microsoft.com/office/word/2010/wordprocessingShape" mc:Ignorable="w14 w15 w16se w16cid w16 w16cex w16sdtdh wp14">
   <w:abstractNum w:abstractNumId="0" w15:restartNumberingAfterBreak="0">
     <w:nsid w:val="36547DC5"/>
     <w:multiLevelType w:val="hybridMultilevel"/>
@@ -1477,7 +2063,7 @@
       </w:rPr>
     </w:lvl>
   </w:abstractNum>
-  <w:num w:numId="1">
+  <w:num w:numId="1" w16cid:durableId="1758212615">
     <w:abstractNumId w:val="0"/>
   </w:num>
 </w:numbering>

</xml_diff>

<commit_message>
Added to the project documentation and finalised the intricacies of the project including the target market, the way in which the blockchain will be used and how it will operate and the functionality it will possess.
</commit_message>
<xml_diff>
--- a/Project Documentation/Project Documentation.docx
+++ b/Project Documentation/Project Documentation.docx
@@ -1,6 +1,6 @@
 
 <file path=word/document.xml><?xml version="1.0" encoding="utf-8"?>
-<w:document xmlns:wpc="http://schemas.microsoft.com/office/word/2010/wordprocessingCanvas" xmlns:cx="http://schemas.microsoft.com/office/drawing/2014/chartex" xmlns:cx1="http://schemas.microsoft.com/office/drawing/2015/9/8/chartex" xmlns:cx2="http://schemas.microsoft.com/office/drawing/2015/10/21/chartex" xmlns:cx3="http://schemas.microsoft.com/office/drawing/2016/5/9/chartex" xmlns:cx4="http://schemas.microsoft.com/office/drawing/2016/5/10/chartex" xmlns:cx5="http://schemas.microsoft.com/office/drawing/2016/5/11/chartex" xmlns:cx6="http://schemas.microsoft.com/office/drawing/2016/5/12/chartex" xmlns:cx7="http://schemas.microsoft.com/office/drawing/2016/5/13/chartex" xmlns:cx8="http://schemas.microsoft.com/office/drawing/2016/5/14/chartex" xmlns:mc="http://schemas.openxmlformats.org/markup-compatibility/2006" xmlns:aink="http://schemas.microsoft.com/office/drawing/2016/ink" xmlns:am3d="http://schemas.microsoft.com/office/drawing/2017/model3d" xmlns:o="urn:schemas-microsoft-com:office:office" xmlns:oel="http://schemas.microsoft.com/office/2019/extlst" xmlns:r="http://schemas.openxmlformats.org/officeDocument/2006/relationships" xmlns:m="http://schemas.openxmlformats.org/officeDocument/2006/math" xmlns:v="urn:schemas-microsoft-com:vml" xmlns:wp14="http://schemas.microsoft.com/office/word/2010/wordprocessingDrawing" xmlns:wp="http://schemas.openxmlformats.org/drawingml/2006/wordprocessingDrawing" xmlns:w10="urn:schemas-microsoft-com:office:word" xmlns:w="http://schemas.openxmlformats.org/wordprocessingml/2006/main" xmlns:w14="http://schemas.microsoft.com/office/word/2010/wordml" xmlns:w15="http://schemas.microsoft.com/office/word/2012/wordml" xmlns:w16cex="http://schemas.microsoft.com/office/word/2018/wordml/cex" xmlns:w16cid="http://schemas.microsoft.com/office/word/2016/wordml/cid" xmlns:w16="http://schemas.microsoft.com/office/word/2018/wordml" xmlns:w16sdtdh="http://schemas.microsoft.com/office/word/2020/wordml/sdtdatahash" xmlns:w16se="http://schemas.microsoft.com/office/word/2015/wordml/symex" xmlns:wpg="http://schemas.microsoft.com/office/word/2010/wordprocessingGroup" xmlns:wpi="http://schemas.microsoft.com/office/word/2010/wordprocessingInk" xmlns:wne="http://schemas.microsoft.com/office/word/2006/wordml" xmlns:wps="http://schemas.microsoft.com/office/word/2010/wordprocessingShape" mc:Ignorable="w14 w15 w16se w16cid w16 w16cex w16sdtdh wp14">
+<w:document xmlns:wpc="http://schemas.microsoft.com/office/word/2010/wordprocessingCanvas" xmlns:cx="http://schemas.microsoft.com/office/drawing/2014/chartex" xmlns:cx1="http://schemas.microsoft.com/office/drawing/2015/9/8/chartex" xmlns:cx2="http://schemas.microsoft.com/office/drawing/2015/10/21/chartex" xmlns:cx3="http://schemas.microsoft.com/office/drawing/2016/5/9/chartex" xmlns:cx4="http://schemas.microsoft.com/office/drawing/2016/5/10/chartex" xmlns:cx5="http://schemas.microsoft.com/office/drawing/2016/5/11/chartex" xmlns:cx6="http://schemas.microsoft.com/office/drawing/2016/5/12/chartex" xmlns:cx7="http://schemas.microsoft.com/office/drawing/2016/5/13/chartex" xmlns:cx8="http://schemas.microsoft.com/office/drawing/2016/5/14/chartex" xmlns:mc="http://schemas.openxmlformats.org/markup-compatibility/2006" xmlns:aink="http://schemas.microsoft.com/office/drawing/2016/ink" xmlns:am3d="http://schemas.microsoft.com/office/drawing/2017/model3d" xmlns:o="urn:schemas-microsoft-com:office:office" xmlns:r="http://schemas.openxmlformats.org/officeDocument/2006/relationships" xmlns:m="http://schemas.openxmlformats.org/officeDocument/2006/math" xmlns:v="urn:schemas-microsoft-com:vml" xmlns:wp14="http://schemas.microsoft.com/office/word/2010/wordprocessingDrawing" xmlns:wp="http://schemas.openxmlformats.org/drawingml/2006/wordprocessingDrawing" xmlns:w10="urn:schemas-microsoft-com:office:word" xmlns:w="http://schemas.openxmlformats.org/wordprocessingml/2006/main" xmlns:w14="http://schemas.microsoft.com/office/word/2010/wordml" xmlns:w15="http://schemas.microsoft.com/office/word/2012/wordml" xmlns:w16cex="http://schemas.microsoft.com/office/word/2018/wordml/cex" xmlns:w16cid="http://schemas.microsoft.com/office/word/2016/wordml/cid" xmlns:w16="http://schemas.microsoft.com/office/word/2018/wordml" xmlns:w16sdtdh="http://schemas.microsoft.com/office/word/2020/wordml/sdtdatahash" xmlns:w16se="http://schemas.microsoft.com/office/word/2015/wordml/symex" xmlns:wpg="http://schemas.microsoft.com/office/word/2010/wordprocessingGroup" xmlns:wpi="http://schemas.microsoft.com/office/word/2010/wordprocessingInk" xmlns:wne="http://schemas.microsoft.com/office/word/2006/wordml" xmlns:wps="http://schemas.microsoft.com/office/word/2010/wordprocessingShape" mc:Ignorable="w14 w15 w16se w16cid w16 w16cex w16sdtdh wp14">
   <w:body>
     <w:p>
       <w:pPr>
@@ -402,42 +402,34 @@
     </w:p>
     <w:p>
       <w:r>
-        <w:t xml:space="preserve">Some nodes in a blockchain network are able to produce new blocks, a process known as authoring. Exactly which nodes may author blocks depends on which consensus engine </w:t>
+        <w:t>Some nodes in a blockchain network are able to produce new blocks, a process known as authoring. Exactly which nodes may author blocks depends on which consensus engine you're using.</w:t>
+      </w:r>
+    </w:p>
+    <w:p>
+      <w:r>
+        <w:t>Users in any system want to know when their transactions are finalized, and blockchain is no different. In some traditional systems, finality happens when a receipt is handed over, or papers are signed.</w:t>
+      </w:r>
+    </w:p>
+    <w:p>
+      <w:r>
+        <w:t>Using the block authoring schemes and fork choice rules described so far, transactions are never entirely finalized. There is always a chance that a longer (or heavier) chain will come along and revert your transaction. However, the more blocks are built on top of a particular block, the less likely it is to ever be reverted. In this way, block authoring along with a proper fork choice rule provides probabilistic finality.</w:t>
+      </w:r>
+    </w:p>
+    <w:p>
+      <w:r>
+        <w:t>When deterministic finality is desired, a finality gadget can be added to the blockchain's logic. Members of a fixed authority set cast finality votes, and when enough votes have been cast for a certain block, the block is deemed final. In most systems, this threshold is 2/3. Blocks that have been finalized by such a gadget cannot be reverted without external coordination such as a hard fork.</w:t>
+      </w:r>
+    </w:p>
+    <w:p>
+      <w:r>
+        <w:t xml:space="preserve">GRANDPA validators vote on chains, not blocks, </w:t>
       </w:r>
       <w:proofErr w:type="gramStart"/>
       <w:r>
-        <w:t>you're</w:t>
+        <w:t>i.e.</w:t>
       </w:r>
       <w:proofErr w:type="gramEnd"/>
       <w:r>
-        <w:t xml:space="preserve"> using.</w:t>
-      </w:r>
-    </w:p>
-    <w:p>
-      <w:r>
-        <w:t>Users in any system want to know when their transactions are finalized, and blockchain is no different. In some traditional systems, finality happens when a receipt is handed over, or papers are signed.</w:t>
-      </w:r>
-    </w:p>
-    <w:p>
-      <w:r>
-        <w:t>Using the block authoring schemes and fork choice rules described so far, transactions are never entirely finalized. There is always a chance that a longer (or heavier) chain will come along and revert your transaction. However, the more blocks are built on top of a particular block, the less likely it is to ever be reverted. In this way, block authoring along with a proper fork choice rule provides probabilistic finality.</w:t>
-      </w:r>
-    </w:p>
-    <w:p>
-      <w:r>
-        <w:t>When deterministic finality is desired, a finality gadget can be added to the blockchain's logic. Members of a fixed authority set cast finality votes, and when enough votes have been cast for a certain block, the block is deemed final. In most systems, this threshold is 2/3. Blocks that have been finalized by such a gadget cannot be reverted without external coordination such as a hard fork.</w:t>
-      </w:r>
-    </w:p>
-    <w:p>
-      <w:r>
-        <w:t xml:space="preserve">GRANDPA validators vote on chains, not blocks, </w:t>
-      </w:r>
-      <w:proofErr w:type="gramStart"/>
-      <w:r>
-        <w:t>i.e.</w:t>
-      </w:r>
-      <w:proofErr w:type="gramEnd"/>
-      <w:r>
         <w:t xml:space="preserve"> they vote on a </w:t>
       </w:r>
       <w:r>
@@ -514,72 +506,270 @@
       <w:pPr>
         <w:widowControl w:val="0"/>
         <w:rPr>
-          <w:szCs w:val="24"/>
-        </w:rPr>
-      </w:pPr>
-      <w:r>
-        <w:rPr>
           <w:b/>
           <w:bCs/>
           <w:szCs w:val="24"/>
         </w:rPr>
+      </w:pPr>
+      <w:r>
+        <w:rPr>
+          <w:b/>
+          <w:bCs/>
+          <w:szCs w:val="24"/>
+        </w:rPr>
         <w:t xml:space="preserve">Idea surrounding Business Blockchain: </w:t>
       </w:r>
-      <w:r>
-        <w:rPr>
-          <w:szCs w:val="24"/>
-        </w:rPr>
-        <w:t>Self-validating sub-ledgers for receivables and payables and Order-to-cash and procure-to-pay integration.</w:t>
-      </w:r>
-      <w:r>
-        <w:rPr>
-          <w:szCs w:val="24"/>
-        </w:rPr>
-        <w:t xml:space="preserve"> Supply Chain management.</w:t>
-      </w:r>
-      <w:r>
+    </w:p>
+    <w:p>
+      <w:pPr>
+        <w:widowControl w:val="0"/>
+        <w:rPr>
+          <w:szCs w:val="24"/>
+        </w:rPr>
+      </w:pPr>
+      <w:r>
+        <w:rPr>
+          <w:szCs w:val="24"/>
+        </w:rPr>
+        <w:t>Creating a blockchain that links business</w:t>
+      </w:r>
+      <w:r>
+        <w:rPr>
+          <w:szCs w:val="24"/>
+        </w:rPr>
+        <w:t>es, financial firms, and banks</w:t>
+      </w:r>
+      <w:r>
+        <w:rPr>
+          <w:szCs w:val="24"/>
+        </w:rPr>
+        <w:t xml:space="preserve"> together in a private, permissioned blockchain where each user is known to each other. The transactions will have some privacy, possibly zero knowledge proofs, which allows for the blockchain to be used by numerous different businesses even if they are not interacting with each other for the processes of Source / Procure to pay and quote to cash between the businesses. </w:t>
+      </w:r>
+      <w:r>
+        <w:rPr>
+          <w:szCs w:val="24"/>
+        </w:rPr>
+        <w:t>Self-validating sub-ledgers for receivables and payables</w:t>
+      </w:r>
+      <w:r>
+        <w:rPr>
+          <w:szCs w:val="24"/>
+        </w:rPr>
+        <w:t xml:space="preserve"> for the business so that administration costs are minimised. </w:t>
+      </w:r>
+      <w:r>
+        <w:rPr>
+          <w:szCs w:val="24"/>
+        </w:rPr>
+        <w:t>Blockchain will help s</w:t>
+      </w:r>
+      <w:r>
+        <w:rPr>
+          <w:szCs w:val="24"/>
+        </w:rPr>
+        <w:t xml:space="preserve">upply chain partners with some of their challenges </w:t>
+      </w:r>
+      <w:r>
+        <w:rPr>
+          <w:szCs w:val="24"/>
+        </w:rPr>
+        <w:lastRenderedPageBreak/>
+        <w:t>by creating a complete, transparent, tamperproof history of the information flows, inventory flows, and financial flows in transactions.</w:t>
+      </w:r>
+    </w:p>
+    <w:p>
+      <w:pPr>
+        <w:widowControl w:val="0"/>
+        <w:rPr>
+          <w:szCs w:val="24"/>
+        </w:rPr>
+      </w:pPr>
+      <w:r>
+        <w:rPr>
+          <w:szCs w:val="24"/>
+        </w:rPr>
+        <w:t>with blockchain, the retailer records the digital token for the order. The supplier then logs in the order and confirms to the retailer that the order has been received—an action that again gets recorded on the blockchain but would not generate an entry in a financial ledger. Next the supplier requests a working-capital loan from the bank to finance the production of the goods. The bank verifies the order on the shared blockchain, approves the loan, and records the loan’s digital token on the same blockchain.</w:t>
+      </w:r>
+    </w:p>
+    <w:p>
+      <w:pPr>
+        <w:widowControl w:val="0"/>
+        <w:rPr>
+          <w:szCs w:val="24"/>
+        </w:rPr>
+      </w:pPr>
+      <w:r>
+        <w:rPr>
+          <w:szCs w:val="24"/>
+        </w:rPr>
+        <w:t>functions can be automated through smart contracts, in which lines of computer code use data from the blockchain to verify when contractual obligations have been met and payments can be issued. Smart contracts can be programmed to assess the status of a transaction and automatically take actions such as releasing a payment, recording ledger entries, and flagging exceptions in need of manual intervention.</w:t>
+      </w:r>
+    </w:p>
+    <w:p>
+      <w:pPr>
+        <w:widowControl w:val="0"/>
+        <w:rPr>
+          <w:szCs w:val="24"/>
+        </w:rPr>
+      </w:pPr>
+      <w:r>
+        <w:rPr>
+          <w:szCs w:val="24"/>
+        </w:rPr>
+        <w:t xml:space="preserve">Assets and items of monetary value that are being traded could be tokenised to enable this optimisation. </w:t>
+      </w:r>
+      <w:r>
+        <w:rPr>
+          <w:szCs w:val="24"/>
+        </w:rPr>
+        <w:t>Asset tokenization is a term for the use of blockchain technology to represent ownership or rights to an asset as a tradable, on-chain token. Though it most commonly refers to the tokenization of financial or fungible assets, such as shares in a company or a quantity of gold, asset tokenization can hypothetically refer to the tokenization of any material or nonmaterial thing possessing monetary value: everything from a piece of art to a patent to an hour of a skilled worker’s time.</w:t>
+      </w:r>
+      <w:r>
+        <w:rPr>
+          <w:szCs w:val="24"/>
+        </w:rPr>
+        <w:t xml:space="preserve"> G</w:t>
+      </w:r>
+      <w:r>
+        <w:rPr>
+          <w:szCs w:val="24"/>
+        </w:rPr>
+        <w:t>reater transparency regarding ownership and ownership history; and a reduction in administrative costs associated with the trading of these assets, including management, issuance, and transactional intermediaries.</w:t>
+      </w:r>
+      <w:r>
+        <w:rPr>
+          <w:szCs w:val="24"/>
+        </w:rPr>
         <w:t xml:space="preserve"> </w:t>
       </w:r>
       <w:r>
         <w:rPr>
           <w:szCs w:val="24"/>
         </w:rPr>
-        <w:t>blockchain will likely start out as an internal solution to track investors and ownership without relying on a fund administrator. Rather than stacks of paperwork and manual mechanisms for monitoring complex ownership structures and subsequent changes, portfolio managers can use a distributed ledger to manage ownership of complex assets and investment vehicles in real-time. Investors can securely check their holdings and investment allocations whenever they want, and hedge fund managers can drastically reduce the time required to assemble complex statements or performance reports.</w:t>
-      </w:r>
-    </w:p>
-    <w:p>
-      <w:pPr>
-        <w:widowControl w:val="0"/>
-        <w:rPr>
-          <w:szCs w:val="24"/>
-        </w:rPr>
-      </w:pPr>
+        <w:t>The process of tokenization creates a bridge between real-world</w:t>
+      </w:r>
+      <w:r>
+        <w:rPr>
+          <w:szCs w:val="24"/>
+        </w:rPr>
+        <w:t xml:space="preserve"> </w:t>
+      </w:r>
+      <w:r>
+        <w:rPr>
+          <w:szCs w:val="24"/>
+        </w:rPr>
+        <w:t xml:space="preserve">assets and their trading, </w:t>
+      </w:r>
+      <w:proofErr w:type="spellStart"/>
+      <w:r>
+        <w:rPr>
+          <w:szCs w:val="24"/>
+        </w:rPr>
+        <w:t>strorage</w:t>
+      </w:r>
+      <w:proofErr w:type="spellEnd"/>
+      <w:r>
+        <w:rPr>
+          <w:szCs w:val="24"/>
+        </w:rPr>
+        <w:t xml:space="preserve"> and transfer in a digital world.</w:t>
+      </w:r>
+      <w:r>
+        <w:rPr>
+          <w:szCs w:val="24"/>
+        </w:rPr>
+        <w:t xml:space="preserve"> </w:t>
+      </w:r>
+      <w:r>
+        <w:rPr>
+          <w:szCs w:val="24"/>
+        </w:rPr>
+        <w:t>The corresponding basis is built by using the Blockchain technology.</w:t>
+      </w:r>
+    </w:p>
+    <w:p>
+      <w:pPr>
+        <w:widowControl w:val="0"/>
+        <w:spacing w:before="120"/>
+        <w:rPr>
+          <w:szCs w:val="24"/>
+        </w:rPr>
+      </w:pPr>
+      <w:r>
+        <w:rPr>
+          <w:szCs w:val="24"/>
+        </w:rPr>
+        <w:t>Blockchain is a distributed ledger technology that enables digital assets to be transacted and traded in near real time. The record it keeps is permanent and irreversible.</w:t>
+      </w:r>
+    </w:p>
+    <w:p>
+      <w:pPr>
+        <w:widowControl w:val="0"/>
+        <w:spacing w:before="120"/>
+        <w:rPr>
+          <w:szCs w:val="24"/>
+        </w:rPr>
+      </w:pPr>
+      <w:r>
+        <w:rPr>
+          <w:szCs w:val="24"/>
+        </w:rPr>
+        <w:t>Business blockchains are being used to reinvent how transactions are managed. They can take time and costs out of almost any process, enabling near real-time operations. And they deliver a high degree of accuracy and control, with much less risk than many alternatives. Blockchains perform recordkeeping using automated, low-cost mechanisms. They enable asset transfer through secure, real-time methods. And they provide governance in the form of smart contracts. A smart contract makes sure each part of a transaction is validated the instant it happens, triggering the next required action, exactly when it is supposed to occur, until the process is complete.</w:t>
+      </w:r>
+    </w:p>
+    <w:p>
+      <w:pPr>
+        <w:widowControl w:val="0"/>
+        <w:spacing w:before="120"/>
+        <w:rPr>
+          <w:szCs w:val="24"/>
+        </w:rPr>
+      </w:pPr>
+      <w:r>
+        <w:rPr>
+          <w:szCs w:val="24"/>
+        </w:rPr>
+        <w:t xml:space="preserve">Business blockchains are set up by a single company or a group of companies where participants are specified and known. </w:t>
+      </w:r>
+      <w:r>
+        <w:rPr>
+          <w:szCs w:val="24"/>
+        </w:rPr>
+        <w:t>They are</w:t>
+      </w:r>
+      <w:r>
+        <w:rPr>
+          <w:szCs w:val="24"/>
+        </w:rPr>
+        <w:t xml:space="preserve"> designed to improve transaction processing. Public blockchains that support cryptocurrencies like Bitcoin are an entirely different thing. Finance can generate significant value from business blockchains without having anything to do with digital currencies</w:t>
+      </w:r>
+      <w:r>
+        <w:rPr>
+          <w:szCs w:val="24"/>
+        </w:rPr>
+        <w:t>.</w:t>
+      </w:r>
+    </w:p>
+    <w:p>
+      <w:pPr>
+        <w:widowControl w:val="0"/>
+        <w:spacing w:before="120"/>
+        <w:rPr>
+          <w:szCs w:val="24"/>
+        </w:rPr>
+      </w:pPr>
+      <w:r>
+        <w:rPr>
+          <w:szCs w:val="24"/>
+        </w:rPr>
+        <w:t xml:space="preserve">Blockchains integrate different systems to get data right at the point of origination, which can eliminate downstream reconciliations. This enables straight-through processing, also known as touchless transactions. For example, a company uses blockchain to match a customer </w:t>
+      </w:r>
       <w:r>
         <w:rPr>
           <w:szCs w:val="24"/>
         </w:rPr>
         <w:lastRenderedPageBreak/>
-        <w:t>N</w:t>
-      </w:r>
-      <w:r>
-        <w:rPr>
-          <w:szCs w:val="24"/>
-        </w:rPr>
-        <w:t>umber of potential use cases within the asset management lifecycle (see Fig.1). Once implemented, it can be used to streamline management of portfolios, speed clearing and settlement of trades, and ease compliance burdens associated with anti-money laundering (AML) and know your customer (KYC).</w:t>
-      </w:r>
-    </w:p>
-    <w:p>
-      <w:pPr>
-        <w:widowControl w:val="0"/>
-        <w:rPr>
-          <w:szCs w:val="24"/>
-        </w:rPr>
-      </w:pPr>
-      <w:r>
-        <w:rPr>
-          <w:szCs w:val="24"/>
-        </w:rPr>
-        <w:t>For hedge funds specifically, blockchain will likely start out as an internal solution to track investors and ownership without relying on a fund administrator. Rather than stacks of paperwork and manual mechanisms for monitoring complex ownership structures and subsequent changes, portfolio managers can use a distributed ledger to manage ownership of complex assets and investment vehicles in real-time. Investors can securely check their holdings and investment allocations whenever they want, and hedge fund managers can drastically reduce the time required to assemble complex statements or performance reports.</w:t>
+        <w:t>purchase order with the buyer order, and records that action on a blockchain. Now there is one source of the truth, which is visible to both parties.</w:t>
       </w:r>
     </w:p>
     <w:p>
@@ -594,7 +784,7 @@
         <w:rPr>
           <w:szCs w:val="24"/>
         </w:rPr>
-        <w:t>Identify the needs the functionality needs of the client and the boundaries of the program.</w:t>
+        <w:t>Smart contracts provide the governance mechanism for business blockchains. Once a smart contract is locked down, the terms and conditions can’t be changed unless all those affected agree.</w:t>
       </w:r>
     </w:p>
     <w:p>
@@ -609,7 +799,25 @@
         <w:rPr>
           <w:szCs w:val="24"/>
         </w:rPr>
-        <w:t>Blockchain is a distributed ledger technology that enables digital assets to be transacted and traded in near real time. The record it keeps is permanent and irreversible.</w:t>
+        <w:t>The hard part is establishing a sustainable group of trading partners, with transactions governed by effective smart contracts and clear rules of engagement.</w:t>
+      </w:r>
+      <w:r>
+        <w:rPr>
+          <w:szCs w:val="24"/>
+        </w:rPr>
+        <w:t xml:space="preserve"> The permanent and irreversible nature of blockchains greatly reduces the possibility of fraud and errors.</w:t>
+      </w:r>
+      <w:r>
+        <w:rPr>
+          <w:szCs w:val="24"/>
+        </w:rPr>
+        <w:t xml:space="preserve"> Blockchains enable the management of things like asset purchases, financing, warranties, insurance, regulatory compliance, and public safety—in an integrated manner and all at the same time</w:t>
+      </w:r>
+      <w:r>
+        <w:rPr>
+          <w:szCs w:val="24"/>
+        </w:rPr>
+        <w:t>.</w:t>
       </w:r>
     </w:p>
     <w:p>
@@ -624,120 +832,7 @@
         <w:rPr>
           <w:szCs w:val="24"/>
         </w:rPr>
-        <w:t>Blockchain has two main applications. One familiar use of blockchain technology involves trading and managing cryptocurrencies like Bitcoin. The other main use of blockchain is for managing transactions related to trade and commerce, including finance processes like payables, receivables, and compliance. We think of these as business blockchains.</w:t>
-      </w:r>
-    </w:p>
-    <w:p>
-      <w:pPr>
-        <w:widowControl w:val="0"/>
-        <w:spacing w:before="120"/>
-        <w:rPr>
-          <w:szCs w:val="24"/>
-        </w:rPr>
-      </w:pPr>
-      <w:r>
-        <w:rPr>
-          <w:szCs w:val="24"/>
-        </w:rPr>
-        <w:t>Business blockchains are being used to reinvent how transactions are managed. They can take time and costs out of almost any process, enabling near real-time operations. And they deliver a high degree of accuracy and control, with much less risk than many alternatives. Blockchains perform recordkeeping using automated, low-cost mechanisms. They enable asset transfer through secure, real-time methods. And they provide governance in the form of smart contracts. A smart contract makes sure each part of a transaction is validated the instant it happens, triggering the next required action, exactly when it is supposed to occur, until the process is complete.</w:t>
-      </w:r>
-    </w:p>
-    <w:p>
-      <w:pPr>
-        <w:widowControl w:val="0"/>
-        <w:spacing w:before="120"/>
-        <w:rPr>
-          <w:szCs w:val="24"/>
-        </w:rPr>
-      </w:pPr>
-      <w:r>
-        <w:rPr>
-          <w:szCs w:val="24"/>
-        </w:rPr>
-        <w:t xml:space="preserve">Business blockchains are set up by a single company or a group of companies where participants are specified and known. </w:t>
-      </w:r>
-      <w:r>
-        <w:rPr>
-          <w:szCs w:val="24"/>
-        </w:rPr>
-        <w:t>They are</w:t>
-      </w:r>
-      <w:r>
-        <w:rPr>
-          <w:szCs w:val="24"/>
-        </w:rPr>
-        <w:t xml:space="preserve"> designed to improve transaction processing. Public blockchains that support cryptocurrencies like Bitcoin are an entirely different thing. Finance can generate significant value from business blockchains without having anything to do with digital currencies</w:t>
-      </w:r>
-      <w:r>
-        <w:rPr>
-          <w:szCs w:val="24"/>
-        </w:rPr>
-        <w:t>.</w:t>
-      </w:r>
-    </w:p>
-    <w:p>
-      <w:pPr>
-        <w:widowControl w:val="0"/>
-        <w:spacing w:before="120"/>
-        <w:rPr>
-          <w:szCs w:val="24"/>
-        </w:rPr>
-      </w:pPr>
-      <w:r>
-        <w:rPr>
-          <w:szCs w:val="24"/>
-        </w:rPr>
-        <w:t>Blockchains integrate different systems to get data right at the point of origination, which can eliminate downstream reconciliations. This enables straight-through processing, also known as touchless transactions. For example, a company uses blockchain to match a customer purchase order with the buyer order, and records that action on a blockchain. Now there is one source of the truth, which is visible to both parties.</w:t>
-      </w:r>
-    </w:p>
-    <w:p>
-      <w:pPr>
-        <w:widowControl w:val="0"/>
-        <w:spacing w:before="120"/>
-        <w:rPr>
-          <w:szCs w:val="24"/>
-        </w:rPr>
-      </w:pPr>
-      <w:r>
-        <w:rPr>
-          <w:szCs w:val="24"/>
-        </w:rPr>
-        <w:t xml:space="preserve">Smart contracts provide the governance mechanism for business blockchains. Once a smart contract is locked down, the terms and conditions </w:t>
-      </w:r>
-      <w:proofErr w:type="gramStart"/>
-      <w:r>
-        <w:rPr>
-          <w:szCs w:val="24"/>
-        </w:rPr>
-        <w:t>can’t</w:t>
-      </w:r>
-      <w:proofErr w:type="gramEnd"/>
-      <w:r>
-        <w:rPr>
-          <w:szCs w:val="24"/>
-        </w:rPr>
-        <w:t xml:space="preserve"> be changed unless all those affected agree.</w:t>
-      </w:r>
-    </w:p>
-    <w:p>
-      <w:pPr>
-        <w:widowControl w:val="0"/>
-        <w:spacing w:before="120"/>
-        <w:rPr>
-          <w:szCs w:val="24"/>
-        </w:rPr>
-      </w:pPr>
-      <w:r>
-        <w:rPr>
-          <w:szCs w:val="24"/>
-        </w:rPr>
-        <w:t>The hard part is establishing a sustainable group of trading partners, with transactions governed by effective smart contracts and clear rules of engagement.</w:t>
-      </w:r>
-      <w:r>
-        <w:rPr>
-          <w:szCs w:val="24"/>
-        </w:rPr>
-        <w:t xml:space="preserve"> The permanent and irreversible nature of blockchains greatly reduces the possibility of fraud and errors.</w:t>
+        <w:t>You could get instant visibility</w:t>
       </w:r>
       <w:r>
         <w:rPr>
@@ -749,24 +844,50 @@
         <w:rPr>
           <w:szCs w:val="24"/>
         </w:rPr>
-        <w:lastRenderedPageBreak/>
-        <w:t>Blockchains enable the management of things like asset purchases, financing, warranties, insurance, regulatory compliance, and public safety—in an integrated manner and all at the same time</w:t>
-      </w:r>
-      <w:r>
-        <w:rPr>
-          <w:szCs w:val="24"/>
-        </w:rPr>
-        <w:t>.</w:t>
-      </w:r>
-    </w:p>
-    <w:p>
-      <w:pPr>
-        <w:widowControl w:val="0"/>
-        <w:spacing w:before="120"/>
-        <w:rPr>
-          <w:szCs w:val="24"/>
-        </w:rPr>
-      </w:pPr>
+        <w:t>on the status of accounts receivable, supply chain</w:t>
+      </w:r>
+      <w:r>
+        <w:rPr>
+          <w:szCs w:val="24"/>
+        </w:rPr>
+        <w:t xml:space="preserve"> </w:t>
+      </w:r>
+      <w:r>
+        <w:rPr>
+          <w:szCs w:val="24"/>
+        </w:rPr>
+        <w:t>movements, and other transactions. You would</w:t>
+      </w:r>
+      <w:r>
+        <w:rPr>
+          <w:szCs w:val="24"/>
+        </w:rPr>
+        <w:t xml:space="preserve"> </w:t>
+      </w:r>
+      <w:r>
+        <w:rPr>
+          <w:szCs w:val="24"/>
+        </w:rPr>
+        <w:t>have a transparent, chronological history of</w:t>
+      </w:r>
+      <w:r>
+        <w:rPr>
+          <w:szCs w:val="24"/>
+        </w:rPr>
+        <w:t xml:space="preserve"> </w:t>
+      </w:r>
+      <w:r>
+        <w:rPr>
+          <w:szCs w:val="24"/>
+        </w:rPr>
+        <w:t>events for a single source of truth.</w:t>
+      </w:r>
+      <w:r>
+        <w:rPr>
+          <w:szCs w:val="24"/>
+        </w:rPr>
+        <w:t xml:space="preserve"> </w:t>
+      </w:r>
       <w:r>
         <w:rPr>
           <w:szCs w:val="24"/>
@@ -838,39 +959,16 @@
           <w:szCs w:val="24"/>
         </w:rPr>
       </w:pPr>
-    </w:p>
-    <w:p>
-      <w:pPr>
-        <w:widowControl w:val="0"/>
-        <w:spacing w:before="120"/>
-        <w:rPr>
-          <w:szCs w:val="24"/>
-        </w:rPr>
-      </w:pPr>
-      <w:r>
-        <w:rPr>
-          <w:szCs w:val="24"/>
-        </w:rPr>
-        <w:t>Companies can gain substantial value simply by using blockchain as a transaction management platform without any consideration of digital money.</w:t>
-      </w:r>
-    </w:p>
-    <w:p>
-      <w:pPr>
-        <w:widowControl w:val="0"/>
-        <w:rPr>
-          <w:szCs w:val="24"/>
-        </w:rPr>
-      </w:pPr>
-      <w:r>
-        <w:rPr>
-          <w:noProof/>
-          <w:szCs w:val="24"/>
-        </w:rPr>
+      <w:r>
+        <w:rPr>
+          <w:szCs w:val="24"/>
+        </w:rPr>
+        <w:lastRenderedPageBreak/>
         <w:drawing>
-          <wp:inline distT="0" distB="0" distL="0" distR="0" wp14:anchorId="11F41112" wp14:editId="64803A3F">
-            <wp:extent cx="5731510" cy="360238"/>
-            <wp:effectExtent l="0" t="0" r="2540" b="1905"/>
-            <wp:docPr id="1" name="Picture 1"/>
+          <wp:inline distT="0" distB="0" distL="0" distR="0" wp14:anchorId="75483E0E" wp14:editId="6F81A115">
+            <wp:extent cx="4692891" cy="5778797"/>
+            <wp:effectExtent l="0" t="0" r="0" b="0"/>
+            <wp:docPr id="9" name="Picture 9"/>
             <wp:cNvGraphicFramePr>
               <a:graphicFrameLocks xmlns:a="http://schemas.openxmlformats.org/drawingml/2006/main" noChangeAspect="1"/>
             </wp:cNvGraphicFramePr>
@@ -890,7 +988,7 @@
                   <pic:spPr>
                     <a:xfrm>
                       <a:off x="0" y="0"/>
-                      <a:ext cx="5731510" cy="360238"/>
+                      <a:ext cx="4692891" cy="5778797"/>
                     </a:xfrm>
                     <a:prstGeom prst="rect">
                       <a:avLst/>
@@ -912,196 +1010,14 @@
       </w:pPr>
       <w:r>
         <w:rPr>
-          <w:szCs w:val="24"/>
-        </w:rPr>
-        <w:t>“Asset tokenization” is a term for the use of blockchain technology to represent ownership or rights to an asset as a tradable, on-chain token. Though it most commonly refers to the tokenization of financial or fungible assets, such as shares in a company or a quantity of gold, asset tokenization can hypothetically refer to the tokenization of any material or nonmaterial thing possessing monetary value: everything from a piece of art to a patent to an hour of a skilled worker’s time.</w:t>
-      </w:r>
-    </w:p>
-    <w:p>
-      <w:pPr>
-        <w:widowControl w:val="0"/>
-        <w:rPr>
-          <w:szCs w:val="24"/>
-        </w:rPr>
-      </w:pPr>
-      <w:r>
-        <w:rPr>
-          <w:szCs w:val="24"/>
-        </w:rPr>
-        <w:t>greater transparency regarding ownership and ownership history; and a reduction in administrative costs associated with the trading of these assets, including management, issuance, and transactional intermediaries.</w:t>
-      </w:r>
-    </w:p>
-    <w:p>
-      <w:pPr>
-        <w:widowControl w:val="0"/>
-        <w:rPr>
-          <w:szCs w:val="24"/>
-        </w:rPr>
-      </w:pPr>
-      <w:r>
-        <w:rPr>
-          <w:szCs w:val="24"/>
-        </w:rPr>
-        <w:t>simple send / receive transaction</w:t>
-      </w:r>
-      <w:r>
-        <w:rPr>
-          <w:szCs w:val="24"/>
-        </w:rPr>
-        <w:t xml:space="preserve"> </w:t>
-      </w:r>
-      <w:r>
-        <w:rPr>
-          <w:szCs w:val="24"/>
-        </w:rPr>
-        <w:t>settlement and clearance can be automated and</w:t>
-      </w:r>
-      <w:r>
-        <w:rPr>
-          <w:szCs w:val="24"/>
-        </w:rPr>
-        <w:t xml:space="preserve"> </w:t>
-      </w:r>
-      <w:r>
-        <w:rPr>
-          <w:szCs w:val="24"/>
-        </w:rPr>
-        <w:t>allow fast transactions of down to seconds, where</w:t>
-      </w:r>
-      <w:r>
-        <w:rPr>
-          <w:szCs w:val="24"/>
-        </w:rPr>
-        <w:t xml:space="preserve"> </w:t>
-      </w:r>
-      <w:r>
-        <w:rPr>
-          <w:szCs w:val="24"/>
-        </w:rPr>
-        <w:t>traditionally hours or days were required.</w:t>
-      </w:r>
-      <w:r>
-        <w:rPr>
-          <w:szCs w:val="24"/>
-        </w:rPr>
-        <w:t xml:space="preserve"> </w:t>
-      </w:r>
-      <w:r>
-        <w:rPr>
-          <w:szCs w:val="24"/>
-        </w:rPr>
-        <w:t>The process of tokenization creates a bridge between real-world</w:t>
-      </w:r>
-      <w:r>
-        <w:rPr>
-          <w:szCs w:val="24"/>
-        </w:rPr>
-        <w:t xml:space="preserve"> </w:t>
-      </w:r>
-      <w:r>
-        <w:rPr>
-          <w:szCs w:val="24"/>
-        </w:rPr>
-        <w:t xml:space="preserve">assets and their trading, </w:t>
-      </w:r>
-      <w:proofErr w:type="spellStart"/>
-      <w:r>
-        <w:rPr>
-          <w:szCs w:val="24"/>
-        </w:rPr>
-        <w:t>strorage</w:t>
-      </w:r>
-      <w:proofErr w:type="spellEnd"/>
-      <w:r>
-        <w:rPr>
-          <w:szCs w:val="24"/>
-        </w:rPr>
-        <w:t xml:space="preserve"> and </w:t>
-      </w:r>
-      <w:r>
-        <w:rPr>
-          <w:szCs w:val="24"/>
-        </w:rPr>
-        <w:lastRenderedPageBreak/>
-        <w:t>transfer in a digital world.</w:t>
-      </w:r>
-      <w:r>
-        <w:rPr>
-          <w:szCs w:val="24"/>
-        </w:rPr>
-        <w:t xml:space="preserve"> </w:t>
-      </w:r>
-      <w:r>
-        <w:rPr>
-          <w:szCs w:val="24"/>
-        </w:rPr>
-        <w:t>The corresponding basis is built by using the Blockchain technology.</w:t>
-      </w:r>
-    </w:p>
-    <w:p>
-      <w:pPr>
-        <w:widowControl w:val="0"/>
-        <w:rPr>
-          <w:szCs w:val="24"/>
-        </w:rPr>
-      </w:pPr>
-    </w:p>
-    <w:p>
-      <w:pPr>
-        <w:widowControl w:val="0"/>
-        <w:rPr>
-          <w:szCs w:val="24"/>
-        </w:rPr>
-      </w:pPr>
-    </w:p>
-    <w:p>
-      <w:pPr>
-        <w:widowControl w:val="0"/>
-        <w:rPr>
-          <w:b/>
-          <w:szCs w:val="24"/>
-        </w:rPr>
-      </w:pPr>
-      <w:r>
-        <w:rPr>
-          <w:b/>
-          <w:szCs w:val="24"/>
-        </w:rPr>
-        <w:t>Issues relevant to program /3</w:t>
-      </w:r>
-    </w:p>
-    <w:p>
-      <w:pPr>
-        <w:widowControl w:val="0"/>
-        <w:spacing w:before="120"/>
-        <w:rPr>
-          <w:szCs w:val="24"/>
-        </w:rPr>
-      </w:pPr>
-      <w:r>
-        <w:rPr>
-          <w:szCs w:val="24"/>
-        </w:rPr>
-        <w:t>Evaluate ONE social or ethical consideration in developing this program.</w:t>
-      </w:r>
-    </w:p>
-    <w:p>
-      <w:pPr>
-        <w:widowControl w:val="0"/>
-        <w:rPr>
-          <w:szCs w:val="24"/>
-        </w:rPr>
-      </w:pPr>
-      <w:r>
-        <w:rPr>
           <w:noProof/>
           <w:szCs w:val="24"/>
         </w:rPr>
         <w:drawing>
-          <wp:inline distT="0" distB="0" distL="0" distR="0" wp14:anchorId="2EF1325D" wp14:editId="0AA6EE1E">
-            <wp:extent cx="5883857" cy="491320"/>
-            <wp:effectExtent l="0" t="0" r="3175" b="4445"/>
-            <wp:docPr id="3" name="Picture 3"/>
+          <wp:inline distT="0" distB="0" distL="0" distR="0" wp14:anchorId="11F41112" wp14:editId="64803A3F">
+            <wp:extent cx="5731510" cy="360238"/>
+            <wp:effectExtent l="0" t="0" r="2540" b="1905"/>
+            <wp:docPr id="1" name="Picture 1"/>
             <wp:cNvGraphicFramePr>
               <a:graphicFrameLocks xmlns:a="http://schemas.openxmlformats.org/drawingml/2006/main" noChangeAspect="1"/>
             </wp:cNvGraphicFramePr>
@@ -1121,7 +1037,7 @@
                   <pic:spPr>
                     <a:xfrm>
                       <a:off x="0" y="0"/>
-                      <a:ext cx="5983061" cy="499604"/>
+                      <a:ext cx="5731510" cy="360238"/>
                     </a:xfrm>
                     <a:prstGeom prst="rect">
                       <a:avLst/>
@@ -1149,29 +1065,103 @@
           <w:szCs w:val="24"/>
         </w:rPr>
       </w:pPr>
-    </w:p>
-    <w:p>
-      <w:pPr>
-        <w:widowControl w:val="0"/>
-        <w:rPr>
-          <w:szCs w:val="24"/>
-        </w:rPr>
-      </w:pPr>
-    </w:p>
-    <w:p>
-      <w:pPr>
-        <w:widowControl w:val="0"/>
-        <w:rPr>
-          <w:b/>
-          <w:szCs w:val="24"/>
-        </w:rPr>
-      </w:pPr>
-      <w:r>
-        <w:rPr>
-          <w:b/>
-          <w:szCs w:val="24"/>
-        </w:rPr>
-        <w:t>Interface design /3</w:t>
+      <w:r>
+        <w:rPr>
+          <w:szCs w:val="24"/>
+        </w:rPr>
+        <w:t xml:space="preserve">I wished to create a </w:t>
+      </w:r>
+      <w:proofErr w:type="spellStart"/>
+      <w:r>
+        <w:rPr>
+          <w:szCs w:val="24"/>
+        </w:rPr>
+        <w:t>stablecoin</w:t>
+      </w:r>
+      <w:proofErr w:type="spellEnd"/>
+      <w:r>
+        <w:rPr>
+          <w:szCs w:val="24"/>
+        </w:rPr>
+        <w:t xml:space="preserve"> in which I would utilise, so business practices did not have to rely on the absence of fluctuations of token value. However, to make a </w:t>
+      </w:r>
+      <w:r>
+        <w:rPr>
+          <w:szCs w:val="24"/>
+        </w:rPr>
+        <w:t>collaterali</w:t>
+      </w:r>
+      <w:r>
+        <w:rPr>
+          <w:szCs w:val="24"/>
+        </w:rPr>
+        <w:t>s</w:t>
+      </w:r>
+      <w:r>
+        <w:rPr>
+          <w:szCs w:val="24"/>
+        </w:rPr>
+        <w:t>ed</w:t>
+      </w:r>
+      <w:r>
+        <w:rPr>
+          <w:szCs w:val="24"/>
+        </w:rPr>
+        <w:t xml:space="preserve"> </w:t>
+      </w:r>
+      <w:proofErr w:type="spellStart"/>
+      <w:r>
+        <w:rPr>
+          <w:szCs w:val="24"/>
+        </w:rPr>
+        <w:t>stablecoin</w:t>
+      </w:r>
+      <w:proofErr w:type="spellEnd"/>
+      <w:r>
+        <w:rPr>
+          <w:szCs w:val="24"/>
+        </w:rPr>
+        <w:t xml:space="preserve"> I would need to own the fiat or assets in which the token was based upon, as ‘collateral.’ For the purpose of this conceptual design, I will utilise tokens that are not truly backed by US Dollar or another asset but in reality, this would be the case. </w:t>
+      </w:r>
+    </w:p>
+    <w:p>
+      <w:pPr>
+        <w:widowControl w:val="0"/>
+        <w:rPr>
+          <w:szCs w:val="24"/>
+        </w:rPr>
+      </w:pPr>
+    </w:p>
+    <w:p>
+      <w:pPr>
+        <w:widowControl w:val="0"/>
+        <w:rPr>
+          <w:szCs w:val="24"/>
+        </w:rPr>
+      </w:pPr>
+    </w:p>
+    <w:p>
+      <w:pPr>
+        <w:widowControl w:val="0"/>
+        <w:rPr>
+          <w:szCs w:val="24"/>
+        </w:rPr>
+      </w:pPr>
+    </w:p>
+    <w:p>
+      <w:pPr>
+        <w:widowControl w:val="0"/>
+        <w:rPr>
+          <w:b/>
+          <w:szCs w:val="24"/>
+        </w:rPr>
+      </w:pPr>
+      <w:r>
+        <w:rPr>
+          <w:b/>
+          <w:szCs w:val="24"/>
+        </w:rPr>
+        <w:t>Issues relevant to program /3</w:t>
       </w:r>
     </w:p>
     <w:p>
@@ -1186,7 +1176,8 @@
         <w:rPr>
           <w:szCs w:val="24"/>
         </w:rPr>
-        <w:t>Using a design tool develop a mock interface for your program's main interface. Your team needs to ensure that you consider the needs of the intended audience and address any ergonomic and design issues.</w:t>
+        <w:lastRenderedPageBreak/>
+        <w:t>Evaluate ONE social or ethical consideration in developing this program.</w:t>
       </w:r>
     </w:p>
     <w:p>
@@ -1202,10 +1193,10 @@
           <w:szCs w:val="24"/>
         </w:rPr>
         <w:drawing>
-          <wp:inline distT="0" distB="0" distL="0" distR="0" wp14:anchorId="42B9EB5D" wp14:editId="3AEB1A8B">
-            <wp:extent cx="5863417" cy="668740"/>
-            <wp:effectExtent l="0" t="0" r="4445" b="0"/>
-            <wp:docPr id="4" name="Picture 4"/>
+          <wp:inline distT="0" distB="0" distL="0" distR="0" wp14:anchorId="2EF1325D" wp14:editId="0AA6EE1E">
+            <wp:extent cx="5883857" cy="491320"/>
+            <wp:effectExtent l="0" t="0" r="3175" b="4445"/>
+            <wp:docPr id="3" name="Picture 3"/>
             <wp:cNvGraphicFramePr>
               <a:graphicFrameLocks xmlns:a="http://schemas.openxmlformats.org/drawingml/2006/main" noChangeAspect="1"/>
             </wp:cNvGraphicFramePr>
@@ -1225,7 +1216,7 @@
                   <pic:spPr>
                     <a:xfrm>
                       <a:off x="0" y="0"/>
-                      <a:ext cx="5884059" cy="671094"/>
+                      <a:ext cx="5983061" cy="499604"/>
                     </a:xfrm>
                     <a:prstGeom prst="rect">
                       <a:avLst/>
@@ -1275,7 +1266,7 @@
           <w:b/>
           <w:szCs w:val="24"/>
         </w:rPr>
-        <w:t>Quality assurance criteria /2</w:t>
+        <w:t>Interface design /3</w:t>
       </w:r>
     </w:p>
     <w:p>
@@ -1290,31 +1281,26 @@
         <w:rPr>
           <w:szCs w:val="24"/>
         </w:rPr>
-        <w:t>Describe the criteria the program needs to meet.</w:t>
-      </w:r>
-    </w:p>
-    <w:p>
-      <w:pPr>
-        <w:rPr>
-          <w:b/>
-          <w:bCs/>
-          <w:szCs w:val="24"/>
-          <w:u w:val="single"/>
-        </w:rPr>
-      </w:pPr>
-      <w:r>
-        <w:rPr>
-          <w:b/>
-          <w:bCs/>
+        <w:t>Using a design tool develop a mock interface for your program's main interface. Your team needs to ensure that you consider the needs of the intended audience and address any ergonomic and design issues.</w:t>
+      </w:r>
+    </w:p>
+    <w:p>
+      <w:pPr>
+        <w:widowControl w:val="0"/>
+        <w:rPr>
+          <w:szCs w:val="24"/>
+        </w:rPr>
+      </w:pPr>
+      <w:r>
+        <w:rPr>
           <w:noProof/>
           <w:szCs w:val="24"/>
-          <w:u w:val="single"/>
         </w:rPr>
         <w:drawing>
-          <wp:inline distT="0" distB="0" distL="0" distR="0" wp14:anchorId="4971F5C4" wp14:editId="1DE7E42D">
-            <wp:extent cx="5755457" cy="245660"/>
-            <wp:effectExtent l="0" t="0" r="0" b="2540"/>
-            <wp:docPr id="5" name="Picture 5"/>
+          <wp:inline distT="0" distB="0" distL="0" distR="0" wp14:anchorId="42B9EB5D" wp14:editId="3AEB1A8B">
+            <wp:extent cx="5863417" cy="668740"/>
+            <wp:effectExtent l="0" t="0" r="4445" b="0"/>
+            <wp:docPr id="4" name="Picture 4"/>
             <wp:cNvGraphicFramePr>
               <a:graphicFrameLocks xmlns:a="http://schemas.openxmlformats.org/drawingml/2006/main" noChangeAspect="1"/>
             </wp:cNvGraphicFramePr>
@@ -1334,7 +1320,7 @@
                   <pic:spPr>
                     <a:xfrm>
                       <a:off x="0" y="0"/>
-                      <a:ext cx="6006752" cy="256386"/>
+                      <a:ext cx="5884059" cy="671094"/>
                     </a:xfrm>
                     <a:prstGeom prst="rect">
                       <a:avLst/>
@@ -1349,6 +1335,61 @@
     </w:p>
     <w:p>
       <w:pPr>
+        <w:widowControl w:val="0"/>
+        <w:rPr>
+          <w:szCs w:val="24"/>
+        </w:rPr>
+      </w:pPr>
+    </w:p>
+    <w:p>
+      <w:pPr>
+        <w:widowControl w:val="0"/>
+        <w:rPr>
+          <w:szCs w:val="24"/>
+        </w:rPr>
+      </w:pPr>
+    </w:p>
+    <w:p>
+      <w:pPr>
+        <w:widowControl w:val="0"/>
+        <w:rPr>
+          <w:szCs w:val="24"/>
+        </w:rPr>
+      </w:pPr>
+    </w:p>
+    <w:p>
+      <w:pPr>
+        <w:widowControl w:val="0"/>
+        <w:rPr>
+          <w:b/>
+          <w:szCs w:val="24"/>
+        </w:rPr>
+      </w:pPr>
+      <w:r>
+        <w:rPr>
+          <w:b/>
+          <w:szCs w:val="24"/>
+        </w:rPr>
+        <w:t>Quality assurance criteria /2</w:t>
+      </w:r>
+    </w:p>
+    <w:p>
+      <w:pPr>
+        <w:widowControl w:val="0"/>
+        <w:spacing w:before="120"/>
+        <w:rPr>
+          <w:szCs w:val="24"/>
+        </w:rPr>
+      </w:pPr>
+      <w:r>
+        <w:rPr>
+          <w:szCs w:val="24"/>
+        </w:rPr>
+        <w:t>Describe the criteria the program needs to meet.</w:t>
+      </w:r>
+    </w:p>
+    <w:p>
+      <w:pPr>
         <w:rPr>
           <w:b/>
           <w:bCs/>
@@ -1356,191 +1397,19 @@
           <w:u w:val="single"/>
         </w:rPr>
       </w:pPr>
-    </w:p>
-    <w:p>
-      <w:pPr>
+      <w:r>
         <w:rPr>
           <w:b/>
           <w:bCs/>
+          <w:noProof/>
           <w:szCs w:val="24"/>
           <w:u w:val="single"/>
         </w:rPr>
-      </w:pPr>
-    </w:p>
-    <w:p>
-      <w:pPr>
-        <w:rPr>
-          <w:b/>
-          <w:bCs/>
-          <w:szCs w:val="24"/>
-          <w:u w:val="single"/>
-        </w:rPr>
-      </w:pPr>
-    </w:p>
-    <w:p>
-      <w:pPr>
-        <w:widowControl w:val="0"/>
-        <w:rPr>
-          <w:b/>
-          <w:szCs w:val="24"/>
-        </w:rPr>
-      </w:pPr>
-      <w:r>
-        <w:rPr>
-          <w:b/>
-          <w:szCs w:val="24"/>
-        </w:rPr>
-        <w:t>Feasibility Study /10</w:t>
-      </w:r>
-    </w:p>
-    <w:p>
-      <w:pPr>
-        <w:widowControl w:val="0"/>
-        <w:rPr>
-          <w:szCs w:val="24"/>
-        </w:rPr>
-      </w:pPr>
-      <w:r>
-        <w:rPr>
-          <w:szCs w:val="24"/>
-        </w:rPr>
-        <w:t>Conduct a feasibility study on the on the feasibility of your project, the report must contain the following sections:</w:t>
-      </w:r>
-    </w:p>
-    <w:p>
-      <w:pPr>
-        <w:pStyle w:val="ListParagraph"/>
-        <w:widowControl w:val="0"/>
-        <w:numPr>
-          <w:ilvl w:val="0"/>
-          <w:numId w:val="1"/>
-        </w:numPr>
-      </w:pPr>
-      <w:r>
-        <w:rPr>
-          <w:b/>
-        </w:rPr>
-        <w:t>Define the problem:</w:t>
-      </w:r>
-      <w:r>
-        <w:t xml:space="preserve"> you can copy and paste this from your problem definition statement</w:t>
-      </w:r>
-    </w:p>
-    <w:p>
-      <w:pPr>
-        <w:pStyle w:val="ListParagraph"/>
-        <w:widowControl w:val="0"/>
-        <w:numPr>
-          <w:ilvl w:val="0"/>
-          <w:numId w:val="1"/>
-        </w:numPr>
-      </w:pPr>
-      <w:r>
-        <w:rPr>
-          <w:b/>
-        </w:rPr>
-        <w:lastRenderedPageBreak/>
-        <w:t>Economic feasibility:</w:t>
-      </w:r>
-      <w:r>
-        <w:t xml:space="preserve"> assess the economic feasibility of the program</w:t>
-      </w:r>
-    </w:p>
-    <w:p>
-      <w:pPr>
-        <w:pStyle w:val="ListParagraph"/>
-        <w:widowControl w:val="0"/>
-        <w:numPr>
-          <w:ilvl w:val="0"/>
-          <w:numId w:val="1"/>
-        </w:numPr>
-      </w:pPr>
-      <w:r>
-        <w:rPr>
-          <w:b/>
-        </w:rPr>
-        <w:t>Technical feasibility:</w:t>
-      </w:r>
-      <w:r>
-        <w:t xml:space="preserve"> assess whether the program can be technically created.</w:t>
-      </w:r>
-    </w:p>
-    <w:p>
-      <w:pPr>
-        <w:pStyle w:val="ListParagraph"/>
-        <w:widowControl w:val="0"/>
-        <w:numPr>
-          <w:ilvl w:val="0"/>
-          <w:numId w:val="1"/>
-        </w:numPr>
-      </w:pPr>
-      <w:r>
-        <w:rPr>
-          <w:b/>
-        </w:rPr>
-        <w:t>Operational feasibility:</w:t>
-      </w:r>
-      <w:r>
-        <w:t xml:space="preserve"> assess whether you can operationally design, create and maintain the program</w:t>
-      </w:r>
-    </w:p>
-    <w:p>
-      <w:pPr>
-        <w:pStyle w:val="ListParagraph"/>
-        <w:widowControl w:val="0"/>
-        <w:numPr>
-          <w:ilvl w:val="0"/>
-          <w:numId w:val="1"/>
-        </w:numPr>
-      </w:pPr>
-      <w:r>
-        <w:rPr>
-          <w:b/>
-        </w:rPr>
-        <w:t>Scheduling feasibility:</w:t>
-      </w:r>
-      <w:r>
-        <w:t xml:space="preserve"> assess whether there will be any scheduling issues in creating the program </w:t>
-      </w:r>
-    </w:p>
-    <w:p>
-      <w:pPr>
-        <w:pStyle w:val="ListParagraph"/>
-        <w:widowControl w:val="0"/>
-        <w:numPr>
-          <w:ilvl w:val="0"/>
-          <w:numId w:val="1"/>
-        </w:numPr>
-      </w:pPr>
-      <w:r>
-        <w:rPr>
-          <w:b/>
-        </w:rPr>
-        <w:t>Recommendation:</w:t>
-      </w:r>
-      <w:r>
-        <w:t xml:space="preserve"> recommend whether your team can develop the program</w:t>
-      </w:r>
-    </w:p>
-    <w:p>
-      <w:pPr>
-        <w:widowControl w:val="0"/>
-        <w:rPr>
-          <w:b/>
-          <w:szCs w:val="24"/>
-        </w:rPr>
-      </w:pPr>
-      <w:r>
-        <w:rPr>
-          <w:b/>
-          <w:noProof/>
-          <w:szCs w:val="24"/>
-        </w:rPr>
         <w:drawing>
-          <wp:inline distT="0" distB="0" distL="0" distR="0" wp14:anchorId="6EEC0060" wp14:editId="1516DBB1">
-            <wp:extent cx="5434434" cy="573206"/>
-            <wp:effectExtent l="0" t="0" r="0" b="0"/>
-            <wp:docPr id="6" name="Picture 6"/>
+          <wp:inline distT="0" distB="0" distL="0" distR="0" wp14:anchorId="4971F5C4" wp14:editId="1DE7E42D">
+            <wp:extent cx="5755457" cy="245660"/>
+            <wp:effectExtent l="0" t="0" r="0" b="2540"/>
+            <wp:docPr id="5" name="Picture 5"/>
             <wp:cNvGraphicFramePr>
               <a:graphicFrameLocks xmlns:a="http://schemas.openxmlformats.org/drawingml/2006/main" noChangeAspect="1"/>
             </wp:cNvGraphicFramePr>
@@ -1560,7 +1429,7 @@
                   <pic:spPr>
                     <a:xfrm>
                       <a:off x="0" y="0"/>
-                      <a:ext cx="5471247" cy="577089"/>
+                      <a:ext cx="6006752" cy="256386"/>
                     </a:xfrm>
                     <a:prstGeom prst="rect">
                       <a:avLst/>
@@ -1575,94 +1444,198 @@
     </w:p>
     <w:p>
       <w:pPr>
-        <w:widowControl w:val="0"/>
-        <w:rPr>
-          <w:b/>
-          <w:szCs w:val="24"/>
-        </w:rPr>
-      </w:pPr>
-    </w:p>
-    <w:p>
-      <w:pPr>
-        <w:widowControl w:val="0"/>
-        <w:rPr>
-          <w:b/>
-          <w:szCs w:val="24"/>
-        </w:rPr>
-      </w:pPr>
-    </w:p>
-    <w:p>
-      <w:pPr>
-        <w:widowControl w:val="0"/>
-        <w:rPr>
-          <w:b/>
-          <w:szCs w:val="24"/>
-        </w:rPr>
-      </w:pPr>
-    </w:p>
-    <w:p>
-      <w:pPr>
-        <w:widowControl w:val="0"/>
-        <w:rPr>
-          <w:b/>
-          <w:szCs w:val="24"/>
-        </w:rPr>
-      </w:pPr>
-      <w:r>
-        <w:rPr>
-          <w:b/>
-          <w:szCs w:val="24"/>
-        </w:rPr>
-        <w:t>Gantt Chart /5</w:t>
-      </w:r>
-    </w:p>
-    <w:p>
-      <w:pPr>
-        <w:widowControl w:val="0"/>
-        <w:rPr>
-          <w:szCs w:val="24"/>
-        </w:rPr>
-      </w:pPr>
-      <w:r>
-        <w:rPr>
-          <w:szCs w:val="24"/>
-        </w:rPr>
-        <w:t>Construct a Gantt chart that outlines the tasks that need to be completed in order to design the program.</w:t>
-      </w:r>
-    </w:p>
-    <w:p>
-      <w:pPr>
-        <w:widowControl w:val="0"/>
-        <w:rPr>
-          <w:szCs w:val="24"/>
-        </w:rPr>
-      </w:pPr>
-    </w:p>
-    <w:p>
-      <w:pPr>
-        <w:widowControl w:val="0"/>
-        <w:rPr>
-          <w:szCs w:val="24"/>
-        </w:rPr>
-      </w:pPr>
-    </w:p>
-    <w:p>
-      <w:pPr>
-        <w:widowControl w:val="0"/>
-        <w:rPr>
-          <w:szCs w:val="24"/>
-        </w:rPr>
-      </w:pPr>
-      <w:r>
-        <w:rPr>
+        <w:rPr>
+          <w:b/>
+          <w:bCs/>
+          <w:szCs w:val="24"/>
+          <w:u w:val="single"/>
+        </w:rPr>
+      </w:pPr>
+    </w:p>
+    <w:p>
+      <w:pPr>
+        <w:rPr>
+          <w:b/>
+          <w:bCs/>
+          <w:szCs w:val="24"/>
+          <w:u w:val="single"/>
+        </w:rPr>
+      </w:pPr>
+    </w:p>
+    <w:p>
+      <w:pPr>
+        <w:rPr>
+          <w:b/>
+          <w:bCs/>
+          <w:szCs w:val="24"/>
+          <w:u w:val="single"/>
+        </w:rPr>
+      </w:pPr>
+    </w:p>
+    <w:p>
+      <w:pPr>
+        <w:widowControl w:val="0"/>
+        <w:rPr>
+          <w:b/>
+          <w:szCs w:val="24"/>
+        </w:rPr>
+      </w:pPr>
+      <w:r>
+        <w:rPr>
+          <w:b/>
+          <w:szCs w:val="24"/>
+        </w:rPr>
+        <w:t>Feasibility Study /10</w:t>
+      </w:r>
+    </w:p>
+    <w:p>
+      <w:pPr>
+        <w:widowControl w:val="0"/>
+        <w:rPr>
+          <w:szCs w:val="24"/>
+        </w:rPr>
+      </w:pPr>
+      <w:r>
+        <w:rPr>
+          <w:szCs w:val="24"/>
+        </w:rPr>
+        <w:t>Conduct a feasibility study on the on the feasibility of your project, the report must contain the following sections:</w:t>
+      </w:r>
+    </w:p>
+    <w:p>
+      <w:pPr>
+        <w:pStyle w:val="ListParagraph"/>
+        <w:widowControl w:val="0"/>
+        <w:numPr>
+          <w:ilvl w:val="0"/>
+          <w:numId w:val="1"/>
+        </w:numPr>
+      </w:pPr>
+      <w:r>
+        <w:rPr>
+          <w:b/>
+        </w:rPr>
+        <w:t>Define the problem:</w:t>
+      </w:r>
+      <w:r>
+        <w:t xml:space="preserve"> you can copy and paste this from your problem definition statement</w:t>
+      </w:r>
+    </w:p>
+    <w:p>
+      <w:pPr>
+        <w:pStyle w:val="ListParagraph"/>
+        <w:widowControl w:val="0"/>
+        <w:numPr>
+          <w:ilvl w:val="0"/>
+          <w:numId w:val="1"/>
+        </w:numPr>
+      </w:pPr>
+      <w:r>
+        <w:rPr>
+          <w:b/>
+        </w:rPr>
+        <w:t>Economic feasibility:</w:t>
+      </w:r>
+      <w:r>
+        <w:t xml:space="preserve"> assess the economic feasibility of the program</w:t>
+      </w:r>
+    </w:p>
+    <w:p>
+      <w:pPr>
+        <w:pStyle w:val="ListParagraph"/>
+        <w:widowControl w:val="0"/>
+        <w:numPr>
+          <w:ilvl w:val="0"/>
+          <w:numId w:val="1"/>
+        </w:numPr>
+      </w:pPr>
+      <w:r>
+        <w:rPr>
+          <w:b/>
+        </w:rPr>
+        <w:t>Technical feasibility:</w:t>
+      </w:r>
+      <w:r>
+        <w:t xml:space="preserve"> assess whether the program can be technically created.</w:t>
+      </w:r>
+    </w:p>
+    <w:p>
+      <w:pPr>
+        <w:pStyle w:val="ListParagraph"/>
+        <w:widowControl w:val="0"/>
+        <w:numPr>
+          <w:ilvl w:val="0"/>
+          <w:numId w:val="1"/>
+        </w:numPr>
+      </w:pPr>
+      <w:r>
+        <w:rPr>
+          <w:b/>
+        </w:rPr>
+        <w:t>Operational feasibility:</w:t>
+      </w:r>
+      <w:r>
+        <w:t xml:space="preserve"> assess whether you can operationally design, create and maintain the program</w:t>
+      </w:r>
+    </w:p>
+    <w:p>
+      <w:pPr>
+        <w:pStyle w:val="ListParagraph"/>
+        <w:widowControl w:val="0"/>
+        <w:numPr>
+          <w:ilvl w:val="0"/>
+          <w:numId w:val="1"/>
+        </w:numPr>
+      </w:pPr>
+      <w:r>
+        <w:rPr>
+          <w:b/>
+        </w:rPr>
+        <w:t>Scheduling feasibility:</w:t>
+      </w:r>
+      <w:r>
+        <w:t xml:space="preserve"> assess whether there will be any scheduling issues in creating the program </w:t>
+      </w:r>
+    </w:p>
+    <w:p>
+      <w:pPr>
+        <w:pStyle w:val="ListParagraph"/>
+        <w:widowControl w:val="0"/>
+        <w:numPr>
+          <w:ilvl w:val="0"/>
+          <w:numId w:val="1"/>
+        </w:numPr>
+      </w:pPr>
+      <w:r>
+        <w:rPr>
+          <w:b/>
+        </w:rPr>
+        <w:t>Recommendation:</w:t>
+      </w:r>
+      <w:r>
+        <w:t xml:space="preserve"> recommend whether your team can develop the program</w:t>
+      </w:r>
+    </w:p>
+    <w:p>
+      <w:pPr>
+        <w:widowControl w:val="0"/>
+        <w:rPr>
+          <w:b/>
+          <w:szCs w:val="24"/>
+        </w:rPr>
+      </w:pPr>
+      <w:r>
+        <w:rPr>
+          <w:b/>
           <w:noProof/>
           <w:szCs w:val="24"/>
         </w:rPr>
+        <w:lastRenderedPageBreak/>
         <w:drawing>
-          <wp:inline distT="0" distB="0" distL="0" distR="0" wp14:anchorId="6C71793C" wp14:editId="5844E789">
-            <wp:extent cx="5322629" cy="409433"/>
+          <wp:inline distT="0" distB="0" distL="0" distR="0" wp14:anchorId="6EEC0060" wp14:editId="1516DBB1">
+            <wp:extent cx="5434434" cy="573206"/>
             <wp:effectExtent l="0" t="0" r="0" b="0"/>
-            <wp:docPr id="7" name="Picture 7"/>
+            <wp:docPr id="6" name="Picture 6"/>
             <wp:cNvGraphicFramePr>
               <a:graphicFrameLocks xmlns:a="http://schemas.openxmlformats.org/drawingml/2006/main" noChangeAspect="1"/>
             </wp:cNvGraphicFramePr>
@@ -1682,7 +1655,7 @@
                   <pic:spPr>
                     <a:xfrm>
                       <a:off x="0" y="0"/>
-                      <a:ext cx="5391039" cy="414695"/>
+                      <a:ext cx="5471247" cy="577089"/>
                     </a:xfrm>
                     <a:prstGeom prst="rect">
                       <a:avLst/>
@@ -1699,60 +1672,92 @@
       <w:pPr>
         <w:widowControl w:val="0"/>
         <w:rPr>
-          <w:szCs w:val="24"/>
-        </w:rPr>
-      </w:pPr>
-    </w:p>
-    <w:p>
-      <w:pPr>
-        <w:widowControl w:val="0"/>
-        <w:rPr>
-          <w:b/>
-          <w:szCs w:val="24"/>
-        </w:rPr>
-      </w:pPr>
-      <w:r>
-        <w:rPr>
-          <w:b/>
-          <w:szCs w:val="24"/>
-        </w:rPr>
-        <w:t>Algorithm /15</w:t>
-      </w:r>
-    </w:p>
-    <w:p>
-      <w:pPr>
-        <w:widowControl w:val="0"/>
-        <w:rPr>
-          <w:szCs w:val="24"/>
-        </w:rPr>
-      </w:pPr>
-      <w:r>
-        <w:rPr>
-          <w:szCs w:val="24"/>
-        </w:rPr>
-        <w:t>Using Pseudocode develop an algorithm that demonstrates the logic of proposed application.</w:t>
-      </w:r>
-    </w:p>
-    <w:p>
-      <w:pPr>
-        <w:rPr>
-          <w:b/>
-          <w:bCs/>
-          <w:szCs w:val="24"/>
-        </w:rPr>
-      </w:pPr>
-      <w:r>
-        <w:rPr>
-          <w:b/>
-          <w:bCs/>
+          <w:b/>
+          <w:szCs w:val="24"/>
+        </w:rPr>
+      </w:pPr>
+    </w:p>
+    <w:p>
+      <w:pPr>
+        <w:widowControl w:val="0"/>
+        <w:rPr>
+          <w:b/>
+          <w:szCs w:val="24"/>
+        </w:rPr>
+      </w:pPr>
+    </w:p>
+    <w:p>
+      <w:pPr>
+        <w:widowControl w:val="0"/>
+        <w:rPr>
+          <w:b/>
+          <w:szCs w:val="24"/>
+        </w:rPr>
+      </w:pPr>
+    </w:p>
+    <w:p>
+      <w:pPr>
+        <w:widowControl w:val="0"/>
+        <w:rPr>
+          <w:b/>
+          <w:szCs w:val="24"/>
+        </w:rPr>
+      </w:pPr>
+      <w:r>
+        <w:rPr>
+          <w:b/>
+          <w:szCs w:val="24"/>
+        </w:rPr>
+        <w:t>Gantt Chart /5</w:t>
+      </w:r>
+    </w:p>
+    <w:p>
+      <w:pPr>
+        <w:widowControl w:val="0"/>
+        <w:rPr>
+          <w:szCs w:val="24"/>
+        </w:rPr>
+      </w:pPr>
+      <w:r>
+        <w:rPr>
+          <w:szCs w:val="24"/>
+        </w:rPr>
+        <w:t>Construct a Gantt chart that outlines the tasks that need to be completed in order to design the program.</w:t>
+      </w:r>
+    </w:p>
+    <w:p>
+      <w:pPr>
+        <w:widowControl w:val="0"/>
+        <w:rPr>
+          <w:szCs w:val="24"/>
+        </w:rPr>
+      </w:pPr>
+    </w:p>
+    <w:p>
+      <w:pPr>
+        <w:widowControl w:val="0"/>
+        <w:rPr>
+          <w:szCs w:val="24"/>
+        </w:rPr>
+      </w:pPr>
+    </w:p>
+    <w:p>
+      <w:pPr>
+        <w:widowControl w:val="0"/>
+        <w:rPr>
+          <w:szCs w:val="24"/>
+        </w:rPr>
+      </w:pPr>
+      <w:r>
+        <w:rPr>
           <w:noProof/>
           <w:szCs w:val="24"/>
         </w:rPr>
         <w:drawing>
-          <wp:inline distT="0" distB="0" distL="0" distR="0" wp14:anchorId="3D80CE57" wp14:editId="323F4301">
-            <wp:extent cx="5457553" cy="1078173"/>
-            <wp:effectExtent l="0" t="0" r="0" b="8255"/>
-            <wp:docPr id="8" name="Picture 8"/>
+          <wp:inline distT="0" distB="0" distL="0" distR="0" wp14:anchorId="6C71793C" wp14:editId="5844E789">
+            <wp:extent cx="5322629" cy="409433"/>
+            <wp:effectExtent l="0" t="0" r="0" b="0"/>
+            <wp:docPr id="7" name="Picture 7"/>
             <wp:cNvGraphicFramePr>
               <a:graphicFrameLocks xmlns:a="http://schemas.openxmlformats.org/drawingml/2006/main" noChangeAspect="1"/>
             </wp:cNvGraphicFramePr>
@@ -1772,7 +1777,7 @@
                   <pic:spPr>
                     <a:xfrm>
                       <a:off x="0" y="0"/>
-                      <a:ext cx="5491632" cy="1084906"/>
+                      <a:ext cx="5391039" cy="414695"/>
                     </a:xfrm>
                     <a:prstGeom prst="rect">
                       <a:avLst/>
@@ -1787,199 +1792,40 @@
     </w:p>
     <w:p>
       <w:pPr>
-        <w:rPr>
-          <w:szCs w:val="24"/>
-        </w:rPr>
-      </w:pPr>
-      <w:r>
-        <w:rPr>
-          <w:szCs w:val="24"/>
-        </w:rPr>
-        <w:t xml:space="preserve">These validators are often seen to be the </w:t>
-      </w:r>
-      <w:proofErr w:type="gramStart"/>
-      <w:r>
-        <w:rPr>
-          <w:szCs w:val="24"/>
-        </w:rPr>
-        <w:t>most wealthy</w:t>
-      </w:r>
-      <w:proofErr w:type="gramEnd"/>
-      <w:r>
-        <w:rPr>
-          <w:szCs w:val="24"/>
-        </w:rPr>
-        <w:t xml:space="preserve">, and, as a result, influence the </w:t>
-      </w:r>
-      <w:proofErr w:type="spellStart"/>
-      <w:r>
-        <w:rPr>
-          <w:szCs w:val="24"/>
-        </w:rPr>
-        <w:t>PoS</w:t>
-      </w:r>
-      <w:proofErr w:type="spellEnd"/>
-      <w:r>
-        <w:rPr>
-          <w:szCs w:val="24"/>
-        </w:rPr>
-        <w:t xml:space="preserve"> network as they are the most staked. Usually, the number of candidates to maintain the network with the necessary knowledge (and equipment) is limited; this can directly increase operational costs as well. Systems with a large number of validators tend to form pools to decrease the variance of their revenue and profit from economies of scale. These pools are often off-chain.</w:t>
-      </w:r>
-    </w:p>
-    <w:p>
-      <w:pPr>
-        <w:rPr>
-          <w:szCs w:val="24"/>
-        </w:rPr>
-      </w:pPr>
-    </w:p>
-    <w:p>
-      <w:pPr>
-        <w:rPr>
-          <w:szCs w:val="24"/>
-        </w:rPr>
-      </w:pPr>
-      <w:r>
-        <w:rPr>
-          <w:szCs w:val="24"/>
-        </w:rPr>
-        <w:t>A way to alleviate this is to implement pool formation on-chain and allow token holders to vote [with their stake] for validators to represent them.</w:t>
-      </w:r>
-    </w:p>
-    <w:p>
-      <w:pPr>
-        <w:rPr>
-          <w:szCs w:val="24"/>
-        </w:rPr>
-      </w:pPr>
-    </w:p>
-    <w:p>
-      <w:pPr>
-        <w:rPr>
-          <w:szCs w:val="24"/>
-        </w:rPr>
-      </w:pPr>
-      <w:proofErr w:type="spellStart"/>
-      <w:r>
-        <w:rPr>
-          <w:szCs w:val="24"/>
-        </w:rPr>
-        <w:t>Polkadot</w:t>
-      </w:r>
-      <w:proofErr w:type="spellEnd"/>
-      <w:r>
-        <w:rPr>
-          <w:szCs w:val="24"/>
-        </w:rPr>
-        <w:t xml:space="preserve"> uses </w:t>
-      </w:r>
-      <w:proofErr w:type="spellStart"/>
-      <w:r>
-        <w:rPr>
-          <w:szCs w:val="24"/>
-        </w:rPr>
-        <w:t>NPoS</w:t>
-      </w:r>
-      <w:proofErr w:type="spellEnd"/>
-      <w:r>
-        <w:rPr>
-          <w:szCs w:val="24"/>
-        </w:rPr>
-        <w:t xml:space="preserve"> (Nominated Proof-of-Stake) as its mechanism for selecting the validator set. It is designed with the roles of validators and nominators, to maximize chain security. Actors who are interested in maintaining the network can run a validator node.</w:t>
-      </w:r>
-    </w:p>
-    <w:p>
-      <w:pPr>
-        <w:rPr>
-          <w:szCs w:val="24"/>
-        </w:rPr>
-      </w:pPr>
-      <w:r>
-        <w:rPr>
-          <w:szCs w:val="24"/>
-        </w:rPr>
-        <w:t xml:space="preserve">There are two protocols we use when we talk about the consensus protocol of </w:t>
-      </w:r>
-      <w:proofErr w:type="spellStart"/>
-      <w:r>
-        <w:rPr>
-          <w:szCs w:val="24"/>
-        </w:rPr>
-        <w:t>Polkadot</w:t>
-      </w:r>
-      <w:proofErr w:type="spellEnd"/>
-      <w:r>
-        <w:rPr>
-          <w:szCs w:val="24"/>
-        </w:rPr>
-        <w:t xml:space="preserve">, GRANDPA and BABE (Blind Assignment for Blockchain Extension). We talk about both of these because </w:t>
-      </w:r>
-      <w:proofErr w:type="spellStart"/>
-      <w:r>
-        <w:rPr>
-          <w:szCs w:val="24"/>
-        </w:rPr>
-        <w:t>Polkadot</w:t>
-      </w:r>
-      <w:proofErr w:type="spellEnd"/>
-      <w:r>
-        <w:rPr>
-          <w:szCs w:val="24"/>
-        </w:rPr>
-        <w:t xml:space="preserve"> uses what is known as hybrid consensus. Hybrid consensus splits up the finality gadget from the block production mechanism.</w:t>
-      </w:r>
-    </w:p>
-    <w:p>
-      <w:pPr>
-        <w:rPr>
-          <w:b/>
-          <w:bCs/>
-          <w:szCs w:val="24"/>
-        </w:rPr>
-      </w:pPr>
-    </w:p>
-    <w:p>
-      <w:pPr>
-        <w:rPr>
-          <w:b/>
-          <w:bCs/>
-          <w:szCs w:val="24"/>
-        </w:rPr>
-      </w:pPr>
-    </w:p>
-    <w:p>
-      <w:pPr>
-        <w:rPr>
-          <w:b/>
-          <w:bCs/>
-          <w:szCs w:val="24"/>
-        </w:rPr>
-      </w:pPr>
-    </w:p>
-    <w:p>
-      <w:pPr>
-        <w:rPr>
-          <w:b/>
-          <w:bCs/>
-          <w:szCs w:val="24"/>
-        </w:rPr>
-      </w:pPr>
-    </w:p>
-    <w:p>
-      <w:pPr>
-        <w:rPr>
-          <w:b/>
-          <w:bCs/>
-          <w:szCs w:val="24"/>
-        </w:rPr>
-      </w:pPr>
-      <w:r>
-        <w:rPr>
-          <w:b/>
-          <w:bCs/>
-          <w:szCs w:val="24"/>
-        </w:rPr>
-        <w:t>Commented Code</w:t>
+        <w:widowControl w:val="0"/>
+        <w:rPr>
+          <w:szCs w:val="24"/>
+        </w:rPr>
+      </w:pPr>
+    </w:p>
+    <w:p>
+      <w:pPr>
+        <w:widowControl w:val="0"/>
+        <w:rPr>
+          <w:b/>
+          <w:szCs w:val="24"/>
+        </w:rPr>
+      </w:pPr>
+      <w:r>
+        <w:rPr>
+          <w:b/>
+          <w:szCs w:val="24"/>
+        </w:rPr>
+        <w:t>Algorithm /15</w:t>
+      </w:r>
+    </w:p>
+    <w:p>
+      <w:pPr>
+        <w:widowControl w:val="0"/>
+        <w:rPr>
+          <w:szCs w:val="24"/>
+        </w:rPr>
+      </w:pPr>
+      <w:r>
+        <w:rPr>
+          <w:szCs w:val="24"/>
+        </w:rPr>
+        <w:t>Using Pseudocode develop an algorithm that demonstrates the logic of proposed application.</w:t>
       </w:r>
     </w:p>
     <w:p>
@@ -1998,10 +1844,10 @@
           <w:szCs w:val="24"/>
         </w:rPr>
         <w:drawing>
-          <wp:inline distT="0" distB="0" distL="0" distR="0" wp14:anchorId="6590EA68" wp14:editId="5938BD15">
-            <wp:extent cx="5442335" cy="914400"/>
-            <wp:effectExtent l="0" t="0" r="6350" b="0"/>
-            <wp:docPr id="11" name="Picture 11"/>
+          <wp:inline distT="0" distB="0" distL="0" distR="0" wp14:anchorId="3D80CE57" wp14:editId="323F4301">
+            <wp:extent cx="5457553" cy="1078173"/>
+            <wp:effectExtent l="0" t="0" r="0" b="8255"/>
+            <wp:docPr id="8" name="Picture 8"/>
             <wp:cNvGraphicFramePr>
               <a:graphicFrameLocks xmlns:a="http://schemas.openxmlformats.org/drawingml/2006/main" noChangeAspect="1"/>
             </wp:cNvGraphicFramePr>
@@ -2021,7 +1867,7 @@
                   <pic:spPr>
                     <a:xfrm>
                       <a:off x="0" y="0"/>
-                      <a:ext cx="5459510" cy="917286"/>
+                      <a:ext cx="5491632" cy="1084906"/>
                     </a:xfrm>
                     <a:prstGeom prst="rect">
                       <a:avLst/>
@@ -2037,18 +1883,205 @@
     <w:p>
       <w:pPr>
         <w:rPr>
+          <w:szCs w:val="24"/>
+        </w:rPr>
+      </w:pPr>
+      <w:r>
+        <w:rPr>
+          <w:szCs w:val="24"/>
+        </w:rPr>
+        <w:t xml:space="preserve">These validators are often seen to be the </w:t>
+      </w:r>
+      <w:proofErr w:type="gramStart"/>
+      <w:r>
+        <w:rPr>
+          <w:szCs w:val="24"/>
+        </w:rPr>
+        <w:t>most wealthy</w:t>
+      </w:r>
+      <w:proofErr w:type="gramEnd"/>
+      <w:r>
+        <w:rPr>
+          <w:szCs w:val="24"/>
+        </w:rPr>
+        <w:t xml:space="preserve">, and, as a result, influence the </w:t>
+      </w:r>
+      <w:proofErr w:type="spellStart"/>
+      <w:r>
+        <w:rPr>
+          <w:szCs w:val="24"/>
+        </w:rPr>
+        <w:t>PoS</w:t>
+      </w:r>
+      <w:proofErr w:type="spellEnd"/>
+      <w:r>
+        <w:rPr>
+          <w:szCs w:val="24"/>
+        </w:rPr>
+        <w:t xml:space="preserve"> network as they are the most staked. Usually, the number of candidates to maintain the network with the necessary knowledge (and equipment) is limited; this can directly increase operational costs as well. Systems with a large number of validators tend to form pools to decrease the variance of their revenue and profit from economies of scale. These pools are often off-chain.</w:t>
+      </w:r>
+    </w:p>
+    <w:p>
+      <w:pPr>
+        <w:rPr>
+          <w:szCs w:val="24"/>
+        </w:rPr>
+      </w:pPr>
+    </w:p>
+    <w:p>
+      <w:pPr>
+        <w:rPr>
+          <w:szCs w:val="24"/>
+        </w:rPr>
+      </w:pPr>
+      <w:r>
+        <w:rPr>
+          <w:szCs w:val="24"/>
+        </w:rPr>
+        <w:t>A way to alleviate this is to implement pool formation on-chain and allow token holders to vote [with their stake] for validators to represent them.</w:t>
+      </w:r>
+    </w:p>
+    <w:p>
+      <w:pPr>
+        <w:rPr>
+          <w:szCs w:val="24"/>
+        </w:rPr>
+      </w:pPr>
+    </w:p>
+    <w:p>
+      <w:pPr>
+        <w:rPr>
+          <w:szCs w:val="24"/>
+        </w:rPr>
+      </w:pPr>
+      <w:proofErr w:type="spellStart"/>
+      <w:r>
+        <w:rPr>
+          <w:szCs w:val="24"/>
+        </w:rPr>
+        <w:t>Polkadot</w:t>
+      </w:r>
+      <w:proofErr w:type="spellEnd"/>
+      <w:r>
+        <w:rPr>
+          <w:szCs w:val="24"/>
+        </w:rPr>
+        <w:t xml:space="preserve"> uses </w:t>
+      </w:r>
+      <w:proofErr w:type="spellStart"/>
+      <w:r>
+        <w:rPr>
+          <w:szCs w:val="24"/>
+        </w:rPr>
+        <w:t>NPoS</w:t>
+      </w:r>
+      <w:proofErr w:type="spellEnd"/>
+      <w:r>
+        <w:rPr>
+          <w:szCs w:val="24"/>
+        </w:rPr>
+        <w:t xml:space="preserve"> (Nominated Proof-of-Stake) as its mechanism for selecting the validator set. It is designed with the roles of validators and nominators, to maximize chain security. Actors who are interested in maintaining the network can run a validator node.</w:t>
+      </w:r>
+    </w:p>
+    <w:p>
+      <w:pPr>
+        <w:rPr>
+          <w:szCs w:val="24"/>
+        </w:rPr>
+      </w:pPr>
+      <w:r>
+        <w:rPr>
+          <w:szCs w:val="24"/>
+        </w:rPr>
+        <w:t xml:space="preserve">There are two protocols we use when we talk about the consensus protocol of </w:t>
+      </w:r>
+      <w:proofErr w:type="spellStart"/>
+      <w:r>
+        <w:rPr>
+          <w:szCs w:val="24"/>
+        </w:rPr>
+        <w:t>Polkadot</w:t>
+      </w:r>
+      <w:proofErr w:type="spellEnd"/>
+      <w:r>
+        <w:rPr>
+          <w:szCs w:val="24"/>
+        </w:rPr>
+        <w:t xml:space="preserve">, GRANDPA and BABE (Blind Assignment for Blockchain Extension). We talk about both of </w:t>
+      </w:r>
+      <w:r>
+        <w:rPr>
+          <w:szCs w:val="24"/>
+        </w:rPr>
+        <w:lastRenderedPageBreak/>
+        <w:t xml:space="preserve">these because </w:t>
+      </w:r>
+      <w:proofErr w:type="spellStart"/>
+      <w:r>
+        <w:rPr>
+          <w:szCs w:val="24"/>
+        </w:rPr>
+        <w:t>Polkadot</w:t>
+      </w:r>
+      <w:proofErr w:type="spellEnd"/>
+      <w:r>
+        <w:rPr>
+          <w:szCs w:val="24"/>
+        </w:rPr>
+        <w:t xml:space="preserve"> uses what is known as hybrid consensus. Hybrid consensus splits up the finality gadget from the block production mechanism.</w:t>
+      </w:r>
+    </w:p>
+    <w:p>
+      <w:pPr>
+        <w:rPr>
           <w:b/>
           <w:bCs/>
           <w:szCs w:val="24"/>
         </w:rPr>
       </w:pPr>
-      <w:r>
+    </w:p>
+    <w:p>
+      <w:pPr>
         <w:rPr>
           <w:b/>
           <w:bCs/>
           <w:szCs w:val="24"/>
         </w:rPr>
-        <w:t>Project Work Evidence</w:t>
+      </w:pPr>
+    </w:p>
+    <w:p>
+      <w:pPr>
+        <w:rPr>
+          <w:b/>
+          <w:bCs/>
+          <w:szCs w:val="24"/>
+        </w:rPr>
+      </w:pPr>
+    </w:p>
+    <w:p>
+      <w:pPr>
+        <w:rPr>
+          <w:b/>
+          <w:bCs/>
+          <w:szCs w:val="24"/>
+        </w:rPr>
+      </w:pPr>
+    </w:p>
+    <w:p>
+      <w:pPr>
+        <w:rPr>
+          <w:b/>
+          <w:bCs/>
+          <w:szCs w:val="24"/>
+        </w:rPr>
+      </w:pPr>
+      <w:r>
+        <w:rPr>
+          <w:b/>
+          <w:bCs/>
+          <w:szCs w:val="24"/>
+        </w:rPr>
+        <w:t>Commented Code</w:t>
       </w:r>
     </w:p>
     <w:p>
@@ -2067,10 +2100,10 @@
           <w:szCs w:val="24"/>
         </w:rPr>
         <w:drawing>
-          <wp:inline distT="0" distB="0" distL="0" distR="0" wp14:anchorId="64526942" wp14:editId="269E32EC">
-            <wp:extent cx="5287819" cy="859808"/>
-            <wp:effectExtent l="0" t="0" r="8255" b="0"/>
-            <wp:docPr id="10" name="Picture 10"/>
+          <wp:inline distT="0" distB="0" distL="0" distR="0" wp14:anchorId="6590EA68" wp14:editId="5938BD15">
+            <wp:extent cx="5442335" cy="914400"/>
+            <wp:effectExtent l="0" t="0" r="6350" b="0"/>
+            <wp:docPr id="11" name="Picture 11"/>
             <wp:cNvGraphicFramePr>
               <a:graphicFrameLocks xmlns:a="http://schemas.openxmlformats.org/drawingml/2006/main" noChangeAspect="1"/>
             </wp:cNvGraphicFramePr>
@@ -2090,7 +2123,7 @@
                   <pic:spPr>
                     <a:xfrm>
                       <a:off x="0" y="0"/>
-                      <a:ext cx="5307826" cy="863061"/>
+                      <a:ext cx="5459510" cy="917286"/>
                     </a:xfrm>
                     <a:prstGeom prst="rect">
                       <a:avLst/>
@@ -2117,7 +2150,7 @@
           <w:bCs/>
           <w:szCs w:val="24"/>
         </w:rPr>
-        <w:t>Showcase Video</w:t>
+        <w:t>Project Work Evidence</w:t>
       </w:r>
     </w:p>
     <w:p>
@@ -2136,10 +2169,10 @@
           <w:szCs w:val="24"/>
         </w:rPr>
         <w:drawing>
-          <wp:inline distT="0" distB="0" distL="0" distR="0" wp14:anchorId="208D7184" wp14:editId="0416AE99">
-            <wp:extent cx="5801260" cy="504968"/>
-            <wp:effectExtent l="0" t="0" r="0" b="9525"/>
-            <wp:docPr id="12" name="Picture 12"/>
+          <wp:inline distT="0" distB="0" distL="0" distR="0" wp14:anchorId="64526942" wp14:editId="269E32EC">
+            <wp:extent cx="5287819" cy="859808"/>
+            <wp:effectExtent l="0" t="0" r="8255" b="0"/>
+            <wp:docPr id="10" name="Picture 10"/>
             <wp:cNvGraphicFramePr>
               <a:graphicFrameLocks xmlns:a="http://schemas.openxmlformats.org/drawingml/2006/main" noChangeAspect="1"/>
             </wp:cNvGraphicFramePr>
@@ -2159,6 +2192,75 @@
                   <pic:spPr>
                     <a:xfrm>
                       <a:off x="0" y="0"/>
+                      <a:ext cx="5307826" cy="863061"/>
+                    </a:xfrm>
+                    <a:prstGeom prst="rect">
+                      <a:avLst/>
+                    </a:prstGeom>
+                  </pic:spPr>
+                </pic:pic>
+              </a:graphicData>
+            </a:graphic>
+          </wp:inline>
+        </w:drawing>
+      </w:r>
+    </w:p>
+    <w:p>
+      <w:pPr>
+        <w:rPr>
+          <w:b/>
+          <w:bCs/>
+          <w:szCs w:val="24"/>
+        </w:rPr>
+      </w:pPr>
+      <w:r>
+        <w:rPr>
+          <w:b/>
+          <w:bCs/>
+          <w:szCs w:val="24"/>
+        </w:rPr>
+        <w:t>Showcase Video</w:t>
+      </w:r>
+    </w:p>
+    <w:p>
+      <w:pPr>
+        <w:rPr>
+          <w:b/>
+          <w:bCs/>
+          <w:szCs w:val="24"/>
+        </w:rPr>
+      </w:pPr>
+      <w:r>
+        <w:rPr>
+          <w:b/>
+          <w:bCs/>
+          <w:noProof/>
+          <w:szCs w:val="24"/>
+        </w:rPr>
+        <w:drawing>
+          <wp:inline distT="0" distB="0" distL="0" distR="0" wp14:anchorId="208D7184" wp14:editId="0416AE99">
+            <wp:extent cx="5801260" cy="504968"/>
+            <wp:effectExtent l="0" t="0" r="0" b="9525"/>
+            <wp:docPr id="12" name="Picture 12"/>
+            <wp:cNvGraphicFramePr>
+              <a:graphicFrameLocks xmlns:a="http://schemas.openxmlformats.org/drawingml/2006/main" noChangeAspect="1"/>
+            </wp:cNvGraphicFramePr>
+            <a:graphic xmlns:a="http://schemas.openxmlformats.org/drawingml/2006/main">
+              <a:graphicData uri="http://schemas.openxmlformats.org/drawingml/2006/picture">
+                <pic:pic xmlns:pic="http://schemas.openxmlformats.org/drawingml/2006/picture">
+                  <pic:nvPicPr>
+                    <pic:cNvPr id="1" name=""/>
+                    <pic:cNvPicPr/>
+                  </pic:nvPicPr>
+                  <pic:blipFill>
+                    <a:blip r:embed="rId16"/>
+                    <a:stretch>
+                      <a:fillRect/>
+                    </a:stretch>
+                  </pic:blipFill>
+                  <pic:spPr>
+                    <a:xfrm>
+                      <a:off x="0" y="0"/>
                       <a:ext cx="5877863" cy="511636"/>
                     </a:xfrm>
                     <a:prstGeom prst="rect">
@@ -2183,7 +2285,7 @@
 </file>
 
 <file path=word/numbering.xml><?xml version="1.0" encoding="utf-8"?>
-<w:numbering xmlns:wpc="http://schemas.microsoft.com/office/word/2010/wordprocessingCanvas" xmlns:cx="http://schemas.microsoft.com/office/drawing/2014/chartex" xmlns:cx1="http://schemas.microsoft.com/office/drawing/2015/9/8/chartex" xmlns:cx2="http://schemas.microsoft.com/office/drawing/2015/10/21/chartex" xmlns:cx3="http://schemas.microsoft.com/office/drawing/2016/5/9/chartex" xmlns:cx4="http://schemas.microsoft.com/office/drawing/2016/5/10/chartex" xmlns:cx5="http://schemas.microsoft.com/office/drawing/2016/5/11/chartex" xmlns:cx6="http://schemas.microsoft.com/office/drawing/2016/5/12/chartex" xmlns:cx7="http://schemas.microsoft.com/office/drawing/2016/5/13/chartex" xmlns:cx8="http://schemas.microsoft.com/office/drawing/2016/5/14/chartex" xmlns:mc="http://schemas.openxmlformats.org/markup-compatibility/2006" xmlns:aink="http://schemas.microsoft.com/office/drawing/2016/ink" xmlns:am3d="http://schemas.microsoft.com/office/drawing/2017/model3d" xmlns:o="urn:schemas-microsoft-com:office:office" xmlns:oel="http://schemas.microsoft.com/office/2019/extlst" xmlns:r="http://schemas.openxmlformats.org/officeDocument/2006/relationships" xmlns:m="http://schemas.openxmlformats.org/officeDocument/2006/math" xmlns:v="urn:schemas-microsoft-com:vml" xmlns:wp14="http://schemas.microsoft.com/office/word/2010/wordprocessingDrawing" xmlns:wp="http://schemas.openxmlformats.org/drawingml/2006/wordprocessingDrawing" xmlns:w10="urn:schemas-microsoft-com:office:word" xmlns:w="http://schemas.openxmlformats.org/wordprocessingml/2006/main" xmlns:w14="http://schemas.microsoft.com/office/word/2010/wordml" xmlns:w15="http://schemas.microsoft.com/office/word/2012/wordml" xmlns:w16cex="http://schemas.microsoft.com/office/word/2018/wordml/cex" xmlns:w16cid="http://schemas.microsoft.com/office/word/2016/wordml/cid" xmlns:w16="http://schemas.microsoft.com/office/word/2018/wordml" xmlns:w16sdtdh="http://schemas.microsoft.com/office/word/2020/wordml/sdtdatahash" xmlns:w16se="http://schemas.microsoft.com/office/word/2015/wordml/symex" xmlns:wpg="http://schemas.microsoft.com/office/word/2010/wordprocessingGroup" xmlns:wpi="http://schemas.microsoft.com/office/word/2010/wordprocessingInk" xmlns:wne="http://schemas.microsoft.com/office/word/2006/wordml" xmlns:wps="http://schemas.microsoft.com/office/word/2010/wordprocessingShape" mc:Ignorable="w14 w15 w16se w16cid w16 w16cex w16sdtdh wp14">
+<w:numbering xmlns:wpc="http://schemas.microsoft.com/office/word/2010/wordprocessingCanvas" xmlns:cx="http://schemas.microsoft.com/office/drawing/2014/chartex" xmlns:cx1="http://schemas.microsoft.com/office/drawing/2015/9/8/chartex" xmlns:cx2="http://schemas.microsoft.com/office/drawing/2015/10/21/chartex" xmlns:cx3="http://schemas.microsoft.com/office/drawing/2016/5/9/chartex" xmlns:cx4="http://schemas.microsoft.com/office/drawing/2016/5/10/chartex" xmlns:cx5="http://schemas.microsoft.com/office/drawing/2016/5/11/chartex" xmlns:cx6="http://schemas.microsoft.com/office/drawing/2016/5/12/chartex" xmlns:cx7="http://schemas.microsoft.com/office/drawing/2016/5/13/chartex" xmlns:cx8="http://schemas.microsoft.com/office/drawing/2016/5/14/chartex" xmlns:mc="http://schemas.openxmlformats.org/markup-compatibility/2006" xmlns:aink="http://schemas.microsoft.com/office/drawing/2016/ink" xmlns:am3d="http://schemas.microsoft.com/office/drawing/2017/model3d" xmlns:o="urn:schemas-microsoft-com:office:office" xmlns:r="http://schemas.openxmlformats.org/officeDocument/2006/relationships" xmlns:m="http://schemas.openxmlformats.org/officeDocument/2006/math" xmlns:v="urn:schemas-microsoft-com:vml" xmlns:wp14="http://schemas.microsoft.com/office/word/2010/wordprocessingDrawing" xmlns:wp="http://schemas.openxmlformats.org/drawingml/2006/wordprocessingDrawing" xmlns:w10="urn:schemas-microsoft-com:office:word" xmlns:w="http://schemas.openxmlformats.org/wordprocessingml/2006/main" xmlns:w14="http://schemas.microsoft.com/office/word/2010/wordml" xmlns:w15="http://schemas.microsoft.com/office/word/2012/wordml" xmlns:w16cex="http://schemas.microsoft.com/office/word/2018/wordml/cex" xmlns:w16cid="http://schemas.microsoft.com/office/word/2016/wordml/cid" xmlns:w16="http://schemas.microsoft.com/office/word/2018/wordml" xmlns:w16sdtdh="http://schemas.microsoft.com/office/word/2020/wordml/sdtdatahash" xmlns:w16se="http://schemas.microsoft.com/office/word/2015/wordml/symex" xmlns:wpg="http://schemas.microsoft.com/office/word/2010/wordprocessingGroup" xmlns:wpi="http://schemas.microsoft.com/office/word/2010/wordprocessingInk" xmlns:wne="http://schemas.microsoft.com/office/word/2006/wordml" xmlns:wps="http://schemas.microsoft.com/office/word/2010/wordprocessingShape" mc:Ignorable="w14 w15 w16se w16cid w16 w16cex w16sdtdh wp14">
   <w:abstractNum w:abstractNumId="0" w15:restartNumberingAfterBreak="0">
     <w:nsid w:val="36547DC5"/>
     <w:multiLevelType w:val="hybridMultilevel"/>
@@ -2409,10 +2511,10 @@
       </w:rPr>
     </w:lvl>
   </w:abstractNum>
-  <w:num w:numId="1" w16cid:durableId="1758212615">
+  <w:num w:numId="1">
     <w:abstractNumId w:val="0"/>
   </w:num>
-  <w:num w:numId="2" w16cid:durableId="1835296090">
+  <w:num w:numId="2">
     <w:abstractNumId w:val="1"/>
   </w:num>
 </w:numbering>
@@ -2815,6 +2917,7 @@
   <w:style w:type="paragraph" w:default="1" w:styleId="Normal">
     <w:name w:val="Normal"/>
     <w:qFormat/>
+    <w:rsid w:val="006E16C3"/>
   </w:style>
   <w:style w:type="character" w:default="1" w:styleId="DefaultParagraphFont">
     <w:name w:val="Default Paragraph Font"/>

</xml_diff>

<commit_message>
Added to the project documentation, working on the research surrounding the tokenisation of assets.
</commit_message>
<xml_diff>
--- a/Project Documentation/Project Documentation.docx
+++ b/Project Documentation/Project Documentation.docx
@@ -1,6 +1,6 @@
 
 <file path=word/document.xml><?xml version="1.0" encoding="utf-8"?>
-<w:document xmlns:wpc="http://schemas.microsoft.com/office/word/2010/wordprocessingCanvas" xmlns:cx="http://schemas.microsoft.com/office/drawing/2014/chartex" xmlns:cx1="http://schemas.microsoft.com/office/drawing/2015/9/8/chartex" xmlns:cx2="http://schemas.microsoft.com/office/drawing/2015/10/21/chartex" xmlns:cx3="http://schemas.microsoft.com/office/drawing/2016/5/9/chartex" xmlns:cx4="http://schemas.microsoft.com/office/drawing/2016/5/10/chartex" xmlns:cx5="http://schemas.microsoft.com/office/drawing/2016/5/11/chartex" xmlns:cx6="http://schemas.microsoft.com/office/drawing/2016/5/12/chartex" xmlns:cx7="http://schemas.microsoft.com/office/drawing/2016/5/13/chartex" xmlns:cx8="http://schemas.microsoft.com/office/drawing/2016/5/14/chartex" xmlns:mc="http://schemas.openxmlformats.org/markup-compatibility/2006" xmlns:aink="http://schemas.microsoft.com/office/drawing/2016/ink" xmlns:am3d="http://schemas.microsoft.com/office/drawing/2017/model3d" xmlns:o="urn:schemas-microsoft-com:office:office" xmlns:r="http://schemas.openxmlformats.org/officeDocument/2006/relationships" xmlns:m="http://schemas.openxmlformats.org/officeDocument/2006/math" xmlns:v="urn:schemas-microsoft-com:vml" xmlns:wp14="http://schemas.microsoft.com/office/word/2010/wordprocessingDrawing" xmlns:wp="http://schemas.openxmlformats.org/drawingml/2006/wordprocessingDrawing" xmlns:w10="urn:schemas-microsoft-com:office:word" xmlns:w="http://schemas.openxmlformats.org/wordprocessingml/2006/main" xmlns:w14="http://schemas.microsoft.com/office/word/2010/wordml" xmlns:w15="http://schemas.microsoft.com/office/word/2012/wordml" xmlns:w16cex="http://schemas.microsoft.com/office/word/2018/wordml/cex" xmlns:w16cid="http://schemas.microsoft.com/office/word/2016/wordml/cid" xmlns:w16="http://schemas.microsoft.com/office/word/2018/wordml" xmlns:w16sdtdh="http://schemas.microsoft.com/office/word/2020/wordml/sdtdatahash" xmlns:w16se="http://schemas.microsoft.com/office/word/2015/wordml/symex" xmlns:wpg="http://schemas.microsoft.com/office/word/2010/wordprocessingGroup" xmlns:wpi="http://schemas.microsoft.com/office/word/2010/wordprocessingInk" xmlns:wne="http://schemas.microsoft.com/office/word/2006/wordml" xmlns:wps="http://schemas.microsoft.com/office/word/2010/wordprocessingShape" mc:Ignorable="w14 w15 w16se w16cid w16 w16cex w16sdtdh wp14">
+<w:document xmlns:wpc="http://schemas.microsoft.com/office/word/2010/wordprocessingCanvas" xmlns:cx="http://schemas.microsoft.com/office/drawing/2014/chartex" xmlns:cx1="http://schemas.microsoft.com/office/drawing/2015/9/8/chartex" xmlns:cx2="http://schemas.microsoft.com/office/drawing/2015/10/21/chartex" xmlns:cx3="http://schemas.microsoft.com/office/drawing/2016/5/9/chartex" xmlns:cx4="http://schemas.microsoft.com/office/drawing/2016/5/10/chartex" xmlns:cx5="http://schemas.microsoft.com/office/drawing/2016/5/11/chartex" xmlns:cx6="http://schemas.microsoft.com/office/drawing/2016/5/12/chartex" xmlns:cx7="http://schemas.microsoft.com/office/drawing/2016/5/13/chartex" xmlns:cx8="http://schemas.microsoft.com/office/drawing/2016/5/14/chartex" xmlns:mc="http://schemas.openxmlformats.org/markup-compatibility/2006" xmlns:aink="http://schemas.microsoft.com/office/drawing/2016/ink" xmlns:am3d="http://schemas.microsoft.com/office/drawing/2017/model3d" xmlns:o="urn:schemas-microsoft-com:office:office" xmlns:oel="http://schemas.microsoft.com/office/2019/extlst" xmlns:r="http://schemas.openxmlformats.org/officeDocument/2006/relationships" xmlns:m="http://schemas.openxmlformats.org/officeDocument/2006/math" xmlns:v="urn:schemas-microsoft-com:vml" xmlns:wp14="http://schemas.microsoft.com/office/word/2010/wordprocessingDrawing" xmlns:wp="http://schemas.openxmlformats.org/drawingml/2006/wordprocessingDrawing" xmlns:w10="urn:schemas-microsoft-com:office:word" xmlns:w="http://schemas.openxmlformats.org/wordprocessingml/2006/main" xmlns:w14="http://schemas.microsoft.com/office/word/2010/wordml" xmlns:w15="http://schemas.microsoft.com/office/word/2012/wordml" xmlns:w16cex="http://schemas.microsoft.com/office/word/2018/wordml/cex" xmlns:w16cid="http://schemas.microsoft.com/office/word/2016/wordml/cid" xmlns:w16="http://schemas.microsoft.com/office/word/2018/wordml" xmlns:w16sdtdh="http://schemas.microsoft.com/office/word/2020/wordml/sdtdatahash" xmlns:w16se="http://schemas.microsoft.com/office/word/2015/wordml/symex" xmlns:wpg="http://schemas.microsoft.com/office/word/2010/wordprocessingGroup" xmlns:wpi="http://schemas.microsoft.com/office/word/2010/wordprocessingInk" xmlns:wne="http://schemas.microsoft.com/office/word/2006/wordml" xmlns:wps="http://schemas.microsoft.com/office/word/2010/wordprocessingShape" mc:Ignorable="w14 w15 w16se w16cid w16 w16cex w16sdtdh wp14">
   <w:body>
     <w:p>
       <w:pPr>
@@ -73,21 +73,7 @@
         <w:rPr>
           <w:szCs w:val="24"/>
         </w:rPr>
-        <w:t xml:space="preserve">Each Substrate node contains a runtime. The runtime contains the business logic of the chain. It defines what transactions are valid and invalid and determines how the chain's state changes in response to transactions. The "outer node", everything other than the runtime, does not compile to </w:t>
-      </w:r>
-      <w:proofErr w:type="spellStart"/>
-      <w:r>
-        <w:rPr>
-          <w:szCs w:val="24"/>
-        </w:rPr>
-        <w:t>Wasm</w:t>
-      </w:r>
-      <w:proofErr w:type="spellEnd"/>
-      <w:r>
-        <w:rPr>
-          <w:szCs w:val="24"/>
-        </w:rPr>
-        <w:t xml:space="preserve">, only to native. The outer node is responsible for handling peer discovery, transaction pooling, block and transaction gossiping, consensus, and answering RPC calls from the outside world. While performing these tasks, the outer node sometimes needs to query the runtime for </w:t>
+        <w:t xml:space="preserve">Each Substrate node contains a runtime. The runtime contains the business logic of the chain. It defines what transactions are valid and invalid and determines how the chain's state changes in response to transactions. The "outer node", everything other than the runtime, does not compile to Wasm, only to native. The outer node is responsible for handling peer discovery, transaction pooling, block and transaction gossiping, consensus, and answering RPC calls from the outside world. While performing these tasks, the outer node sometimes needs to query the runtime for </w:t>
       </w:r>
       <w:r>
         <w:rPr>
@@ -112,71 +98,13 @@
         <w:rPr>
           <w:szCs w:val="24"/>
         </w:rPr>
-        <w:t xml:space="preserve">An extrinsic is a piece of information that comes from outside the chain and is included in a block. </w:t>
-      </w:r>
-      <w:proofErr w:type="spellStart"/>
-      <w:r>
-        <w:rPr>
-          <w:szCs w:val="24"/>
-        </w:rPr>
-        <w:t>Extrinsics</w:t>
-      </w:r>
-      <w:proofErr w:type="spellEnd"/>
-      <w:r>
-        <w:rPr>
-          <w:szCs w:val="24"/>
-        </w:rPr>
-        <w:t xml:space="preserve"> fall into three categories: </w:t>
-      </w:r>
-      <w:proofErr w:type="spellStart"/>
-      <w:r>
-        <w:rPr>
-          <w:szCs w:val="24"/>
-        </w:rPr>
-        <w:t>inherents</w:t>
-      </w:r>
-      <w:proofErr w:type="spellEnd"/>
-      <w:r>
-        <w:rPr>
-          <w:szCs w:val="24"/>
-        </w:rPr>
-        <w:t xml:space="preserve">, signed transactions, and unsigned </w:t>
-      </w:r>
-      <w:proofErr w:type="spellStart"/>
-      <w:proofErr w:type="gramStart"/>
-      <w:r>
-        <w:rPr>
-          <w:szCs w:val="24"/>
-        </w:rPr>
-        <w:t>transactions.</w:t>
-      </w:r>
-      <w:r>
-        <w:rPr>
-          <w:szCs w:val="24"/>
-        </w:rPr>
-        <w:t>A</w:t>
-      </w:r>
-      <w:proofErr w:type="spellEnd"/>
-      <w:proofErr w:type="gramEnd"/>
-      <w:r>
-        <w:rPr>
-          <w:szCs w:val="24"/>
-        </w:rPr>
-        <w:t xml:space="preserve"> block in Substrate is composed of a header and an array of </w:t>
-      </w:r>
-      <w:proofErr w:type="spellStart"/>
-      <w:r>
-        <w:rPr>
-          <w:szCs w:val="24"/>
-        </w:rPr>
-        <w:t>extrinsics</w:t>
-      </w:r>
-      <w:proofErr w:type="spellEnd"/>
-      <w:r>
-        <w:rPr>
-          <w:szCs w:val="24"/>
-        </w:rPr>
-        <w:t>. The header contains a</w:t>
+        <w:t>An extrinsic is a piece of information that comes from outside the chain and is included in a block. Extrinsics fall into three categories: inherents, signed transactions, and unsigned transactions.</w:t>
+      </w:r>
+      <w:r>
+        <w:rPr>
+          <w:szCs w:val="24"/>
+        </w:rPr>
+        <w:t>A block in Substrate is composed of a header and an array of extrinsics. The header contains a</w:t>
       </w:r>
       <w:r>
         <w:rPr>
@@ -188,35 +116,7 @@
         <w:rPr>
           <w:szCs w:val="24"/>
         </w:rPr>
-        <w:t xml:space="preserve">block height, parent hash, </w:t>
-      </w:r>
-      <w:proofErr w:type="spellStart"/>
-      <w:r>
-        <w:rPr>
-          <w:szCs w:val="24"/>
-        </w:rPr>
-        <w:t>extrinsics</w:t>
-      </w:r>
-      <w:proofErr w:type="spellEnd"/>
-      <w:r>
-        <w:rPr>
-          <w:szCs w:val="24"/>
-        </w:rPr>
-        <w:t xml:space="preserve"> root, state root, and digest. This section will only focus on the </w:t>
-      </w:r>
-      <w:proofErr w:type="spellStart"/>
-      <w:r>
-        <w:rPr>
-          <w:szCs w:val="24"/>
-        </w:rPr>
-        <w:t>extrinsics</w:t>
-      </w:r>
-      <w:proofErr w:type="spellEnd"/>
-      <w:r>
-        <w:rPr>
-          <w:szCs w:val="24"/>
-        </w:rPr>
-        <w:t xml:space="preserve"> root.</w:t>
+        <w:t>block height, parent hash, extrinsics root, state root, and digest. This section will only focus on the extrinsics root.</w:t>
       </w:r>
       <w:r>
         <w:rPr>
@@ -224,47 +124,11 @@
         </w:rPr>
         <w:t xml:space="preserve"> </w:t>
       </w:r>
-      <w:proofErr w:type="spellStart"/>
-      <w:r>
-        <w:rPr>
-          <w:szCs w:val="24"/>
-        </w:rPr>
-        <w:t>Extrinsics</w:t>
-      </w:r>
-      <w:proofErr w:type="spellEnd"/>
-      <w:r>
-        <w:rPr>
-          <w:szCs w:val="24"/>
-        </w:rPr>
-        <w:t xml:space="preserve"> are bundled together into a block as a series to be executed as each is defined in the runtime. The </w:t>
-      </w:r>
-      <w:proofErr w:type="spellStart"/>
-      <w:r>
-        <w:rPr>
-          <w:szCs w:val="24"/>
-        </w:rPr>
-        <w:t>extrinsics</w:t>
-      </w:r>
-      <w:proofErr w:type="spellEnd"/>
-      <w:r>
-        <w:rPr>
-          <w:szCs w:val="24"/>
-        </w:rPr>
-        <w:t xml:space="preserve"> root is a cryptographic digest of this series. This serves two purposes. First, it prevents any alterations to the series of </w:t>
-      </w:r>
-      <w:proofErr w:type="spellStart"/>
-      <w:r>
-        <w:rPr>
-          <w:szCs w:val="24"/>
-        </w:rPr>
-        <w:t>extrinsics</w:t>
-      </w:r>
-      <w:proofErr w:type="spellEnd"/>
-      <w:r>
-        <w:rPr>
-          <w:szCs w:val="24"/>
-        </w:rPr>
-        <w:t xml:space="preserve"> after the header has been built and distributed. Second, it provides a means of allowing light clients to succinctly verify that any given extrinsic did indeed exist in a block given only knowledge of the header.</w:t>
+      <w:r>
+        <w:rPr>
+          <w:szCs w:val="24"/>
+        </w:rPr>
+        <w:t>Extrinsics are bundled together into a block as a series to be executed as each is defined in the runtime. The extrinsics root is a cryptographic digest of this series. This serves two purposes. First, it prevents any alterations to the series of extrinsics after the header has been built and distributed. Second, it provides a means of allowing light clients to succinctly verify that any given extrinsic did indeed exist in a block given only knowledge of the header.</w:t>
       </w:r>
     </w:p>
     <w:p>
@@ -422,15 +286,7 @@
     </w:p>
     <w:p>
       <w:r>
-        <w:t xml:space="preserve">GRANDPA validators vote on chains, not blocks, </w:t>
-      </w:r>
-      <w:proofErr w:type="gramStart"/>
-      <w:r>
-        <w:t>i.e.</w:t>
-      </w:r>
-      <w:proofErr w:type="gramEnd"/>
-      <w:r>
-        <w:t xml:space="preserve"> they vote on a </w:t>
+        <w:t xml:space="preserve">GRANDPA validators vote on chains, not blocks, i.e. they vote on a </w:t>
       </w:r>
       <w:r>
         <w:t>block</w:t>
@@ -660,14 +516,12 @@
         </w:rPr>
         <w:t xml:space="preserve">assets and their trading, </w:t>
       </w:r>
-      <w:proofErr w:type="spellStart"/>
-      <w:r>
-        <w:rPr>
-          <w:szCs w:val="24"/>
-        </w:rPr>
-        <w:t>strorage</w:t>
-      </w:r>
-      <w:proofErr w:type="spellEnd"/>
+      <w:r>
+        <w:rPr>
+          <w:szCs w:val="24"/>
+        </w:rPr>
+        <w:t>storage</w:t>
+      </w:r>
       <w:r>
         <w:rPr>
           <w:szCs w:val="24"/>
@@ -690,6 +544,80 @@
     <w:p>
       <w:pPr>
         <w:widowControl w:val="0"/>
+        <w:rPr>
+          <w:szCs w:val="24"/>
+        </w:rPr>
+      </w:pPr>
+      <w:r>
+        <w:rPr>
+          <w:szCs w:val="24"/>
+        </w:rPr>
+        <w:t>With blockchain, central banks around the world are also exploring issuing national currencies digitally (CBDCs) and new ways of low-fee cross-border payments.</w:t>
+      </w:r>
+      <w:r>
+        <w:rPr>
+          <w:szCs w:val="24"/>
+        </w:rPr>
+        <w:t xml:space="preserve"> This type of digital currency would be implemented into the system as this is stable and enables businesses to trade with trust that the value that it being given to them is authentic.</w:t>
+      </w:r>
+      <w:r>
+        <w:rPr>
+          <w:szCs w:val="24"/>
+        </w:rPr>
+        <w:t xml:space="preserve"> </w:t>
+      </w:r>
+      <w:r>
+        <w:rPr>
+          <w:szCs w:val="24"/>
+        </w:rPr>
+        <w:t>Today, we use bank notes to settle transactions, and we</w:t>
+      </w:r>
+      <w:r>
+        <w:rPr>
+          <w:szCs w:val="24"/>
+        </w:rPr>
+        <w:t xml:space="preserve"> </w:t>
+      </w:r>
+      <w:r>
+        <w:rPr>
+          <w:szCs w:val="24"/>
+        </w:rPr>
+        <w:t>imagine a set-up where intercompany transactions are being settled</w:t>
+      </w:r>
+      <w:r>
+        <w:rPr>
+          <w:szCs w:val="24"/>
+        </w:rPr>
+        <w:t xml:space="preserve"> </w:t>
+      </w:r>
+      <w:r>
+        <w:rPr>
+          <w:szCs w:val="24"/>
+        </w:rPr>
+        <w:t>with a digital fiat currency that is connected (tokenised) to the liquid</w:t>
+      </w:r>
+      <w:r>
+        <w:rPr>
+          <w:szCs w:val="24"/>
+        </w:rPr>
+        <w:t xml:space="preserve"> </w:t>
+      </w:r>
+      <w:r>
+        <w:rPr>
+          <w:szCs w:val="24"/>
+        </w:rPr>
+        <w:t>assets in the company</w:t>
+      </w:r>
+      <w:r>
+        <w:rPr>
+          <w:szCs w:val="24"/>
+        </w:rPr>
+        <w:t>.</w:t>
+      </w:r>
+    </w:p>
+    <w:p>
+      <w:pPr>
+        <w:widowControl w:val="0"/>
         <w:spacing w:before="120"/>
         <w:rPr>
           <w:szCs w:val="24"/>
@@ -741,7 +669,14 @@
         <w:rPr>
           <w:szCs w:val="24"/>
         </w:rPr>
-        <w:t xml:space="preserve"> designed to improve transaction processing. Public blockchains that support cryptocurrencies like Bitcoin are an entirely different thing. Finance can generate significant value from business blockchains without having anything to do with digital currencies</w:t>
+        <w:t xml:space="preserve"> designed to improve transaction processing. </w:t>
+      </w:r>
+      <w:r>
+        <w:rPr>
+          <w:szCs w:val="24"/>
+        </w:rPr>
+        <w:lastRenderedPageBreak/>
+        <w:t>Public blockchains that support cryptocurrencies like Bitcoin are an entirely different thing. Finance can generate significant value from business blockchains without having anything to do with digital currencies</w:t>
       </w:r>
       <w:r>
         <w:rPr>
@@ -762,14 +697,7 @@
         <w:rPr>
           <w:szCs w:val="24"/>
         </w:rPr>
-        <w:t xml:space="preserve">Blockchains integrate different systems to get data right at the point of origination, which can eliminate downstream reconciliations. This enables straight-through processing, also known as touchless transactions. For example, a company uses blockchain to match a customer </w:t>
-      </w:r>
-      <w:r>
-        <w:rPr>
-          <w:szCs w:val="24"/>
-        </w:rPr>
-        <w:lastRenderedPageBreak/>
-        <w:t>purchase order with the buyer order, and records that action on a blockchain. Now there is one source of the truth, which is visible to both parties.</w:t>
+        <w:t>Blockchains integrate different systems to get data right at the point of origination, which can eliminate downstream reconciliations. This enables straight-through processing, also known as touchless transactions. For example, a company uses blockchain to match a customer purchase order with the buyer order, and records that action on a blockchain. Now there is one source of the truth, which is visible to both parties.</w:t>
       </w:r>
     </w:p>
     <w:p>
@@ -911,14 +839,13 @@
       </w:pPr>
       <w:r>
         <w:rPr>
-          <w:noProof/>
           <w:szCs w:val="24"/>
         </w:rPr>
         <w:drawing>
-          <wp:inline distT="0" distB="0" distL="0" distR="0" wp14:anchorId="1CB431AA" wp14:editId="01E77FA9">
-            <wp:extent cx="4288971" cy="3353587"/>
-            <wp:effectExtent l="0" t="0" r="0" b="0"/>
-            <wp:docPr id="2" name="Picture 2"/>
+          <wp:inline distT="0" distB="0" distL="0" distR="0" wp14:anchorId="41D4D1EB" wp14:editId="29EBAB8B">
+            <wp:extent cx="5731510" cy="2379980"/>
+            <wp:effectExtent l="0" t="0" r="2540" b="1270"/>
+            <wp:docPr id="13" name="Picture 13"/>
             <wp:cNvGraphicFramePr>
               <a:graphicFrameLocks xmlns:a="http://schemas.openxmlformats.org/drawingml/2006/main" noChangeAspect="1"/>
             </wp:cNvGraphicFramePr>
@@ -938,7 +865,7 @@
                   <pic:spPr>
                     <a:xfrm>
                       <a:off x="0" y="0"/>
-                      <a:ext cx="4290920" cy="3355111"/>
+                      <a:ext cx="5731510" cy="2379980"/>
                     </a:xfrm>
                     <a:prstGeom prst="rect">
                       <a:avLst/>
@@ -965,10 +892,10 @@
         </w:rPr>
         <w:lastRenderedPageBreak/>
         <w:drawing>
-          <wp:inline distT="0" distB="0" distL="0" distR="0" wp14:anchorId="75483E0E" wp14:editId="6F81A115">
-            <wp:extent cx="4692891" cy="5778797"/>
-            <wp:effectExtent l="0" t="0" r="0" b="0"/>
-            <wp:docPr id="9" name="Picture 9"/>
+          <wp:inline distT="0" distB="0" distL="0" distR="0" wp14:anchorId="6E536AE7" wp14:editId="54B6C8A4">
+            <wp:extent cx="5731510" cy="2193290"/>
+            <wp:effectExtent l="0" t="0" r="2540" b="0"/>
+            <wp:docPr id="14" name="Picture 14"/>
             <wp:cNvGraphicFramePr>
               <a:graphicFrameLocks xmlns:a="http://schemas.openxmlformats.org/drawingml/2006/main" noChangeAspect="1"/>
             </wp:cNvGraphicFramePr>
@@ -988,7 +915,7 @@
                   <pic:spPr>
                     <a:xfrm>
                       <a:off x="0" y="0"/>
-                      <a:ext cx="4692891" cy="5778797"/>
+                      <a:ext cx="5731510" cy="2193290"/>
                     </a:xfrm>
                     <a:prstGeom prst="rect">
                       <a:avLst/>
@@ -1004,6 +931,7 @@
     <w:p>
       <w:pPr>
         <w:widowControl w:val="0"/>
+        <w:spacing w:before="120"/>
         <w:rPr>
           <w:szCs w:val="24"/>
         </w:rPr>
@@ -1014,10 +942,10 @@
           <w:szCs w:val="24"/>
         </w:rPr>
         <w:drawing>
-          <wp:inline distT="0" distB="0" distL="0" distR="0" wp14:anchorId="11F41112" wp14:editId="64803A3F">
-            <wp:extent cx="5731510" cy="360238"/>
-            <wp:effectExtent l="0" t="0" r="2540" b="1905"/>
-            <wp:docPr id="1" name="Picture 1"/>
+          <wp:inline distT="0" distB="0" distL="0" distR="0" wp14:anchorId="1CB431AA" wp14:editId="01E77FA9">
+            <wp:extent cx="4288971" cy="3353587"/>
+            <wp:effectExtent l="0" t="0" r="0" b="0"/>
+            <wp:docPr id="2" name="Picture 2"/>
             <wp:cNvGraphicFramePr>
               <a:graphicFrameLocks xmlns:a="http://schemas.openxmlformats.org/drawingml/2006/main" noChangeAspect="1"/>
             </wp:cNvGraphicFramePr>
@@ -1037,7 +965,7 @@
                   <pic:spPr>
                     <a:xfrm>
                       <a:off x="0" y="0"/>
-                      <a:ext cx="5731510" cy="360238"/>
+                      <a:ext cx="4290920" cy="3355111"/>
                     </a:xfrm>
                     <a:prstGeom prst="rect">
                       <a:avLst/>
@@ -1053,120 +981,6 @@
     <w:p>
       <w:pPr>
         <w:widowControl w:val="0"/>
-        <w:rPr>
-          <w:szCs w:val="24"/>
-        </w:rPr>
-      </w:pPr>
-    </w:p>
-    <w:p>
-      <w:pPr>
-        <w:widowControl w:val="0"/>
-        <w:rPr>
-          <w:szCs w:val="24"/>
-        </w:rPr>
-      </w:pPr>
-      <w:r>
-        <w:rPr>
-          <w:szCs w:val="24"/>
-        </w:rPr>
-        <w:t xml:space="preserve">I wished to create a </w:t>
-      </w:r>
-      <w:proofErr w:type="spellStart"/>
-      <w:r>
-        <w:rPr>
-          <w:szCs w:val="24"/>
-        </w:rPr>
-        <w:t>stablecoin</w:t>
-      </w:r>
-      <w:proofErr w:type="spellEnd"/>
-      <w:r>
-        <w:rPr>
-          <w:szCs w:val="24"/>
-        </w:rPr>
-        <w:t xml:space="preserve"> in which I would utilise, so business practices did not have to rely on the absence of fluctuations of token value. However, to make a </w:t>
-      </w:r>
-      <w:r>
-        <w:rPr>
-          <w:szCs w:val="24"/>
-        </w:rPr>
-        <w:t>collaterali</w:t>
-      </w:r>
-      <w:r>
-        <w:rPr>
-          <w:szCs w:val="24"/>
-        </w:rPr>
-        <w:t>s</w:t>
-      </w:r>
-      <w:r>
-        <w:rPr>
-          <w:szCs w:val="24"/>
-        </w:rPr>
-        <w:t>ed</w:t>
-      </w:r>
-      <w:r>
-        <w:rPr>
-          <w:szCs w:val="24"/>
-        </w:rPr>
-        <w:t xml:space="preserve"> </w:t>
-      </w:r>
-      <w:proofErr w:type="spellStart"/>
-      <w:r>
-        <w:rPr>
-          <w:szCs w:val="24"/>
-        </w:rPr>
-        <w:t>stablecoin</w:t>
-      </w:r>
-      <w:proofErr w:type="spellEnd"/>
-      <w:r>
-        <w:rPr>
-          <w:szCs w:val="24"/>
-        </w:rPr>
-        <w:t xml:space="preserve"> I would need to own the fiat or assets in which the token was based upon, as ‘collateral.’ For the purpose of this conceptual design, I will utilise tokens that are not truly backed by US Dollar or another asset but in reality, this would be the case. </w:t>
-      </w:r>
-    </w:p>
-    <w:p>
-      <w:pPr>
-        <w:widowControl w:val="0"/>
-        <w:rPr>
-          <w:szCs w:val="24"/>
-        </w:rPr>
-      </w:pPr>
-    </w:p>
-    <w:p>
-      <w:pPr>
-        <w:widowControl w:val="0"/>
-        <w:rPr>
-          <w:szCs w:val="24"/>
-        </w:rPr>
-      </w:pPr>
-    </w:p>
-    <w:p>
-      <w:pPr>
-        <w:widowControl w:val="0"/>
-        <w:rPr>
-          <w:szCs w:val="24"/>
-        </w:rPr>
-      </w:pPr>
-    </w:p>
-    <w:p>
-      <w:pPr>
-        <w:widowControl w:val="0"/>
-        <w:rPr>
-          <w:b/>
-          <w:szCs w:val="24"/>
-        </w:rPr>
-      </w:pPr>
-      <w:r>
-        <w:rPr>
-          <w:b/>
-          <w:szCs w:val="24"/>
-        </w:rPr>
-        <w:t>Issues relevant to program /3</w:t>
-      </w:r>
-    </w:p>
-    <w:p>
-      <w:pPr>
-        <w:widowControl w:val="0"/>
         <w:spacing w:before="120"/>
         <w:rPr>
           <w:szCs w:val="24"/>
@@ -1174,29 +988,15 @@
       </w:pPr>
       <w:r>
         <w:rPr>
+          <w:noProof/>
           <w:szCs w:val="24"/>
         </w:rPr>
         <w:lastRenderedPageBreak/>
-        <w:t>Evaluate ONE social or ethical consideration in developing this program.</w:t>
-      </w:r>
-    </w:p>
-    <w:p>
-      <w:pPr>
-        <w:widowControl w:val="0"/>
-        <w:rPr>
-          <w:szCs w:val="24"/>
-        </w:rPr>
-      </w:pPr>
-      <w:r>
-        <w:rPr>
-          <w:noProof/>
-          <w:szCs w:val="24"/>
-        </w:rPr>
         <w:drawing>
-          <wp:inline distT="0" distB="0" distL="0" distR="0" wp14:anchorId="2EF1325D" wp14:editId="0AA6EE1E">
-            <wp:extent cx="5883857" cy="491320"/>
-            <wp:effectExtent l="0" t="0" r="3175" b="4445"/>
-            <wp:docPr id="3" name="Picture 3"/>
+          <wp:inline distT="0" distB="0" distL="0" distR="0" wp14:anchorId="75483E0E" wp14:editId="6F81A115">
+            <wp:extent cx="4692891" cy="5778797"/>
+            <wp:effectExtent l="0" t="0" r="0" b="0"/>
+            <wp:docPr id="9" name="Picture 9"/>
             <wp:cNvGraphicFramePr>
               <a:graphicFrameLocks xmlns:a="http://schemas.openxmlformats.org/drawingml/2006/main" noChangeAspect="1"/>
             </wp:cNvGraphicFramePr>
@@ -1216,7 +1016,7 @@
                   <pic:spPr>
                     <a:xfrm>
                       <a:off x="0" y="0"/>
-                      <a:ext cx="5983061" cy="499604"/>
+                      <a:ext cx="4692891" cy="5778797"/>
                     </a:xfrm>
                     <a:prstGeom prst="rect">
                       <a:avLst/>
@@ -1236,71 +1036,16 @@
           <w:szCs w:val="24"/>
         </w:rPr>
       </w:pPr>
-    </w:p>
-    <w:p>
-      <w:pPr>
-        <w:widowControl w:val="0"/>
-        <w:rPr>
-          <w:szCs w:val="24"/>
-        </w:rPr>
-      </w:pPr>
-    </w:p>
-    <w:p>
-      <w:pPr>
-        <w:widowControl w:val="0"/>
-        <w:rPr>
-          <w:szCs w:val="24"/>
-        </w:rPr>
-      </w:pPr>
-    </w:p>
-    <w:p>
-      <w:pPr>
-        <w:widowControl w:val="0"/>
-        <w:rPr>
-          <w:b/>
-          <w:szCs w:val="24"/>
-        </w:rPr>
-      </w:pPr>
-      <w:r>
-        <w:rPr>
-          <w:b/>
-          <w:szCs w:val="24"/>
-        </w:rPr>
-        <w:t>Interface design /3</w:t>
-      </w:r>
-    </w:p>
-    <w:p>
-      <w:pPr>
-        <w:widowControl w:val="0"/>
-        <w:spacing w:before="120"/>
-        <w:rPr>
-          <w:szCs w:val="24"/>
-        </w:rPr>
-      </w:pPr>
-      <w:r>
-        <w:rPr>
-          <w:szCs w:val="24"/>
-        </w:rPr>
-        <w:t>Using a design tool develop a mock interface for your program's main interface. Your team needs to ensure that you consider the needs of the intended audience and address any ergonomic and design issues.</w:t>
-      </w:r>
-    </w:p>
-    <w:p>
-      <w:pPr>
-        <w:widowControl w:val="0"/>
-        <w:rPr>
-          <w:szCs w:val="24"/>
-        </w:rPr>
-      </w:pPr>
       <w:r>
         <w:rPr>
           <w:noProof/>
           <w:szCs w:val="24"/>
         </w:rPr>
         <w:drawing>
-          <wp:inline distT="0" distB="0" distL="0" distR="0" wp14:anchorId="42B9EB5D" wp14:editId="3AEB1A8B">
-            <wp:extent cx="5863417" cy="668740"/>
-            <wp:effectExtent l="0" t="0" r="4445" b="0"/>
-            <wp:docPr id="4" name="Picture 4"/>
+          <wp:inline distT="0" distB="0" distL="0" distR="0" wp14:anchorId="11F41112" wp14:editId="64803A3F">
+            <wp:extent cx="5731510" cy="360238"/>
+            <wp:effectExtent l="0" t="0" r="2540" b="1905"/>
+            <wp:docPr id="1" name="Picture 1"/>
             <wp:cNvGraphicFramePr>
               <a:graphicFrameLocks xmlns:a="http://schemas.openxmlformats.org/drawingml/2006/main" noChangeAspect="1"/>
             </wp:cNvGraphicFramePr>
@@ -1320,7 +1065,7 @@
                   <pic:spPr>
                     <a:xfrm>
                       <a:off x="0" y="0"/>
-                      <a:ext cx="5884059" cy="671094"/>
+                      <a:ext cx="5731510" cy="360238"/>
                     </a:xfrm>
                     <a:prstGeom prst="rect">
                       <a:avLst/>
@@ -1348,29 +1093,75 @@
           <w:szCs w:val="24"/>
         </w:rPr>
       </w:pPr>
-    </w:p>
-    <w:p>
-      <w:pPr>
-        <w:widowControl w:val="0"/>
-        <w:rPr>
-          <w:szCs w:val="24"/>
-        </w:rPr>
-      </w:pPr>
-    </w:p>
-    <w:p>
-      <w:pPr>
-        <w:widowControl w:val="0"/>
-        <w:rPr>
-          <w:b/>
-          <w:szCs w:val="24"/>
-        </w:rPr>
-      </w:pPr>
-      <w:r>
-        <w:rPr>
-          <w:b/>
-          <w:szCs w:val="24"/>
-        </w:rPr>
-        <w:t>Quality assurance criteria /2</w:t>
+      <w:r>
+        <w:rPr>
+          <w:szCs w:val="24"/>
+        </w:rPr>
+        <w:t xml:space="preserve">I wished to create a stablecoin in which I would utilise, so business practices did not have to rely on the absence of fluctuations of token value. However, to make a </w:t>
+      </w:r>
+      <w:r>
+        <w:rPr>
+          <w:szCs w:val="24"/>
+        </w:rPr>
+        <w:t>collaterali</w:t>
+      </w:r>
+      <w:r>
+        <w:rPr>
+          <w:szCs w:val="24"/>
+        </w:rPr>
+        <w:t>s</w:t>
+      </w:r>
+      <w:r>
+        <w:rPr>
+          <w:szCs w:val="24"/>
+        </w:rPr>
+        <w:t>ed</w:t>
+      </w:r>
+      <w:r>
+        <w:rPr>
+          <w:szCs w:val="24"/>
+        </w:rPr>
+        <w:t xml:space="preserve"> stablecoin I would need to own the fiat or assets in which the token was based upon, as ‘collateral.’ For the purpose of this conceptual design, I will utilise tokens that are not truly backed by US Dollar or another asset but in reality, this would be the case. </w:t>
+      </w:r>
+    </w:p>
+    <w:p>
+      <w:pPr>
+        <w:widowControl w:val="0"/>
+        <w:rPr>
+          <w:szCs w:val="24"/>
+        </w:rPr>
+      </w:pPr>
+    </w:p>
+    <w:p>
+      <w:pPr>
+        <w:widowControl w:val="0"/>
+        <w:rPr>
+          <w:szCs w:val="24"/>
+        </w:rPr>
+      </w:pPr>
+    </w:p>
+    <w:p>
+      <w:pPr>
+        <w:widowControl w:val="0"/>
+        <w:rPr>
+          <w:szCs w:val="24"/>
+        </w:rPr>
+      </w:pPr>
+    </w:p>
+    <w:p>
+      <w:pPr>
+        <w:widowControl w:val="0"/>
+        <w:rPr>
+          <w:b/>
+          <w:szCs w:val="24"/>
+        </w:rPr>
+      </w:pPr>
+      <w:r>
+        <w:rPr>
+          <w:b/>
+          <w:szCs w:val="24"/>
+        </w:rPr>
+        <w:t>Issues relevant to program /3</w:t>
       </w:r>
     </w:p>
     <w:p>
@@ -1385,31 +1176,27 @@
         <w:rPr>
           <w:szCs w:val="24"/>
         </w:rPr>
-        <w:t>Describe the criteria the program needs to meet.</w:t>
-      </w:r>
-    </w:p>
-    <w:p>
-      <w:pPr>
-        <w:rPr>
-          <w:b/>
-          <w:bCs/>
-          <w:szCs w:val="24"/>
-          <w:u w:val="single"/>
-        </w:rPr>
-      </w:pPr>
-      <w:r>
-        <w:rPr>
-          <w:b/>
-          <w:bCs/>
+        <w:lastRenderedPageBreak/>
+        <w:t>Evaluate ONE social or ethical consideration in developing this program.</w:t>
+      </w:r>
+    </w:p>
+    <w:p>
+      <w:pPr>
+        <w:widowControl w:val="0"/>
+        <w:rPr>
+          <w:szCs w:val="24"/>
+        </w:rPr>
+      </w:pPr>
+      <w:r>
+        <w:rPr>
           <w:noProof/>
           <w:szCs w:val="24"/>
-          <w:u w:val="single"/>
         </w:rPr>
         <w:drawing>
-          <wp:inline distT="0" distB="0" distL="0" distR="0" wp14:anchorId="4971F5C4" wp14:editId="1DE7E42D">
-            <wp:extent cx="5755457" cy="245660"/>
-            <wp:effectExtent l="0" t="0" r="0" b="2540"/>
-            <wp:docPr id="5" name="Picture 5"/>
+          <wp:inline distT="0" distB="0" distL="0" distR="0" wp14:anchorId="2EF1325D" wp14:editId="0AA6EE1E">
+            <wp:extent cx="5883857" cy="491320"/>
+            <wp:effectExtent l="0" t="0" r="3175" b="4445"/>
+            <wp:docPr id="3" name="Picture 3"/>
             <wp:cNvGraphicFramePr>
               <a:graphicFrameLocks xmlns:a="http://schemas.openxmlformats.org/drawingml/2006/main" noChangeAspect="1"/>
             </wp:cNvGraphicFramePr>
@@ -1429,7 +1216,7 @@
                   <pic:spPr>
                     <a:xfrm>
                       <a:off x="0" y="0"/>
-                      <a:ext cx="6006752" cy="256386"/>
+                      <a:ext cx="5983061" cy="499604"/>
                     </a:xfrm>
                     <a:prstGeom prst="rect">
                       <a:avLst/>
@@ -1444,198 +1231,76 @@
     </w:p>
     <w:p>
       <w:pPr>
-        <w:rPr>
-          <w:b/>
-          <w:bCs/>
-          <w:szCs w:val="24"/>
-          <w:u w:val="single"/>
-        </w:rPr>
-      </w:pPr>
-    </w:p>
-    <w:p>
-      <w:pPr>
-        <w:rPr>
-          <w:b/>
-          <w:bCs/>
-          <w:szCs w:val="24"/>
-          <w:u w:val="single"/>
-        </w:rPr>
-      </w:pPr>
-    </w:p>
-    <w:p>
-      <w:pPr>
-        <w:rPr>
-          <w:b/>
-          <w:bCs/>
-          <w:szCs w:val="24"/>
-          <w:u w:val="single"/>
-        </w:rPr>
-      </w:pPr>
-    </w:p>
-    <w:p>
-      <w:pPr>
-        <w:widowControl w:val="0"/>
-        <w:rPr>
-          <w:b/>
-          <w:szCs w:val="24"/>
-        </w:rPr>
-      </w:pPr>
-      <w:r>
-        <w:rPr>
-          <w:b/>
-          <w:szCs w:val="24"/>
-        </w:rPr>
-        <w:t>Feasibility Study /10</w:t>
-      </w:r>
-    </w:p>
-    <w:p>
-      <w:pPr>
-        <w:widowControl w:val="0"/>
-        <w:rPr>
-          <w:szCs w:val="24"/>
-        </w:rPr>
-      </w:pPr>
-      <w:r>
-        <w:rPr>
-          <w:szCs w:val="24"/>
-        </w:rPr>
-        <w:t>Conduct a feasibility study on the on the feasibility of your project, the report must contain the following sections:</w:t>
-      </w:r>
-    </w:p>
-    <w:p>
-      <w:pPr>
-        <w:pStyle w:val="ListParagraph"/>
-        <w:widowControl w:val="0"/>
-        <w:numPr>
-          <w:ilvl w:val="0"/>
-          <w:numId w:val="1"/>
-        </w:numPr>
-      </w:pPr>
-      <w:r>
-        <w:rPr>
-          <w:b/>
-        </w:rPr>
-        <w:t>Define the problem:</w:t>
-      </w:r>
-      <w:r>
-        <w:t xml:space="preserve"> you can copy and paste this from your problem definition statement</w:t>
-      </w:r>
-    </w:p>
-    <w:p>
-      <w:pPr>
-        <w:pStyle w:val="ListParagraph"/>
-        <w:widowControl w:val="0"/>
-        <w:numPr>
-          <w:ilvl w:val="0"/>
-          <w:numId w:val="1"/>
-        </w:numPr>
-      </w:pPr>
-      <w:r>
-        <w:rPr>
-          <w:b/>
-        </w:rPr>
-        <w:t>Economic feasibility:</w:t>
-      </w:r>
-      <w:r>
-        <w:t xml:space="preserve"> assess the economic feasibility of the program</w:t>
-      </w:r>
-    </w:p>
-    <w:p>
-      <w:pPr>
-        <w:pStyle w:val="ListParagraph"/>
-        <w:widowControl w:val="0"/>
-        <w:numPr>
-          <w:ilvl w:val="0"/>
-          <w:numId w:val="1"/>
-        </w:numPr>
-      </w:pPr>
-      <w:r>
-        <w:rPr>
-          <w:b/>
-        </w:rPr>
-        <w:t>Technical feasibility:</w:t>
-      </w:r>
-      <w:r>
-        <w:t xml:space="preserve"> assess whether the program can be technically created.</w:t>
-      </w:r>
-    </w:p>
-    <w:p>
-      <w:pPr>
-        <w:pStyle w:val="ListParagraph"/>
-        <w:widowControl w:val="0"/>
-        <w:numPr>
-          <w:ilvl w:val="0"/>
-          <w:numId w:val="1"/>
-        </w:numPr>
-      </w:pPr>
-      <w:r>
-        <w:rPr>
-          <w:b/>
-        </w:rPr>
-        <w:t>Operational feasibility:</w:t>
-      </w:r>
-      <w:r>
-        <w:t xml:space="preserve"> assess whether you can operationally design, create and maintain the program</w:t>
-      </w:r>
-    </w:p>
-    <w:p>
-      <w:pPr>
-        <w:pStyle w:val="ListParagraph"/>
-        <w:widowControl w:val="0"/>
-        <w:numPr>
-          <w:ilvl w:val="0"/>
-          <w:numId w:val="1"/>
-        </w:numPr>
-      </w:pPr>
-      <w:r>
-        <w:rPr>
-          <w:b/>
-        </w:rPr>
-        <w:t>Scheduling feasibility:</w:t>
-      </w:r>
-      <w:r>
-        <w:t xml:space="preserve"> assess whether there will be any scheduling issues in creating the program </w:t>
-      </w:r>
-    </w:p>
-    <w:p>
-      <w:pPr>
-        <w:pStyle w:val="ListParagraph"/>
-        <w:widowControl w:val="0"/>
-        <w:numPr>
-          <w:ilvl w:val="0"/>
-          <w:numId w:val="1"/>
-        </w:numPr>
-      </w:pPr>
-      <w:r>
-        <w:rPr>
-          <w:b/>
-        </w:rPr>
-        <w:t>Recommendation:</w:t>
-      </w:r>
-      <w:r>
-        <w:t xml:space="preserve"> recommend whether your team can develop the program</w:t>
-      </w:r>
-    </w:p>
-    <w:p>
-      <w:pPr>
-        <w:widowControl w:val="0"/>
-        <w:rPr>
-          <w:b/>
-          <w:szCs w:val="24"/>
-        </w:rPr>
-      </w:pPr>
-      <w:r>
-        <w:rPr>
-          <w:b/>
+        <w:widowControl w:val="0"/>
+        <w:rPr>
+          <w:szCs w:val="24"/>
+        </w:rPr>
+      </w:pPr>
+    </w:p>
+    <w:p>
+      <w:pPr>
+        <w:widowControl w:val="0"/>
+        <w:rPr>
+          <w:szCs w:val="24"/>
+        </w:rPr>
+      </w:pPr>
+    </w:p>
+    <w:p>
+      <w:pPr>
+        <w:widowControl w:val="0"/>
+        <w:rPr>
+          <w:szCs w:val="24"/>
+        </w:rPr>
+      </w:pPr>
+    </w:p>
+    <w:p>
+      <w:pPr>
+        <w:widowControl w:val="0"/>
+        <w:rPr>
+          <w:b/>
+          <w:szCs w:val="24"/>
+        </w:rPr>
+      </w:pPr>
+      <w:r>
+        <w:rPr>
+          <w:b/>
+          <w:szCs w:val="24"/>
+        </w:rPr>
+        <w:t>Interface design /3</w:t>
+      </w:r>
+    </w:p>
+    <w:p>
+      <w:pPr>
+        <w:widowControl w:val="0"/>
+        <w:spacing w:before="120"/>
+        <w:rPr>
+          <w:szCs w:val="24"/>
+        </w:rPr>
+      </w:pPr>
+      <w:r>
+        <w:rPr>
+          <w:szCs w:val="24"/>
+        </w:rPr>
+        <w:t>Using a design tool develop a mock interface for your program's main interface. Your team needs to ensure that you consider the needs of the intended audience and address any ergonomic and design issues.</w:t>
+      </w:r>
+    </w:p>
+    <w:p>
+      <w:pPr>
+        <w:widowControl w:val="0"/>
+        <w:rPr>
+          <w:szCs w:val="24"/>
+        </w:rPr>
+      </w:pPr>
+      <w:r>
+        <w:rPr>
           <w:noProof/>
           <w:szCs w:val="24"/>
         </w:rPr>
-        <w:lastRenderedPageBreak/>
         <w:drawing>
-          <wp:inline distT="0" distB="0" distL="0" distR="0" wp14:anchorId="6EEC0060" wp14:editId="1516DBB1">
-            <wp:extent cx="5434434" cy="573206"/>
-            <wp:effectExtent l="0" t="0" r="0" b="0"/>
-            <wp:docPr id="6" name="Picture 6"/>
+          <wp:inline distT="0" distB="0" distL="0" distR="0" wp14:anchorId="42B9EB5D" wp14:editId="3AEB1A8B">
+            <wp:extent cx="5863417" cy="668740"/>
+            <wp:effectExtent l="0" t="0" r="4445" b="0"/>
+            <wp:docPr id="4" name="Picture 4"/>
             <wp:cNvGraphicFramePr>
               <a:graphicFrameLocks xmlns:a="http://schemas.openxmlformats.org/drawingml/2006/main" noChangeAspect="1"/>
             </wp:cNvGraphicFramePr>
@@ -1655,7 +1320,7 @@
                   <pic:spPr>
                     <a:xfrm>
                       <a:off x="0" y="0"/>
-                      <a:ext cx="5471247" cy="577089"/>
+                      <a:ext cx="5884059" cy="671094"/>
                     </a:xfrm>
                     <a:prstGeom prst="rect">
                       <a:avLst/>
@@ -1672,92 +1337,79 @@
       <w:pPr>
         <w:widowControl w:val="0"/>
         <w:rPr>
-          <w:b/>
-          <w:szCs w:val="24"/>
-        </w:rPr>
-      </w:pPr>
-    </w:p>
-    <w:p>
-      <w:pPr>
-        <w:widowControl w:val="0"/>
-        <w:rPr>
-          <w:b/>
-          <w:szCs w:val="24"/>
-        </w:rPr>
-      </w:pPr>
-    </w:p>
-    <w:p>
-      <w:pPr>
-        <w:widowControl w:val="0"/>
-        <w:rPr>
-          <w:b/>
-          <w:szCs w:val="24"/>
-        </w:rPr>
-      </w:pPr>
-    </w:p>
-    <w:p>
-      <w:pPr>
-        <w:widowControl w:val="0"/>
-        <w:rPr>
-          <w:b/>
-          <w:szCs w:val="24"/>
-        </w:rPr>
-      </w:pPr>
-      <w:r>
-        <w:rPr>
-          <w:b/>
-          <w:szCs w:val="24"/>
-        </w:rPr>
-        <w:t>Gantt Chart /5</w:t>
-      </w:r>
-    </w:p>
-    <w:p>
-      <w:pPr>
-        <w:widowControl w:val="0"/>
-        <w:rPr>
-          <w:szCs w:val="24"/>
-        </w:rPr>
-      </w:pPr>
-      <w:r>
-        <w:rPr>
-          <w:szCs w:val="24"/>
-        </w:rPr>
-        <w:t>Construct a Gantt chart that outlines the tasks that need to be completed in order to design the program.</w:t>
-      </w:r>
-    </w:p>
-    <w:p>
-      <w:pPr>
-        <w:widowControl w:val="0"/>
-        <w:rPr>
-          <w:szCs w:val="24"/>
-        </w:rPr>
-      </w:pPr>
-    </w:p>
-    <w:p>
-      <w:pPr>
-        <w:widowControl w:val="0"/>
-        <w:rPr>
-          <w:szCs w:val="24"/>
-        </w:rPr>
-      </w:pPr>
-    </w:p>
-    <w:p>
-      <w:pPr>
-        <w:widowControl w:val="0"/>
-        <w:rPr>
-          <w:szCs w:val="24"/>
-        </w:rPr>
-      </w:pPr>
-      <w:r>
-        <w:rPr>
+          <w:szCs w:val="24"/>
+        </w:rPr>
+      </w:pPr>
+    </w:p>
+    <w:p>
+      <w:pPr>
+        <w:widowControl w:val="0"/>
+        <w:rPr>
+          <w:szCs w:val="24"/>
+        </w:rPr>
+      </w:pPr>
+    </w:p>
+    <w:p>
+      <w:pPr>
+        <w:widowControl w:val="0"/>
+        <w:rPr>
+          <w:szCs w:val="24"/>
+        </w:rPr>
+      </w:pPr>
+    </w:p>
+    <w:p>
+      <w:pPr>
+        <w:widowControl w:val="0"/>
+        <w:rPr>
+          <w:b/>
+          <w:szCs w:val="24"/>
+        </w:rPr>
+      </w:pPr>
+      <w:r>
+        <w:rPr>
+          <w:b/>
+          <w:szCs w:val="24"/>
+        </w:rPr>
+        <w:t>Quality assurance criteria /2</w:t>
+      </w:r>
+    </w:p>
+    <w:p>
+      <w:pPr>
+        <w:widowControl w:val="0"/>
+        <w:spacing w:before="120"/>
+        <w:rPr>
+          <w:szCs w:val="24"/>
+        </w:rPr>
+      </w:pPr>
+      <w:r>
+        <w:rPr>
+          <w:szCs w:val="24"/>
+        </w:rPr>
+        <w:t>Describe the criteria the program needs to meet.</w:t>
+      </w:r>
+    </w:p>
+    <w:p>
+      <w:pPr>
+        <w:rPr>
+          <w:b/>
+          <w:bCs/>
+          <w:szCs w:val="24"/>
+          <w:u w:val="single"/>
+        </w:rPr>
+      </w:pPr>
+      <w:r>
+        <w:rPr>
+          <w:b/>
+          <w:bCs/>
           <w:noProof/>
           <w:szCs w:val="24"/>
+          <w:u w:val="single"/>
         </w:rPr>
         <w:drawing>
-          <wp:inline distT="0" distB="0" distL="0" distR="0" wp14:anchorId="6C71793C" wp14:editId="5844E789">
-            <wp:extent cx="5322629" cy="409433"/>
-            <wp:effectExtent l="0" t="0" r="0" b="0"/>
-            <wp:docPr id="7" name="Picture 7"/>
+          <wp:inline distT="0" distB="0" distL="0" distR="0" wp14:anchorId="4971F5C4" wp14:editId="1DE7E42D">
+            <wp:extent cx="5755457" cy="245660"/>
+            <wp:effectExtent l="0" t="0" r="0" b="2540"/>
+            <wp:docPr id="5" name="Picture 5"/>
             <wp:cNvGraphicFramePr>
               <a:graphicFrameLocks xmlns:a="http://schemas.openxmlformats.org/drawingml/2006/main" noChangeAspect="1"/>
             </wp:cNvGraphicFramePr>
@@ -1777,7 +1429,7 @@
                   <pic:spPr>
                     <a:xfrm>
                       <a:off x="0" y="0"/>
-                      <a:ext cx="5391039" cy="414695"/>
+                      <a:ext cx="6006752" cy="256386"/>
                     </a:xfrm>
                     <a:prstGeom prst="rect">
                       <a:avLst/>
@@ -1792,62 +1444,198 @@
     </w:p>
     <w:p>
       <w:pPr>
-        <w:widowControl w:val="0"/>
-        <w:rPr>
-          <w:szCs w:val="24"/>
-        </w:rPr>
-      </w:pPr>
-    </w:p>
-    <w:p>
-      <w:pPr>
-        <w:widowControl w:val="0"/>
-        <w:rPr>
-          <w:b/>
-          <w:szCs w:val="24"/>
-        </w:rPr>
-      </w:pPr>
-      <w:r>
-        <w:rPr>
-          <w:b/>
-          <w:szCs w:val="24"/>
-        </w:rPr>
-        <w:t>Algorithm /15</w:t>
-      </w:r>
-    </w:p>
-    <w:p>
-      <w:pPr>
-        <w:widowControl w:val="0"/>
-        <w:rPr>
-          <w:szCs w:val="24"/>
-        </w:rPr>
-      </w:pPr>
-      <w:r>
-        <w:rPr>
-          <w:szCs w:val="24"/>
-        </w:rPr>
-        <w:t>Using Pseudocode develop an algorithm that demonstrates the logic of proposed application.</w:t>
-      </w:r>
-    </w:p>
-    <w:p>
-      <w:pPr>
-        <w:rPr>
-          <w:b/>
-          <w:bCs/>
-          <w:szCs w:val="24"/>
-        </w:rPr>
-      </w:pPr>
-      <w:r>
-        <w:rPr>
-          <w:b/>
-          <w:bCs/>
+        <w:rPr>
+          <w:b/>
+          <w:bCs/>
+          <w:szCs w:val="24"/>
+          <w:u w:val="single"/>
+        </w:rPr>
+      </w:pPr>
+    </w:p>
+    <w:p>
+      <w:pPr>
+        <w:rPr>
+          <w:b/>
+          <w:bCs/>
+          <w:szCs w:val="24"/>
+          <w:u w:val="single"/>
+        </w:rPr>
+      </w:pPr>
+    </w:p>
+    <w:p>
+      <w:pPr>
+        <w:rPr>
+          <w:b/>
+          <w:bCs/>
+          <w:szCs w:val="24"/>
+          <w:u w:val="single"/>
+        </w:rPr>
+      </w:pPr>
+    </w:p>
+    <w:p>
+      <w:pPr>
+        <w:widowControl w:val="0"/>
+        <w:rPr>
+          <w:b/>
+          <w:szCs w:val="24"/>
+        </w:rPr>
+      </w:pPr>
+      <w:r>
+        <w:rPr>
+          <w:b/>
+          <w:szCs w:val="24"/>
+        </w:rPr>
+        <w:t>Feasibility Study /10</w:t>
+      </w:r>
+    </w:p>
+    <w:p>
+      <w:pPr>
+        <w:widowControl w:val="0"/>
+        <w:rPr>
+          <w:szCs w:val="24"/>
+        </w:rPr>
+      </w:pPr>
+      <w:r>
+        <w:rPr>
+          <w:szCs w:val="24"/>
+        </w:rPr>
+        <w:t>Conduct a feasibility study on the on the feasibility of your project, the report must contain the following sections:</w:t>
+      </w:r>
+    </w:p>
+    <w:p>
+      <w:pPr>
+        <w:pStyle w:val="ListParagraph"/>
+        <w:widowControl w:val="0"/>
+        <w:numPr>
+          <w:ilvl w:val="0"/>
+          <w:numId w:val="1"/>
+        </w:numPr>
+      </w:pPr>
+      <w:r>
+        <w:rPr>
+          <w:b/>
+        </w:rPr>
+        <w:t>Define the problem:</w:t>
+      </w:r>
+      <w:r>
+        <w:t xml:space="preserve"> you can copy and paste this from your problem definition statement</w:t>
+      </w:r>
+    </w:p>
+    <w:p>
+      <w:pPr>
+        <w:pStyle w:val="ListParagraph"/>
+        <w:widowControl w:val="0"/>
+        <w:numPr>
+          <w:ilvl w:val="0"/>
+          <w:numId w:val="1"/>
+        </w:numPr>
+      </w:pPr>
+      <w:r>
+        <w:rPr>
+          <w:b/>
+        </w:rPr>
+        <w:t>Economic feasibility:</w:t>
+      </w:r>
+      <w:r>
+        <w:t xml:space="preserve"> assess the economic feasibility of the program</w:t>
+      </w:r>
+    </w:p>
+    <w:p>
+      <w:pPr>
+        <w:pStyle w:val="ListParagraph"/>
+        <w:widowControl w:val="0"/>
+        <w:numPr>
+          <w:ilvl w:val="0"/>
+          <w:numId w:val="1"/>
+        </w:numPr>
+      </w:pPr>
+      <w:r>
+        <w:rPr>
+          <w:b/>
+        </w:rPr>
+        <w:t>Technical feasibility:</w:t>
+      </w:r>
+      <w:r>
+        <w:t xml:space="preserve"> assess whether the program can be technically created.</w:t>
+      </w:r>
+    </w:p>
+    <w:p>
+      <w:pPr>
+        <w:pStyle w:val="ListParagraph"/>
+        <w:widowControl w:val="0"/>
+        <w:numPr>
+          <w:ilvl w:val="0"/>
+          <w:numId w:val="1"/>
+        </w:numPr>
+      </w:pPr>
+      <w:r>
+        <w:rPr>
+          <w:b/>
+        </w:rPr>
+        <w:t>Operational feasibility:</w:t>
+      </w:r>
+      <w:r>
+        <w:t xml:space="preserve"> assess whether you can operationally design, create and maintain the program</w:t>
+      </w:r>
+    </w:p>
+    <w:p>
+      <w:pPr>
+        <w:pStyle w:val="ListParagraph"/>
+        <w:widowControl w:val="0"/>
+        <w:numPr>
+          <w:ilvl w:val="0"/>
+          <w:numId w:val="1"/>
+        </w:numPr>
+      </w:pPr>
+      <w:r>
+        <w:rPr>
+          <w:b/>
+        </w:rPr>
+        <w:t>Scheduling feasibility:</w:t>
+      </w:r>
+      <w:r>
+        <w:t xml:space="preserve"> assess whether there will be any scheduling issues in creating the program </w:t>
+      </w:r>
+    </w:p>
+    <w:p>
+      <w:pPr>
+        <w:pStyle w:val="ListParagraph"/>
+        <w:widowControl w:val="0"/>
+        <w:numPr>
+          <w:ilvl w:val="0"/>
+          <w:numId w:val="1"/>
+        </w:numPr>
+      </w:pPr>
+      <w:r>
+        <w:rPr>
+          <w:b/>
+        </w:rPr>
+        <w:t>Recommendation:</w:t>
+      </w:r>
+      <w:r>
+        <w:t xml:space="preserve"> recommend whether your team can develop the program</w:t>
+      </w:r>
+    </w:p>
+    <w:p>
+      <w:pPr>
+        <w:widowControl w:val="0"/>
+        <w:rPr>
+          <w:b/>
+          <w:szCs w:val="24"/>
+        </w:rPr>
+      </w:pPr>
+      <w:r>
+        <w:rPr>
+          <w:b/>
           <w:noProof/>
           <w:szCs w:val="24"/>
         </w:rPr>
+        <w:lastRenderedPageBreak/>
         <w:drawing>
-          <wp:inline distT="0" distB="0" distL="0" distR="0" wp14:anchorId="3D80CE57" wp14:editId="323F4301">
-            <wp:extent cx="5457553" cy="1078173"/>
-            <wp:effectExtent l="0" t="0" r="0" b="8255"/>
-            <wp:docPr id="8" name="Picture 8"/>
+          <wp:inline distT="0" distB="0" distL="0" distR="0" wp14:anchorId="6EEC0060" wp14:editId="1516DBB1">
+            <wp:extent cx="5434434" cy="573206"/>
+            <wp:effectExtent l="0" t="0" r="0" b="0"/>
+            <wp:docPr id="6" name="Picture 6"/>
             <wp:cNvGraphicFramePr>
               <a:graphicFrameLocks xmlns:a="http://schemas.openxmlformats.org/drawingml/2006/main" noChangeAspect="1"/>
             </wp:cNvGraphicFramePr>
@@ -1867,7 +1655,7 @@
                   <pic:spPr>
                     <a:xfrm>
                       <a:off x="0" y="0"/>
-                      <a:ext cx="5491632" cy="1084906"/>
+                      <a:ext cx="5471247" cy="577089"/>
                     </a:xfrm>
                     <a:prstGeom prst="rect">
                       <a:avLst/>
@@ -1882,228 +1670,94 @@
     </w:p>
     <w:p>
       <w:pPr>
-        <w:rPr>
-          <w:szCs w:val="24"/>
-        </w:rPr>
-      </w:pPr>
-      <w:r>
-        <w:rPr>
-          <w:szCs w:val="24"/>
-        </w:rPr>
-        <w:t xml:space="preserve">These validators are often seen to be the </w:t>
-      </w:r>
-      <w:proofErr w:type="gramStart"/>
-      <w:r>
-        <w:rPr>
-          <w:szCs w:val="24"/>
-        </w:rPr>
-        <w:t>most wealthy</w:t>
-      </w:r>
-      <w:proofErr w:type="gramEnd"/>
-      <w:r>
-        <w:rPr>
-          <w:szCs w:val="24"/>
-        </w:rPr>
-        <w:t xml:space="preserve">, and, as a result, influence the </w:t>
-      </w:r>
-      <w:proofErr w:type="spellStart"/>
-      <w:r>
-        <w:rPr>
-          <w:szCs w:val="24"/>
-        </w:rPr>
-        <w:t>PoS</w:t>
-      </w:r>
-      <w:proofErr w:type="spellEnd"/>
-      <w:r>
-        <w:rPr>
-          <w:szCs w:val="24"/>
-        </w:rPr>
-        <w:t xml:space="preserve"> network as they are the most staked. Usually, the number of candidates to maintain the network with the necessary knowledge (and equipment) is limited; this can directly increase operational costs as well. Systems with a large number of validators tend to form pools to decrease the variance of their revenue and profit from economies of scale. These pools are often off-chain.</w:t>
-      </w:r>
-    </w:p>
-    <w:p>
-      <w:pPr>
-        <w:rPr>
-          <w:szCs w:val="24"/>
-        </w:rPr>
-      </w:pPr>
-    </w:p>
-    <w:p>
-      <w:pPr>
-        <w:rPr>
-          <w:szCs w:val="24"/>
-        </w:rPr>
-      </w:pPr>
-      <w:r>
-        <w:rPr>
-          <w:szCs w:val="24"/>
-        </w:rPr>
-        <w:t>A way to alleviate this is to implement pool formation on-chain and allow token holders to vote [with their stake] for validators to represent them.</w:t>
-      </w:r>
-    </w:p>
-    <w:p>
-      <w:pPr>
-        <w:rPr>
-          <w:szCs w:val="24"/>
-        </w:rPr>
-      </w:pPr>
-    </w:p>
-    <w:p>
-      <w:pPr>
-        <w:rPr>
-          <w:szCs w:val="24"/>
-        </w:rPr>
-      </w:pPr>
-      <w:proofErr w:type="spellStart"/>
-      <w:r>
-        <w:rPr>
-          <w:szCs w:val="24"/>
-        </w:rPr>
-        <w:t>Polkadot</w:t>
-      </w:r>
-      <w:proofErr w:type="spellEnd"/>
-      <w:r>
-        <w:rPr>
-          <w:szCs w:val="24"/>
-        </w:rPr>
-        <w:t xml:space="preserve"> uses </w:t>
-      </w:r>
-      <w:proofErr w:type="spellStart"/>
-      <w:r>
-        <w:rPr>
-          <w:szCs w:val="24"/>
-        </w:rPr>
-        <w:t>NPoS</w:t>
-      </w:r>
-      <w:proofErr w:type="spellEnd"/>
-      <w:r>
-        <w:rPr>
-          <w:szCs w:val="24"/>
-        </w:rPr>
-        <w:t xml:space="preserve"> (Nominated Proof-of-Stake) as its mechanism for selecting the validator set. It is designed with the roles of validators and nominators, to maximize chain security. Actors who are interested in maintaining the network can run a validator node.</w:t>
-      </w:r>
-    </w:p>
-    <w:p>
-      <w:pPr>
-        <w:rPr>
-          <w:szCs w:val="24"/>
-        </w:rPr>
-      </w:pPr>
-      <w:r>
-        <w:rPr>
-          <w:szCs w:val="24"/>
-        </w:rPr>
-        <w:t xml:space="preserve">There are two protocols we use when we talk about the consensus protocol of </w:t>
-      </w:r>
-      <w:proofErr w:type="spellStart"/>
-      <w:r>
-        <w:rPr>
-          <w:szCs w:val="24"/>
-        </w:rPr>
-        <w:t>Polkadot</w:t>
-      </w:r>
-      <w:proofErr w:type="spellEnd"/>
-      <w:r>
-        <w:rPr>
-          <w:szCs w:val="24"/>
-        </w:rPr>
-        <w:t xml:space="preserve">, GRANDPA and BABE (Blind Assignment for Blockchain Extension). We talk about both of </w:t>
-      </w:r>
-      <w:r>
-        <w:rPr>
-          <w:szCs w:val="24"/>
-        </w:rPr>
-        <w:lastRenderedPageBreak/>
-        <w:t xml:space="preserve">these because </w:t>
-      </w:r>
-      <w:proofErr w:type="spellStart"/>
-      <w:r>
-        <w:rPr>
-          <w:szCs w:val="24"/>
-        </w:rPr>
-        <w:t>Polkadot</w:t>
-      </w:r>
-      <w:proofErr w:type="spellEnd"/>
-      <w:r>
-        <w:rPr>
-          <w:szCs w:val="24"/>
-        </w:rPr>
-        <w:t xml:space="preserve"> uses what is known as hybrid consensus. Hybrid consensus splits up the finality gadget from the block production mechanism.</w:t>
-      </w:r>
-    </w:p>
-    <w:p>
-      <w:pPr>
-        <w:rPr>
-          <w:b/>
-          <w:bCs/>
-          <w:szCs w:val="24"/>
-        </w:rPr>
-      </w:pPr>
-    </w:p>
-    <w:p>
-      <w:pPr>
-        <w:rPr>
-          <w:b/>
-          <w:bCs/>
-          <w:szCs w:val="24"/>
-        </w:rPr>
-      </w:pPr>
-    </w:p>
-    <w:p>
-      <w:pPr>
-        <w:rPr>
-          <w:b/>
-          <w:bCs/>
-          <w:szCs w:val="24"/>
-        </w:rPr>
-      </w:pPr>
-    </w:p>
-    <w:p>
-      <w:pPr>
-        <w:rPr>
-          <w:b/>
-          <w:bCs/>
-          <w:szCs w:val="24"/>
-        </w:rPr>
-      </w:pPr>
-    </w:p>
-    <w:p>
-      <w:pPr>
-        <w:rPr>
-          <w:b/>
-          <w:bCs/>
-          <w:szCs w:val="24"/>
-        </w:rPr>
-      </w:pPr>
-      <w:r>
-        <w:rPr>
-          <w:b/>
-          <w:bCs/>
-          <w:szCs w:val="24"/>
-        </w:rPr>
-        <w:t>Commented Code</w:t>
-      </w:r>
-    </w:p>
-    <w:p>
-      <w:pPr>
-        <w:rPr>
-          <w:b/>
-          <w:bCs/>
-          <w:szCs w:val="24"/>
-        </w:rPr>
-      </w:pPr>
-      <w:r>
-        <w:rPr>
-          <w:b/>
-          <w:bCs/>
+        <w:widowControl w:val="0"/>
+        <w:rPr>
+          <w:b/>
+          <w:szCs w:val="24"/>
+        </w:rPr>
+      </w:pPr>
+    </w:p>
+    <w:p>
+      <w:pPr>
+        <w:widowControl w:val="0"/>
+        <w:rPr>
+          <w:b/>
+          <w:szCs w:val="24"/>
+        </w:rPr>
+      </w:pPr>
+    </w:p>
+    <w:p>
+      <w:pPr>
+        <w:widowControl w:val="0"/>
+        <w:rPr>
+          <w:b/>
+          <w:szCs w:val="24"/>
+        </w:rPr>
+      </w:pPr>
+    </w:p>
+    <w:p>
+      <w:pPr>
+        <w:widowControl w:val="0"/>
+        <w:rPr>
+          <w:b/>
+          <w:szCs w:val="24"/>
+        </w:rPr>
+      </w:pPr>
+      <w:r>
+        <w:rPr>
+          <w:b/>
+          <w:szCs w:val="24"/>
+        </w:rPr>
+        <w:t>Gantt Chart /5</w:t>
+      </w:r>
+    </w:p>
+    <w:p>
+      <w:pPr>
+        <w:widowControl w:val="0"/>
+        <w:rPr>
+          <w:szCs w:val="24"/>
+        </w:rPr>
+      </w:pPr>
+      <w:r>
+        <w:rPr>
+          <w:szCs w:val="24"/>
+        </w:rPr>
+        <w:t>Construct a Gantt chart that outlines the tasks that need to be completed in order to design the program.</w:t>
+      </w:r>
+    </w:p>
+    <w:p>
+      <w:pPr>
+        <w:widowControl w:val="0"/>
+        <w:rPr>
+          <w:szCs w:val="24"/>
+        </w:rPr>
+      </w:pPr>
+    </w:p>
+    <w:p>
+      <w:pPr>
+        <w:widowControl w:val="0"/>
+        <w:rPr>
+          <w:szCs w:val="24"/>
+        </w:rPr>
+      </w:pPr>
+    </w:p>
+    <w:p>
+      <w:pPr>
+        <w:widowControl w:val="0"/>
+        <w:rPr>
+          <w:szCs w:val="24"/>
+        </w:rPr>
+      </w:pPr>
+      <w:r>
+        <w:rPr>
           <w:noProof/>
           <w:szCs w:val="24"/>
         </w:rPr>
         <w:drawing>
-          <wp:inline distT="0" distB="0" distL="0" distR="0" wp14:anchorId="6590EA68" wp14:editId="5938BD15">
-            <wp:extent cx="5442335" cy="914400"/>
-            <wp:effectExtent l="0" t="0" r="6350" b="0"/>
-            <wp:docPr id="11" name="Picture 11"/>
+          <wp:inline distT="0" distB="0" distL="0" distR="0" wp14:anchorId="6C71793C" wp14:editId="5844E789">
+            <wp:extent cx="5322629" cy="409433"/>
+            <wp:effectExtent l="0" t="0" r="0" b="0"/>
+            <wp:docPr id="7" name="Picture 7"/>
             <wp:cNvGraphicFramePr>
               <a:graphicFrameLocks xmlns:a="http://schemas.openxmlformats.org/drawingml/2006/main" noChangeAspect="1"/>
             </wp:cNvGraphicFramePr>
@@ -2123,7 +1777,7 @@
                   <pic:spPr>
                     <a:xfrm>
                       <a:off x="0" y="0"/>
-                      <a:ext cx="5459510" cy="917286"/>
+                      <a:ext cx="5391039" cy="414695"/>
                     </a:xfrm>
                     <a:prstGeom prst="rect">
                       <a:avLst/>
@@ -2138,19 +1792,40 @@
     </w:p>
     <w:p>
       <w:pPr>
-        <w:rPr>
-          <w:b/>
-          <w:bCs/>
-          <w:szCs w:val="24"/>
-        </w:rPr>
-      </w:pPr>
-      <w:r>
-        <w:rPr>
-          <w:b/>
-          <w:bCs/>
-          <w:szCs w:val="24"/>
-        </w:rPr>
-        <w:t>Project Work Evidence</w:t>
+        <w:widowControl w:val="0"/>
+        <w:rPr>
+          <w:szCs w:val="24"/>
+        </w:rPr>
+      </w:pPr>
+    </w:p>
+    <w:p>
+      <w:pPr>
+        <w:widowControl w:val="0"/>
+        <w:rPr>
+          <w:b/>
+          <w:szCs w:val="24"/>
+        </w:rPr>
+      </w:pPr>
+      <w:r>
+        <w:rPr>
+          <w:b/>
+          <w:szCs w:val="24"/>
+        </w:rPr>
+        <w:t>Algorithm /15</w:t>
+      </w:r>
+    </w:p>
+    <w:p>
+      <w:pPr>
+        <w:widowControl w:val="0"/>
+        <w:rPr>
+          <w:szCs w:val="24"/>
+        </w:rPr>
+      </w:pPr>
+      <w:r>
+        <w:rPr>
+          <w:szCs w:val="24"/>
+        </w:rPr>
+        <w:t>Using Pseudocode develop an algorithm that demonstrates the logic of proposed application.</w:t>
       </w:r>
     </w:p>
     <w:p>
@@ -2169,10 +1844,10 @@
           <w:szCs w:val="24"/>
         </w:rPr>
         <w:drawing>
-          <wp:inline distT="0" distB="0" distL="0" distR="0" wp14:anchorId="64526942" wp14:editId="269E32EC">
-            <wp:extent cx="5287819" cy="859808"/>
-            <wp:effectExtent l="0" t="0" r="8255" b="0"/>
-            <wp:docPr id="10" name="Picture 10"/>
+          <wp:inline distT="0" distB="0" distL="0" distR="0" wp14:anchorId="3D80CE57" wp14:editId="323F4301">
+            <wp:extent cx="5457553" cy="1078173"/>
+            <wp:effectExtent l="0" t="0" r="0" b="8255"/>
+            <wp:docPr id="8" name="Picture 8"/>
             <wp:cNvGraphicFramePr>
               <a:graphicFrameLocks xmlns:a="http://schemas.openxmlformats.org/drawingml/2006/main" noChangeAspect="1"/>
             </wp:cNvGraphicFramePr>
@@ -2192,7 +1867,7 @@
                   <pic:spPr>
                     <a:xfrm>
                       <a:off x="0" y="0"/>
-                      <a:ext cx="5307826" cy="863061"/>
+                      <a:ext cx="5491632" cy="1084906"/>
                     </a:xfrm>
                     <a:prstGeom prst="rect">
                       <a:avLst/>
@@ -2208,18 +1883,127 @@
     <w:p>
       <w:pPr>
         <w:rPr>
-          <w:b/>
-          <w:bCs/>
-          <w:szCs w:val="24"/>
-        </w:rPr>
-      </w:pPr>
-      <w:r>
-        <w:rPr>
-          <w:b/>
-          <w:bCs/>
-          <w:szCs w:val="24"/>
-        </w:rPr>
-        <w:t>Showcase Video</w:t>
+          <w:szCs w:val="24"/>
+        </w:rPr>
+      </w:pPr>
+      <w:r>
+        <w:rPr>
+          <w:szCs w:val="24"/>
+        </w:rPr>
+        <w:t>These validators are often seen to be the most wealthy, and, as a result, influence the PoS network as they are the most staked. Usually, the number of candidates to maintain the network with the necessary knowledge (and equipment) is limited; this can directly increase operational costs as well. Systems with a large number of validators tend to form pools to decrease the variance of their revenue and profit from economies of scale. These pools are often off-chain.</w:t>
+      </w:r>
+    </w:p>
+    <w:p>
+      <w:pPr>
+        <w:rPr>
+          <w:szCs w:val="24"/>
+        </w:rPr>
+      </w:pPr>
+    </w:p>
+    <w:p>
+      <w:pPr>
+        <w:rPr>
+          <w:szCs w:val="24"/>
+        </w:rPr>
+      </w:pPr>
+      <w:r>
+        <w:rPr>
+          <w:szCs w:val="24"/>
+        </w:rPr>
+        <w:t>A way to alleviate this is to implement pool formation on-chain and allow token holders to vote [with their stake] for validators to represent them.</w:t>
+      </w:r>
+    </w:p>
+    <w:p>
+      <w:pPr>
+        <w:rPr>
+          <w:szCs w:val="24"/>
+        </w:rPr>
+      </w:pPr>
+    </w:p>
+    <w:p>
+      <w:pPr>
+        <w:rPr>
+          <w:szCs w:val="24"/>
+        </w:rPr>
+      </w:pPr>
+      <w:r>
+        <w:rPr>
+          <w:szCs w:val="24"/>
+        </w:rPr>
+        <w:t>Polkadot uses NPoS (Nominated Proof-of-Stake) as its mechanism for selecting the validator set. It is designed with the roles of validators and nominators, to maximize chain security. Actors who are interested in maintaining the network can run a validator node.</w:t>
+      </w:r>
+    </w:p>
+    <w:p>
+      <w:pPr>
+        <w:rPr>
+          <w:szCs w:val="24"/>
+        </w:rPr>
+      </w:pPr>
+      <w:r>
+        <w:rPr>
+          <w:szCs w:val="24"/>
+        </w:rPr>
+        <w:t xml:space="preserve">There are two protocols we use when we talk about the consensus protocol of Polkadot, GRANDPA and BABE (Blind Assignment for Blockchain Extension). We talk about both of </w:t>
+      </w:r>
+      <w:r>
+        <w:rPr>
+          <w:szCs w:val="24"/>
+        </w:rPr>
+        <w:lastRenderedPageBreak/>
+        <w:t>these because Polkadot uses what is known as hybrid consensus. Hybrid consensus splits up the finality gadget from the block production mechanism.</w:t>
+      </w:r>
+    </w:p>
+    <w:p>
+      <w:pPr>
+        <w:rPr>
+          <w:b/>
+          <w:bCs/>
+          <w:szCs w:val="24"/>
+        </w:rPr>
+      </w:pPr>
+    </w:p>
+    <w:p>
+      <w:pPr>
+        <w:rPr>
+          <w:b/>
+          <w:bCs/>
+          <w:szCs w:val="24"/>
+        </w:rPr>
+      </w:pPr>
+    </w:p>
+    <w:p>
+      <w:pPr>
+        <w:rPr>
+          <w:b/>
+          <w:bCs/>
+          <w:szCs w:val="24"/>
+        </w:rPr>
+      </w:pPr>
+    </w:p>
+    <w:p>
+      <w:pPr>
+        <w:rPr>
+          <w:b/>
+          <w:bCs/>
+          <w:szCs w:val="24"/>
+        </w:rPr>
+      </w:pPr>
+    </w:p>
+    <w:p>
+      <w:pPr>
+        <w:rPr>
+          <w:b/>
+          <w:bCs/>
+          <w:szCs w:val="24"/>
+        </w:rPr>
+      </w:pPr>
+      <w:r>
+        <w:rPr>
+          <w:b/>
+          <w:bCs/>
+          <w:szCs w:val="24"/>
+        </w:rPr>
+        <w:t>Commented Code</w:t>
       </w:r>
     </w:p>
     <w:p>
@@ -2238,10 +2022,10 @@
           <w:szCs w:val="24"/>
         </w:rPr>
         <w:drawing>
-          <wp:inline distT="0" distB="0" distL="0" distR="0" wp14:anchorId="208D7184" wp14:editId="0416AE99">
-            <wp:extent cx="5801260" cy="504968"/>
-            <wp:effectExtent l="0" t="0" r="0" b="9525"/>
-            <wp:docPr id="12" name="Picture 12"/>
+          <wp:inline distT="0" distB="0" distL="0" distR="0" wp14:anchorId="6590EA68" wp14:editId="5938BD15">
+            <wp:extent cx="5442335" cy="914400"/>
+            <wp:effectExtent l="0" t="0" r="6350" b="0"/>
+            <wp:docPr id="11" name="Picture 11"/>
             <wp:cNvGraphicFramePr>
               <a:graphicFrameLocks xmlns:a="http://schemas.openxmlformats.org/drawingml/2006/main" noChangeAspect="1"/>
             </wp:cNvGraphicFramePr>
@@ -2261,6 +2045,144 @@
                   <pic:spPr>
                     <a:xfrm>
                       <a:off x="0" y="0"/>
+                      <a:ext cx="5459510" cy="917286"/>
+                    </a:xfrm>
+                    <a:prstGeom prst="rect">
+                      <a:avLst/>
+                    </a:prstGeom>
+                  </pic:spPr>
+                </pic:pic>
+              </a:graphicData>
+            </a:graphic>
+          </wp:inline>
+        </w:drawing>
+      </w:r>
+    </w:p>
+    <w:p>
+      <w:pPr>
+        <w:rPr>
+          <w:b/>
+          <w:bCs/>
+          <w:szCs w:val="24"/>
+        </w:rPr>
+      </w:pPr>
+      <w:r>
+        <w:rPr>
+          <w:b/>
+          <w:bCs/>
+          <w:szCs w:val="24"/>
+        </w:rPr>
+        <w:t>Project Work Evidence</w:t>
+      </w:r>
+    </w:p>
+    <w:p>
+      <w:pPr>
+        <w:rPr>
+          <w:b/>
+          <w:bCs/>
+          <w:szCs w:val="24"/>
+        </w:rPr>
+      </w:pPr>
+      <w:r>
+        <w:rPr>
+          <w:b/>
+          <w:bCs/>
+          <w:noProof/>
+          <w:szCs w:val="24"/>
+        </w:rPr>
+        <w:drawing>
+          <wp:inline distT="0" distB="0" distL="0" distR="0" wp14:anchorId="64526942" wp14:editId="269E32EC">
+            <wp:extent cx="5287819" cy="859808"/>
+            <wp:effectExtent l="0" t="0" r="8255" b="0"/>
+            <wp:docPr id="10" name="Picture 10"/>
+            <wp:cNvGraphicFramePr>
+              <a:graphicFrameLocks xmlns:a="http://schemas.openxmlformats.org/drawingml/2006/main" noChangeAspect="1"/>
+            </wp:cNvGraphicFramePr>
+            <a:graphic xmlns:a="http://schemas.openxmlformats.org/drawingml/2006/main">
+              <a:graphicData uri="http://schemas.openxmlformats.org/drawingml/2006/picture">
+                <pic:pic xmlns:pic="http://schemas.openxmlformats.org/drawingml/2006/picture">
+                  <pic:nvPicPr>
+                    <pic:cNvPr id="1" name=""/>
+                    <pic:cNvPicPr/>
+                  </pic:nvPicPr>
+                  <pic:blipFill>
+                    <a:blip r:embed="rId17"/>
+                    <a:stretch>
+                      <a:fillRect/>
+                    </a:stretch>
+                  </pic:blipFill>
+                  <pic:spPr>
+                    <a:xfrm>
+                      <a:off x="0" y="0"/>
+                      <a:ext cx="5307826" cy="863061"/>
+                    </a:xfrm>
+                    <a:prstGeom prst="rect">
+                      <a:avLst/>
+                    </a:prstGeom>
+                  </pic:spPr>
+                </pic:pic>
+              </a:graphicData>
+            </a:graphic>
+          </wp:inline>
+        </w:drawing>
+      </w:r>
+    </w:p>
+    <w:p>
+      <w:pPr>
+        <w:rPr>
+          <w:b/>
+          <w:bCs/>
+          <w:szCs w:val="24"/>
+        </w:rPr>
+      </w:pPr>
+      <w:r>
+        <w:rPr>
+          <w:b/>
+          <w:bCs/>
+          <w:szCs w:val="24"/>
+        </w:rPr>
+        <w:t>Showcase Video</w:t>
+      </w:r>
+    </w:p>
+    <w:p>
+      <w:pPr>
+        <w:rPr>
+          <w:b/>
+          <w:bCs/>
+          <w:szCs w:val="24"/>
+        </w:rPr>
+      </w:pPr>
+      <w:r>
+        <w:rPr>
+          <w:b/>
+          <w:bCs/>
+          <w:noProof/>
+          <w:szCs w:val="24"/>
+        </w:rPr>
+        <w:drawing>
+          <wp:inline distT="0" distB="0" distL="0" distR="0" wp14:anchorId="208D7184" wp14:editId="0416AE99">
+            <wp:extent cx="5801260" cy="504968"/>
+            <wp:effectExtent l="0" t="0" r="0" b="9525"/>
+            <wp:docPr id="12" name="Picture 12"/>
+            <wp:cNvGraphicFramePr>
+              <a:graphicFrameLocks xmlns:a="http://schemas.openxmlformats.org/drawingml/2006/main" noChangeAspect="1"/>
+            </wp:cNvGraphicFramePr>
+            <a:graphic xmlns:a="http://schemas.openxmlformats.org/drawingml/2006/main">
+              <a:graphicData uri="http://schemas.openxmlformats.org/drawingml/2006/picture">
+                <pic:pic xmlns:pic="http://schemas.openxmlformats.org/drawingml/2006/picture">
+                  <pic:nvPicPr>
+                    <pic:cNvPr id="1" name=""/>
+                    <pic:cNvPicPr/>
+                  </pic:nvPicPr>
+                  <pic:blipFill>
+                    <a:blip r:embed="rId18"/>
+                    <a:stretch>
+                      <a:fillRect/>
+                    </a:stretch>
+                  </pic:blipFill>
+                  <pic:spPr>
+                    <a:xfrm>
+                      <a:off x="0" y="0"/>
                       <a:ext cx="5877863" cy="511636"/>
                     </a:xfrm>
                     <a:prstGeom prst="rect">
@@ -2285,7 +2207,7 @@
 </file>
 
 <file path=word/numbering.xml><?xml version="1.0" encoding="utf-8"?>
-<w:numbering xmlns:wpc="http://schemas.microsoft.com/office/word/2010/wordprocessingCanvas" xmlns:cx="http://schemas.microsoft.com/office/drawing/2014/chartex" xmlns:cx1="http://schemas.microsoft.com/office/drawing/2015/9/8/chartex" xmlns:cx2="http://schemas.microsoft.com/office/drawing/2015/10/21/chartex" xmlns:cx3="http://schemas.microsoft.com/office/drawing/2016/5/9/chartex" xmlns:cx4="http://schemas.microsoft.com/office/drawing/2016/5/10/chartex" xmlns:cx5="http://schemas.microsoft.com/office/drawing/2016/5/11/chartex" xmlns:cx6="http://schemas.microsoft.com/office/drawing/2016/5/12/chartex" xmlns:cx7="http://schemas.microsoft.com/office/drawing/2016/5/13/chartex" xmlns:cx8="http://schemas.microsoft.com/office/drawing/2016/5/14/chartex" xmlns:mc="http://schemas.openxmlformats.org/markup-compatibility/2006" xmlns:aink="http://schemas.microsoft.com/office/drawing/2016/ink" xmlns:am3d="http://schemas.microsoft.com/office/drawing/2017/model3d" xmlns:o="urn:schemas-microsoft-com:office:office" xmlns:r="http://schemas.openxmlformats.org/officeDocument/2006/relationships" xmlns:m="http://schemas.openxmlformats.org/officeDocument/2006/math" xmlns:v="urn:schemas-microsoft-com:vml" xmlns:wp14="http://schemas.microsoft.com/office/word/2010/wordprocessingDrawing" xmlns:wp="http://schemas.openxmlformats.org/drawingml/2006/wordprocessingDrawing" xmlns:w10="urn:schemas-microsoft-com:office:word" xmlns:w="http://schemas.openxmlformats.org/wordprocessingml/2006/main" xmlns:w14="http://schemas.microsoft.com/office/word/2010/wordml" xmlns:w15="http://schemas.microsoft.com/office/word/2012/wordml" xmlns:w16cex="http://schemas.microsoft.com/office/word/2018/wordml/cex" xmlns:w16cid="http://schemas.microsoft.com/office/word/2016/wordml/cid" xmlns:w16="http://schemas.microsoft.com/office/word/2018/wordml" xmlns:w16sdtdh="http://schemas.microsoft.com/office/word/2020/wordml/sdtdatahash" xmlns:w16se="http://schemas.microsoft.com/office/word/2015/wordml/symex" xmlns:wpg="http://schemas.microsoft.com/office/word/2010/wordprocessingGroup" xmlns:wpi="http://schemas.microsoft.com/office/word/2010/wordprocessingInk" xmlns:wne="http://schemas.microsoft.com/office/word/2006/wordml" xmlns:wps="http://schemas.microsoft.com/office/word/2010/wordprocessingShape" mc:Ignorable="w14 w15 w16se w16cid w16 w16cex w16sdtdh wp14">
+<w:numbering xmlns:wpc="http://schemas.microsoft.com/office/word/2010/wordprocessingCanvas" xmlns:cx="http://schemas.microsoft.com/office/drawing/2014/chartex" xmlns:cx1="http://schemas.microsoft.com/office/drawing/2015/9/8/chartex" xmlns:cx2="http://schemas.microsoft.com/office/drawing/2015/10/21/chartex" xmlns:cx3="http://schemas.microsoft.com/office/drawing/2016/5/9/chartex" xmlns:cx4="http://schemas.microsoft.com/office/drawing/2016/5/10/chartex" xmlns:cx5="http://schemas.microsoft.com/office/drawing/2016/5/11/chartex" xmlns:cx6="http://schemas.microsoft.com/office/drawing/2016/5/12/chartex" xmlns:cx7="http://schemas.microsoft.com/office/drawing/2016/5/13/chartex" xmlns:cx8="http://schemas.microsoft.com/office/drawing/2016/5/14/chartex" xmlns:mc="http://schemas.openxmlformats.org/markup-compatibility/2006" xmlns:aink="http://schemas.microsoft.com/office/drawing/2016/ink" xmlns:am3d="http://schemas.microsoft.com/office/drawing/2017/model3d" xmlns:o="urn:schemas-microsoft-com:office:office" xmlns:oel="http://schemas.microsoft.com/office/2019/extlst" xmlns:r="http://schemas.openxmlformats.org/officeDocument/2006/relationships" xmlns:m="http://schemas.openxmlformats.org/officeDocument/2006/math" xmlns:v="urn:schemas-microsoft-com:vml" xmlns:wp14="http://schemas.microsoft.com/office/word/2010/wordprocessingDrawing" xmlns:wp="http://schemas.openxmlformats.org/drawingml/2006/wordprocessingDrawing" xmlns:w10="urn:schemas-microsoft-com:office:word" xmlns:w="http://schemas.openxmlformats.org/wordprocessingml/2006/main" xmlns:w14="http://schemas.microsoft.com/office/word/2010/wordml" xmlns:w15="http://schemas.microsoft.com/office/word/2012/wordml" xmlns:w16cex="http://schemas.microsoft.com/office/word/2018/wordml/cex" xmlns:w16cid="http://schemas.microsoft.com/office/word/2016/wordml/cid" xmlns:w16="http://schemas.microsoft.com/office/word/2018/wordml" xmlns:w16sdtdh="http://schemas.microsoft.com/office/word/2020/wordml/sdtdatahash" xmlns:w16se="http://schemas.microsoft.com/office/word/2015/wordml/symex" xmlns:wpg="http://schemas.microsoft.com/office/word/2010/wordprocessingGroup" xmlns:wpi="http://schemas.microsoft.com/office/word/2010/wordprocessingInk" xmlns:wne="http://schemas.microsoft.com/office/word/2006/wordml" xmlns:wps="http://schemas.microsoft.com/office/word/2010/wordprocessingShape" mc:Ignorable="w14 w15 w16se w16cid w16 w16cex w16sdtdh wp14">
   <w:abstractNum w:abstractNumId="0" w15:restartNumberingAfterBreak="0">
     <w:nsid w:val="36547DC5"/>
     <w:multiLevelType w:val="hybridMultilevel"/>
@@ -2511,10 +2433,10 @@
       </w:rPr>
     </w:lvl>
   </w:abstractNum>
-  <w:num w:numId="1">
+  <w:num w:numId="1" w16cid:durableId="154954379">
     <w:abstractNumId w:val="0"/>
   </w:num>
-  <w:num w:numId="2">
+  <w:num w:numId="2" w16cid:durableId="519121495">
     <w:abstractNumId w:val="1"/>
   </w:num>
 </w:numbering>

</xml_diff>

<commit_message>
Created a mainnet chain specification and changed the main token name to converge. Also added the subcommand to be able to run the mainnet from the node client.
</commit_message>
<xml_diff>
--- a/Project Documentation/Project Documentation.docx
+++ b/Project Documentation/Project Documentation.docx
@@ -961,6 +961,7 @@
       </w:pPr>
       <w:r>
         <w:rPr>
+          <w:noProof/>
           <w:szCs w:val="24"/>
         </w:rPr>
         <w:lastRenderedPageBreak/>
@@ -1353,14 +1354,6 @@
       <w:pPr>
         <w:widowControl w:val="0"/>
         <w:rPr>
-          <w:szCs w:val="24"/>
-        </w:rPr>
-      </w:pPr>
-    </w:p>
-    <w:p>
-      <w:pPr>
-        <w:widowControl w:val="0"/>
-        <w:rPr>
           <w:b/>
           <w:szCs w:val="24"/>
         </w:rPr>
@@ -2511,11 +2504,103 @@
       </w:rPr>
     </w:lvl>
   </w:abstractNum>
+  <w:abstractNum w:abstractNumId="2" w15:restartNumberingAfterBreak="0">
+    <w:nsid w:val="759E6DD0"/>
+    <w:multiLevelType w:val="hybridMultilevel"/>
+    <w:tmpl w:val="E2662540"/>
+    <w:lvl w:ilvl="0" w:tplc="0C090011">
+      <w:start w:val="1"/>
+      <w:numFmt w:val="decimal"/>
+      <w:lvlText w:val="%1)"/>
+      <w:lvlJc w:val="left"/>
+      <w:pPr>
+        <w:ind w:left="720" w:hanging="360"/>
+      </w:pPr>
+      <w:rPr>
+        <w:rFonts w:hint="default"/>
+      </w:rPr>
+    </w:lvl>
+    <w:lvl w:ilvl="1" w:tplc="0C090019" w:tentative="1">
+      <w:start w:val="1"/>
+      <w:numFmt w:val="lowerLetter"/>
+      <w:lvlText w:val="%2."/>
+      <w:lvlJc w:val="left"/>
+      <w:pPr>
+        <w:ind w:left="1440" w:hanging="360"/>
+      </w:pPr>
+    </w:lvl>
+    <w:lvl w:ilvl="2" w:tplc="0C09001B" w:tentative="1">
+      <w:start w:val="1"/>
+      <w:numFmt w:val="lowerRoman"/>
+      <w:lvlText w:val="%3."/>
+      <w:lvlJc w:val="right"/>
+      <w:pPr>
+        <w:ind w:left="2160" w:hanging="180"/>
+      </w:pPr>
+    </w:lvl>
+    <w:lvl w:ilvl="3" w:tplc="0C09000F" w:tentative="1">
+      <w:start w:val="1"/>
+      <w:numFmt w:val="decimal"/>
+      <w:lvlText w:val="%4."/>
+      <w:lvlJc w:val="left"/>
+      <w:pPr>
+        <w:ind w:left="2880" w:hanging="360"/>
+      </w:pPr>
+    </w:lvl>
+    <w:lvl w:ilvl="4" w:tplc="0C090019" w:tentative="1">
+      <w:start w:val="1"/>
+      <w:numFmt w:val="lowerLetter"/>
+      <w:lvlText w:val="%5."/>
+      <w:lvlJc w:val="left"/>
+      <w:pPr>
+        <w:ind w:left="3600" w:hanging="360"/>
+      </w:pPr>
+    </w:lvl>
+    <w:lvl w:ilvl="5" w:tplc="0C09001B" w:tentative="1">
+      <w:start w:val="1"/>
+      <w:numFmt w:val="lowerRoman"/>
+      <w:lvlText w:val="%6."/>
+      <w:lvlJc w:val="right"/>
+      <w:pPr>
+        <w:ind w:left="4320" w:hanging="180"/>
+      </w:pPr>
+    </w:lvl>
+    <w:lvl w:ilvl="6" w:tplc="0C09000F" w:tentative="1">
+      <w:start w:val="1"/>
+      <w:numFmt w:val="decimal"/>
+      <w:lvlText w:val="%7."/>
+      <w:lvlJc w:val="left"/>
+      <w:pPr>
+        <w:ind w:left="5040" w:hanging="360"/>
+      </w:pPr>
+    </w:lvl>
+    <w:lvl w:ilvl="7" w:tplc="0C090019" w:tentative="1">
+      <w:start w:val="1"/>
+      <w:numFmt w:val="lowerLetter"/>
+      <w:lvlText w:val="%8."/>
+      <w:lvlJc w:val="left"/>
+      <w:pPr>
+        <w:ind w:left="5760" w:hanging="360"/>
+      </w:pPr>
+    </w:lvl>
+    <w:lvl w:ilvl="8" w:tplc="0C09001B" w:tentative="1">
+      <w:start w:val="1"/>
+      <w:numFmt w:val="lowerRoman"/>
+      <w:lvlText w:val="%9."/>
+      <w:lvlJc w:val="right"/>
+      <w:pPr>
+        <w:ind w:left="6480" w:hanging="180"/>
+      </w:pPr>
+    </w:lvl>
+  </w:abstractNum>
   <w:num w:numId="1">
     <w:abstractNumId w:val="0"/>
   </w:num>
   <w:num w:numId="2">
     <w:abstractNumId w:val="1"/>
+  </w:num>
+  <w:num w:numId="3">
+    <w:abstractNumId w:val="2"/>
   </w:num>
 </w:numbering>
 </file>

</xml_diff>

<commit_message>
Added the ability for the blockchain to utilise non-fungiable tokens, which will be used to transfer assets between businesses. Also added to the project documentation. Updated the front-end to display these operations and updated the chain specification to be further targeted towards the business blockchain.
</commit_message>
<xml_diff>
--- a/Project Documentation/Project Documentation.docx
+++ b/Project Documentation/Project Documentation.docx
@@ -1,6 +1,6 @@
 
 <file path=word/document.xml><?xml version="1.0" encoding="utf-8"?>
-<w:document xmlns:wpc="http://schemas.microsoft.com/office/word/2010/wordprocessingCanvas" xmlns:cx="http://schemas.microsoft.com/office/drawing/2014/chartex" xmlns:cx1="http://schemas.microsoft.com/office/drawing/2015/9/8/chartex" xmlns:cx2="http://schemas.microsoft.com/office/drawing/2015/10/21/chartex" xmlns:cx3="http://schemas.microsoft.com/office/drawing/2016/5/9/chartex" xmlns:cx4="http://schemas.microsoft.com/office/drawing/2016/5/10/chartex" xmlns:cx5="http://schemas.microsoft.com/office/drawing/2016/5/11/chartex" xmlns:cx6="http://schemas.microsoft.com/office/drawing/2016/5/12/chartex" xmlns:cx7="http://schemas.microsoft.com/office/drawing/2016/5/13/chartex" xmlns:cx8="http://schemas.microsoft.com/office/drawing/2016/5/14/chartex" xmlns:mc="http://schemas.openxmlformats.org/markup-compatibility/2006" xmlns:aink="http://schemas.microsoft.com/office/drawing/2016/ink" xmlns:am3d="http://schemas.microsoft.com/office/drawing/2017/model3d" xmlns:o="urn:schemas-microsoft-com:office:office" xmlns:oel="http://schemas.microsoft.com/office/2019/extlst" xmlns:r="http://schemas.openxmlformats.org/officeDocument/2006/relationships" xmlns:m="http://schemas.openxmlformats.org/officeDocument/2006/math" xmlns:v="urn:schemas-microsoft-com:vml" xmlns:wp14="http://schemas.microsoft.com/office/word/2010/wordprocessingDrawing" xmlns:wp="http://schemas.openxmlformats.org/drawingml/2006/wordprocessingDrawing" xmlns:w10="urn:schemas-microsoft-com:office:word" xmlns:w="http://schemas.openxmlformats.org/wordprocessingml/2006/main" xmlns:w14="http://schemas.microsoft.com/office/word/2010/wordml" xmlns:w15="http://schemas.microsoft.com/office/word/2012/wordml" xmlns:w16cex="http://schemas.microsoft.com/office/word/2018/wordml/cex" xmlns:w16cid="http://schemas.microsoft.com/office/word/2016/wordml/cid" xmlns:w16="http://schemas.microsoft.com/office/word/2018/wordml" xmlns:w16sdtdh="http://schemas.microsoft.com/office/word/2020/wordml/sdtdatahash" xmlns:w16se="http://schemas.microsoft.com/office/word/2015/wordml/symex" xmlns:wpg="http://schemas.microsoft.com/office/word/2010/wordprocessingGroup" xmlns:wpi="http://schemas.microsoft.com/office/word/2010/wordprocessingInk" xmlns:wne="http://schemas.microsoft.com/office/word/2006/wordml" xmlns:wps="http://schemas.microsoft.com/office/word/2010/wordprocessingShape" mc:Ignorable="w14 w15 w16se w16cid w16 w16cex w16sdtdh wp14">
+<w:document xmlns:wpc="http://schemas.microsoft.com/office/word/2010/wordprocessingCanvas" xmlns:cx="http://schemas.microsoft.com/office/drawing/2014/chartex" xmlns:cx1="http://schemas.microsoft.com/office/drawing/2015/9/8/chartex" xmlns:cx2="http://schemas.microsoft.com/office/drawing/2015/10/21/chartex" xmlns:cx3="http://schemas.microsoft.com/office/drawing/2016/5/9/chartex" xmlns:cx4="http://schemas.microsoft.com/office/drawing/2016/5/10/chartex" xmlns:cx5="http://schemas.microsoft.com/office/drawing/2016/5/11/chartex" xmlns:cx6="http://schemas.microsoft.com/office/drawing/2016/5/12/chartex" xmlns:cx7="http://schemas.microsoft.com/office/drawing/2016/5/13/chartex" xmlns:cx8="http://schemas.microsoft.com/office/drawing/2016/5/14/chartex" xmlns:mc="http://schemas.openxmlformats.org/markup-compatibility/2006" xmlns:aink="http://schemas.microsoft.com/office/drawing/2016/ink" xmlns:am3d="http://schemas.microsoft.com/office/drawing/2017/model3d" xmlns:o="urn:schemas-microsoft-com:office:office" xmlns:r="http://schemas.openxmlformats.org/officeDocument/2006/relationships" xmlns:m="http://schemas.openxmlformats.org/officeDocument/2006/math" xmlns:v="urn:schemas-microsoft-com:vml" xmlns:wp14="http://schemas.microsoft.com/office/word/2010/wordprocessingDrawing" xmlns:wp="http://schemas.openxmlformats.org/drawingml/2006/wordprocessingDrawing" xmlns:w10="urn:schemas-microsoft-com:office:word" xmlns:w="http://schemas.openxmlformats.org/wordprocessingml/2006/main" xmlns:w14="http://schemas.microsoft.com/office/word/2010/wordml" xmlns:w15="http://schemas.microsoft.com/office/word/2012/wordml" xmlns:w16cex="http://schemas.microsoft.com/office/word/2018/wordml/cex" xmlns:w16cid="http://schemas.microsoft.com/office/word/2016/wordml/cid" xmlns:w16="http://schemas.microsoft.com/office/word/2018/wordml" xmlns:w16sdtdh="http://schemas.microsoft.com/office/word/2020/wordml/sdtdatahash" xmlns:w16se="http://schemas.microsoft.com/office/word/2015/wordml/symex" xmlns:wpg="http://schemas.microsoft.com/office/word/2010/wordprocessingGroup" xmlns:wpi="http://schemas.microsoft.com/office/word/2010/wordprocessingInk" xmlns:wne="http://schemas.microsoft.com/office/word/2006/wordml" xmlns:wps="http://schemas.microsoft.com/office/word/2010/wordprocessingShape" mc:Ignorable="w14 w15 w16se w16cid w16 w16cex w16sdtdh wp14">
   <w:body>
     <w:p>
       <w:pPr>
@@ -548,6 +548,39 @@
           <w:szCs w:val="24"/>
         </w:rPr>
       </w:pPr>
+      <w:hyperlink r:id="rId5" w:history="1">
+        <w:r>
+          <w:rPr>
+            <w:rStyle w:val="Hyperlink"/>
+            <w:szCs w:val="24"/>
+          </w:rPr>
+          <w:t>https://info.polymath.network/blog/introduction-to-tokenization-the-benefits-it-brings-and-how-it-works</w:t>
+        </w:r>
+      </w:hyperlink>
+    </w:p>
+    <w:p>
+      <w:pPr>
+        <w:widowControl w:val="0"/>
+        <w:rPr>
+          <w:b/>
+          <w:bCs/>
+          <w:szCs w:val="24"/>
+        </w:rPr>
+      </w:pPr>
+      <w:r>
+        <w:rPr>
+          <w:szCs w:val="24"/>
+        </w:rPr>
+        <w:t>These tokens exist on the chain, act as a store of value and carry the rights of the assets they represent, while the real-world assets backed by these tokens continue to exist “off-chain.”</w:t>
+      </w:r>
+    </w:p>
+    <w:p>
+      <w:pPr>
+        <w:widowControl w:val="0"/>
+        <w:rPr>
+          <w:szCs w:val="24"/>
+        </w:rPr>
+      </w:pPr>
       <w:r>
         <w:rPr>
           <w:szCs w:val="24"/>
@@ -642,7 +675,68 @@
         <w:rPr>
           <w:szCs w:val="24"/>
         </w:rPr>
-        <w:t>Business blockchains are being used to reinvent how transactions are managed. They can take time and costs out of almost any process, enabling near real-time operations. And they deliver a high degree of accuracy and control, with much less risk than many alternatives. Blockchains perform recordkeeping using automated, low-cost mechanisms. They enable asset transfer through secure, real-time methods. And they provide governance in the form of smart contracts. A smart contract makes sure each part of a transaction is validated the instant it happens, triggering the next required action, exactly when it is supposed to occur, until the process is complete.</w:t>
+        <w:t xml:space="preserve">Business blockchains are being used to reinvent how transactions are managed. They can take time and costs out of almost any process, enabling near real-time operations. And they deliver a high degree of accuracy and control, with much less risk than many alternatives. Blockchains perform recordkeeping using automated, low-cost mechanisms. They enable asset transfer through secure, real-time methods. And they provide governance in the form of </w:t>
+      </w:r>
+      <w:r>
+        <w:rPr>
+          <w:szCs w:val="24"/>
+        </w:rPr>
+        <w:lastRenderedPageBreak/>
+        <w:t>smart contracts. A smart contract makes sure each part of a transaction is validated the instant it happens, triggering the next required action, exactly when it is supposed to occur, until the process is complete.</w:t>
+      </w:r>
+      <w:r>
+        <w:rPr>
+          <w:szCs w:val="24"/>
+        </w:rPr>
+        <w:t xml:space="preserve"> E</w:t>
+      </w:r>
+      <w:r>
+        <w:rPr>
+          <w:szCs w:val="24"/>
+        </w:rPr>
+        <w:t>nsure that the buyer of goods pays within the agreed timeframe,</w:t>
+      </w:r>
+      <w:r>
+        <w:rPr>
+          <w:szCs w:val="24"/>
+        </w:rPr>
+        <w:t xml:space="preserve"> </w:t>
+      </w:r>
+      <w:r>
+        <w:rPr>
+          <w:szCs w:val="24"/>
+        </w:rPr>
+        <w:t>a smart contract can be coded to automatically settle the invoice or</w:t>
+      </w:r>
+      <w:r>
+        <w:rPr>
+          <w:szCs w:val="24"/>
+        </w:rPr>
+        <w:t xml:space="preserve"> </w:t>
+      </w:r>
+      <w:r>
+        <w:rPr>
+          <w:szCs w:val="24"/>
+        </w:rPr>
+        <w:t>reserve funds after the invoice has been approved by the finance</w:t>
+      </w:r>
+      <w:r>
+        <w:rPr>
+          <w:szCs w:val="24"/>
+        </w:rPr>
+        <w:t xml:space="preserve"> </w:t>
+      </w:r>
+      <w:r>
+        <w:rPr>
+          <w:szCs w:val="24"/>
+        </w:rPr>
+        <w:t>function and accepted by the customer</w:t>
+      </w:r>
+      <w:r>
+        <w:rPr>
+          <w:szCs w:val="24"/>
+        </w:rPr>
+        <w:t>.</w:t>
       </w:r>
     </w:p>
     <w:p>
@@ -669,14 +763,7 @@
         <w:rPr>
           <w:szCs w:val="24"/>
         </w:rPr>
-        <w:t xml:space="preserve"> designed to improve transaction processing. </w:t>
-      </w:r>
-      <w:r>
-        <w:rPr>
-          <w:szCs w:val="24"/>
-        </w:rPr>
-        <w:lastRenderedPageBreak/>
-        <w:t>Public blockchains that support cryptocurrencies like Bitcoin are an entirely different thing. Finance can generate significant value from business blockchains without having anything to do with digital currencies</w:t>
+        <w:t xml:space="preserve"> designed to improve transaction processing. Public blockchains that support cryptocurrencies like Bitcoin are an entirely different thing. Finance can generate significant value from business blockchains without having anything to do with digital currencies</w:t>
       </w:r>
       <w:r>
         <w:rPr>
@@ -839,6 +926,7 @@
       </w:pPr>
       <w:r>
         <w:rPr>
+          <w:noProof/>
           <w:szCs w:val="24"/>
         </w:rPr>
         <w:drawing>
@@ -846,56 +934,6 @@
             <wp:extent cx="5731510" cy="2379980"/>
             <wp:effectExtent l="0" t="0" r="2540" b="1270"/>
             <wp:docPr id="13" name="Picture 13"/>
-            <wp:cNvGraphicFramePr>
-              <a:graphicFrameLocks xmlns:a="http://schemas.openxmlformats.org/drawingml/2006/main" noChangeAspect="1"/>
-            </wp:cNvGraphicFramePr>
-            <a:graphic xmlns:a="http://schemas.openxmlformats.org/drawingml/2006/main">
-              <a:graphicData uri="http://schemas.openxmlformats.org/drawingml/2006/picture">
-                <pic:pic xmlns:pic="http://schemas.openxmlformats.org/drawingml/2006/picture">
-                  <pic:nvPicPr>
-                    <pic:cNvPr id="1" name=""/>
-                    <pic:cNvPicPr/>
-                  </pic:nvPicPr>
-                  <pic:blipFill>
-                    <a:blip r:embed="rId5"/>
-                    <a:stretch>
-                      <a:fillRect/>
-                    </a:stretch>
-                  </pic:blipFill>
-                  <pic:spPr>
-                    <a:xfrm>
-                      <a:off x="0" y="0"/>
-                      <a:ext cx="5731510" cy="2379980"/>
-                    </a:xfrm>
-                    <a:prstGeom prst="rect">
-                      <a:avLst/>
-                    </a:prstGeom>
-                  </pic:spPr>
-                </pic:pic>
-              </a:graphicData>
-            </a:graphic>
-          </wp:inline>
-        </w:drawing>
-      </w:r>
-    </w:p>
-    <w:p>
-      <w:pPr>
-        <w:widowControl w:val="0"/>
-        <w:spacing w:before="120"/>
-        <w:rPr>
-          <w:szCs w:val="24"/>
-        </w:rPr>
-      </w:pPr>
-      <w:r>
-        <w:rPr>
-          <w:szCs w:val="24"/>
-        </w:rPr>
-        <w:lastRenderedPageBreak/>
-        <w:drawing>
-          <wp:inline distT="0" distB="0" distL="0" distR="0" wp14:anchorId="6E536AE7" wp14:editId="54B6C8A4">
-            <wp:extent cx="5731510" cy="2193290"/>
-            <wp:effectExtent l="0" t="0" r="2540" b="0"/>
-            <wp:docPr id="14" name="Picture 14"/>
             <wp:cNvGraphicFramePr>
               <a:graphicFrameLocks xmlns:a="http://schemas.openxmlformats.org/drawingml/2006/main" noChangeAspect="1"/>
             </wp:cNvGraphicFramePr>
@@ -915,7 +953,7 @@
                   <pic:spPr>
                     <a:xfrm>
                       <a:off x="0" y="0"/>
-                      <a:ext cx="5731510" cy="2193290"/>
+                      <a:ext cx="5731510" cy="2379980"/>
                     </a:xfrm>
                     <a:prstGeom prst="rect">
                       <a:avLst/>
@@ -941,11 +979,12 @@
           <w:noProof/>
           <w:szCs w:val="24"/>
         </w:rPr>
+        <w:lastRenderedPageBreak/>
         <w:drawing>
-          <wp:inline distT="0" distB="0" distL="0" distR="0" wp14:anchorId="1CB431AA" wp14:editId="01E77FA9">
-            <wp:extent cx="4288971" cy="3353587"/>
-            <wp:effectExtent l="0" t="0" r="0" b="0"/>
-            <wp:docPr id="2" name="Picture 2"/>
+          <wp:inline distT="0" distB="0" distL="0" distR="0" wp14:anchorId="6E536AE7" wp14:editId="54B6C8A4">
+            <wp:extent cx="5731510" cy="2193290"/>
+            <wp:effectExtent l="0" t="0" r="2540" b="0"/>
+            <wp:docPr id="14" name="Picture 14"/>
             <wp:cNvGraphicFramePr>
               <a:graphicFrameLocks xmlns:a="http://schemas.openxmlformats.org/drawingml/2006/main" noChangeAspect="1"/>
             </wp:cNvGraphicFramePr>
@@ -965,7 +1004,7 @@
                   <pic:spPr>
                     <a:xfrm>
                       <a:off x="0" y="0"/>
-                      <a:ext cx="4290920" cy="3355111"/>
+                      <a:ext cx="5731510" cy="2193290"/>
                     </a:xfrm>
                     <a:prstGeom prst="rect">
                       <a:avLst/>
@@ -991,12 +1030,11 @@
           <w:noProof/>
           <w:szCs w:val="24"/>
         </w:rPr>
-        <w:lastRenderedPageBreak/>
         <w:drawing>
-          <wp:inline distT="0" distB="0" distL="0" distR="0" wp14:anchorId="75483E0E" wp14:editId="6F81A115">
-            <wp:extent cx="4692891" cy="5778797"/>
+          <wp:inline distT="0" distB="0" distL="0" distR="0" wp14:anchorId="1CB431AA" wp14:editId="01E77FA9">
+            <wp:extent cx="4288971" cy="3353587"/>
             <wp:effectExtent l="0" t="0" r="0" b="0"/>
-            <wp:docPr id="9" name="Picture 9"/>
+            <wp:docPr id="2" name="Picture 2"/>
             <wp:cNvGraphicFramePr>
               <a:graphicFrameLocks xmlns:a="http://schemas.openxmlformats.org/drawingml/2006/main" noChangeAspect="1"/>
             </wp:cNvGraphicFramePr>
@@ -1016,7 +1054,7 @@
                   <pic:spPr>
                     <a:xfrm>
                       <a:off x="0" y="0"/>
-                      <a:ext cx="4692891" cy="5778797"/>
+                      <a:ext cx="4290920" cy="3355111"/>
                     </a:xfrm>
                     <a:prstGeom prst="rect">
                       <a:avLst/>
@@ -1032,20 +1070,22 @@
     <w:p>
       <w:pPr>
         <w:widowControl w:val="0"/>
-        <w:rPr>
-          <w:szCs w:val="24"/>
-        </w:rPr>
-      </w:pPr>
-      <w:r>
+        <w:spacing w:before="120"/>
         <w:rPr>
           <w:noProof/>
-          <w:szCs w:val="24"/>
-        </w:rPr>
+        </w:rPr>
+      </w:pPr>
+      <w:r>
+        <w:rPr>
+          <w:noProof/>
+          <w:szCs w:val="24"/>
+        </w:rPr>
+        <w:lastRenderedPageBreak/>
         <w:drawing>
-          <wp:inline distT="0" distB="0" distL="0" distR="0" wp14:anchorId="11F41112" wp14:editId="64803A3F">
-            <wp:extent cx="5731510" cy="360238"/>
-            <wp:effectExtent l="0" t="0" r="2540" b="1905"/>
-            <wp:docPr id="1" name="Picture 1"/>
+          <wp:inline distT="0" distB="0" distL="0" distR="0" wp14:anchorId="75483E0E" wp14:editId="6F81A115">
+            <wp:extent cx="4692891" cy="5778797"/>
+            <wp:effectExtent l="0" t="0" r="0" b="0"/>
+            <wp:docPr id="9" name="Picture 9"/>
             <wp:cNvGraphicFramePr>
               <a:graphicFrameLocks xmlns:a="http://schemas.openxmlformats.org/drawingml/2006/main" noChangeAspect="1"/>
             </wp:cNvGraphicFramePr>
@@ -1065,7 +1105,7 @@
                   <pic:spPr>
                     <a:xfrm>
                       <a:off x="0" y="0"/>
-                      <a:ext cx="5731510" cy="360238"/>
+                      <a:ext cx="4692891" cy="5778797"/>
                     </a:xfrm>
                     <a:prstGeom prst="rect">
                       <a:avLst/>
@@ -1077,91 +1117,11 @@
           </wp:inline>
         </w:drawing>
       </w:r>
-    </w:p>
-    <w:p>
-      <w:pPr>
-        <w:widowControl w:val="0"/>
-        <w:rPr>
-          <w:szCs w:val="24"/>
-        </w:rPr>
-      </w:pPr>
-    </w:p>
-    <w:p>
-      <w:pPr>
-        <w:widowControl w:val="0"/>
-        <w:rPr>
-          <w:szCs w:val="24"/>
-        </w:rPr>
-      </w:pPr>
-      <w:r>
-        <w:rPr>
-          <w:szCs w:val="24"/>
-        </w:rPr>
-        <w:t xml:space="preserve">I wished to create a stablecoin in which I would utilise, so business practices did not have to rely on the absence of fluctuations of token value. However, to make a </w:t>
-      </w:r>
-      <w:r>
-        <w:rPr>
-          <w:szCs w:val="24"/>
-        </w:rPr>
-        <w:t>collaterali</w:t>
-      </w:r>
-      <w:r>
-        <w:rPr>
-          <w:szCs w:val="24"/>
-        </w:rPr>
-        <w:t>s</w:t>
-      </w:r>
-      <w:r>
-        <w:rPr>
-          <w:szCs w:val="24"/>
-        </w:rPr>
-        <w:t>ed</w:t>
-      </w:r>
-      <w:r>
-        <w:rPr>
-          <w:szCs w:val="24"/>
-        </w:rPr>
-        <w:t xml:space="preserve"> stablecoin I would need to own the fiat or assets in which the token was based upon, as ‘collateral.’ For the purpose of this conceptual design, I will utilise tokens that are not truly backed by US Dollar or another asset but in reality, this would be the case. </w:t>
-      </w:r>
-    </w:p>
-    <w:p>
-      <w:pPr>
-        <w:widowControl w:val="0"/>
-        <w:rPr>
-          <w:szCs w:val="24"/>
-        </w:rPr>
-      </w:pPr>
-    </w:p>
-    <w:p>
-      <w:pPr>
-        <w:widowControl w:val="0"/>
-        <w:rPr>
-          <w:szCs w:val="24"/>
-        </w:rPr>
-      </w:pPr>
-    </w:p>
-    <w:p>
-      <w:pPr>
-        <w:widowControl w:val="0"/>
-        <w:rPr>
-          <w:szCs w:val="24"/>
-        </w:rPr>
-      </w:pPr>
-    </w:p>
-    <w:p>
-      <w:pPr>
-        <w:widowControl w:val="0"/>
-        <w:rPr>
-          <w:b/>
-          <w:szCs w:val="24"/>
-        </w:rPr>
-      </w:pPr>
-      <w:r>
-        <w:rPr>
-          <w:b/>
-          <w:szCs w:val="24"/>
-        </w:rPr>
-        <w:t>Issues relevant to program /3</w:t>
+      <w:r>
+        <w:rPr>
+          <w:noProof/>
+        </w:rPr>
+        <w:t xml:space="preserve"> </w:t>
       </w:r>
     </w:p>
     <w:p>
@@ -1176,27 +1136,89 @@
         <w:rPr>
           <w:szCs w:val="24"/>
         </w:rPr>
+        <w:t>A common architecture pattern for privacy-preserving a hash is</w:t>
+      </w:r>
+      <w:r>
+        <w:rPr>
+          <w:szCs w:val="24"/>
+        </w:rPr>
+        <w:t xml:space="preserve"> </w:t>
+      </w:r>
+      <w:r>
+        <w:rPr>
+          <w:szCs w:val="24"/>
+        </w:rPr>
+        <w:t>blockchains is to only store a hash of the transaction data.</w:t>
+      </w:r>
+      <w:r>
+        <w:t xml:space="preserve"> </w:t>
+      </w:r>
+      <w:r>
+        <w:rPr>
+          <w:szCs w:val="24"/>
+        </w:rPr>
+        <w:t>For example, an invoice can be shared without</w:t>
+      </w:r>
+      <w:r>
+        <w:rPr>
+          <w:szCs w:val="24"/>
+        </w:rPr>
+        <w:t xml:space="preserve"> </w:t>
+      </w:r>
+      <w:r>
+        <w:rPr>
+          <w:szCs w:val="24"/>
+        </w:rPr>
+        <w:t>exposing any details of the invoice. This allows companies to trace</w:t>
+      </w:r>
+      <w:r>
+        <w:rPr>
+          <w:szCs w:val="24"/>
+        </w:rPr>
+        <w:t xml:space="preserve"> </w:t>
+      </w:r>
+      <w:r>
+        <w:rPr>
+          <w:szCs w:val="24"/>
+        </w:rPr>
+        <w:t>and exchange information with blockchain technology without</w:t>
+      </w:r>
+      <w:r>
+        <w:rPr>
+          <w:szCs w:val="24"/>
+        </w:rPr>
+        <w:t xml:space="preserve"> </w:t>
+      </w:r>
+      <w:r>
+        <w:rPr>
+          <w:szCs w:val="24"/>
+        </w:rPr>
+        <w:t>exposing any data as the data are kept safely off-chain</w:t>
+      </w:r>
+      <w:r>
+        <w:rPr>
+          <w:szCs w:val="24"/>
+        </w:rPr>
+        <w:t>.</w:t>
+      </w:r>
+    </w:p>
+    <w:p>
+      <w:pPr>
+        <w:widowControl w:val="0"/>
+        <w:rPr>
+          <w:szCs w:val="24"/>
+        </w:rPr>
+      </w:pPr>
+      <w:r>
+        <w:rPr>
+          <w:szCs w:val="24"/>
+        </w:rPr>
         <w:lastRenderedPageBreak/>
-        <w:t>Evaluate ONE social or ethical consideration in developing this program.</w:t>
-      </w:r>
-    </w:p>
-    <w:p>
-      <w:pPr>
-        <w:widowControl w:val="0"/>
-        <w:rPr>
-          <w:szCs w:val="24"/>
-        </w:rPr>
-      </w:pPr>
-      <w:r>
-        <w:rPr>
-          <w:noProof/>
-          <w:szCs w:val="24"/>
-        </w:rPr>
         <w:drawing>
-          <wp:inline distT="0" distB="0" distL="0" distR="0" wp14:anchorId="2EF1325D" wp14:editId="0AA6EE1E">
-            <wp:extent cx="5883857" cy="491320"/>
-            <wp:effectExtent l="0" t="0" r="3175" b="4445"/>
-            <wp:docPr id="3" name="Picture 3"/>
+          <wp:inline distT="0" distB="0" distL="0" distR="0" wp14:anchorId="2430C045" wp14:editId="7D4CECC8">
+            <wp:extent cx="3988814" cy="2508250"/>
+            <wp:effectExtent l="0" t="0" r="0" b="6350"/>
+            <wp:docPr id="15" name="Picture 15"/>
             <wp:cNvGraphicFramePr>
               <a:graphicFrameLocks xmlns:a="http://schemas.openxmlformats.org/drawingml/2006/main" noChangeAspect="1"/>
             </wp:cNvGraphicFramePr>
@@ -1216,7 +1238,7 @@
                   <pic:spPr>
                     <a:xfrm>
                       <a:off x="0" y="0"/>
-                      <a:ext cx="5983061" cy="499604"/>
+                      <a:ext cx="3992408" cy="2510510"/>
                     </a:xfrm>
                     <a:prstGeom prst="rect">
                       <a:avLst/>
@@ -1228,79 +1250,16 @@
           </wp:inline>
         </w:drawing>
       </w:r>
-    </w:p>
-    <w:p>
-      <w:pPr>
-        <w:widowControl w:val="0"/>
-        <w:rPr>
-          <w:szCs w:val="24"/>
-        </w:rPr>
-      </w:pPr>
-    </w:p>
-    <w:p>
-      <w:pPr>
-        <w:widowControl w:val="0"/>
-        <w:rPr>
-          <w:szCs w:val="24"/>
-        </w:rPr>
-      </w:pPr>
-    </w:p>
-    <w:p>
-      <w:pPr>
-        <w:widowControl w:val="0"/>
-        <w:rPr>
-          <w:szCs w:val="24"/>
-        </w:rPr>
-      </w:pPr>
-    </w:p>
-    <w:p>
-      <w:pPr>
-        <w:widowControl w:val="0"/>
-        <w:rPr>
-          <w:b/>
-          <w:szCs w:val="24"/>
-        </w:rPr>
-      </w:pPr>
-      <w:r>
-        <w:rPr>
-          <w:b/>
-          <w:szCs w:val="24"/>
-        </w:rPr>
-        <w:t>Interface design /3</w:t>
-      </w:r>
-    </w:p>
-    <w:p>
-      <w:pPr>
-        <w:widowControl w:val="0"/>
-        <w:spacing w:before="120"/>
-        <w:rPr>
-          <w:szCs w:val="24"/>
-        </w:rPr>
-      </w:pPr>
-      <w:r>
-        <w:rPr>
-          <w:szCs w:val="24"/>
-        </w:rPr>
-        <w:t>Using a design tool develop a mock interface for your program's main interface. Your team needs to ensure that you consider the needs of the intended audience and address any ergonomic and design issues.</w:t>
-      </w:r>
-    </w:p>
-    <w:p>
-      <w:pPr>
-        <w:widowControl w:val="0"/>
-        <w:rPr>
-          <w:szCs w:val="24"/>
-        </w:rPr>
-      </w:pPr>
       <w:r>
         <w:rPr>
           <w:noProof/>
           <w:szCs w:val="24"/>
         </w:rPr>
         <w:drawing>
-          <wp:inline distT="0" distB="0" distL="0" distR="0" wp14:anchorId="42B9EB5D" wp14:editId="3AEB1A8B">
-            <wp:extent cx="5863417" cy="668740"/>
-            <wp:effectExtent l="0" t="0" r="4445" b="0"/>
-            <wp:docPr id="4" name="Picture 4"/>
+          <wp:inline distT="0" distB="0" distL="0" distR="0" wp14:anchorId="11F41112" wp14:editId="64803A3F">
+            <wp:extent cx="5731510" cy="360238"/>
+            <wp:effectExtent l="0" t="0" r="2540" b="1905"/>
+            <wp:docPr id="1" name="Picture 1"/>
             <wp:cNvGraphicFramePr>
               <a:graphicFrameLocks xmlns:a="http://schemas.openxmlformats.org/drawingml/2006/main" noChangeAspect="1"/>
             </wp:cNvGraphicFramePr>
@@ -1320,7 +1279,7 @@
                   <pic:spPr>
                     <a:xfrm>
                       <a:off x="0" y="0"/>
-                      <a:ext cx="5884059" cy="671094"/>
+                      <a:ext cx="5731510" cy="360238"/>
                     </a:xfrm>
                     <a:prstGeom prst="rect">
                       <a:avLst/>
@@ -1348,29 +1307,377 @@
           <w:szCs w:val="24"/>
         </w:rPr>
       </w:pPr>
-    </w:p>
-    <w:p>
-      <w:pPr>
-        <w:widowControl w:val="0"/>
-        <w:rPr>
-          <w:szCs w:val="24"/>
-        </w:rPr>
-      </w:pPr>
-    </w:p>
-    <w:p>
-      <w:pPr>
-        <w:widowControl w:val="0"/>
-        <w:rPr>
-          <w:b/>
-          <w:szCs w:val="24"/>
-        </w:rPr>
-      </w:pPr>
-      <w:r>
-        <w:rPr>
-          <w:b/>
-          <w:szCs w:val="24"/>
-        </w:rPr>
-        <w:t>Quality assurance criteria /2</w:t>
+      <w:r>
+        <w:rPr>
+          <w:szCs w:val="24"/>
+        </w:rPr>
+        <w:t xml:space="preserve">I wished to create a stablecoin in which I would utilise, so business practices did not have to rely on the absence of fluctuations of token value. However, to make a </w:t>
+      </w:r>
+      <w:r>
+        <w:rPr>
+          <w:szCs w:val="24"/>
+        </w:rPr>
+        <w:t>collaterali</w:t>
+      </w:r>
+      <w:r>
+        <w:rPr>
+          <w:szCs w:val="24"/>
+        </w:rPr>
+        <w:t>s</w:t>
+      </w:r>
+      <w:r>
+        <w:rPr>
+          <w:szCs w:val="24"/>
+        </w:rPr>
+        <w:t>ed</w:t>
+      </w:r>
+      <w:r>
+        <w:rPr>
+          <w:szCs w:val="24"/>
+        </w:rPr>
+        <w:t xml:space="preserve"> stablecoin I would need to own the fiat or assets in which the token was based upon, as ‘collateral.’ For the purpose of this conceptual design, I will utilise tokens that are not truly backed by US Dollar or another asset but in reality, this would be the case. </w:t>
+      </w:r>
+      <w:r>
+        <w:rPr>
+          <w:szCs w:val="24"/>
+        </w:rPr>
+        <w:t>While intercompany transactions can be settled with CCs,</w:t>
+      </w:r>
+      <w:r>
+        <w:rPr>
+          <w:szCs w:val="24"/>
+        </w:rPr>
+        <w:t xml:space="preserve"> </w:t>
+      </w:r>
+      <w:r>
+        <w:rPr>
+          <w:szCs w:val="24"/>
+        </w:rPr>
+        <w:t>employees and external partners still require fiat currency. An</w:t>
+      </w:r>
+      <w:r>
+        <w:rPr>
+          <w:szCs w:val="24"/>
+        </w:rPr>
+        <w:t xml:space="preserve"> </w:t>
+      </w:r>
+      <w:r>
+        <w:rPr>
+          <w:szCs w:val="24"/>
+        </w:rPr>
+        <w:t>exchange agreement with a bank is therefore required to convert</w:t>
+      </w:r>
+      <w:r>
+        <w:rPr>
+          <w:szCs w:val="24"/>
+        </w:rPr>
+        <w:t xml:space="preserve"> </w:t>
+      </w:r>
+      <w:r>
+        <w:rPr>
+          <w:szCs w:val="24"/>
+        </w:rPr>
+        <w:t>CCs into the local fiat currency</w:t>
+      </w:r>
+      <w:r>
+        <w:rPr>
+          <w:szCs w:val="24"/>
+        </w:rPr>
+        <w:t>.</w:t>
+      </w:r>
+    </w:p>
+    <w:p>
+      <w:pPr>
+        <w:widowControl w:val="0"/>
+        <w:rPr>
+          <w:szCs w:val="24"/>
+        </w:rPr>
+      </w:pPr>
+    </w:p>
+    <w:p>
+      <w:pPr>
+        <w:widowControl w:val="0"/>
+        <w:rPr>
+          <w:szCs w:val="24"/>
+        </w:rPr>
+      </w:pPr>
+      <w:r>
+        <w:rPr>
+          <w:szCs w:val="24"/>
+        </w:rPr>
+        <w:t>Example:</w:t>
+      </w:r>
+    </w:p>
+    <w:p>
+      <w:pPr>
+        <w:rPr>
+          <w:szCs w:val="24"/>
+        </w:rPr>
+      </w:pPr>
+      <w:r>
+        <w:rPr>
+          <w:szCs w:val="24"/>
+        </w:rPr>
+        <w:t>If we were to use blockchain on our own P2P process in</w:t>
+      </w:r>
+      <w:r>
+        <w:rPr>
+          <w:szCs w:val="24"/>
+        </w:rPr>
+        <w:t xml:space="preserve"> Consultancy</w:t>
+      </w:r>
+      <w:r>
+        <w:rPr>
+          <w:szCs w:val="24"/>
+        </w:rPr>
+        <w:t>,</w:t>
+      </w:r>
+      <w:r>
+        <w:rPr>
+          <w:szCs w:val="24"/>
+        </w:rPr>
+        <w:t xml:space="preserve"> </w:t>
+      </w:r>
+      <w:r>
+        <w:rPr>
+          <w:szCs w:val="24"/>
+        </w:rPr>
+        <w:t>we would enter the number of hours worked on the client for the</w:t>
+      </w:r>
+      <w:r>
+        <w:rPr>
+          <w:szCs w:val="24"/>
+        </w:rPr>
+        <w:t xml:space="preserve"> </w:t>
+      </w:r>
+      <w:r>
+        <w:rPr>
+          <w:szCs w:val="24"/>
+        </w:rPr>
+        <w:t>month on the blockchain as a proposal for an invoice. When the</w:t>
+      </w:r>
+      <w:r>
+        <w:rPr>
+          <w:szCs w:val="24"/>
+        </w:rPr>
+        <w:t xml:space="preserve"> </w:t>
+      </w:r>
+      <w:r>
+        <w:rPr>
+          <w:szCs w:val="24"/>
+        </w:rPr>
+        <w:t>client accepts the number of hours, the hours are posted to the</w:t>
+      </w:r>
+      <w:r>
+        <w:rPr>
+          <w:szCs w:val="24"/>
+        </w:rPr>
+        <w:t xml:space="preserve"> </w:t>
+      </w:r>
+      <w:r>
+        <w:rPr>
+          <w:szCs w:val="24"/>
+        </w:rPr>
+        <w:t>blockchain, and the smart contract (explained in the following)</w:t>
+      </w:r>
+      <w:r>
+        <w:rPr>
+          <w:szCs w:val="24"/>
+        </w:rPr>
+        <w:t xml:space="preserve"> </w:t>
+      </w:r>
+      <w:r>
+        <w:rPr>
+          <w:szCs w:val="24"/>
+        </w:rPr>
+        <w:t>executes the invoice creation based on the agreed hours and</w:t>
+      </w:r>
+      <w:r>
+        <w:rPr>
+          <w:szCs w:val="24"/>
+        </w:rPr>
+        <w:t xml:space="preserve"> </w:t>
+      </w:r>
+      <w:r>
+        <w:rPr>
+          <w:szCs w:val="24"/>
+        </w:rPr>
+        <w:t>prices</w:t>
+      </w:r>
+      <w:r>
+        <w:rPr>
+          <w:szCs w:val="24"/>
+        </w:rPr>
+        <w:t>.</w:t>
+      </w:r>
+    </w:p>
+    <w:p>
+      <w:pPr>
+        <w:rPr>
+          <w:szCs w:val="24"/>
+        </w:rPr>
+      </w:pPr>
+      <w:r>
+        <w:rPr>
+          <w:szCs w:val="24"/>
+        </w:rPr>
+        <w:t>Saving master data, such as products, contracts, or other corporate</w:t>
+      </w:r>
+      <w:r>
+        <w:rPr>
+          <w:szCs w:val="24"/>
+        </w:rPr>
+        <w:t xml:space="preserve"> </w:t>
+      </w:r>
+      <w:r>
+        <w:rPr>
+          <w:szCs w:val="24"/>
+        </w:rPr>
+        <w:t>commercial policies, on the blockchain has several benefits. When</w:t>
+      </w:r>
+      <w:r>
+        <w:rPr>
+          <w:szCs w:val="24"/>
+        </w:rPr>
+        <w:t xml:space="preserve"> </w:t>
+      </w:r>
+      <w:r>
+        <w:rPr>
+          <w:szCs w:val="24"/>
+        </w:rPr>
+        <w:t>trading, invoices and associated information, such as the quantity</w:t>
+      </w:r>
+      <w:r>
+        <w:rPr>
+          <w:szCs w:val="24"/>
+        </w:rPr>
+        <w:t xml:space="preserve"> </w:t>
+      </w:r>
+      <w:r>
+        <w:rPr>
+          <w:szCs w:val="24"/>
+        </w:rPr>
+        <w:t>of sold units, payment terms, time of delivery, etc., are saved on the</w:t>
+      </w:r>
+      <w:r>
+        <w:rPr>
+          <w:szCs w:val="24"/>
+        </w:rPr>
+        <w:t xml:space="preserve"> </w:t>
+      </w:r>
+      <w:r>
+        <w:rPr>
+          <w:szCs w:val="24"/>
+        </w:rPr>
+        <w:t>blockchain. The properties of the blockchain technology ensure</w:t>
+      </w:r>
+      <w:r>
+        <w:rPr>
+          <w:szCs w:val="24"/>
+        </w:rPr>
+        <w:t xml:space="preserve"> </w:t>
+      </w:r>
+      <w:r>
+        <w:rPr>
+          <w:szCs w:val="24"/>
+        </w:rPr>
+        <w:t>that data are always aligned with the customer before being stored</w:t>
+      </w:r>
+      <w:r>
+        <w:rPr>
+          <w:szCs w:val="24"/>
+        </w:rPr>
+        <w:t xml:space="preserve"> </w:t>
+      </w:r>
+      <w:r>
+        <w:rPr>
+          <w:szCs w:val="24"/>
+        </w:rPr>
+        <w:t>as validation takes place through digital signatures and consensus</w:t>
+      </w:r>
+      <w:r>
+        <w:rPr>
+          <w:szCs w:val="24"/>
+        </w:rPr>
+        <w:t xml:space="preserve"> </w:t>
+      </w:r>
+      <w:r>
+        <w:rPr>
+          <w:szCs w:val="24"/>
+        </w:rPr>
+        <w:t>mechanisms. As data are validated by the customer and saved</w:t>
+      </w:r>
+      <w:r>
+        <w:rPr>
+          <w:szCs w:val="24"/>
+        </w:rPr>
+        <w:t xml:space="preserve"> </w:t>
+      </w:r>
+      <w:r>
+        <w:rPr>
+          <w:szCs w:val="24"/>
+        </w:rPr>
+        <w:t>on the blockchain, it also allows the finance function department</w:t>
+      </w:r>
+      <w:r>
+        <w:rPr>
+          <w:szCs w:val="24"/>
+        </w:rPr>
+        <w:t xml:space="preserve"> </w:t>
+      </w:r>
+      <w:r>
+        <w:rPr>
+          <w:szCs w:val="24"/>
+        </w:rPr>
+        <w:t>and the logistics department access to see the agreement on the</w:t>
+      </w:r>
+      <w:r>
+        <w:rPr>
+          <w:szCs w:val="24"/>
+        </w:rPr>
+        <w:t xml:space="preserve"> </w:t>
+      </w:r>
+      <w:r>
+        <w:rPr>
+          <w:szCs w:val="24"/>
+        </w:rPr>
+        <w:t>blockchain, while the sales department saves communication time</w:t>
+      </w:r>
+      <w:r>
+        <w:rPr>
+          <w:szCs w:val="24"/>
+        </w:rPr>
+        <w:t xml:space="preserve"> </w:t>
+      </w:r>
+      <w:r>
+        <w:rPr>
+          <w:szCs w:val="24"/>
+        </w:rPr>
+        <w:t>with the rest of the company.</w:t>
+      </w:r>
+    </w:p>
+    <w:p>
+      <w:pPr>
+        <w:widowControl w:val="0"/>
+        <w:rPr>
+          <w:szCs w:val="24"/>
+        </w:rPr>
+      </w:pPr>
+    </w:p>
+    <w:p>
+      <w:pPr>
+        <w:widowControl w:val="0"/>
+        <w:rPr>
+          <w:b/>
+          <w:szCs w:val="24"/>
+        </w:rPr>
+      </w:pPr>
+      <w:r>
+        <w:rPr>
+          <w:b/>
+          <w:szCs w:val="24"/>
+        </w:rPr>
+        <w:t>Issues relevant to program /3</w:t>
       </w:r>
     </w:p>
     <w:p>
@@ -1385,31 +1692,27 @@
         <w:rPr>
           <w:szCs w:val="24"/>
         </w:rPr>
-        <w:t>Describe the criteria the program needs to meet.</w:t>
-      </w:r>
-    </w:p>
-    <w:p>
-      <w:pPr>
-        <w:rPr>
-          <w:b/>
-          <w:bCs/>
-          <w:szCs w:val="24"/>
-          <w:u w:val="single"/>
-        </w:rPr>
-      </w:pPr>
-      <w:r>
-        <w:rPr>
-          <w:b/>
-          <w:bCs/>
+        <w:lastRenderedPageBreak/>
+        <w:t>Evaluate ONE social or ethical consideration in developing this program.</w:t>
+      </w:r>
+    </w:p>
+    <w:p>
+      <w:pPr>
+        <w:widowControl w:val="0"/>
+        <w:rPr>
+          <w:szCs w:val="24"/>
+        </w:rPr>
+      </w:pPr>
+      <w:r>
+        <w:rPr>
           <w:noProof/>
           <w:szCs w:val="24"/>
-          <w:u w:val="single"/>
         </w:rPr>
         <w:drawing>
-          <wp:inline distT="0" distB="0" distL="0" distR="0" wp14:anchorId="4971F5C4" wp14:editId="1DE7E42D">
-            <wp:extent cx="5755457" cy="245660"/>
-            <wp:effectExtent l="0" t="0" r="0" b="2540"/>
-            <wp:docPr id="5" name="Picture 5"/>
+          <wp:inline distT="0" distB="0" distL="0" distR="0" wp14:anchorId="2EF1325D" wp14:editId="0AA6EE1E">
+            <wp:extent cx="5883857" cy="491320"/>
+            <wp:effectExtent l="0" t="0" r="3175" b="4445"/>
+            <wp:docPr id="3" name="Picture 3"/>
             <wp:cNvGraphicFramePr>
               <a:graphicFrameLocks xmlns:a="http://schemas.openxmlformats.org/drawingml/2006/main" noChangeAspect="1"/>
             </wp:cNvGraphicFramePr>
@@ -1429,7 +1732,7 @@
                   <pic:spPr>
                     <a:xfrm>
                       <a:off x="0" y="0"/>
-                      <a:ext cx="6006752" cy="256386"/>
+                      <a:ext cx="5983061" cy="499604"/>
                     </a:xfrm>
                     <a:prstGeom prst="rect">
                       <a:avLst/>
@@ -1444,198 +1747,76 @@
     </w:p>
     <w:p>
       <w:pPr>
-        <w:rPr>
-          <w:b/>
-          <w:bCs/>
-          <w:szCs w:val="24"/>
-          <w:u w:val="single"/>
-        </w:rPr>
-      </w:pPr>
-    </w:p>
-    <w:p>
-      <w:pPr>
-        <w:rPr>
-          <w:b/>
-          <w:bCs/>
-          <w:szCs w:val="24"/>
-          <w:u w:val="single"/>
-        </w:rPr>
-      </w:pPr>
-    </w:p>
-    <w:p>
-      <w:pPr>
-        <w:rPr>
-          <w:b/>
-          <w:bCs/>
-          <w:szCs w:val="24"/>
-          <w:u w:val="single"/>
-        </w:rPr>
-      </w:pPr>
-    </w:p>
-    <w:p>
-      <w:pPr>
-        <w:widowControl w:val="0"/>
-        <w:rPr>
-          <w:b/>
-          <w:szCs w:val="24"/>
-        </w:rPr>
-      </w:pPr>
-      <w:r>
-        <w:rPr>
-          <w:b/>
-          <w:szCs w:val="24"/>
-        </w:rPr>
-        <w:t>Feasibility Study /10</w:t>
-      </w:r>
-    </w:p>
-    <w:p>
-      <w:pPr>
-        <w:widowControl w:val="0"/>
-        <w:rPr>
-          <w:szCs w:val="24"/>
-        </w:rPr>
-      </w:pPr>
-      <w:r>
-        <w:rPr>
-          <w:szCs w:val="24"/>
-        </w:rPr>
-        <w:t>Conduct a feasibility study on the on the feasibility of your project, the report must contain the following sections:</w:t>
-      </w:r>
-    </w:p>
-    <w:p>
-      <w:pPr>
-        <w:pStyle w:val="ListParagraph"/>
-        <w:widowControl w:val="0"/>
-        <w:numPr>
-          <w:ilvl w:val="0"/>
-          <w:numId w:val="1"/>
-        </w:numPr>
-      </w:pPr>
-      <w:r>
-        <w:rPr>
-          <w:b/>
-        </w:rPr>
-        <w:t>Define the problem:</w:t>
-      </w:r>
-      <w:r>
-        <w:t xml:space="preserve"> you can copy and paste this from your problem definition statement</w:t>
-      </w:r>
-    </w:p>
-    <w:p>
-      <w:pPr>
-        <w:pStyle w:val="ListParagraph"/>
-        <w:widowControl w:val="0"/>
-        <w:numPr>
-          <w:ilvl w:val="0"/>
-          <w:numId w:val="1"/>
-        </w:numPr>
-      </w:pPr>
-      <w:r>
-        <w:rPr>
-          <w:b/>
-        </w:rPr>
-        <w:t>Economic feasibility:</w:t>
-      </w:r>
-      <w:r>
-        <w:t xml:space="preserve"> assess the economic feasibility of the program</w:t>
-      </w:r>
-    </w:p>
-    <w:p>
-      <w:pPr>
-        <w:pStyle w:val="ListParagraph"/>
-        <w:widowControl w:val="0"/>
-        <w:numPr>
-          <w:ilvl w:val="0"/>
-          <w:numId w:val="1"/>
-        </w:numPr>
-      </w:pPr>
-      <w:r>
-        <w:rPr>
-          <w:b/>
-        </w:rPr>
-        <w:t>Technical feasibility:</w:t>
-      </w:r>
-      <w:r>
-        <w:t xml:space="preserve"> assess whether the program can be technically created.</w:t>
-      </w:r>
-    </w:p>
-    <w:p>
-      <w:pPr>
-        <w:pStyle w:val="ListParagraph"/>
-        <w:widowControl w:val="0"/>
-        <w:numPr>
-          <w:ilvl w:val="0"/>
-          <w:numId w:val="1"/>
-        </w:numPr>
-      </w:pPr>
-      <w:r>
-        <w:rPr>
-          <w:b/>
-        </w:rPr>
-        <w:t>Operational feasibility:</w:t>
-      </w:r>
-      <w:r>
-        <w:t xml:space="preserve"> assess whether you can operationally design, create and maintain the program</w:t>
-      </w:r>
-    </w:p>
-    <w:p>
-      <w:pPr>
-        <w:pStyle w:val="ListParagraph"/>
-        <w:widowControl w:val="0"/>
-        <w:numPr>
-          <w:ilvl w:val="0"/>
-          <w:numId w:val="1"/>
-        </w:numPr>
-      </w:pPr>
-      <w:r>
-        <w:rPr>
-          <w:b/>
-        </w:rPr>
-        <w:t>Scheduling feasibility:</w:t>
-      </w:r>
-      <w:r>
-        <w:t xml:space="preserve"> assess whether there will be any scheduling issues in creating the program </w:t>
-      </w:r>
-    </w:p>
-    <w:p>
-      <w:pPr>
-        <w:pStyle w:val="ListParagraph"/>
-        <w:widowControl w:val="0"/>
-        <w:numPr>
-          <w:ilvl w:val="0"/>
-          <w:numId w:val="1"/>
-        </w:numPr>
-      </w:pPr>
-      <w:r>
-        <w:rPr>
-          <w:b/>
-        </w:rPr>
-        <w:t>Recommendation:</w:t>
-      </w:r>
-      <w:r>
-        <w:t xml:space="preserve"> recommend whether your team can develop the program</w:t>
-      </w:r>
-    </w:p>
-    <w:p>
-      <w:pPr>
-        <w:widowControl w:val="0"/>
-        <w:rPr>
-          <w:b/>
-          <w:szCs w:val="24"/>
-        </w:rPr>
-      </w:pPr>
-      <w:r>
-        <w:rPr>
-          <w:b/>
+        <w:widowControl w:val="0"/>
+        <w:rPr>
+          <w:szCs w:val="24"/>
+        </w:rPr>
+      </w:pPr>
+    </w:p>
+    <w:p>
+      <w:pPr>
+        <w:widowControl w:val="0"/>
+        <w:rPr>
+          <w:szCs w:val="24"/>
+        </w:rPr>
+      </w:pPr>
+    </w:p>
+    <w:p>
+      <w:pPr>
+        <w:widowControl w:val="0"/>
+        <w:rPr>
+          <w:szCs w:val="24"/>
+        </w:rPr>
+      </w:pPr>
+    </w:p>
+    <w:p>
+      <w:pPr>
+        <w:widowControl w:val="0"/>
+        <w:rPr>
+          <w:b/>
+          <w:szCs w:val="24"/>
+        </w:rPr>
+      </w:pPr>
+      <w:r>
+        <w:rPr>
+          <w:b/>
+          <w:szCs w:val="24"/>
+        </w:rPr>
+        <w:t>Interface design /3</w:t>
+      </w:r>
+    </w:p>
+    <w:p>
+      <w:pPr>
+        <w:widowControl w:val="0"/>
+        <w:spacing w:before="120"/>
+        <w:rPr>
+          <w:szCs w:val="24"/>
+        </w:rPr>
+      </w:pPr>
+      <w:r>
+        <w:rPr>
+          <w:szCs w:val="24"/>
+        </w:rPr>
+        <w:t>Using a design tool develop a mock interface for your program's main interface. Your team needs to ensure that you consider the needs of the intended audience and address any ergonomic and design issues.</w:t>
+      </w:r>
+    </w:p>
+    <w:p>
+      <w:pPr>
+        <w:widowControl w:val="0"/>
+        <w:rPr>
+          <w:szCs w:val="24"/>
+        </w:rPr>
+      </w:pPr>
+      <w:r>
+        <w:rPr>
           <w:noProof/>
           <w:szCs w:val="24"/>
         </w:rPr>
-        <w:lastRenderedPageBreak/>
         <w:drawing>
-          <wp:inline distT="0" distB="0" distL="0" distR="0" wp14:anchorId="6EEC0060" wp14:editId="1516DBB1">
-            <wp:extent cx="5434434" cy="573206"/>
-            <wp:effectExtent l="0" t="0" r="0" b="0"/>
-            <wp:docPr id="6" name="Picture 6"/>
+          <wp:inline distT="0" distB="0" distL="0" distR="0" wp14:anchorId="42B9EB5D" wp14:editId="3AEB1A8B">
+            <wp:extent cx="5863417" cy="668740"/>
+            <wp:effectExtent l="0" t="0" r="4445" b="0"/>
+            <wp:docPr id="4" name="Picture 4"/>
             <wp:cNvGraphicFramePr>
               <a:graphicFrameLocks xmlns:a="http://schemas.openxmlformats.org/drawingml/2006/main" noChangeAspect="1"/>
             </wp:cNvGraphicFramePr>
@@ -1655,7 +1836,7 @@
                   <pic:spPr>
                     <a:xfrm>
                       <a:off x="0" y="0"/>
-                      <a:ext cx="5471247" cy="577089"/>
+                      <a:ext cx="5884059" cy="671094"/>
                     </a:xfrm>
                     <a:prstGeom prst="rect">
                       <a:avLst/>
@@ -1670,94 +1851,86 @@
     </w:p>
     <w:p>
       <w:pPr>
-        <w:widowControl w:val="0"/>
-        <w:rPr>
-          <w:b/>
-          <w:szCs w:val="24"/>
-        </w:rPr>
-      </w:pPr>
-    </w:p>
-    <w:p>
-      <w:pPr>
-        <w:widowControl w:val="0"/>
-        <w:rPr>
-          <w:b/>
-          <w:szCs w:val="24"/>
-        </w:rPr>
-      </w:pPr>
-    </w:p>
-    <w:p>
-      <w:pPr>
-        <w:widowControl w:val="0"/>
-        <w:rPr>
-          <w:b/>
-          <w:szCs w:val="24"/>
-        </w:rPr>
-      </w:pPr>
-    </w:p>
-    <w:p>
-      <w:pPr>
-        <w:widowControl w:val="0"/>
-        <w:rPr>
-          <w:b/>
-          <w:szCs w:val="24"/>
-        </w:rPr>
-      </w:pPr>
-      <w:r>
-        <w:rPr>
-          <w:b/>
-          <w:szCs w:val="24"/>
-        </w:rPr>
-        <w:t>Gantt Chart /5</w:t>
-      </w:r>
-    </w:p>
-    <w:p>
-      <w:pPr>
-        <w:widowControl w:val="0"/>
-        <w:rPr>
-          <w:szCs w:val="24"/>
-        </w:rPr>
-      </w:pPr>
-      <w:r>
-        <w:rPr>
-          <w:szCs w:val="24"/>
-        </w:rPr>
-        <w:t>Construct a Gantt chart that outlines the tasks that need to be completed in order to design the program.</w:t>
-      </w:r>
-    </w:p>
-    <w:p>
-      <w:pPr>
-        <w:widowControl w:val="0"/>
-        <w:rPr>
-          <w:szCs w:val="24"/>
-        </w:rPr>
-      </w:pPr>
-    </w:p>
-    <w:p>
-      <w:pPr>
-        <w:widowControl w:val="0"/>
-        <w:rPr>
-          <w:szCs w:val="24"/>
-        </w:rPr>
-      </w:pPr>
-    </w:p>
-    <w:p>
-      <w:pPr>
-        <w:widowControl w:val="0"/>
-        <w:rPr>
-          <w:szCs w:val="24"/>
-        </w:rPr>
-      </w:pPr>
-      <w:r>
-        <w:rPr>
+        <w:pStyle w:val="ListParagraph"/>
+        <w:widowControl w:val="0"/>
+        <w:numPr>
+          <w:ilvl w:val="0"/>
+          <w:numId w:val="3"/>
+        </w:numPr>
+      </w:pPr>
+      <w:r>
+        <w:t>The business’s development team will create a pair of keys, sr25519 key for producing blocks on the chain and ed25199 key for the finalisation of blocks.</w:t>
+      </w:r>
+    </w:p>
+    <w:p>
+      <w:pPr>
+        <w:widowControl w:val="0"/>
+        <w:rPr>
+          <w:szCs w:val="24"/>
+        </w:rPr>
+      </w:pPr>
+    </w:p>
+    <w:p>
+      <w:pPr>
+        <w:widowControl w:val="0"/>
+        <w:rPr>
+          <w:szCs w:val="24"/>
+        </w:rPr>
+      </w:pPr>
+    </w:p>
+    <w:p>
+      <w:pPr>
+        <w:widowControl w:val="0"/>
+        <w:rPr>
+          <w:b/>
+          <w:szCs w:val="24"/>
+        </w:rPr>
+      </w:pPr>
+      <w:r>
+        <w:rPr>
+          <w:b/>
+          <w:szCs w:val="24"/>
+        </w:rPr>
+        <w:t>Quality assurance criteria /2</w:t>
+      </w:r>
+    </w:p>
+    <w:p>
+      <w:pPr>
+        <w:widowControl w:val="0"/>
+        <w:spacing w:before="120"/>
+        <w:rPr>
+          <w:szCs w:val="24"/>
+        </w:rPr>
+      </w:pPr>
+      <w:r>
+        <w:rPr>
+          <w:szCs w:val="24"/>
+        </w:rPr>
+        <w:t>Describe the criteria the program needs to meet.</w:t>
+      </w:r>
+    </w:p>
+    <w:p>
+      <w:pPr>
+        <w:rPr>
+          <w:b/>
+          <w:bCs/>
+          <w:szCs w:val="24"/>
+          <w:u w:val="single"/>
+        </w:rPr>
+      </w:pPr>
+      <w:r>
+        <w:rPr>
+          <w:b/>
+          <w:bCs/>
           <w:noProof/>
           <w:szCs w:val="24"/>
+          <w:u w:val="single"/>
         </w:rPr>
         <w:drawing>
-          <wp:inline distT="0" distB="0" distL="0" distR="0" wp14:anchorId="6C71793C" wp14:editId="5844E789">
-            <wp:extent cx="5322629" cy="409433"/>
-            <wp:effectExtent l="0" t="0" r="0" b="0"/>
-            <wp:docPr id="7" name="Picture 7"/>
+          <wp:inline distT="0" distB="0" distL="0" distR="0" wp14:anchorId="4971F5C4" wp14:editId="1DE7E42D">
+            <wp:extent cx="5755457" cy="245660"/>
+            <wp:effectExtent l="0" t="0" r="0" b="2540"/>
+            <wp:docPr id="5" name="Picture 5"/>
             <wp:cNvGraphicFramePr>
               <a:graphicFrameLocks xmlns:a="http://schemas.openxmlformats.org/drawingml/2006/main" noChangeAspect="1"/>
             </wp:cNvGraphicFramePr>
@@ -1777,7 +1950,7 @@
                   <pic:spPr>
                     <a:xfrm>
                       <a:off x="0" y="0"/>
-                      <a:ext cx="5391039" cy="414695"/>
+                      <a:ext cx="6006752" cy="256386"/>
                     </a:xfrm>
                     <a:prstGeom prst="rect">
                       <a:avLst/>
@@ -1792,62 +1965,198 @@
     </w:p>
     <w:p>
       <w:pPr>
-        <w:widowControl w:val="0"/>
-        <w:rPr>
-          <w:szCs w:val="24"/>
-        </w:rPr>
-      </w:pPr>
-    </w:p>
-    <w:p>
-      <w:pPr>
-        <w:widowControl w:val="0"/>
-        <w:rPr>
-          <w:b/>
-          <w:szCs w:val="24"/>
-        </w:rPr>
-      </w:pPr>
-      <w:r>
-        <w:rPr>
-          <w:b/>
-          <w:szCs w:val="24"/>
-        </w:rPr>
-        <w:t>Algorithm /15</w:t>
-      </w:r>
-    </w:p>
-    <w:p>
-      <w:pPr>
-        <w:widowControl w:val="0"/>
-        <w:rPr>
-          <w:szCs w:val="24"/>
-        </w:rPr>
-      </w:pPr>
-      <w:r>
-        <w:rPr>
-          <w:szCs w:val="24"/>
-        </w:rPr>
-        <w:t>Using Pseudocode develop an algorithm that demonstrates the logic of proposed application.</w:t>
-      </w:r>
-    </w:p>
-    <w:p>
-      <w:pPr>
         <w:rPr>
           <w:b/>
           <w:bCs/>
           <w:szCs w:val="24"/>
-        </w:rPr>
-      </w:pPr>
-      <w:r>
+          <w:u w:val="single"/>
+        </w:rPr>
+      </w:pPr>
+    </w:p>
+    <w:p>
+      <w:pPr>
         <w:rPr>
           <w:b/>
           <w:bCs/>
+          <w:szCs w:val="24"/>
+          <w:u w:val="single"/>
+        </w:rPr>
+      </w:pPr>
+    </w:p>
+    <w:p>
+      <w:pPr>
+        <w:rPr>
+          <w:b/>
+          <w:bCs/>
+          <w:szCs w:val="24"/>
+          <w:u w:val="single"/>
+        </w:rPr>
+      </w:pPr>
+    </w:p>
+    <w:p>
+      <w:pPr>
+        <w:widowControl w:val="0"/>
+        <w:rPr>
+          <w:b/>
+          <w:szCs w:val="24"/>
+        </w:rPr>
+      </w:pPr>
+      <w:r>
+        <w:rPr>
+          <w:b/>
+          <w:szCs w:val="24"/>
+        </w:rPr>
+        <w:t>Feasibility Study /10</w:t>
+      </w:r>
+    </w:p>
+    <w:p>
+      <w:pPr>
+        <w:widowControl w:val="0"/>
+        <w:rPr>
+          <w:szCs w:val="24"/>
+        </w:rPr>
+      </w:pPr>
+      <w:r>
+        <w:rPr>
+          <w:szCs w:val="24"/>
+        </w:rPr>
+        <w:t>Conduct a feasibility study on the on the feasibility of your project, the report must contain the following sections:</w:t>
+      </w:r>
+    </w:p>
+    <w:p>
+      <w:pPr>
+        <w:pStyle w:val="ListParagraph"/>
+        <w:widowControl w:val="0"/>
+        <w:numPr>
+          <w:ilvl w:val="0"/>
+          <w:numId w:val="1"/>
+        </w:numPr>
+      </w:pPr>
+      <w:r>
+        <w:rPr>
+          <w:b/>
+        </w:rPr>
+        <w:t>Define the problem:</w:t>
+      </w:r>
+      <w:r>
+        <w:t xml:space="preserve"> you can copy and paste this from your problem definition statement</w:t>
+      </w:r>
+    </w:p>
+    <w:p>
+      <w:pPr>
+        <w:pStyle w:val="ListParagraph"/>
+        <w:widowControl w:val="0"/>
+        <w:numPr>
+          <w:ilvl w:val="0"/>
+          <w:numId w:val="1"/>
+        </w:numPr>
+      </w:pPr>
+      <w:r>
+        <w:rPr>
+          <w:b/>
+        </w:rPr>
+        <w:t>Economic feasibility:</w:t>
+      </w:r>
+      <w:r>
+        <w:t xml:space="preserve"> assess the economic feasibility of the program</w:t>
+      </w:r>
+    </w:p>
+    <w:p>
+      <w:pPr>
+        <w:pStyle w:val="ListParagraph"/>
+        <w:widowControl w:val="0"/>
+        <w:numPr>
+          <w:ilvl w:val="0"/>
+          <w:numId w:val="1"/>
+        </w:numPr>
+      </w:pPr>
+      <w:r>
+        <w:rPr>
+          <w:b/>
+        </w:rPr>
+        <w:t>Technical feasibility:</w:t>
+      </w:r>
+      <w:r>
+        <w:t xml:space="preserve"> assess whether the program can be technically created.</w:t>
+      </w:r>
+    </w:p>
+    <w:p>
+      <w:pPr>
+        <w:pStyle w:val="ListParagraph"/>
+        <w:widowControl w:val="0"/>
+        <w:numPr>
+          <w:ilvl w:val="0"/>
+          <w:numId w:val="1"/>
+        </w:numPr>
+      </w:pPr>
+      <w:r>
+        <w:rPr>
+          <w:b/>
+        </w:rPr>
+        <w:t>Operational feasibility:</w:t>
+      </w:r>
+      <w:r>
+        <w:t xml:space="preserve"> assess whether you can operationally design, create and maintain the program</w:t>
+      </w:r>
+    </w:p>
+    <w:p>
+      <w:pPr>
+        <w:pStyle w:val="ListParagraph"/>
+        <w:widowControl w:val="0"/>
+        <w:numPr>
+          <w:ilvl w:val="0"/>
+          <w:numId w:val="1"/>
+        </w:numPr>
+      </w:pPr>
+      <w:r>
+        <w:rPr>
+          <w:b/>
+        </w:rPr>
+        <w:t>Scheduling feasibility:</w:t>
+      </w:r>
+      <w:r>
+        <w:t xml:space="preserve"> assess whether there will be any scheduling issues in creating the program </w:t>
+      </w:r>
+    </w:p>
+    <w:p>
+      <w:pPr>
+        <w:pStyle w:val="ListParagraph"/>
+        <w:widowControl w:val="0"/>
+        <w:numPr>
+          <w:ilvl w:val="0"/>
+          <w:numId w:val="1"/>
+        </w:numPr>
+      </w:pPr>
+      <w:r>
+        <w:rPr>
+          <w:b/>
+        </w:rPr>
+        <w:t>Recommendation:</w:t>
+      </w:r>
+      <w:r>
+        <w:t xml:space="preserve"> recommend whether your team can develop the program</w:t>
+      </w:r>
+    </w:p>
+    <w:p>
+      <w:pPr>
+        <w:widowControl w:val="0"/>
+        <w:rPr>
+          <w:b/>
+          <w:szCs w:val="24"/>
+        </w:rPr>
+      </w:pPr>
+      <w:r>
+        <w:rPr>
+          <w:b/>
           <w:noProof/>
           <w:szCs w:val="24"/>
         </w:rPr>
+        <w:lastRenderedPageBreak/>
         <w:drawing>
-          <wp:inline distT="0" distB="0" distL="0" distR="0" wp14:anchorId="3D80CE57" wp14:editId="323F4301">
-            <wp:extent cx="5457553" cy="1078173"/>
-            <wp:effectExtent l="0" t="0" r="0" b="8255"/>
-            <wp:docPr id="8" name="Picture 8"/>
+          <wp:inline distT="0" distB="0" distL="0" distR="0" wp14:anchorId="6EEC0060" wp14:editId="1516DBB1">
+            <wp:extent cx="5434434" cy="573206"/>
+            <wp:effectExtent l="0" t="0" r="0" b="0"/>
+            <wp:docPr id="6" name="Picture 6"/>
             <wp:cNvGraphicFramePr>
               <a:graphicFrameLocks xmlns:a="http://schemas.openxmlformats.org/drawingml/2006/main" noChangeAspect="1"/>
             </wp:cNvGraphicFramePr>
@@ -1867,7 +2176,7 @@
                   <pic:spPr>
                     <a:xfrm>
                       <a:off x="0" y="0"/>
-                      <a:ext cx="5491632" cy="1084906"/>
+                      <a:ext cx="5471247" cy="577089"/>
                     </a:xfrm>
                     <a:prstGeom prst="rect">
                       <a:avLst/>
@@ -1882,150 +2191,94 @@
     </w:p>
     <w:p>
       <w:pPr>
-        <w:rPr>
-          <w:szCs w:val="24"/>
-        </w:rPr>
-      </w:pPr>
-      <w:r>
-        <w:rPr>
-          <w:szCs w:val="24"/>
-        </w:rPr>
-        <w:t>These validators are often seen to be the most wealthy, and, as a result, influence the PoS network as they are the most staked. Usually, the number of candidates to maintain the network with the necessary knowledge (and equipment) is limited; this can directly increase operational costs as well. Systems with a large number of validators tend to form pools to decrease the variance of their revenue and profit from economies of scale. These pools are often off-chain.</w:t>
-      </w:r>
-    </w:p>
-    <w:p>
-      <w:pPr>
-        <w:rPr>
-          <w:szCs w:val="24"/>
-        </w:rPr>
-      </w:pPr>
-    </w:p>
-    <w:p>
-      <w:pPr>
-        <w:rPr>
-          <w:szCs w:val="24"/>
-        </w:rPr>
-      </w:pPr>
-      <w:r>
-        <w:rPr>
-          <w:szCs w:val="24"/>
-        </w:rPr>
-        <w:t>A way to alleviate this is to implement pool formation on-chain and allow token holders to vote [with their stake] for validators to represent them.</w:t>
-      </w:r>
-    </w:p>
-    <w:p>
-      <w:pPr>
-        <w:rPr>
-          <w:szCs w:val="24"/>
-        </w:rPr>
-      </w:pPr>
-    </w:p>
-    <w:p>
-      <w:pPr>
-        <w:rPr>
-          <w:szCs w:val="24"/>
-        </w:rPr>
-      </w:pPr>
-      <w:r>
-        <w:rPr>
-          <w:szCs w:val="24"/>
-        </w:rPr>
-        <w:t>Polkadot uses NPoS (Nominated Proof-of-Stake) as its mechanism for selecting the validator set. It is designed with the roles of validators and nominators, to maximize chain security. Actors who are interested in maintaining the network can run a validator node.</w:t>
-      </w:r>
-    </w:p>
-    <w:p>
-      <w:pPr>
-        <w:rPr>
-          <w:szCs w:val="24"/>
-        </w:rPr>
-      </w:pPr>
-      <w:r>
-        <w:rPr>
-          <w:szCs w:val="24"/>
-        </w:rPr>
-        <w:t xml:space="preserve">There are two protocols we use when we talk about the consensus protocol of Polkadot, GRANDPA and BABE (Blind Assignment for Blockchain Extension). We talk about both of </w:t>
-      </w:r>
-      <w:r>
-        <w:rPr>
-          <w:szCs w:val="24"/>
-        </w:rPr>
-        <w:lastRenderedPageBreak/>
-        <w:t>these because Polkadot uses what is known as hybrid consensus. Hybrid consensus splits up the finality gadget from the block production mechanism.</w:t>
-      </w:r>
-    </w:p>
-    <w:p>
-      <w:pPr>
-        <w:rPr>
-          <w:b/>
-          <w:bCs/>
-          <w:szCs w:val="24"/>
-        </w:rPr>
-      </w:pPr>
-    </w:p>
-    <w:p>
-      <w:pPr>
-        <w:rPr>
-          <w:b/>
-          <w:bCs/>
-          <w:szCs w:val="24"/>
-        </w:rPr>
-      </w:pPr>
-    </w:p>
-    <w:p>
-      <w:pPr>
-        <w:rPr>
-          <w:b/>
-          <w:bCs/>
-          <w:szCs w:val="24"/>
-        </w:rPr>
-      </w:pPr>
-    </w:p>
-    <w:p>
-      <w:pPr>
-        <w:rPr>
-          <w:b/>
-          <w:bCs/>
-          <w:szCs w:val="24"/>
-        </w:rPr>
-      </w:pPr>
-    </w:p>
-    <w:p>
-      <w:pPr>
-        <w:rPr>
-          <w:b/>
-          <w:bCs/>
-          <w:szCs w:val="24"/>
-        </w:rPr>
-      </w:pPr>
-      <w:r>
-        <w:rPr>
-          <w:b/>
-          <w:bCs/>
-          <w:szCs w:val="24"/>
-        </w:rPr>
-        <w:t>Commented Code</w:t>
-      </w:r>
-    </w:p>
-    <w:p>
-      <w:pPr>
-        <w:rPr>
-          <w:b/>
-          <w:bCs/>
-          <w:szCs w:val="24"/>
-        </w:rPr>
-      </w:pPr>
-      <w:r>
-        <w:rPr>
-          <w:b/>
-          <w:bCs/>
+        <w:widowControl w:val="0"/>
+        <w:rPr>
+          <w:b/>
+          <w:szCs w:val="24"/>
+        </w:rPr>
+      </w:pPr>
+    </w:p>
+    <w:p>
+      <w:pPr>
+        <w:widowControl w:val="0"/>
+        <w:rPr>
+          <w:b/>
+          <w:szCs w:val="24"/>
+        </w:rPr>
+      </w:pPr>
+    </w:p>
+    <w:p>
+      <w:pPr>
+        <w:widowControl w:val="0"/>
+        <w:rPr>
+          <w:b/>
+          <w:szCs w:val="24"/>
+        </w:rPr>
+      </w:pPr>
+    </w:p>
+    <w:p>
+      <w:pPr>
+        <w:widowControl w:val="0"/>
+        <w:rPr>
+          <w:b/>
+          <w:szCs w:val="24"/>
+        </w:rPr>
+      </w:pPr>
+      <w:r>
+        <w:rPr>
+          <w:b/>
+          <w:szCs w:val="24"/>
+        </w:rPr>
+        <w:t>Gantt Chart /5</w:t>
+      </w:r>
+    </w:p>
+    <w:p>
+      <w:pPr>
+        <w:widowControl w:val="0"/>
+        <w:rPr>
+          <w:szCs w:val="24"/>
+        </w:rPr>
+      </w:pPr>
+      <w:r>
+        <w:rPr>
+          <w:szCs w:val="24"/>
+        </w:rPr>
+        <w:t>Construct a Gantt chart that outlines the tasks that need to be completed in order to design the program.</w:t>
+      </w:r>
+    </w:p>
+    <w:p>
+      <w:pPr>
+        <w:widowControl w:val="0"/>
+        <w:rPr>
+          <w:szCs w:val="24"/>
+        </w:rPr>
+      </w:pPr>
+    </w:p>
+    <w:p>
+      <w:pPr>
+        <w:widowControl w:val="0"/>
+        <w:rPr>
+          <w:szCs w:val="24"/>
+        </w:rPr>
+      </w:pPr>
+    </w:p>
+    <w:p>
+      <w:pPr>
+        <w:widowControl w:val="0"/>
+        <w:rPr>
+          <w:szCs w:val="24"/>
+        </w:rPr>
+      </w:pPr>
+      <w:r>
+        <w:rPr>
           <w:noProof/>
           <w:szCs w:val="24"/>
         </w:rPr>
         <w:drawing>
-          <wp:inline distT="0" distB="0" distL="0" distR="0" wp14:anchorId="6590EA68" wp14:editId="5938BD15">
-            <wp:extent cx="5442335" cy="914400"/>
-            <wp:effectExtent l="0" t="0" r="6350" b="0"/>
-            <wp:docPr id="11" name="Picture 11"/>
+          <wp:inline distT="0" distB="0" distL="0" distR="0" wp14:anchorId="6C71793C" wp14:editId="5844E789">
+            <wp:extent cx="5322629" cy="409433"/>
+            <wp:effectExtent l="0" t="0" r="0" b="0"/>
+            <wp:docPr id="7" name="Picture 7"/>
             <wp:cNvGraphicFramePr>
               <a:graphicFrameLocks xmlns:a="http://schemas.openxmlformats.org/drawingml/2006/main" noChangeAspect="1"/>
             </wp:cNvGraphicFramePr>
@@ -2045,7 +2298,7 @@
                   <pic:spPr>
                     <a:xfrm>
                       <a:off x="0" y="0"/>
-                      <a:ext cx="5459510" cy="917286"/>
+                      <a:ext cx="5391039" cy="414695"/>
                     </a:xfrm>
                     <a:prstGeom prst="rect">
                       <a:avLst/>
@@ -2060,19 +2313,40 @@
     </w:p>
     <w:p>
       <w:pPr>
-        <w:rPr>
-          <w:b/>
-          <w:bCs/>
-          <w:szCs w:val="24"/>
-        </w:rPr>
-      </w:pPr>
-      <w:r>
-        <w:rPr>
-          <w:b/>
-          <w:bCs/>
-          <w:szCs w:val="24"/>
-        </w:rPr>
-        <w:t>Project Work Evidence</w:t>
+        <w:widowControl w:val="0"/>
+        <w:rPr>
+          <w:szCs w:val="24"/>
+        </w:rPr>
+      </w:pPr>
+    </w:p>
+    <w:p>
+      <w:pPr>
+        <w:widowControl w:val="0"/>
+        <w:rPr>
+          <w:b/>
+          <w:szCs w:val="24"/>
+        </w:rPr>
+      </w:pPr>
+      <w:r>
+        <w:rPr>
+          <w:b/>
+          <w:szCs w:val="24"/>
+        </w:rPr>
+        <w:t>Algorithm /15</w:t>
+      </w:r>
+    </w:p>
+    <w:p>
+      <w:pPr>
+        <w:widowControl w:val="0"/>
+        <w:rPr>
+          <w:szCs w:val="24"/>
+        </w:rPr>
+      </w:pPr>
+      <w:r>
+        <w:rPr>
+          <w:szCs w:val="24"/>
+        </w:rPr>
+        <w:t>Using Pseudocode develop an algorithm that demonstrates the logic of proposed application.</w:t>
       </w:r>
     </w:p>
     <w:p>
@@ -2091,10 +2365,10 @@
           <w:szCs w:val="24"/>
         </w:rPr>
         <w:drawing>
-          <wp:inline distT="0" distB="0" distL="0" distR="0" wp14:anchorId="64526942" wp14:editId="269E32EC">
-            <wp:extent cx="5287819" cy="859808"/>
-            <wp:effectExtent l="0" t="0" r="8255" b="0"/>
-            <wp:docPr id="10" name="Picture 10"/>
+          <wp:inline distT="0" distB="0" distL="0" distR="0" wp14:anchorId="3D80CE57" wp14:editId="323F4301">
+            <wp:extent cx="5457553" cy="1078173"/>
+            <wp:effectExtent l="0" t="0" r="0" b="8255"/>
+            <wp:docPr id="8" name="Picture 8"/>
             <wp:cNvGraphicFramePr>
               <a:graphicFrameLocks xmlns:a="http://schemas.openxmlformats.org/drawingml/2006/main" noChangeAspect="1"/>
             </wp:cNvGraphicFramePr>
@@ -2114,7 +2388,7 @@
                   <pic:spPr>
                     <a:xfrm>
                       <a:off x="0" y="0"/>
-                      <a:ext cx="5307826" cy="863061"/>
+                      <a:ext cx="5491632" cy="1084906"/>
                     </a:xfrm>
                     <a:prstGeom prst="rect">
                       <a:avLst/>
@@ -2130,18 +2404,127 @@
     <w:p>
       <w:pPr>
         <w:rPr>
+          <w:szCs w:val="24"/>
+        </w:rPr>
+      </w:pPr>
+      <w:r>
+        <w:rPr>
+          <w:szCs w:val="24"/>
+        </w:rPr>
+        <w:t>These validators are often seen to be the most wealthy, and, as a result, influence the PoS network as they are the most staked. Usually, the number of candidates to maintain the network with the necessary knowledge (and equipment) is limited; this can directly increase operational costs as well. Systems with a large number of validators tend to form pools to decrease the variance of their revenue and profit from economies of scale. These pools are often off-chain.</w:t>
+      </w:r>
+    </w:p>
+    <w:p>
+      <w:pPr>
+        <w:rPr>
+          <w:szCs w:val="24"/>
+        </w:rPr>
+      </w:pPr>
+    </w:p>
+    <w:p>
+      <w:pPr>
+        <w:rPr>
+          <w:szCs w:val="24"/>
+        </w:rPr>
+      </w:pPr>
+      <w:r>
+        <w:rPr>
+          <w:szCs w:val="24"/>
+        </w:rPr>
+        <w:t>A way to alleviate this is to implement pool formation on-chain and allow token holders to vote [with their stake] for validators to represent them.</w:t>
+      </w:r>
+    </w:p>
+    <w:p>
+      <w:pPr>
+        <w:rPr>
+          <w:szCs w:val="24"/>
+        </w:rPr>
+      </w:pPr>
+    </w:p>
+    <w:p>
+      <w:pPr>
+        <w:rPr>
+          <w:szCs w:val="24"/>
+        </w:rPr>
+      </w:pPr>
+      <w:r>
+        <w:rPr>
+          <w:szCs w:val="24"/>
+        </w:rPr>
+        <w:t>Polkadot uses NPoS (Nominated Proof-of-Stake) as its mechanism for selecting the validator set. It is designed with the roles of validators and nominators, to maximize chain security. Actors who are interested in maintaining the network can run a validator node.</w:t>
+      </w:r>
+    </w:p>
+    <w:p>
+      <w:pPr>
+        <w:rPr>
+          <w:szCs w:val="24"/>
+        </w:rPr>
+      </w:pPr>
+      <w:r>
+        <w:rPr>
+          <w:szCs w:val="24"/>
+        </w:rPr>
+        <w:t xml:space="preserve">There are two protocols we use when we talk about the consensus protocol of Polkadot, GRANDPA and BABE (Blind Assignment for Blockchain Extension). We talk about both of </w:t>
+      </w:r>
+      <w:r>
+        <w:rPr>
+          <w:szCs w:val="24"/>
+        </w:rPr>
+        <w:lastRenderedPageBreak/>
+        <w:t>these because Polkadot uses what is known as hybrid consensus. Hybrid consensus splits up the finality gadget from the block production mechanism.</w:t>
+      </w:r>
+    </w:p>
+    <w:p>
+      <w:pPr>
+        <w:rPr>
           <w:b/>
           <w:bCs/>
           <w:szCs w:val="24"/>
         </w:rPr>
       </w:pPr>
-      <w:r>
+    </w:p>
+    <w:p>
+      <w:pPr>
         <w:rPr>
           <w:b/>
           <w:bCs/>
           <w:szCs w:val="24"/>
         </w:rPr>
-        <w:t>Showcase Video</w:t>
+      </w:pPr>
+    </w:p>
+    <w:p>
+      <w:pPr>
+        <w:rPr>
+          <w:b/>
+          <w:bCs/>
+          <w:szCs w:val="24"/>
+        </w:rPr>
+      </w:pPr>
+    </w:p>
+    <w:p>
+      <w:pPr>
+        <w:rPr>
+          <w:b/>
+          <w:bCs/>
+          <w:szCs w:val="24"/>
+        </w:rPr>
+      </w:pPr>
+    </w:p>
+    <w:p>
+      <w:pPr>
+        <w:rPr>
+          <w:b/>
+          <w:bCs/>
+          <w:szCs w:val="24"/>
+        </w:rPr>
+      </w:pPr>
+      <w:r>
+        <w:rPr>
+          <w:b/>
+          <w:bCs/>
+          <w:szCs w:val="24"/>
+        </w:rPr>
+        <w:t>Commented Code</w:t>
       </w:r>
     </w:p>
     <w:p>
@@ -2160,10 +2543,10 @@
           <w:szCs w:val="24"/>
         </w:rPr>
         <w:drawing>
-          <wp:inline distT="0" distB="0" distL="0" distR="0" wp14:anchorId="208D7184" wp14:editId="0416AE99">
-            <wp:extent cx="5801260" cy="504968"/>
-            <wp:effectExtent l="0" t="0" r="0" b="9525"/>
-            <wp:docPr id="12" name="Picture 12"/>
+          <wp:inline distT="0" distB="0" distL="0" distR="0" wp14:anchorId="6590EA68" wp14:editId="5938BD15">
+            <wp:extent cx="5442335" cy="914400"/>
+            <wp:effectExtent l="0" t="0" r="6350" b="0"/>
+            <wp:docPr id="11" name="Picture 11"/>
             <wp:cNvGraphicFramePr>
               <a:graphicFrameLocks xmlns:a="http://schemas.openxmlformats.org/drawingml/2006/main" noChangeAspect="1"/>
             </wp:cNvGraphicFramePr>
@@ -2183,6 +2566,144 @@
                   <pic:spPr>
                     <a:xfrm>
                       <a:off x="0" y="0"/>
+                      <a:ext cx="5459510" cy="917286"/>
+                    </a:xfrm>
+                    <a:prstGeom prst="rect">
+                      <a:avLst/>
+                    </a:prstGeom>
+                  </pic:spPr>
+                </pic:pic>
+              </a:graphicData>
+            </a:graphic>
+          </wp:inline>
+        </w:drawing>
+      </w:r>
+    </w:p>
+    <w:p>
+      <w:pPr>
+        <w:rPr>
+          <w:b/>
+          <w:bCs/>
+          <w:szCs w:val="24"/>
+        </w:rPr>
+      </w:pPr>
+      <w:r>
+        <w:rPr>
+          <w:b/>
+          <w:bCs/>
+          <w:szCs w:val="24"/>
+        </w:rPr>
+        <w:t>Project Work Evidence</w:t>
+      </w:r>
+    </w:p>
+    <w:p>
+      <w:pPr>
+        <w:rPr>
+          <w:b/>
+          <w:bCs/>
+          <w:szCs w:val="24"/>
+        </w:rPr>
+      </w:pPr>
+      <w:r>
+        <w:rPr>
+          <w:b/>
+          <w:bCs/>
+          <w:noProof/>
+          <w:szCs w:val="24"/>
+        </w:rPr>
+        <w:drawing>
+          <wp:inline distT="0" distB="0" distL="0" distR="0" wp14:anchorId="64526942" wp14:editId="269E32EC">
+            <wp:extent cx="5287819" cy="859808"/>
+            <wp:effectExtent l="0" t="0" r="8255" b="0"/>
+            <wp:docPr id="10" name="Picture 10"/>
+            <wp:cNvGraphicFramePr>
+              <a:graphicFrameLocks xmlns:a="http://schemas.openxmlformats.org/drawingml/2006/main" noChangeAspect="1"/>
+            </wp:cNvGraphicFramePr>
+            <a:graphic xmlns:a="http://schemas.openxmlformats.org/drawingml/2006/main">
+              <a:graphicData uri="http://schemas.openxmlformats.org/drawingml/2006/picture">
+                <pic:pic xmlns:pic="http://schemas.openxmlformats.org/drawingml/2006/picture">
+                  <pic:nvPicPr>
+                    <pic:cNvPr id="1" name=""/>
+                    <pic:cNvPicPr/>
+                  </pic:nvPicPr>
+                  <pic:blipFill>
+                    <a:blip r:embed="rId19"/>
+                    <a:stretch>
+                      <a:fillRect/>
+                    </a:stretch>
+                  </pic:blipFill>
+                  <pic:spPr>
+                    <a:xfrm>
+                      <a:off x="0" y="0"/>
+                      <a:ext cx="5307826" cy="863061"/>
+                    </a:xfrm>
+                    <a:prstGeom prst="rect">
+                      <a:avLst/>
+                    </a:prstGeom>
+                  </pic:spPr>
+                </pic:pic>
+              </a:graphicData>
+            </a:graphic>
+          </wp:inline>
+        </w:drawing>
+      </w:r>
+    </w:p>
+    <w:p>
+      <w:pPr>
+        <w:rPr>
+          <w:b/>
+          <w:bCs/>
+          <w:szCs w:val="24"/>
+        </w:rPr>
+      </w:pPr>
+      <w:r>
+        <w:rPr>
+          <w:b/>
+          <w:bCs/>
+          <w:szCs w:val="24"/>
+        </w:rPr>
+        <w:t>Showcase Video</w:t>
+      </w:r>
+    </w:p>
+    <w:p>
+      <w:pPr>
+        <w:rPr>
+          <w:b/>
+          <w:bCs/>
+          <w:szCs w:val="24"/>
+        </w:rPr>
+      </w:pPr>
+      <w:r>
+        <w:rPr>
+          <w:b/>
+          <w:bCs/>
+          <w:noProof/>
+          <w:szCs w:val="24"/>
+        </w:rPr>
+        <w:drawing>
+          <wp:inline distT="0" distB="0" distL="0" distR="0" wp14:anchorId="208D7184" wp14:editId="0416AE99">
+            <wp:extent cx="5801260" cy="504968"/>
+            <wp:effectExtent l="0" t="0" r="0" b="9525"/>
+            <wp:docPr id="12" name="Picture 12"/>
+            <wp:cNvGraphicFramePr>
+              <a:graphicFrameLocks xmlns:a="http://schemas.openxmlformats.org/drawingml/2006/main" noChangeAspect="1"/>
+            </wp:cNvGraphicFramePr>
+            <a:graphic xmlns:a="http://schemas.openxmlformats.org/drawingml/2006/main">
+              <a:graphicData uri="http://schemas.openxmlformats.org/drawingml/2006/picture">
+                <pic:pic xmlns:pic="http://schemas.openxmlformats.org/drawingml/2006/picture">
+                  <pic:nvPicPr>
+                    <pic:cNvPr id="1" name=""/>
+                    <pic:cNvPicPr/>
+                  </pic:nvPicPr>
+                  <pic:blipFill>
+                    <a:blip r:embed="rId20"/>
+                    <a:stretch>
+                      <a:fillRect/>
+                    </a:stretch>
+                  </pic:blipFill>
+                  <pic:spPr>
+                    <a:xfrm>
+                      <a:off x="0" y="0"/>
                       <a:ext cx="5877863" cy="511636"/>
                     </a:xfrm>
                     <a:prstGeom prst="rect">
@@ -2207,7 +2728,7 @@
 </file>
 
 <file path=word/numbering.xml><?xml version="1.0" encoding="utf-8"?>
-<w:numbering xmlns:wpc="http://schemas.microsoft.com/office/word/2010/wordprocessingCanvas" xmlns:cx="http://schemas.microsoft.com/office/drawing/2014/chartex" xmlns:cx1="http://schemas.microsoft.com/office/drawing/2015/9/8/chartex" xmlns:cx2="http://schemas.microsoft.com/office/drawing/2015/10/21/chartex" xmlns:cx3="http://schemas.microsoft.com/office/drawing/2016/5/9/chartex" xmlns:cx4="http://schemas.microsoft.com/office/drawing/2016/5/10/chartex" xmlns:cx5="http://schemas.microsoft.com/office/drawing/2016/5/11/chartex" xmlns:cx6="http://schemas.microsoft.com/office/drawing/2016/5/12/chartex" xmlns:cx7="http://schemas.microsoft.com/office/drawing/2016/5/13/chartex" xmlns:cx8="http://schemas.microsoft.com/office/drawing/2016/5/14/chartex" xmlns:mc="http://schemas.openxmlformats.org/markup-compatibility/2006" xmlns:aink="http://schemas.microsoft.com/office/drawing/2016/ink" xmlns:am3d="http://schemas.microsoft.com/office/drawing/2017/model3d" xmlns:o="urn:schemas-microsoft-com:office:office" xmlns:oel="http://schemas.microsoft.com/office/2019/extlst" xmlns:r="http://schemas.openxmlformats.org/officeDocument/2006/relationships" xmlns:m="http://schemas.openxmlformats.org/officeDocument/2006/math" xmlns:v="urn:schemas-microsoft-com:vml" xmlns:wp14="http://schemas.microsoft.com/office/word/2010/wordprocessingDrawing" xmlns:wp="http://schemas.openxmlformats.org/drawingml/2006/wordprocessingDrawing" xmlns:w10="urn:schemas-microsoft-com:office:word" xmlns:w="http://schemas.openxmlformats.org/wordprocessingml/2006/main" xmlns:w14="http://schemas.microsoft.com/office/word/2010/wordml" xmlns:w15="http://schemas.microsoft.com/office/word/2012/wordml" xmlns:w16cex="http://schemas.microsoft.com/office/word/2018/wordml/cex" xmlns:w16cid="http://schemas.microsoft.com/office/word/2016/wordml/cid" xmlns:w16="http://schemas.microsoft.com/office/word/2018/wordml" xmlns:w16sdtdh="http://schemas.microsoft.com/office/word/2020/wordml/sdtdatahash" xmlns:w16se="http://schemas.microsoft.com/office/word/2015/wordml/symex" xmlns:wpg="http://schemas.microsoft.com/office/word/2010/wordprocessingGroup" xmlns:wpi="http://schemas.microsoft.com/office/word/2010/wordprocessingInk" xmlns:wne="http://schemas.microsoft.com/office/word/2006/wordml" xmlns:wps="http://schemas.microsoft.com/office/word/2010/wordprocessingShape" mc:Ignorable="w14 w15 w16se w16cid w16 w16cex w16sdtdh wp14">
+<w:numbering xmlns:wpc="http://schemas.microsoft.com/office/word/2010/wordprocessingCanvas" xmlns:cx="http://schemas.microsoft.com/office/drawing/2014/chartex" xmlns:cx1="http://schemas.microsoft.com/office/drawing/2015/9/8/chartex" xmlns:cx2="http://schemas.microsoft.com/office/drawing/2015/10/21/chartex" xmlns:cx3="http://schemas.microsoft.com/office/drawing/2016/5/9/chartex" xmlns:cx4="http://schemas.microsoft.com/office/drawing/2016/5/10/chartex" xmlns:cx5="http://schemas.microsoft.com/office/drawing/2016/5/11/chartex" xmlns:cx6="http://schemas.microsoft.com/office/drawing/2016/5/12/chartex" xmlns:cx7="http://schemas.microsoft.com/office/drawing/2016/5/13/chartex" xmlns:cx8="http://schemas.microsoft.com/office/drawing/2016/5/14/chartex" xmlns:mc="http://schemas.openxmlformats.org/markup-compatibility/2006" xmlns:aink="http://schemas.microsoft.com/office/drawing/2016/ink" xmlns:am3d="http://schemas.microsoft.com/office/drawing/2017/model3d" xmlns:o="urn:schemas-microsoft-com:office:office" xmlns:r="http://schemas.openxmlformats.org/officeDocument/2006/relationships" xmlns:m="http://schemas.openxmlformats.org/officeDocument/2006/math" xmlns:v="urn:schemas-microsoft-com:vml" xmlns:wp14="http://schemas.microsoft.com/office/word/2010/wordprocessingDrawing" xmlns:wp="http://schemas.openxmlformats.org/drawingml/2006/wordprocessingDrawing" xmlns:w10="urn:schemas-microsoft-com:office:word" xmlns:w="http://schemas.openxmlformats.org/wordprocessingml/2006/main" xmlns:w14="http://schemas.microsoft.com/office/word/2010/wordml" xmlns:w15="http://schemas.microsoft.com/office/word/2012/wordml" xmlns:w16cex="http://schemas.microsoft.com/office/word/2018/wordml/cex" xmlns:w16cid="http://schemas.microsoft.com/office/word/2016/wordml/cid" xmlns:w16="http://schemas.microsoft.com/office/word/2018/wordml" xmlns:w16sdtdh="http://schemas.microsoft.com/office/word/2020/wordml/sdtdatahash" xmlns:w16se="http://schemas.microsoft.com/office/word/2015/wordml/symex" xmlns:wpg="http://schemas.microsoft.com/office/word/2010/wordprocessingGroup" xmlns:wpi="http://schemas.microsoft.com/office/word/2010/wordprocessingInk" xmlns:wne="http://schemas.microsoft.com/office/word/2006/wordml" xmlns:wps="http://schemas.microsoft.com/office/word/2010/wordprocessingShape" mc:Ignorable="w14 w15 w16se w16cid w16 w16cex w16sdtdh wp14">
   <w:abstractNum w:abstractNumId="0" w15:restartNumberingAfterBreak="0">
     <w:nsid w:val="36547DC5"/>
     <w:multiLevelType w:val="hybridMultilevel"/>
@@ -2433,11 +2954,103 @@
       </w:rPr>
     </w:lvl>
   </w:abstractNum>
-  <w:num w:numId="1" w16cid:durableId="154954379">
+  <w:abstractNum w:abstractNumId="2" w15:restartNumberingAfterBreak="0">
+    <w:nsid w:val="67BB3B70"/>
+    <w:multiLevelType w:val="hybridMultilevel"/>
+    <w:tmpl w:val="376A48C0"/>
+    <w:lvl w:ilvl="0" w:tplc="0C090011">
+      <w:start w:val="1"/>
+      <w:numFmt w:val="decimal"/>
+      <w:lvlText w:val="%1)"/>
+      <w:lvlJc w:val="left"/>
+      <w:pPr>
+        <w:ind w:left="720" w:hanging="360"/>
+      </w:pPr>
+      <w:rPr>
+        <w:rFonts w:hint="default"/>
+      </w:rPr>
+    </w:lvl>
+    <w:lvl w:ilvl="1" w:tplc="0C090019" w:tentative="1">
+      <w:start w:val="1"/>
+      <w:numFmt w:val="lowerLetter"/>
+      <w:lvlText w:val="%2."/>
+      <w:lvlJc w:val="left"/>
+      <w:pPr>
+        <w:ind w:left="1440" w:hanging="360"/>
+      </w:pPr>
+    </w:lvl>
+    <w:lvl w:ilvl="2" w:tplc="0C09001B" w:tentative="1">
+      <w:start w:val="1"/>
+      <w:numFmt w:val="lowerRoman"/>
+      <w:lvlText w:val="%3."/>
+      <w:lvlJc w:val="right"/>
+      <w:pPr>
+        <w:ind w:left="2160" w:hanging="180"/>
+      </w:pPr>
+    </w:lvl>
+    <w:lvl w:ilvl="3" w:tplc="0C09000F" w:tentative="1">
+      <w:start w:val="1"/>
+      <w:numFmt w:val="decimal"/>
+      <w:lvlText w:val="%4."/>
+      <w:lvlJc w:val="left"/>
+      <w:pPr>
+        <w:ind w:left="2880" w:hanging="360"/>
+      </w:pPr>
+    </w:lvl>
+    <w:lvl w:ilvl="4" w:tplc="0C090019" w:tentative="1">
+      <w:start w:val="1"/>
+      <w:numFmt w:val="lowerLetter"/>
+      <w:lvlText w:val="%5."/>
+      <w:lvlJc w:val="left"/>
+      <w:pPr>
+        <w:ind w:left="3600" w:hanging="360"/>
+      </w:pPr>
+    </w:lvl>
+    <w:lvl w:ilvl="5" w:tplc="0C09001B" w:tentative="1">
+      <w:start w:val="1"/>
+      <w:numFmt w:val="lowerRoman"/>
+      <w:lvlText w:val="%6."/>
+      <w:lvlJc w:val="right"/>
+      <w:pPr>
+        <w:ind w:left="4320" w:hanging="180"/>
+      </w:pPr>
+    </w:lvl>
+    <w:lvl w:ilvl="6" w:tplc="0C09000F" w:tentative="1">
+      <w:start w:val="1"/>
+      <w:numFmt w:val="decimal"/>
+      <w:lvlText w:val="%7."/>
+      <w:lvlJc w:val="left"/>
+      <w:pPr>
+        <w:ind w:left="5040" w:hanging="360"/>
+      </w:pPr>
+    </w:lvl>
+    <w:lvl w:ilvl="7" w:tplc="0C090019" w:tentative="1">
+      <w:start w:val="1"/>
+      <w:numFmt w:val="lowerLetter"/>
+      <w:lvlText w:val="%8."/>
+      <w:lvlJc w:val="left"/>
+      <w:pPr>
+        <w:ind w:left="5760" w:hanging="360"/>
+      </w:pPr>
+    </w:lvl>
+    <w:lvl w:ilvl="8" w:tplc="0C09001B" w:tentative="1">
+      <w:start w:val="1"/>
+      <w:numFmt w:val="lowerRoman"/>
+      <w:lvlText w:val="%9."/>
+      <w:lvlJc w:val="right"/>
+      <w:pPr>
+        <w:ind w:left="6480" w:hanging="180"/>
+      </w:pPr>
+    </w:lvl>
+  </w:abstractNum>
+  <w:num w:numId="1">
     <w:abstractNumId w:val="0"/>
   </w:num>
-  <w:num w:numId="2" w16cid:durableId="519121495">
+  <w:num w:numId="2">
     <w:abstractNumId w:val="1"/>
+  </w:num>
+  <w:num w:numId="3">
+    <w:abstractNumId w:val="2"/>
   </w:num>
 </w:numbering>
 </file>
@@ -2884,6 +3497,29 @@
       <w:lang w:eastAsia="en-AU"/>
     </w:rPr>
   </w:style>
+  <w:style w:type="character" w:styleId="Hyperlink">
+    <w:name w:val="Hyperlink"/>
+    <w:basedOn w:val="DefaultParagraphFont"/>
+    <w:uiPriority w:val="99"/>
+    <w:unhideWhenUsed/>
+    <w:rsid w:val="00E4576A"/>
+    <w:rPr>
+      <w:color w:val="0563C1" w:themeColor="hyperlink"/>
+      <w:u w:val="single"/>
+    </w:rPr>
+  </w:style>
+  <w:style w:type="character" w:styleId="UnresolvedMention">
+    <w:name w:val="Unresolved Mention"/>
+    <w:basedOn w:val="DefaultParagraphFont"/>
+    <w:uiPriority w:val="99"/>
+    <w:semiHidden/>
+    <w:unhideWhenUsed/>
+    <w:rsid w:val="00E4576A"/>
+    <w:rPr>
+      <w:color w:val="605E5C"/>
+      <w:shd w:val="clear" w:color="auto" w:fill="E1DFDD"/>
+    </w:rPr>
+  </w:style>
 </w:styles>
 </file>
 

</xml_diff>

<commit_message>
Added to the project documentation by writing the problem statement, the ethical issues surrounding the development of the business blockchain and the quality assurance criteria that will govern the assessment of the quality of the software solution. Added the ability for the blockchain to transfer non-fungible assets and fungible assets through the creation of modular 'pallets', which sit in the runtime of the blockchain. Added the ability for businesses to be added to the blockchain while it is running through the utilisation of extrinsics.
</commit_message>
<xml_diff>
--- a/Project Documentation/Project Documentation.docx
+++ b/Project Documentation/Project Documentation.docx
@@ -297,6 +297,7 @@
     </w:p>
     <w:p>
       <w:pPr>
+        <w:widowControl w:val="0"/>
         <w:rPr>
           <w:b/>
           <w:bCs/>
@@ -309,70 +310,6 @@
           <w:bCs/>
           <w:szCs w:val="24"/>
         </w:rPr>
-        <w:t>Cover Page with the name of your consultancy company</w:t>
-      </w:r>
-    </w:p>
-    <w:p>
-      <w:pPr>
-        <w:rPr>
-          <w:b/>
-          <w:bCs/>
-          <w:szCs w:val="24"/>
-        </w:rPr>
-      </w:pPr>
-      <w:r>
-        <w:rPr>
-          <w:b/>
-          <w:bCs/>
-          <w:szCs w:val="24"/>
-        </w:rPr>
-        <w:t>Table of contents</w:t>
-      </w:r>
-    </w:p>
-    <w:p>
-      <w:pPr>
-        <w:widowControl w:val="0"/>
-        <w:rPr>
-          <w:b/>
-          <w:szCs w:val="24"/>
-        </w:rPr>
-      </w:pPr>
-      <w:r>
-        <w:rPr>
-          <w:b/>
-          <w:szCs w:val="24"/>
-        </w:rPr>
-        <w:t>Problem statement</w:t>
-      </w:r>
-      <w:r>
-        <w:rPr>
-          <w:szCs w:val="24"/>
-        </w:rPr>
-        <w:t xml:space="preserve"> </w:t>
-      </w:r>
-      <w:r>
-        <w:rPr>
-          <w:b/>
-          <w:szCs w:val="24"/>
-        </w:rPr>
-        <w:t>/2</w:t>
-      </w:r>
-    </w:p>
-    <w:p>
-      <w:pPr>
-        <w:widowControl w:val="0"/>
-        <w:rPr>
-          <w:b/>
-          <w:bCs/>
-          <w:szCs w:val="24"/>
-        </w:rPr>
-      </w:pPr>
-      <w:r>
-        <w:rPr>
-          <w:b/>
-          <w:bCs/>
-          <w:szCs w:val="24"/>
-        </w:rPr>
         <w:t xml:space="preserve">Idea surrounding Business Blockchain: </w:t>
       </w:r>
     </w:p>
@@ -387,19 +324,7 @@
         <w:rPr>
           <w:szCs w:val="24"/>
         </w:rPr>
-        <w:t>Creating a blockchain that links business</w:t>
-      </w:r>
-      <w:r>
-        <w:rPr>
-          <w:szCs w:val="24"/>
-        </w:rPr>
-        <w:t>es, financial firms, and banks</w:t>
-      </w:r>
-      <w:r>
-        <w:rPr>
-          <w:szCs w:val="24"/>
-        </w:rPr>
-        <w:t xml:space="preserve"> together in a private, permissioned blockchain where each user is known to each other. The transactions will have some privacy, possibly zero knowledge proofs, which allows for the blockchain to be used by numerous different businesses even if they are not interacting with each other for the processes of Source / Procure to pay and quote to cash between the businesses. </w:t>
+        <w:t xml:space="preserve">Creating a blockchain that links businesses, financial firms, and banks together in a private, permissioned blockchain where each user is known to each other. The transactions will have some privacy, possibly zero knowledge proofs, which allows for the blockchain to be used by numerous different businesses even if they are not interacting with each other for the processes of Source / Procure to pay and quote to cash between the businesses. </w:t>
       </w:r>
       <w:r>
         <w:rPr>
@@ -411,54 +336,34 @@
         <w:rPr>
           <w:szCs w:val="24"/>
         </w:rPr>
-        <w:t xml:space="preserve"> for the business so that administration costs are minimised. </w:t>
-      </w:r>
-      <w:r>
-        <w:rPr>
-          <w:szCs w:val="24"/>
-        </w:rPr>
-        <w:t>Blockchain will help s</w:t>
-      </w:r>
-      <w:r>
-        <w:rPr>
-          <w:szCs w:val="24"/>
-        </w:rPr>
-        <w:t xml:space="preserve">upply chain partners with some of their challenges </w:t>
+        <w:t xml:space="preserve"> for the business so that administration costs are minimised. Blockchain will help s</w:t>
+      </w:r>
+      <w:r>
+        <w:rPr>
+          <w:szCs w:val="24"/>
+        </w:rPr>
+        <w:t>upply chain partners with some of their challenges by creating a complete, transparent, tamperproof history of the information flows, inventory flows, and financial flows in transactions.</w:t>
+      </w:r>
+    </w:p>
+    <w:p>
+      <w:pPr>
+        <w:widowControl w:val="0"/>
+        <w:rPr>
+          <w:szCs w:val="24"/>
+        </w:rPr>
+      </w:pPr>
+      <w:r>
+        <w:rPr>
+          <w:szCs w:val="24"/>
+        </w:rPr>
+        <w:t xml:space="preserve">functions can be automated through smart contracts, in which lines of computer code use data from the blockchain to verify when contractual obligations have been met and payments can </w:t>
       </w:r>
       <w:r>
         <w:rPr>
           <w:szCs w:val="24"/>
         </w:rPr>
         <w:lastRenderedPageBreak/>
-        <w:t>by creating a complete, transparent, tamperproof history of the information flows, inventory flows, and financial flows in transactions.</w:t>
-      </w:r>
-    </w:p>
-    <w:p>
-      <w:pPr>
-        <w:widowControl w:val="0"/>
-        <w:rPr>
-          <w:szCs w:val="24"/>
-        </w:rPr>
-      </w:pPr>
-      <w:r>
-        <w:rPr>
-          <w:szCs w:val="24"/>
-        </w:rPr>
-        <w:t>with blockchain, the retailer records the digital token for the order. The supplier then logs in the order and confirms to the retailer that the order has been received—an action that again gets recorded on the blockchain but would not generate an entry in a financial ledger. Next the supplier requests a working-capital loan from the bank to finance the production of the goods. The bank verifies the order on the shared blockchain, approves the loan, and records the loan’s digital token on the same blockchain.</w:t>
-      </w:r>
-    </w:p>
-    <w:p>
-      <w:pPr>
-        <w:widowControl w:val="0"/>
-        <w:rPr>
-          <w:szCs w:val="24"/>
-        </w:rPr>
-      </w:pPr>
-      <w:r>
-        <w:rPr>
-          <w:szCs w:val="24"/>
-        </w:rPr>
-        <w:t>functions can be automated through smart contracts, in which lines of computer code use data from the blockchain to verify when contractual obligations have been met and payments can be issued. Smart contracts can be programmed to assess the status of a transaction and automatically take actions such as releasing a payment, recording ledger entries, and flagging exceptions in need of manual intervention.</w:t>
+        <w:t>be issued. Smart contracts can be programmed to assess the status of a transaction and automatically take actions such as releasing a payment, recording ledger entries, and flagging exceptions in need of manual intervention.</w:t>
       </w:r>
     </w:p>
     <w:p>
@@ -514,19 +419,7 @@
         <w:rPr>
           <w:szCs w:val="24"/>
         </w:rPr>
-        <w:t xml:space="preserve">assets and their trading, </w:t>
-      </w:r>
-      <w:r>
-        <w:rPr>
-          <w:szCs w:val="24"/>
-        </w:rPr>
-        <w:t>storage</w:t>
-      </w:r>
-      <w:r>
-        <w:rPr>
-          <w:szCs w:val="24"/>
-        </w:rPr>
-        <w:t xml:space="preserve"> and transfer in a digital world.</w:t>
+        <w:t>assets and their trading, storage and transfer in a digital world.</w:t>
       </w:r>
       <w:r>
         <w:rPr>
@@ -577,69 +470,79 @@
     <w:p>
       <w:pPr>
         <w:widowControl w:val="0"/>
-        <w:rPr>
-          <w:szCs w:val="24"/>
-        </w:rPr>
-      </w:pPr>
-      <w:r>
-        <w:rPr>
-          <w:szCs w:val="24"/>
-        </w:rPr>
-        <w:t>With blockchain, central banks around the world are also exploring issuing national currencies digitally (CBDCs) and new ways of low-fee cross-border payments.</w:t>
-      </w:r>
-      <w:r>
-        <w:rPr>
-          <w:szCs w:val="24"/>
-        </w:rPr>
-        <w:t xml:space="preserve"> This type of digital currency would be implemented into the system as this is stable and enables businesses to trade with trust that the value that it being given to them is authentic.</w:t>
-      </w:r>
-      <w:r>
-        <w:rPr>
-          <w:szCs w:val="24"/>
-        </w:rPr>
-        <w:t xml:space="preserve"> </w:t>
-      </w:r>
-      <w:r>
-        <w:rPr>
-          <w:szCs w:val="24"/>
-        </w:rPr>
-        <w:t>Today, we use bank notes to settle transactions, and we</w:t>
-      </w:r>
-      <w:r>
-        <w:rPr>
-          <w:szCs w:val="24"/>
-        </w:rPr>
-        <w:t xml:space="preserve"> </w:t>
-      </w:r>
-      <w:r>
-        <w:rPr>
-          <w:szCs w:val="24"/>
-        </w:rPr>
-        <w:t>imagine a set-up where intercompany transactions are being settled</w:t>
-      </w:r>
-      <w:r>
-        <w:rPr>
-          <w:szCs w:val="24"/>
-        </w:rPr>
-        <w:t xml:space="preserve"> </w:t>
-      </w:r>
-      <w:r>
-        <w:rPr>
-          <w:szCs w:val="24"/>
-        </w:rPr>
-        <w:t>with a digital fiat currency that is connected (tokenised) to the liquid</w:t>
-      </w:r>
-      <w:r>
-        <w:rPr>
-          <w:szCs w:val="24"/>
-        </w:rPr>
-        <w:t xml:space="preserve"> </w:t>
-      </w:r>
-      <w:r>
-        <w:rPr>
-          <w:szCs w:val="24"/>
-        </w:rPr>
-        <w:t>assets in the company</w:t>
+        <w:spacing w:before="120"/>
+        <w:rPr>
+          <w:szCs w:val="24"/>
+        </w:rPr>
+      </w:pPr>
+      <w:r>
+        <w:rPr>
+          <w:szCs w:val="24"/>
+        </w:rPr>
+        <w:t>Blockchain is a distributed ledger technology that enables digital assets to be transacted and traded in near real time. The record it keeps is permanent and irreversible.</w:t>
+      </w:r>
+    </w:p>
+    <w:p>
+      <w:pPr>
+        <w:widowControl w:val="0"/>
+        <w:spacing w:before="120"/>
+        <w:rPr>
+          <w:szCs w:val="24"/>
+        </w:rPr>
+      </w:pPr>
+      <w:r>
+        <w:rPr>
+          <w:szCs w:val="24"/>
+        </w:rPr>
+        <w:t>Business blockchains are being used to reinvent how transactions are managed. They can take time and costs out of almost any process, enabling near real-time operations. And they deliver a high degree of accuracy and control, with much less risk than many alternatives. Blockchains perform recordkeeping using automated, low-cost mechanisms. They enable asset transfer through secure, real-time methods. And they provide governance in the form of smart contracts. A smart contract makes sure each part of a transaction is validated the instant it happens, triggering the next required action, exactly when it is supposed to occur, until the process is complete.</w:t>
+      </w:r>
+      <w:r>
+        <w:rPr>
+          <w:szCs w:val="24"/>
+        </w:rPr>
+        <w:t xml:space="preserve"> E</w:t>
+      </w:r>
+      <w:r>
+        <w:rPr>
+          <w:szCs w:val="24"/>
+        </w:rPr>
+        <w:t>nsure that the buyer of goods pays within the agreed timeframe,</w:t>
+      </w:r>
+      <w:r>
+        <w:rPr>
+          <w:szCs w:val="24"/>
+        </w:rPr>
+        <w:t xml:space="preserve"> </w:t>
+      </w:r>
+      <w:r>
+        <w:rPr>
+          <w:szCs w:val="24"/>
+        </w:rPr>
+        <w:t>a smart contract can be coded to automatically settle the invoice or</w:t>
+      </w:r>
+      <w:r>
+        <w:rPr>
+          <w:szCs w:val="24"/>
+        </w:rPr>
+        <w:t xml:space="preserve"> </w:t>
+      </w:r>
+      <w:r>
+        <w:rPr>
+          <w:szCs w:val="24"/>
+        </w:rPr>
+        <w:t>reserve funds after the invoice has been approved by the finance</w:t>
+      </w:r>
+      <w:r>
+        <w:rPr>
+          <w:szCs w:val="24"/>
+        </w:rPr>
+        <w:t xml:space="preserve"> </w:t>
+      </w:r>
+      <w:r>
+        <w:rPr>
+          <w:szCs w:val="24"/>
+        </w:rPr>
+        <w:t>function and accepted by the customer</w:t>
       </w:r>
       <w:r>
         <w:rPr>
@@ -660,7 +563,7 @@
         <w:rPr>
           <w:szCs w:val="24"/>
         </w:rPr>
-        <w:t>Blockchain is a distributed ledger technology that enables digital assets to be transacted and traded in near real time. The record it keeps is permanent and irreversible.</w:t>
+        <w:t>Business blockchains are set up by a single company or a group of companies where participants are specified and known. They are designed to improve transaction processing. Public blockchains that support cryptocurrencies like Bitcoin are an entirely different thing. Finance can generate significant value from business blockchains without having anything to do with digital currencies.</w:t>
       </w:r>
     </w:p>
     <w:p>
@@ -675,68 +578,29 @@
         <w:rPr>
           <w:szCs w:val="24"/>
         </w:rPr>
-        <w:t xml:space="preserve">Business blockchains are being used to reinvent how transactions are managed. They can take time and costs out of almost any process, enabling near real-time operations. And they deliver a high degree of accuracy and control, with much less risk than many alternatives. Blockchains perform recordkeeping using automated, low-cost mechanisms. They enable asset transfer through secure, real-time methods. And they provide governance in the form of </w:t>
+        <w:t>Blockchains integrate different systems to get data right at the point of origination, which can eliminate downstream reconciliations. This enables straight-through processing, also known as touchless transactions. For example, a company uses blockchain to match a customer purchase order with the buyer order, and records that action on a blockchain. Now there is one source of the truth, which is visible to both parties.</w:t>
+      </w:r>
+    </w:p>
+    <w:p>
+      <w:pPr>
+        <w:widowControl w:val="0"/>
+        <w:spacing w:before="120"/>
+        <w:rPr>
+          <w:szCs w:val="24"/>
+        </w:rPr>
+      </w:pPr>
+      <w:r>
+        <w:rPr>
+          <w:szCs w:val="24"/>
+        </w:rPr>
+        <w:t xml:space="preserve">Smart contracts provide the governance mechanism for business blockchains. Once a smart contract is locked down, the terms and conditions can’t be changed unless all those affected </w:t>
       </w:r>
       <w:r>
         <w:rPr>
           <w:szCs w:val="24"/>
         </w:rPr>
         <w:lastRenderedPageBreak/>
-        <w:t>smart contracts. A smart contract makes sure each part of a transaction is validated the instant it happens, triggering the next required action, exactly when it is supposed to occur, until the process is complete.</w:t>
-      </w:r>
-      <w:r>
-        <w:rPr>
-          <w:szCs w:val="24"/>
-        </w:rPr>
-        <w:t xml:space="preserve"> E</w:t>
-      </w:r>
-      <w:r>
-        <w:rPr>
-          <w:szCs w:val="24"/>
-        </w:rPr>
-        <w:t>nsure that the buyer of goods pays within the agreed timeframe,</w:t>
-      </w:r>
-      <w:r>
-        <w:rPr>
-          <w:szCs w:val="24"/>
-        </w:rPr>
-        <w:t xml:space="preserve"> </w:t>
-      </w:r>
-      <w:r>
-        <w:rPr>
-          <w:szCs w:val="24"/>
-        </w:rPr>
-        <w:t>a smart contract can be coded to automatically settle the invoice or</w:t>
-      </w:r>
-      <w:r>
-        <w:rPr>
-          <w:szCs w:val="24"/>
-        </w:rPr>
-        <w:t xml:space="preserve"> </w:t>
-      </w:r>
-      <w:r>
-        <w:rPr>
-          <w:szCs w:val="24"/>
-        </w:rPr>
-        <w:t>reserve funds after the invoice has been approved by the finance</w:t>
-      </w:r>
-      <w:r>
-        <w:rPr>
-          <w:szCs w:val="24"/>
-        </w:rPr>
-        <w:t xml:space="preserve"> </w:t>
-      </w:r>
-      <w:r>
-        <w:rPr>
-          <w:szCs w:val="24"/>
-        </w:rPr>
-        <w:t>function and accepted by the customer</w:t>
-      </w:r>
-      <w:r>
-        <w:rPr>
-          <w:szCs w:val="24"/>
-        </w:rPr>
-        <w:t>.</w:t>
+        <w:t>agree.</w:t>
       </w:r>
     </w:p>
     <w:p>
@@ -751,25 +615,7 @@
         <w:rPr>
           <w:szCs w:val="24"/>
         </w:rPr>
-        <w:t xml:space="preserve">Business blockchains are set up by a single company or a group of companies where participants are specified and known. </w:t>
-      </w:r>
-      <w:r>
-        <w:rPr>
-          <w:szCs w:val="24"/>
-        </w:rPr>
-        <w:t>They are</w:t>
-      </w:r>
-      <w:r>
-        <w:rPr>
-          <w:szCs w:val="24"/>
-        </w:rPr>
-        <w:t xml:space="preserve"> designed to improve transaction processing. Public blockchains that support cryptocurrencies like Bitcoin are an entirely different thing. Finance can generate significant value from business blockchains without having anything to do with digital currencies</w:t>
-      </w:r>
-      <w:r>
-        <w:rPr>
-          <w:szCs w:val="24"/>
-        </w:rPr>
-        <w:t>.</w:t>
+        <w:t>The hard part is establishing a sustainable group of trading partners, with transactions governed by effective smart contracts and clear rules of engagement. The permanent and irreversible nature of blockchains greatly reduces the possibility of fraud and errors. Blockchains enable the management of things like asset purchases, financing, warranties, insurance, regulatory compliance, and public safety—in an integrated manner and all at the same time.</w:t>
       </w:r>
     </w:p>
     <w:p>
@@ -784,7 +630,67 @@
         <w:rPr>
           <w:szCs w:val="24"/>
         </w:rPr>
-        <w:t>Blockchains integrate different systems to get data right at the point of origination, which can eliminate downstream reconciliations. This enables straight-through processing, also known as touchless transactions. For example, a company uses blockchain to match a customer purchase order with the buyer order, and records that action on a blockchain. Now there is one source of the truth, which is visible to both parties.</w:t>
+        <w:t>You could get instant visibility</w:t>
+      </w:r>
+      <w:r>
+        <w:rPr>
+          <w:szCs w:val="24"/>
+        </w:rPr>
+        <w:t xml:space="preserve"> </w:t>
+      </w:r>
+      <w:r>
+        <w:rPr>
+          <w:szCs w:val="24"/>
+        </w:rPr>
+        <w:t>on the status of accounts receivable, supply chain</w:t>
+      </w:r>
+      <w:r>
+        <w:rPr>
+          <w:szCs w:val="24"/>
+        </w:rPr>
+        <w:t xml:space="preserve"> </w:t>
+      </w:r>
+      <w:r>
+        <w:rPr>
+          <w:szCs w:val="24"/>
+        </w:rPr>
+        <w:t>movements, and other transactions. You would</w:t>
+      </w:r>
+      <w:r>
+        <w:rPr>
+          <w:szCs w:val="24"/>
+        </w:rPr>
+        <w:t xml:space="preserve"> </w:t>
+      </w:r>
+      <w:r>
+        <w:rPr>
+          <w:szCs w:val="24"/>
+        </w:rPr>
+        <w:t>have a transparent, chronological history of</w:t>
+      </w:r>
+      <w:r>
+        <w:rPr>
+          <w:szCs w:val="24"/>
+        </w:rPr>
+        <w:t xml:space="preserve"> </w:t>
+      </w:r>
+      <w:r>
+        <w:rPr>
+          <w:szCs w:val="24"/>
+        </w:rPr>
+        <w:t>events for a single source of truth.</w:t>
+      </w:r>
+      <w:r>
+        <w:rPr>
+          <w:szCs w:val="24"/>
+        </w:rPr>
+        <w:t xml:space="preserve"> </w:t>
+      </w:r>
+      <w:r>
+        <w:rPr>
+          <w:szCs w:val="24"/>
+        </w:rPr>
+        <w:t xml:space="preserve">Blockchain can eliminate the lag in payment cycles and asset transfer, which can help reduce cost, improve accuracy, and provide compliance efficiency. Additionally, the transparency of blockchain can help streamline trade finance or supply chain financing in a multi-party network setting. </w:t>
       </w:r>
     </w:p>
     <w:p>
@@ -797,140 +703,11 @@
       </w:pPr>
       <w:r>
         <w:rPr>
-          <w:szCs w:val="24"/>
-        </w:rPr>
-        <w:t>Smart contracts provide the governance mechanism for business blockchains. Once a smart contract is locked down, the terms and conditions can’t be changed unless all those affected agree.</w:t>
-      </w:r>
-    </w:p>
-    <w:p>
-      <w:pPr>
-        <w:widowControl w:val="0"/>
-        <w:spacing w:before="120"/>
-        <w:rPr>
-          <w:szCs w:val="24"/>
-        </w:rPr>
-      </w:pPr>
-      <w:r>
-        <w:rPr>
-          <w:szCs w:val="24"/>
-        </w:rPr>
-        <w:t>The hard part is establishing a sustainable group of trading partners, with transactions governed by effective smart contracts and clear rules of engagement.</w:t>
-      </w:r>
-      <w:r>
-        <w:rPr>
-          <w:szCs w:val="24"/>
-        </w:rPr>
-        <w:t xml:space="preserve"> The permanent and irreversible nature of blockchains greatly reduces the possibility of fraud and errors.</w:t>
-      </w:r>
-      <w:r>
-        <w:rPr>
-          <w:szCs w:val="24"/>
-        </w:rPr>
-        <w:t xml:space="preserve"> Blockchains enable the management of things like asset purchases, financing, warranties, insurance, regulatory compliance, and public safety—in an integrated manner and all at the same time</w:t>
-      </w:r>
-      <w:r>
-        <w:rPr>
-          <w:szCs w:val="24"/>
-        </w:rPr>
-        <w:t>.</w:t>
-      </w:r>
-    </w:p>
-    <w:p>
-      <w:pPr>
-        <w:widowControl w:val="0"/>
-        <w:spacing w:before="120"/>
-        <w:rPr>
-          <w:szCs w:val="24"/>
-        </w:rPr>
-      </w:pPr>
-      <w:r>
-        <w:rPr>
-          <w:szCs w:val="24"/>
-        </w:rPr>
-        <w:t>You could get instant visibility</w:t>
-      </w:r>
-      <w:r>
-        <w:rPr>
-          <w:szCs w:val="24"/>
-        </w:rPr>
-        <w:t xml:space="preserve"> </w:t>
-      </w:r>
-      <w:r>
-        <w:rPr>
-          <w:szCs w:val="24"/>
-        </w:rPr>
-        <w:t>on the status of accounts receivable, supply chain</w:t>
-      </w:r>
-      <w:r>
-        <w:rPr>
-          <w:szCs w:val="24"/>
-        </w:rPr>
-        <w:t xml:space="preserve"> </w:t>
-      </w:r>
-      <w:r>
-        <w:rPr>
-          <w:szCs w:val="24"/>
-        </w:rPr>
-        <w:t>movements, and other transactions. You would</w:t>
-      </w:r>
-      <w:r>
-        <w:rPr>
-          <w:szCs w:val="24"/>
-        </w:rPr>
-        <w:t xml:space="preserve"> </w:t>
-      </w:r>
-      <w:r>
-        <w:rPr>
-          <w:szCs w:val="24"/>
-        </w:rPr>
-        <w:t>have a transparent, chronological history of</w:t>
-      </w:r>
-      <w:r>
-        <w:rPr>
-          <w:szCs w:val="24"/>
-        </w:rPr>
-        <w:t xml:space="preserve"> </w:t>
-      </w:r>
-      <w:r>
-        <w:rPr>
-          <w:szCs w:val="24"/>
-        </w:rPr>
-        <w:t>events for a single source of truth.</w:t>
-      </w:r>
-      <w:r>
-        <w:rPr>
-          <w:szCs w:val="24"/>
-        </w:rPr>
-        <w:t xml:space="preserve"> </w:t>
-      </w:r>
-      <w:r>
-        <w:rPr>
-          <w:szCs w:val="24"/>
-        </w:rPr>
-        <w:t>Blockchain can eliminate the lag in payment cycles and asset transfer, which can help reduce cost, improve accuracy, and provide compliance efficiency. Additionally, the transparency of blockchain can help streamline trade finance or supply chain financing in a multi-party network setting.</w:t>
-      </w:r>
-      <w:r>
-        <w:rPr>
-          <w:szCs w:val="24"/>
-        </w:rPr>
-        <w:t xml:space="preserve"> </w:t>
-      </w:r>
-    </w:p>
-    <w:p>
-      <w:pPr>
-        <w:widowControl w:val="0"/>
-        <w:spacing w:before="120"/>
-        <w:rPr>
-          <w:szCs w:val="24"/>
-        </w:rPr>
-      </w:pPr>
-      <w:r>
-        <w:rPr>
           <w:noProof/>
           <w:szCs w:val="24"/>
         </w:rPr>
         <w:drawing>
-          <wp:inline distT="0" distB="0" distL="0" distR="0" wp14:anchorId="41D4D1EB" wp14:editId="29EBAB8B">
+          <wp:inline distT="0" distB="0" distL="0" distR="0" wp14:anchorId="3646C638" wp14:editId="542F225E">
             <wp:extent cx="5731510" cy="2379980"/>
             <wp:effectExtent l="0" t="0" r="2540" b="1270"/>
             <wp:docPr id="13" name="Picture 13"/>
@@ -979,9 +756,8 @@
           <w:noProof/>
           <w:szCs w:val="24"/>
         </w:rPr>
-        <w:lastRenderedPageBreak/>
         <w:drawing>
-          <wp:inline distT="0" distB="0" distL="0" distR="0" wp14:anchorId="6E536AE7" wp14:editId="54B6C8A4">
+          <wp:inline distT="0" distB="0" distL="0" distR="0" wp14:anchorId="2F4649B0" wp14:editId="3685C11A">
             <wp:extent cx="5731510" cy="2193290"/>
             <wp:effectExtent l="0" t="0" r="2540" b="0"/>
             <wp:docPr id="14" name="Picture 14"/>
@@ -1030,8 +806,9 @@
           <w:noProof/>
           <w:szCs w:val="24"/>
         </w:rPr>
+        <w:lastRenderedPageBreak/>
         <w:drawing>
-          <wp:inline distT="0" distB="0" distL="0" distR="0" wp14:anchorId="1CB431AA" wp14:editId="01E77FA9">
+          <wp:inline distT="0" distB="0" distL="0" distR="0" wp14:anchorId="444DC5F5" wp14:editId="76B014BA">
             <wp:extent cx="4288971" cy="3353587"/>
             <wp:effectExtent l="0" t="0" r="0" b="0"/>
             <wp:docPr id="2" name="Picture 2"/>
@@ -1082,7 +859,7 @@
         </w:rPr>
         <w:lastRenderedPageBreak/>
         <w:drawing>
-          <wp:inline distT="0" distB="0" distL="0" distR="0" wp14:anchorId="75483E0E" wp14:editId="6F81A115">
+          <wp:inline distT="0" distB="0" distL="0" distR="0" wp14:anchorId="5C1823C5" wp14:editId="252134AE">
             <wp:extent cx="4692891" cy="5778797"/>
             <wp:effectExtent l="0" t="0" r="0" b="0"/>
             <wp:docPr id="9" name="Picture 9"/>
@@ -1211,11 +988,12 @@
       </w:pPr>
       <w:r>
         <w:rPr>
+          <w:noProof/>
           <w:szCs w:val="24"/>
         </w:rPr>
         <w:lastRenderedPageBreak/>
         <w:drawing>
-          <wp:inline distT="0" distB="0" distL="0" distR="0" wp14:anchorId="2430C045" wp14:editId="7D4CECC8">
+          <wp:inline distT="0" distB="0" distL="0" distR="0" wp14:anchorId="05EEB136" wp14:editId="3111085C">
             <wp:extent cx="3988814" cy="2508250"/>
             <wp:effectExtent l="0" t="0" r="0" b="6350"/>
             <wp:docPr id="15" name="Picture 15"/>
@@ -1250,14 +1028,478 @@
           </wp:inline>
         </w:drawing>
       </w:r>
+    </w:p>
+    <w:p>
+      <w:pPr>
+        <w:widowControl w:val="0"/>
+        <w:rPr>
+          <w:szCs w:val="24"/>
+        </w:rPr>
+      </w:pPr>
+    </w:p>
+    <w:p>
+      <w:pPr>
+        <w:widowControl w:val="0"/>
+        <w:rPr>
+          <w:szCs w:val="24"/>
+        </w:rPr>
+      </w:pPr>
+      <w:r>
+        <w:rPr>
+          <w:szCs w:val="24"/>
+        </w:rPr>
+        <w:t xml:space="preserve">I wished to create a stablecoin in which I would utilise, so business practices did not have to rely on the absence of fluctuations of token value. However, to make a </w:t>
+      </w:r>
+      <w:r>
+        <w:rPr>
+          <w:szCs w:val="24"/>
+        </w:rPr>
+        <w:t>collaterali</w:t>
+      </w:r>
+      <w:r>
+        <w:rPr>
+          <w:szCs w:val="24"/>
+        </w:rPr>
+        <w:t>s</w:t>
+      </w:r>
+      <w:r>
+        <w:rPr>
+          <w:szCs w:val="24"/>
+        </w:rPr>
+        <w:t>ed</w:t>
+      </w:r>
+      <w:r>
+        <w:rPr>
+          <w:szCs w:val="24"/>
+        </w:rPr>
+        <w:t xml:space="preserve"> stablecoin I would need to own the fiat or assets in which the token was based upon, as ‘collateral.’ For the purpose of this conceptual design, I will utilise tokens that are not truly backed by US Dollar or another asset but in reality, this would be the case. </w:t>
+      </w:r>
+      <w:r>
+        <w:rPr>
+          <w:szCs w:val="24"/>
+        </w:rPr>
+        <w:t>While intercompany transactions can be settled with CCs,</w:t>
+      </w:r>
+      <w:r>
+        <w:rPr>
+          <w:szCs w:val="24"/>
+        </w:rPr>
+        <w:t xml:space="preserve"> </w:t>
+      </w:r>
+      <w:r>
+        <w:rPr>
+          <w:szCs w:val="24"/>
+        </w:rPr>
+        <w:t>employees and external partners still require fiat currency. An</w:t>
+      </w:r>
+      <w:r>
+        <w:rPr>
+          <w:szCs w:val="24"/>
+        </w:rPr>
+        <w:t xml:space="preserve"> </w:t>
+      </w:r>
+      <w:r>
+        <w:rPr>
+          <w:szCs w:val="24"/>
+        </w:rPr>
+        <w:t>exchange agreement with a bank is therefore required to convert</w:t>
+      </w:r>
+      <w:r>
+        <w:rPr>
+          <w:szCs w:val="24"/>
+        </w:rPr>
+        <w:t xml:space="preserve"> </w:t>
+      </w:r>
+      <w:r>
+        <w:rPr>
+          <w:szCs w:val="24"/>
+        </w:rPr>
+        <w:t>CCs into the local fiat currency</w:t>
+      </w:r>
+      <w:r>
+        <w:rPr>
+          <w:szCs w:val="24"/>
+        </w:rPr>
+        <w:t>.</w:t>
+      </w:r>
+    </w:p>
+    <w:p>
+      <w:pPr>
+        <w:widowControl w:val="0"/>
+        <w:rPr>
+          <w:szCs w:val="24"/>
+        </w:rPr>
+      </w:pPr>
+    </w:p>
+    <w:p>
+      <w:pPr>
+        <w:widowControl w:val="0"/>
+        <w:rPr>
+          <w:szCs w:val="24"/>
+        </w:rPr>
+      </w:pPr>
+      <w:r>
+        <w:rPr>
+          <w:szCs w:val="24"/>
+        </w:rPr>
+        <w:t>Example:</w:t>
+      </w:r>
+    </w:p>
+    <w:p>
+      <w:pPr>
+        <w:rPr>
+          <w:szCs w:val="24"/>
+        </w:rPr>
+      </w:pPr>
+      <w:r>
+        <w:rPr>
+          <w:szCs w:val="24"/>
+        </w:rPr>
+        <w:t>If we were to use blockchain on our own P2P process in</w:t>
+      </w:r>
+      <w:r>
+        <w:rPr>
+          <w:szCs w:val="24"/>
+        </w:rPr>
+        <w:t xml:space="preserve"> Consultancy</w:t>
+      </w:r>
+      <w:r>
+        <w:rPr>
+          <w:szCs w:val="24"/>
+        </w:rPr>
+        <w:t>,</w:t>
+      </w:r>
+      <w:r>
+        <w:rPr>
+          <w:szCs w:val="24"/>
+        </w:rPr>
+        <w:t xml:space="preserve"> </w:t>
+      </w:r>
+      <w:r>
+        <w:rPr>
+          <w:szCs w:val="24"/>
+        </w:rPr>
+        <w:t>we would enter the number of hours worked on the client for the</w:t>
+      </w:r>
+      <w:r>
+        <w:rPr>
+          <w:szCs w:val="24"/>
+        </w:rPr>
+        <w:t xml:space="preserve"> </w:t>
+      </w:r>
+      <w:r>
+        <w:rPr>
+          <w:szCs w:val="24"/>
+        </w:rPr>
+        <w:t>month on the blockchain as a proposal for an invoice. When the</w:t>
+      </w:r>
+      <w:r>
+        <w:rPr>
+          <w:szCs w:val="24"/>
+        </w:rPr>
+        <w:t xml:space="preserve"> </w:t>
+      </w:r>
+      <w:r>
+        <w:rPr>
+          <w:szCs w:val="24"/>
+        </w:rPr>
+        <w:t>client accepts the number of hours, the hours are posted to the</w:t>
+      </w:r>
+      <w:r>
+        <w:rPr>
+          <w:szCs w:val="24"/>
+        </w:rPr>
+        <w:t xml:space="preserve"> </w:t>
+      </w:r>
+      <w:r>
+        <w:rPr>
+          <w:szCs w:val="24"/>
+        </w:rPr>
+        <w:t>blockchain, and the smart contract (explained in the following)</w:t>
+      </w:r>
+      <w:r>
+        <w:rPr>
+          <w:szCs w:val="24"/>
+        </w:rPr>
+        <w:t xml:space="preserve"> </w:t>
+      </w:r>
+      <w:r>
+        <w:rPr>
+          <w:szCs w:val="24"/>
+        </w:rPr>
+        <w:t>executes the invoice creation based on the agreed hours and</w:t>
+      </w:r>
+      <w:r>
+        <w:rPr>
+          <w:szCs w:val="24"/>
+        </w:rPr>
+        <w:t xml:space="preserve"> </w:t>
+      </w:r>
+      <w:r>
+        <w:rPr>
+          <w:szCs w:val="24"/>
+        </w:rPr>
+        <w:t>prices</w:t>
+      </w:r>
+      <w:r>
+        <w:rPr>
+          <w:szCs w:val="24"/>
+        </w:rPr>
+        <w:t>.</w:t>
+      </w:r>
+    </w:p>
+    <w:p>
+      <w:pPr>
+        <w:rPr>
+          <w:szCs w:val="24"/>
+        </w:rPr>
+      </w:pPr>
+      <w:r>
+        <w:rPr>
+          <w:szCs w:val="24"/>
+        </w:rPr>
+        <w:t>Saving master data, such as products, contracts, or other corporate</w:t>
+      </w:r>
+      <w:r>
+        <w:rPr>
+          <w:szCs w:val="24"/>
+        </w:rPr>
+        <w:t xml:space="preserve"> </w:t>
+      </w:r>
+      <w:r>
+        <w:rPr>
+          <w:szCs w:val="24"/>
+        </w:rPr>
+        <w:t>commercial policies, on the blockchain has several benefits. When</w:t>
+      </w:r>
+      <w:r>
+        <w:rPr>
+          <w:szCs w:val="24"/>
+        </w:rPr>
+        <w:t xml:space="preserve"> </w:t>
+      </w:r>
+      <w:r>
+        <w:rPr>
+          <w:szCs w:val="24"/>
+        </w:rPr>
+        <w:t>trading, invoices and associated information, such as the quantity</w:t>
+      </w:r>
+      <w:r>
+        <w:rPr>
+          <w:szCs w:val="24"/>
+        </w:rPr>
+        <w:t xml:space="preserve"> </w:t>
+      </w:r>
+      <w:r>
+        <w:rPr>
+          <w:szCs w:val="24"/>
+        </w:rPr>
+        <w:t>of sold units, payment terms, time of delivery, etc., are saved on the</w:t>
+      </w:r>
+      <w:r>
+        <w:rPr>
+          <w:szCs w:val="24"/>
+        </w:rPr>
+        <w:t xml:space="preserve"> </w:t>
+      </w:r>
+      <w:r>
+        <w:rPr>
+          <w:szCs w:val="24"/>
+        </w:rPr>
+        <w:t>blockchain. The properties of the blockchain technology ensure</w:t>
+      </w:r>
+      <w:r>
+        <w:rPr>
+          <w:szCs w:val="24"/>
+        </w:rPr>
+        <w:t xml:space="preserve"> </w:t>
+      </w:r>
+      <w:r>
+        <w:rPr>
+          <w:szCs w:val="24"/>
+        </w:rPr>
+        <w:t>that data are always aligned with the customer before being stored</w:t>
+      </w:r>
+      <w:r>
+        <w:rPr>
+          <w:szCs w:val="24"/>
+        </w:rPr>
+        <w:t xml:space="preserve"> </w:t>
+      </w:r>
+      <w:r>
+        <w:rPr>
+          <w:szCs w:val="24"/>
+        </w:rPr>
+        <w:t>as validation takes place through digital signatures and consensus</w:t>
+      </w:r>
+      <w:r>
+        <w:rPr>
+          <w:szCs w:val="24"/>
+        </w:rPr>
+        <w:t xml:space="preserve"> </w:t>
+      </w:r>
+      <w:r>
+        <w:rPr>
+          <w:szCs w:val="24"/>
+        </w:rPr>
+        <w:t>mechanisms. As data are validated by the customer and saved</w:t>
+      </w:r>
+      <w:r>
+        <w:rPr>
+          <w:szCs w:val="24"/>
+        </w:rPr>
+        <w:t xml:space="preserve"> </w:t>
+      </w:r>
+      <w:r>
+        <w:rPr>
+          <w:szCs w:val="24"/>
+        </w:rPr>
+        <w:t>on the blockchain, it also allows the finance function department</w:t>
+      </w:r>
+      <w:r>
+        <w:rPr>
+          <w:szCs w:val="24"/>
+        </w:rPr>
+        <w:t xml:space="preserve"> </w:t>
+      </w:r>
+      <w:r>
+        <w:rPr>
+          <w:szCs w:val="24"/>
+        </w:rPr>
+        <w:t>and the logistics department access to see the agreement on the</w:t>
+      </w:r>
+      <w:r>
+        <w:rPr>
+          <w:szCs w:val="24"/>
+        </w:rPr>
+        <w:t xml:space="preserve"> </w:t>
+      </w:r>
+      <w:r>
+        <w:rPr>
+          <w:szCs w:val="24"/>
+        </w:rPr>
+        <w:t>blockchain, while the sales department saves communication time</w:t>
+      </w:r>
+      <w:r>
+        <w:rPr>
+          <w:szCs w:val="24"/>
+        </w:rPr>
+        <w:t xml:space="preserve"> </w:t>
+      </w:r>
+      <w:r>
+        <w:rPr>
+          <w:szCs w:val="24"/>
+        </w:rPr>
+        <w:t>with the rest of the company.</w:t>
+      </w:r>
+    </w:p>
+    <w:p>
+      <w:pPr>
+        <w:widowControl w:val="0"/>
+        <w:rPr>
+          <w:szCs w:val="24"/>
+        </w:rPr>
+      </w:pPr>
+      <w:r>
+        <w:rPr>
+          <w:szCs w:val="24"/>
+        </w:rPr>
+        <w:t>W</w:t>
+      </w:r>
+      <w:r>
+        <w:rPr>
+          <w:szCs w:val="24"/>
+        </w:rPr>
+        <w:t xml:space="preserve">ith blockchain, the retailer records the digital token for the order. The supplier then logs in the order and confirms to the retailer that the order has been received—an action that again gets recorded on the blockchain but would not generate an entry in a financial ledger. Next the supplier requests a working-capital loan from the bank to finance the production of the </w:t>
+      </w:r>
+      <w:r>
+        <w:rPr>
+          <w:szCs w:val="24"/>
+        </w:rPr>
+        <w:lastRenderedPageBreak/>
+        <w:t>goods. The bank verifies the order on the shared blockchain, approves the loan, and records the loan’s digital token on the same blockchain.</w:t>
+      </w:r>
+    </w:p>
+    <w:p/>
+    <w:p>
+      <w:pPr>
+        <w:rPr>
+          <w:b/>
+          <w:bCs/>
+          <w:szCs w:val="24"/>
+        </w:rPr>
+      </w:pPr>
+      <w:r>
+        <w:rPr>
+          <w:b/>
+          <w:bCs/>
+          <w:szCs w:val="24"/>
+        </w:rPr>
+        <w:t>CONVERGE</w:t>
+      </w:r>
+    </w:p>
+    <w:p>
+      <w:pPr>
+        <w:rPr>
+          <w:b/>
+          <w:bCs/>
+          <w:szCs w:val="24"/>
+        </w:rPr>
+      </w:pPr>
+      <w:r>
+        <w:rPr>
+          <w:b/>
+          <w:bCs/>
+          <w:szCs w:val="24"/>
+        </w:rPr>
+        <w:t>Table of contents</w:t>
+      </w:r>
+    </w:p>
+    <w:p>
+      <w:pPr>
+        <w:widowControl w:val="0"/>
+        <w:rPr>
+          <w:b/>
+          <w:szCs w:val="24"/>
+        </w:rPr>
+      </w:pPr>
+      <w:r>
+        <w:rPr>
+          <w:b/>
+          <w:szCs w:val="24"/>
+        </w:rPr>
+        <w:t>Problem statement</w:t>
+      </w:r>
+      <w:r>
+        <w:rPr>
+          <w:szCs w:val="24"/>
+        </w:rPr>
+        <w:t xml:space="preserve"> </w:t>
+      </w:r>
+      <w:r>
+        <w:rPr>
+          <w:b/>
+          <w:szCs w:val="24"/>
+        </w:rPr>
+        <w:t>/2</w:t>
+      </w:r>
+    </w:p>
+    <w:p>
+      <w:pPr>
+        <w:widowControl w:val="0"/>
+        <w:rPr>
+          <w:b/>
+          <w:szCs w:val="24"/>
+        </w:rPr>
+      </w:pPr>
       <w:r>
         <w:rPr>
           <w:noProof/>
           <w:szCs w:val="24"/>
         </w:rPr>
         <w:drawing>
-          <wp:inline distT="0" distB="0" distL="0" distR="0" wp14:anchorId="11F41112" wp14:editId="64803A3F">
-            <wp:extent cx="5731510" cy="360238"/>
+          <wp:inline distT="0" distB="0" distL="0" distR="0" wp14:anchorId="739E30EF" wp14:editId="35D54D81">
+            <wp:extent cx="5731510" cy="360045"/>
             <wp:effectExtent l="0" t="0" r="2540" b="1905"/>
             <wp:docPr id="1" name="Picture 1"/>
             <wp:cNvGraphicFramePr>
@@ -1279,7 +1521,7 @@
                   <pic:spPr>
                     <a:xfrm>
                       <a:off x="0" y="0"/>
-                      <a:ext cx="5731510" cy="360238"/>
+                      <a:ext cx="5731510" cy="360045"/>
                     </a:xfrm>
                     <a:prstGeom prst="rect">
                       <a:avLst/>
@@ -1299,19 +1541,331 @@
           <w:szCs w:val="24"/>
         </w:rPr>
       </w:pPr>
-    </w:p>
-    <w:p>
-      <w:pPr>
-        <w:widowControl w:val="0"/>
-        <w:rPr>
-          <w:szCs w:val="24"/>
-        </w:rPr>
-      </w:pPr>
-      <w:r>
-        <w:rPr>
-          <w:szCs w:val="24"/>
-        </w:rPr>
-        <w:t xml:space="preserve">I wished to create a stablecoin in which I would utilise, so business practices did not have to rely on the absence of fluctuations of token value. However, to make a </w:t>
+      <w:r>
+        <w:rPr>
+          <w:szCs w:val="24"/>
+        </w:rPr>
+        <w:t>Currently, businesses globally have to communicate across multiple departments and management systems to facilitate cross-company transactions, leading to costly mistakes, opaque interaction histories, high administration costs and long delays for the transference of capital to be processed. B</w:t>
+      </w:r>
+      <w:r>
+        <w:rPr>
+          <w:szCs w:val="24"/>
+        </w:rPr>
+        <w:t>usiness blockchains</w:t>
+      </w:r>
+      <w:r>
+        <w:rPr>
+          <w:szCs w:val="24"/>
+        </w:rPr>
+        <w:t>, an innovative solution to this global issue,</w:t>
+      </w:r>
+      <w:r>
+        <w:rPr>
+          <w:szCs w:val="24"/>
+        </w:rPr>
+        <w:t xml:space="preserve"> are reinvent</w:t>
+      </w:r>
+      <w:r>
+        <w:rPr>
+          <w:szCs w:val="24"/>
+        </w:rPr>
+        <w:t>ing</w:t>
+      </w:r>
+      <w:r>
+        <w:rPr>
+          <w:szCs w:val="24"/>
+        </w:rPr>
+        <w:t xml:space="preserve"> how transactions are managed. They can take time and costs out of almost any process, enabling near real-time operations. And they deliver a high degree of accuracy and control, with much less risk than many alternatives.</w:t>
+      </w:r>
+      <w:r>
+        <w:rPr>
+          <w:szCs w:val="24"/>
+        </w:rPr>
+        <w:t xml:space="preserve"> Due to the immutable nature of the blockchain, a transparent record of all transactions is kept which can be utilised for bookkeeping and taxation purposes while also preventing fraudulent behaviour as all transactions are recorded and can be reproduced for litigious reasons.</w:t>
+      </w:r>
+      <w:r>
+        <w:rPr>
+          <w:szCs w:val="24"/>
+        </w:rPr>
+        <w:t xml:space="preserve"> </w:t>
+      </w:r>
+      <w:r>
+        <w:rPr>
+          <w:szCs w:val="24"/>
+        </w:rPr>
+        <w:t>The</w:t>
+      </w:r>
+      <w:r>
+        <w:rPr>
+          <w:szCs w:val="24"/>
+        </w:rPr>
+        <w:t xml:space="preserve"> business b</w:t>
+      </w:r>
+      <w:r>
+        <w:rPr>
+          <w:szCs w:val="24"/>
+        </w:rPr>
+        <w:t>lockchain</w:t>
+      </w:r>
+      <w:r>
+        <w:rPr>
+          <w:szCs w:val="24"/>
+        </w:rPr>
+        <w:t xml:space="preserve"> that is being created</w:t>
+      </w:r>
+      <w:r>
+        <w:rPr>
+          <w:szCs w:val="24"/>
+        </w:rPr>
+        <w:t>, therefore, will help s</w:t>
+      </w:r>
+      <w:r>
+        <w:rPr>
+          <w:szCs w:val="24"/>
+        </w:rPr>
+        <w:t>upply chain partners</w:t>
+      </w:r>
+      <w:r>
+        <w:rPr>
+          <w:szCs w:val="24"/>
+        </w:rPr>
+        <w:t xml:space="preserve"> and corporations globally</w:t>
+      </w:r>
+      <w:r>
+        <w:rPr>
+          <w:szCs w:val="24"/>
+        </w:rPr>
+        <w:t xml:space="preserve"> by creating a complete, transparent, tamperproof history</w:t>
+      </w:r>
+      <w:r>
+        <w:rPr>
+          <w:szCs w:val="24"/>
+        </w:rPr>
+        <w:t xml:space="preserve"> and facilitation</w:t>
+      </w:r>
+      <w:r>
+        <w:rPr>
+          <w:szCs w:val="24"/>
+        </w:rPr>
+        <w:t xml:space="preserve"> of the information flows, inventory flows, and financial flows in transactions.</w:t>
+      </w:r>
+      <w:r>
+        <w:rPr>
+          <w:szCs w:val="24"/>
+        </w:rPr>
+        <w:t xml:space="preserve"> </w:t>
+      </w:r>
+      <w:r>
+        <w:rPr>
+          <w:szCs w:val="24"/>
+        </w:rPr>
+        <w:t xml:space="preserve">This permissioned </w:t>
+      </w:r>
+      <w:r>
+        <w:rPr>
+          <w:szCs w:val="24"/>
+        </w:rPr>
+        <w:t xml:space="preserve">blockchain will outperform </w:t>
+      </w:r>
+      <w:r>
+        <w:rPr>
+          <w:szCs w:val="24"/>
+        </w:rPr>
+        <w:t xml:space="preserve">current </w:t>
+      </w:r>
+      <w:r>
+        <w:rPr>
+          <w:szCs w:val="24"/>
+        </w:rPr>
+        <w:t>enterprise resource planning solutions as it is able to manage all transactions extremely quickly and efficiently, through sharing the load of computation across all nodes in the blockchain.</w:t>
+      </w:r>
+    </w:p>
+    <w:p>
+      <w:pPr>
+        <w:widowControl w:val="0"/>
+        <w:rPr>
+          <w:szCs w:val="24"/>
+        </w:rPr>
+      </w:pPr>
+      <w:r>
+        <w:rPr>
+          <w:szCs w:val="24"/>
+        </w:rPr>
+        <w:t xml:space="preserve">The blockchain that is being developed is a proof of concept that will show the core functionality of permissioned blockchains and the benefits it produces. It will be compatible for all businesses as the node will be able to run on a server by the development team and then accessed by any staff to manage transactions and assets. The </w:t>
+      </w:r>
+      <w:r>
+        <w:rPr>
+          <w:szCs w:val="24"/>
+        </w:rPr>
+        <w:t xml:space="preserve">assets, labour and even items such as orders / invoices </w:t>
+      </w:r>
+      <w:r>
+        <w:rPr>
+          <w:szCs w:val="24"/>
+        </w:rPr>
+        <w:t xml:space="preserve">within </w:t>
+      </w:r>
+      <w:r>
+        <w:rPr>
+          <w:szCs w:val="24"/>
+        </w:rPr>
+        <w:t>each</w:t>
+      </w:r>
+      <w:r>
+        <w:rPr>
+          <w:szCs w:val="24"/>
+        </w:rPr>
+        <w:t xml:space="preserve"> company </w:t>
+      </w:r>
+      <w:r>
+        <w:rPr>
+          <w:szCs w:val="24"/>
+        </w:rPr>
+        <w:t>will be</w:t>
+      </w:r>
+      <w:r>
+        <w:rPr>
+          <w:szCs w:val="24"/>
+        </w:rPr>
+        <w:t xml:space="preserve"> tokenised </w:t>
+      </w:r>
+      <w:r>
+        <w:rPr>
+          <w:szCs w:val="24"/>
+        </w:rPr>
+        <w:t xml:space="preserve">on the blockchain so that businesses can interact with other businesses over the blockchain with maximised benefits. </w:t>
+      </w:r>
+      <w:r>
+        <w:rPr>
+          <w:szCs w:val="24"/>
+        </w:rPr>
+        <w:t>Although the functionality of transferring</w:t>
+      </w:r>
+      <w:r>
+        <w:rPr>
+          <w:szCs w:val="24"/>
+        </w:rPr>
+        <w:t xml:space="preserve"> fungible and non-fungible </w:t>
+      </w:r>
+      <w:r>
+        <w:rPr>
+          <w:szCs w:val="24"/>
+        </w:rPr>
+        <w:t>assets</w:t>
+      </w:r>
+      <w:r>
+        <w:rPr>
+          <w:szCs w:val="24"/>
+        </w:rPr>
+        <w:t xml:space="preserve"> will be implemented into the software solution, the legal processes surrounding the binding of assets will be implemented in the future. </w:t>
+      </w:r>
+      <w:r>
+        <w:rPr>
+          <w:szCs w:val="24"/>
+        </w:rPr>
+        <w:t>For the purpose of this conceptual design, I will utilise</w:t>
+      </w:r>
+      <w:r>
+        <w:rPr>
+          <w:szCs w:val="24"/>
+        </w:rPr>
+        <w:t xml:space="preserve"> a main, “converge” token </w:t>
+      </w:r>
+      <w:r>
+        <w:rPr>
+          <w:szCs w:val="24"/>
+        </w:rPr>
+        <w:t xml:space="preserve">that </w:t>
+      </w:r>
+      <w:r>
+        <w:rPr>
+          <w:szCs w:val="24"/>
+        </w:rPr>
+        <w:t>is</w:t>
+      </w:r>
+      <w:r>
+        <w:rPr>
+          <w:szCs w:val="24"/>
+        </w:rPr>
+        <w:t xml:space="preserve"> not truly backed by US Dollar or another asset</w:t>
+      </w:r>
+      <w:r>
+        <w:rPr>
+          <w:szCs w:val="24"/>
+        </w:rPr>
+        <w:t>,</w:t>
+      </w:r>
+      <w:r>
+        <w:rPr>
+          <w:szCs w:val="24"/>
+        </w:rPr>
+        <w:t xml:space="preserve"> but in </w:t>
+      </w:r>
+      <w:r>
+        <w:rPr>
+          <w:szCs w:val="24"/>
+        </w:rPr>
+        <w:t>production</w:t>
+      </w:r>
+      <w:r>
+        <w:rPr>
+          <w:szCs w:val="24"/>
+        </w:rPr>
+        <w:t>, would</w:t>
+      </w:r>
+      <w:r>
+        <w:rPr>
+          <w:szCs w:val="24"/>
+        </w:rPr>
+        <w:t xml:space="preserve"> be</w:t>
+      </w:r>
+      <w:r>
+        <w:rPr>
+          <w:szCs w:val="24"/>
+        </w:rPr>
+        <w:t xml:space="preserve">. </w:t>
+      </w:r>
+      <w:r>
+        <w:rPr>
+          <w:szCs w:val="24"/>
+        </w:rPr>
+        <w:t xml:space="preserve">The manner in which the tokens will be bound </w:t>
+      </w:r>
+      <w:r>
+        <w:rPr>
+          <w:szCs w:val="24"/>
+        </w:rPr>
+        <w:t>to physical assets is through the creation of a stable coin</w:t>
+      </w:r>
+      <w:r>
+        <w:rPr>
+          <w:szCs w:val="24"/>
+        </w:rPr>
+        <w:t xml:space="preserve"> </w:t>
+      </w:r>
+      <w:r>
+        <w:rPr>
+          <w:szCs w:val="24"/>
+        </w:rPr>
+        <w:t>which reassures businesses will not have to consider the</w:t>
+      </w:r>
+      <w:r>
+        <w:rPr>
+          <w:szCs w:val="24"/>
+        </w:rPr>
+        <w:t xml:space="preserve"> fluctuations of token value. </w:t>
+      </w:r>
+      <w:r>
+        <w:rPr>
+          <w:szCs w:val="24"/>
+        </w:rPr>
+        <w:t>To make this</w:t>
+      </w:r>
+      <w:r>
+        <w:rPr>
+          <w:szCs w:val="24"/>
+        </w:rPr>
+        <w:t xml:space="preserve"> </w:t>
       </w:r>
       <w:r>
         <w:rPr>
@@ -1335,49 +1889,91 @@
         <w:rPr>
           <w:szCs w:val="24"/>
         </w:rPr>
-        <w:t xml:space="preserve"> stablecoin I would need to own the fiat or assets in which the token was based upon, as ‘collateral.’ For the purpose of this conceptual design, I will utilise tokens that are not truly backed by US Dollar or another asset but in reality, this would be the case. </w:t>
-      </w:r>
-      <w:r>
-        <w:rPr>
-          <w:szCs w:val="24"/>
-        </w:rPr>
-        <w:t>While intercompany transactions can be settled with CCs,</w:t>
-      </w:r>
-      <w:r>
-        <w:rPr>
-          <w:szCs w:val="24"/>
-        </w:rPr>
-        <w:t xml:space="preserve"> </w:t>
-      </w:r>
-      <w:r>
-        <w:rPr>
-          <w:szCs w:val="24"/>
-        </w:rPr>
-        <w:t>employees and external partners still require fiat currency. An</w:t>
-      </w:r>
-      <w:r>
-        <w:rPr>
-          <w:szCs w:val="24"/>
-        </w:rPr>
-        <w:t xml:space="preserve"> </w:t>
-      </w:r>
-      <w:r>
-        <w:rPr>
-          <w:szCs w:val="24"/>
-        </w:rPr>
-        <w:t>exchange agreement with a bank is therefore required to convert</w:t>
-      </w:r>
-      <w:r>
-        <w:rPr>
-          <w:szCs w:val="24"/>
-        </w:rPr>
-        <w:t xml:space="preserve"> </w:t>
-      </w:r>
-      <w:r>
-        <w:rPr>
-          <w:szCs w:val="24"/>
-        </w:rPr>
-        <w:t>CCs into the local fiat currency</w:t>
+        <w:t xml:space="preserve"> stable</w:t>
+      </w:r>
+      <w:r>
+        <w:rPr>
+          <w:szCs w:val="24"/>
+        </w:rPr>
+        <w:t xml:space="preserve"> </w:t>
+      </w:r>
+      <w:r>
+        <w:rPr>
+          <w:szCs w:val="24"/>
+        </w:rPr>
+        <w:t>coin I would need to own the fiat or assets in which the token was based upon, as ‘collateral</w:t>
+      </w:r>
+      <w:r>
+        <w:rPr>
+          <w:szCs w:val="24"/>
+        </w:rPr>
+        <w:t>’</w:t>
+      </w:r>
+      <w:r>
+        <w:rPr>
+          <w:szCs w:val="24"/>
+        </w:rPr>
+        <w:t xml:space="preserve"> or </w:t>
+      </w:r>
+      <w:r>
+        <w:rPr>
+          <w:szCs w:val="24"/>
+        </w:rPr>
+        <w:t>conduct an</w:t>
+      </w:r>
+      <w:r>
+        <w:rPr>
+          <w:szCs w:val="24"/>
+        </w:rPr>
+        <w:t xml:space="preserve"> </w:t>
+      </w:r>
+      <w:r>
+        <w:rPr>
+          <w:szCs w:val="24"/>
+        </w:rPr>
+        <w:t xml:space="preserve">exchange agreement with a bank </w:t>
+      </w:r>
+      <w:r>
+        <w:rPr>
+          <w:szCs w:val="24"/>
+        </w:rPr>
+        <w:t>in which the converge</w:t>
+      </w:r>
+      <w:r>
+        <w:rPr>
+          <w:szCs w:val="24"/>
+        </w:rPr>
+        <w:t xml:space="preserve"> tokens could be</w:t>
+      </w:r>
+      <w:r>
+        <w:rPr>
+          <w:szCs w:val="24"/>
+        </w:rPr>
+        <w:t xml:space="preserve"> </w:t>
+      </w:r>
+      <w:r>
+        <w:rPr>
+          <w:szCs w:val="24"/>
+        </w:rPr>
+        <w:t>convert</w:t>
+      </w:r>
+      <w:r>
+        <w:rPr>
+          <w:szCs w:val="24"/>
+        </w:rPr>
+        <w:t>ed</w:t>
+      </w:r>
+      <w:r>
+        <w:rPr>
+          <w:szCs w:val="24"/>
+        </w:rPr>
+        <w:t xml:space="preserve"> </w:t>
+      </w:r>
+      <w:r>
+        <w:rPr>
+          <w:szCs w:val="24"/>
+        </w:rPr>
+        <w:t>into the local fiat currency</w:t>
       </w:r>
       <w:r>
         <w:rPr>
@@ -1390,284 +1986,6 @@
       <w:pPr>
         <w:widowControl w:val="0"/>
         <w:rPr>
-          <w:szCs w:val="24"/>
-        </w:rPr>
-      </w:pPr>
-    </w:p>
-    <w:p>
-      <w:pPr>
-        <w:widowControl w:val="0"/>
-        <w:rPr>
-          <w:szCs w:val="24"/>
-        </w:rPr>
-      </w:pPr>
-      <w:r>
-        <w:rPr>
-          <w:szCs w:val="24"/>
-        </w:rPr>
-        <w:t>Example:</w:t>
-      </w:r>
-    </w:p>
-    <w:p>
-      <w:pPr>
-        <w:rPr>
-          <w:szCs w:val="24"/>
-        </w:rPr>
-      </w:pPr>
-      <w:r>
-        <w:rPr>
-          <w:szCs w:val="24"/>
-        </w:rPr>
-        <w:t>If we were to use blockchain on our own P2P process in</w:t>
-      </w:r>
-      <w:r>
-        <w:rPr>
-          <w:szCs w:val="24"/>
-        </w:rPr>
-        <w:t xml:space="preserve"> Consultancy</w:t>
-      </w:r>
-      <w:r>
-        <w:rPr>
-          <w:szCs w:val="24"/>
-        </w:rPr>
-        <w:t>,</w:t>
-      </w:r>
-      <w:r>
-        <w:rPr>
-          <w:szCs w:val="24"/>
-        </w:rPr>
-        <w:t xml:space="preserve"> </w:t>
-      </w:r>
-      <w:r>
-        <w:rPr>
-          <w:szCs w:val="24"/>
-        </w:rPr>
-        <w:t>we would enter the number of hours worked on the client for the</w:t>
-      </w:r>
-      <w:r>
-        <w:rPr>
-          <w:szCs w:val="24"/>
-        </w:rPr>
-        <w:t xml:space="preserve"> </w:t>
-      </w:r>
-      <w:r>
-        <w:rPr>
-          <w:szCs w:val="24"/>
-        </w:rPr>
-        <w:t>month on the blockchain as a proposal for an invoice. When the</w:t>
-      </w:r>
-      <w:r>
-        <w:rPr>
-          <w:szCs w:val="24"/>
-        </w:rPr>
-        <w:t xml:space="preserve"> </w:t>
-      </w:r>
-      <w:r>
-        <w:rPr>
-          <w:szCs w:val="24"/>
-        </w:rPr>
-        <w:t>client accepts the number of hours, the hours are posted to the</w:t>
-      </w:r>
-      <w:r>
-        <w:rPr>
-          <w:szCs w:val="24"/>
-        </w:rPr>
-        <w:t xml:space="preserve"> </w:t>
-      </w:r>
-      <w:r>
-        <w:rPr>
-          <w:szCs w:val="24"/>
-        </w:rPr>
-        <w:t>blockchain, and the smart contract (explained in the following)</w:t>
-      </w:r>
-      <w:r>
-        <w:rPr>
-          <w:szCs w:val="24"/>
-        </w:rPr>
-        <w:t xml:space="preserve"> </w:t>
-      </w:r>
-      <w:r>
-        <w:rPr>
-          <w:szCs w:val="24"/>
-        </w:rPr>
-        <w:t>executes the invoice creation based on the agreed hours and</w:t>
-      </w:r>
-      <w:r>
-        <w:rPr>
-          <w:szCs w:val="24"/>
-        </w:rPr>
-        <w:t xml:space="preserve"> </w:t>
-      </w:r>
-      <w:r>
-        <w:rPr>
-          <w:szCs w:val="24"/>
-        </w:rPr>
-        <w:t>prices</w:t>
-      </w:r>
-      <w:r>
-        <w:rPr>
-          <w:szCs w:val="24"/>
-        </w:rPr>
-        <w:t>.</w:t>
-      </w:r>
-    </w:p>
-    <w:p>
-      <w:pPr>
-        <w:rPr>
-          <w:szCs w:val="24"/>
-        </w:rPr>
-      </w:pPr>
-      <w:r>
-        <w:rPr>
-          <w:szCs w:val="24"/>
-        </w:rPr>
-        <w:t>Saving master data, such as products, contracts, or other corporate</w:t>
-      </w:r>
-      <w:r>
-        <w:rPr>
-          <w:szCs w:val="24"/>
-        </w:rPr>
-        <w:t xml:space="preserve"> </w:t>
-      </w:r>
-      <w:r>
-        <w:rPr>
-          <w:szCs w:val="24"/>
-        </w:rPr>
-        <w:t>commercial policies, on the blockchain has several benefits. When</w:t>
-      </w:r>
-      <w:r>
-        <w:rPr>
-          <w:szCs w:val="24"/>
-        </w:rPr>
-        <w:t xml:space="preserve"> </w:t>
-      </w:r>
-      <w:r>
-        <w:rPr>
-          <w:szCs w:val="24"/>
-        </w:rPr>
-        <w:t>trading, invoices and associated information, such as the quantity</w:t>
-      </w:r>
-      <w:r>
-        <w:rPr>
-          <w:szCs w:val="24"/>
-        </w:rPr>
-        <w:t xml:space="preserve"> </w:t>
-      </w:r>
-      <w:r>
-        <w:rPr>
-          <w:szCs w:val="24"/>
-        </w:rPr>
-        <w:t>of sold units, payment terms, time of delivery, etc., are saved on the</w:t>
-      </w:r>
-      <w:r>
-        <w:rPr>
-          <w:szCs w:val="24"/>
-        </w:rPr>
-        <w:t xml:space="preserve"> </w:t>
-      </w:r>
-      <w:r>
-        <w:rPr>
-          <w:szCs w:val="24"/>
-        </w:rPr>
-        <w:t>blockchain. The properties of the blockchain technology ensure</w:t>
-      </w:r>
-      <w:r>
-        <w:rPr>
-          <w:szCs w:val="24"/>
-        </w:rPr>
-        <w:t xml:space="preserve"> </w:t>
-      </w:r>
-      <w:r>
-        <w:rPr>
-          <w:szCs w:val="24"/>
-        </w:rPr>
-        <w:t>that data are always aligned with the customer before being stored</w:t>
-      </w:r>
-      <w:r>
-        <w:rPr>
-          <w:szCs w:val="24"/>
-        </w:rPr>
-        <w:t xml:space="preserve"> </w:t>
-      </w:r>
-      <w:r>
-        <w:rPr>
-          <w:szCs w:val="24"/>
-        </w:rPr>
-        <w:t>as validation takes place through digital signatures and consensus</w:t>
-      </w:r>
-      <w:r>
-        <w:rPr>
-          <w:szCs w:val="24"/>
-        </w:rPr>
-        <w:t xml:space="preserve"> </w:t>
-      </w:r>
-      <w:r>
-        <w:rPr>
-          <w:szCs w:val="24"/>
-        </w:rPr>
-        <w:t>mechanisms. As data are validated by the customer and saved</w:t>
-      </w:r>
-      <w:r>
-        <w:rPr>
-          <w:szCs w:val="24"/>
-        </w:rPr>
-        <w:t xml:space="preserve"> </w:t>
-      </w:r>
-      <w:r>
-        <w:rPr>
-          <w:szCs w:val="24"/>
-        </w:rPr>
-        <w:t>on the blockchain, it also allows the finance function department</w:t>
-      </w:r>
-      <w:r>
-        <w:rPr>
-          <w:szCs w:val="24"/>
-        </w:rPr>
-        <w:t xml:space="preserve"> </w:t>
-      </w:r>
-      <w:r>
-        <w:rPr>
-          <w:szCs w:val="24"/>
-        </w:rPr>
-        <w:t>and the logistics department access to see the agreement on the</w:t>
-      </w:r>
-      <w:r>
-        <w:rPr>
-          <w:szCs w:val="24"/>
-        </w:rPr>
-        <w:t xml:space="preserve"> </w:t>
-      </w:r>
-      <w:r>
-        <w:rPr>
-          <w:szCs w:val="24"/>
-        </w:rPr>
-        <w:t>blockchain, while the sales department saves communication time</w:t>
-      </w:r>
-      <w:r>
-        <w:rPr>
-          <w:szCs w:val="24"/>
-        </w:rPr>
-        <w:t xml:space="preserve"> </w:t>
-      </w:r>
-      <w:r>
-        <w:rPr>
-          <w:szCs w:val="24"/>
-        </w:rPr>
-        <w:t>with the rest of the company.</w:t>
-      </w:r>
-    </w:p>
-    <w:p>
-      <w:pPr>
-        <w:widowControl w:val="0"/>
-        <w:rPr>
-          <w:szCs w:val="24"/>
-        </w:rPr>
-      </w:pPr>
-    </w:p>
-    <w:p>
-      <w:pPr>
-        <w:widowControl w:val="0"/>
-        <w:rPr>
           <w:b/>
           <w:szCs w:val="24"/>
         </w:rPr>
@@ -1692,22 +2010,22 @@
         <w:rPr>
           <w:szCs w:val="24"/>
         </w:rPr>
+        <w:t>Evaluate ONE social or ethical consideration in developing this program.</w:t>
+      </w:r>
+    </w:p>
+    <w:p>
+      <w:pPr>
+        <w:widowControl w:val="0"/>
+        <w:rPr>
+          <w:szCs w:val="24"/>
+        </w:rPr>
+      </w:pPr>
+      <w:r>
+        <w:rPr>
+          <w:noProof/>
+          <w:szCs w:val="24"/>
+        </w:rPr>
         <w:lastRenderedPageBreak/>
-        <w:t>Evaluate ONE social or ethical consideration in developing this program.</w:t>
-      </w:r>
-    </w:p>
-    <w:p>
-      <w:pPr>
-        <w:widowControl w:val="0"/>
-        <w:rPr>
-          <w:szCs w:val="24"/>
-        </w:rPr>
-      </w:pPr>
-      <w:r>
-        <w:rPr>
-          <w:noProof/>
-          <w:szCs w:val="24"/>
-        </w:rPr>
         <w:drawing>
           <wp:inline distT="0" distB="0" distL="0" distR="0" wp14:anchorId="2EF1325D" wp14:editId="0AA6EE1E">
             <wp:extent cx="5883857" cy="491320"/>
@@ -1752,28 +2070,290 @@
           <w:szCs w:val="24"/>
         </w:rPr>
       </w:pPr>
-    </w:p>
-    <w:p>
-      <w:pPr>
-        <w:widowControl w:val="0"/>
-        <w:rPr>
-          <w:szCs w:val="24"/>
-        </w:rPr>
-      </w:pPr>
-    </w:p>
-    <w:p>
-      <w:pPr>
-        <w:widowControl w:val="0"/>
-        <w:rPr>
-          <w:szCs w:val="24"/>
-        </w:rPr>
-      </w:pPr>
-    </w:p>
-    <w:p>
-      <w:pPr>
-        <w:widowControl w:val="0"/>
-        <w:rPr>
-          <w:b/>
+      <w:hyperlink r:id="rId13" w:history="1">
+        <w:r>
+          <w:rPr>
+            <w:rStyle w:val="Hyperlink"/>
+            <w:szCs w:val="24"/>
+          </w:rPr>
+          <w:t>https://link.springer.com/article/10.1007/s10551-022-05058-5</w:t>
+        </w:r>
+      </w:hyperlink>
+    </w:p>
+    <w:p>
+      <w:pPr>
+        <w:widowControl w:val="0"/>
+        <w:rPr>
+          <w:szCs w:val="24"/>
+        </w:rPr>
+      </w:pPr>
+      <w:hyperlink r:id="rId14" w:history="1">
+        <w:r>
+          <w:rPr>
+            <w:rStyle w:val="Hyperlink"/>
+            <w:szCs w:val="24"/>
+          </w:rPr>
+          <w:t>https://ethics.org.au/blockchain-some-considerations/</w:t>
+        </w:r>
+      </w:hyperlink>
+    </w:p>
+    <w:p>
+      <w:pPr>
+        <w:widowControl w:val="0"/>
+        <w:rPr>
+          <w:szCs w:val="24"/>
+        </w:rPr>
+      </w:pPr>
+      <w:r>
+        <w:rPr>
+          <w:szCs w:val="24"/>
+        </w:rPr>
+        <w:t>Blockchain is an open digital ledger technology that has the capability of significantly altering the way that people operate in organizations.</w:t>
+      </w:r>
+      <w:r>
+        <w:t xml:space="preserve"> </w:t>
+      </w:r>
+      <w:r>
+        <w:rPr>
+          <w:szCs w:val="24"/>
+        </w:rPr>
+        <w:t xml:space="preserve">Blockchain’s ethical issues for </w:t>
+      </w:r>
+      <w:r>
+        <w:rPr>
+          <w:szCs w:val="24"/>
+        </w:rPr>
+        <w:t>business</w:t>
+      </w:r>
+      <w:r>
+        <w:rPr>
+          <w:szCs w:val="24"/>
+        </w:rPr>
+        <w:t xml:space="preserve"> </w:t>
+      </w:r>
+      <w:r>
+        <w:rPr>
+          <w:szCs w:val="24"/>
+        </w:rPr>
+        <w:t>catalyse</w:t>
+      </w:r>
+      <w:r>
+        <w:rPr>
+          <w:szCs w:val="24"/>
+        </w:rPr>
+        <w:t xml:space="preserve"> from its three main promises: immutability, </w:t>
+      </w:r>
+      <w:r>
+        <w:rPr>
+          <w:szCs w:val="24"/>
+        </w:rPr>
+        <w:t>disintermediation,</w:t>
+      </w:r>
+      <w:r>
+        <w:rPr>
+          <w:szCs w:val="24"/>
+        </w:rPr>
+        <w:t xml:space="preserve"> and automation. Immutability results in the permanency of a human past record and raises ethical issues such as privacy and transparency concerns</w:t>
+      </w:r>
+      <w:r>
+        <w:rPr>
+          <w:szCs w:val="24"/>
+        </w:rPr>
+        <w:t xml:space="preserve">. </w:t>
+      </w:r>
+      <w:r>
+        <w:rPr>
+          <w:szCs w:val="24"/>
+        </w:rPr>
+        <w:t>Disintermediation refers to horizontal decision-making and the numerosity of stakeholders in verifying outcomes</w:t>
+      </w:r>
+      <w:r>
+        <w:rPr>
+          <w:szCs w:val="24"/>
+        </w:rPr>
+        <w:t xml:space="preserve"> which</w:t>
+      </w:r>
+      <w:r>
+        <w:rPr>
+          <w:szCs w:val="24"/>
+        </w:rPr>
+        <w:t xml:space="preserve"> raises ethical issues related to accountability and equal opportunity. Automation refers to the self-executing features of coded agreements called smart contracts which raises issues related to </w:t>
+      </w:r>
+      <w:r>
+        <w:rPr>
+          <w:szCs w:val="24"/>
+        </w:rPr>
+        <w:t xml:space="preserve">the absence of </w:t>
+      </w:r>
+      <w:r>
+        <w:rPr>
+          <w:szCs w:val="24"/>
+        </w:rPr>
+        <w:t xml:space="preserve">human </w:t>
+      </w:r>
+      <w:r>
+        <w:rPr>
+          <w:szCs w:val="24"/>
+        </w:rPr>
+        <w:t>decision making and the inability for human intervention</w:t>
+      </w:r>
+      <w:r>
+        <w:rPr>
+          <w:szCs w:val="24"/>
+        </w:rPr>
+        <w:t>.</w:t>
+      </w:r>
+      <w:r>
+        <w:rPr>
+          <w:szCs w:val="24"/>
+        </w:rPr>
+        <w:t xml:space="preserve"> The main ethical issue that will be discussed, however, is the inadvertent asymmetry of power that is being created, as large corporations have access to more bargaining power, </w:t>
+      </w:r>
+      <w:r>
+        <w:rPr>
+          <w:szCs w:val="24"/>
+        </w:rPr>
+        <w:t>information,</w:t>
+      </w:r>
+      <w:r>
+        <w:rPr>
+          <w:szCs w:val="24"/>
+        </w:rPr>
+        <w:t xml:space="preserve"> and efficient transactions then smaller possibly local businesses. </w:t>
+      </w:r>
+    </w:p>
+    <w:p>
+      <w:pPr>
+        <w:widowControl w:val="0"/>
+        <w:rPr>
+          <w:szCs w:val="24"/>
+        </w:rPr>
+      </w:pPr>
+      <w:r>
+        <w:rPr>
+          <w:szCs w:val="24"/>
+        </w:rPr>
+        <w:t xml:space="preserve">In this sense, this business blockchain might enable transactions that are the product of force or possibly even fraudulent activity that would normally be prevented through institutions such as banks or government bodies. These mediating institutions would normally identify and constrain the misuse of markets by large corporations, however, by managing their assets and transactions through the business blockchain, this might be circumvented. </w:t>
+      </w:r>
+      <w:r>
+        <w:rPr>
+          <w:szCs w:val="24"/>
+        </w:rPr>
+        <w:t xml:space="preserve">This would </w:t>
+      </w:r>
+      <w:r>
+        <w:rPr>
+          <w:szCs w:val="24"/>
+        </w:rPr>
+        <w:t>enable</w:t>
+      </w:r>
+      <w:r>
+        <w:rPr>
+          <w:szCs w:val="24"/>
+        </w:rPr>
+        <w:t xml:space="preserve"> different</w:t>
+      </w:r>
+      <w:r>
+        <w:rPr>
+          <w:szCs w:val="24"/>
+        </w:rPr>
+        <w:t xml:space="preserve"> types of illegal and immoral transactions by facilitating transactions without intermediaries who can personally be held accountable for those transactions.</w:t>
+      </w:r>
+    </w:p>
+    <w:p>
+      <w:pPr>
+        <w:widowControl w:val="0"/>
+        <w:rPr>
+          <w:szCs w:val="24"/>
+        </w:rPr>
+      </w:pPr>
+      <w:r>
+        <w:rPr>
+          <w:szCs w:val="24"/>
+        </w:rPr>
+        <w:t xml:space="preserve">A case in point </w:t>
+      </w:r>
+      <w:r>
+        <w:rPr>
+          <w:szCs w:val="24"/>
+        </w:rPr>
+        <w:t>is the</w:t>
+      </w:r>
+      <w:r>
+        <w:rPr>
+          <w:szCs w:val="24"/>
+        </w:rPr>
+        <w:t xml:space="preserve"> “assassination markets.” AUGUR is an Ethereum-based blockchain application for the creation of “peer-to-peer prediction markets” which allow people to place bets secretly. AUGUR has create</w:t>
+      </w:r>
+      <w:r>
+        <w:rPr>
+          <w:szCs w:val="24"/>
+        </w:rPr>
+        <w:t xml:space="preserve">d, invertedly, a utilisation of blockchain analogous to the </w:t>
+      </w:r>
+      <w:r>
+        <w:rPr>
+          <w:szCs w:val="24"/>
+        </w:rPr>
+        <w:t>“assassination market” in that it allows anonymous bet</w:t>
+      </w:r>
+      <w:r>
+        <w:rPr>
+          <w:szCs w:val="24"/>
+        </w:rPr>
+        <w:t>ting</w:t>
+      </w:r>
+      <w:r>
+        <w:rPr>
+          <w:szCs w:val="24"/>
+        </w:rPr>
+        <w:t xml:space="preserve"> upon someone's death, which in turn may incentivize people to kill others so as to win these very bets.</w:t>
+      </w:r>
+    </w:p>
+    <w:p>
+      <w:pPr>
+        <w:widowControl w:val="0"/>
+        <w:rPr>
+          <w:szCs w:val="24"/>
+        </w:rPr>
+      </w:pPr>
+      <w:r>
+        <w:rPr>
+          <w:szCs w:val="24"/>
+        </w:rPr>
+        <w:t xml:space="preserve">Although this </w:t>
+      </w:r>
+      <w:r>
+        <w:rPr>
+          <w:szCs w:val="24"/>
+        </w:rPr>
+        <w:t>real-world</w:t>
+      </w:r>
+      <w:r>
+        <w:rPr>
+          <w:szCs w:val="24"/>
+        </w:rPr>
+        <w:t xml:space="preserve"> example is slightly disconnected from business blockchains the same </w:t>
+      </w:r>
+      <w:r>
+        <w:rPr>
+          <w:szCs w:val="24"/>
+        </w:rPr>
+        <w:t>unintended use cases of the software may occur. The actualisation of this ethical issue in this business blockchain may come in the form of businesses trading slave labour that breaks jurisdiction regarding minimum wages and the fair work rights, however, due to the transaction being mediated through blockchain technology, the unethical actions might go unnoticed.</w:t>
+      </w:r>
+    </w:p>
+    <w:p>
+      <w:pPr>
+        <w:widowControl w:val="0"/>
+        <w:rPr>
+          <w:szCs w:val="24"/>
+        </w:rPr>
+      </w:pPr>
+    </w:p>
+    <w:p>
+      <w:pPr>
+        <w:widowControl w:val="0"/>
+        <w:rPr>
           <w:szCs w:val="24"/>
         </w:rPr>
       </w:pPr>
@@ -1812,351 +2392,12 @@
           <w:noProof/>
           <w:szCs w:val="24"/>
         </w:rPr>
+        <w:lastRenderedPageBreak/>
         <w:drawing>
           <wp:inline distT="0" distB="0" distL="0" distR="0" wp14:anchorId="42B9EB5D" wp14:editId="3AEB1A8B">
             <wp:extent cx="5863417" cy="668740"/>
             <wp:effectExtent l="0" t="0" r="4445" b="0"/>
             <wp:docPr id="4" name="Picture 4"/>
-            <wp:cNvGraphicFramePr>
-              <a:graphicFrameLocks xmlns:a="http://schemas.openxmlformats.org/drawingml/2006/main" noChangeAspect="1"/>
-            </wp:cNvGraphicFramePr>
-            <a:graphic xmlns:a="http://schemas.openxmlformats.org/drawingml/2006/main">
-              <a:graphicData uri="http://schemas.openxmlformats.org/drawingml/2006/picture">
-                <pic:pic xmlns:pic="http://schemas.openxmlformats.org/drawingml/2006/picture">
-                  <pic:nvPicPr>
-                    <pic:cNvPr id="1" name=""/>
-                    <pic:cNvPicPr/>
-                  </pic:nvPicPr>
-                  <pic:blipFill>
-                    <a:blip r:embed="rId13"/>
-                    <a:stretch>
-                      <a:fillRect/>
-                    </a:stretch>
-                  </pic:blipFill>
-                  <pic:spPr>
-                    <a:xfrm>
-                      <a:off x="0" y="0"/>
-                      <a:ext cx="5884059" cy="671094"/>
-                    </a:xfrm>
-                    <a:prstGeom prst="rect">
-                      <a:avLst/>
-                    </a:prstGeom>
-                  </pic:spPr>
-                </pic:pic>
-              </a:graphicData>
-            </a:graphic>
-          </wp:inline>
-        </w:drawing>
-      </w:r>
-    </w:p>
-    <w:p>
-      <w:pPr>
-        <w:pStyle w:val="ListParagraph"/>
-        <w:widowControl w:val="0"/>
-        <w:numPr>
-          <w:ilvl w:val="0"/>
-          <w:numId w:val="3"/>
-        </w:numPr>
-      </w:pPr>
-      <w:r>
-        <w:t>The business’s development team will create a pair of keys, sr25519 key for producing blocks on the chain and ed25199 key for the finalisation of blocks.</w:t>
-      </w:r>
-    </w:p>
-    <w:p>
-      <w:pPr>
-        <w:widowControl w:val="0"/>
-        <w:rPr>
-          <w:szCs w:val="24"/>
-        </w:rPr>
-      </w:pPr>
-    </w:p>
-    <w:p>
-      <w:pPr>
-        <w:widowControl w:val="0"/>
-        <w:rPr>
-          <w:szCs w:val="24"/>
-        </w:rPr>
-      </w:pPr>
-    </w:p>
-    <w:p>
-      <w:pPr>
-        <w:widowControl w:val="0"/>
-        <w:rPr>
-          <w:b/>
-          <w:szCs w:val="24"/>
-        </w:rPr>
-      </w:pPr>
-      <w:r>
-        <w:rPr>
-          <w:b/>
-          <w:szCs w:val="24"/>
-        </w:rPr>
-        <w:t>Quality assurance criteria /2</w:t>
-      </w:r>
-    </w:p>
-    <w:p>
-      <w:pPr>
-        <w:widowControl w:val="0"/>
-        <w:spacing w:before="120"/>
-        <w:rPr>
-          <w:szCs w:val="24"/>
-        </w:rPr>
-      </w:pPr>
-      <w:r>
-        <w:rPr>
-          <w:szCs w:val="24"/>
-        </w:rPr>
-        <w:t>Describe the criteria the program needs to meet.</w:t>
-      </w:r>
-    </w:p>
-    <w:p>
-      <w:pPr>
-        <w:rPr>
-          <w:b/>
-          <w:bCs/>
-          <w:szCs w:val="24"/>
-          <w:u w:val="single"/>
-        </w:rPr>
-      </w:pPr>
-      <w:r>
-        <w:rPr>
-          <w:b/>
-          <w:bCs/>
-          <w:noProof/>
-          <w:szCs w:val="24"/>
-          <w:u w:val="single"/>
-        </w:rPr>
-        <w:drawing>
-          <wp:inline distT="0" distB="0" distL="0" distR="0" wp14:anchorId="4971F5C4" wp14:editId="1DE7E42D">
-            <wp:extent cx="5755457" cy="245660"/>
-            <wp:effectExtent l="0" t="0" r="0" b="2540"/>
-            <wp:docPr id="5" name="Picture 5"/>
-            <wp:cNvGraphicFramePr>
-              <a:graphicFrameLocks xmlns:a="http://schemas.openxmlformats.org/drawingml/2006/main" noChangeAspect="1"/>
-            </wp:cNvGraphicFramePr>
-            <a:graphic xmlns:a="http://schemas.openxmlformats.org/drawingml/2006/main">
-              <a:graphicData uri="http://schemas.openxmlformats.org/drawingml/2006/picture">
-                <pic:pic xmlns:pic="http://schemas.openxmlformats.org/drawingml/2006/picture">
-                  <pic:nvPicPr>
-                    <pic:cNvPr id="1" name=""/>
-                    <pic:cNvPicPr/>
-                  </pic:nvPicPr>
-                  <pic:blipFill>
-                    <a:blip r:embed="rId14"/>
-                    <a:stretch>
-                      <a:fillRect/>
-                    </a:stretch>
-                  </pic:blipFill>
-                  <pic:spPr>
-                    <a:xfrm>
-                      <a:off x="0" y="0"/>
-                      <a:ext cx="6006752" cy="256386"/>
-                    </a:xfrm>
-                    <a:prstGeom prst="rect">
-                      <a:avLst/>
-                    </a:prstGeom>
-                  </pic:spPr>
-                </pic:pic>
-              </a:graphicData>
-            </a:graphic>
-          </wp:inline>
-        </w:drawing>
-      </w:r>
-    </w:p>
-    <w:p>
-      <w:pPr>
-        <w:rPr>
-          <w:b/>
-          <w:bCs/>
-          <w:szCs w:val="24"/>
-          <w:u w:val="single"/>
-        </w:rPr>
-      </w:pPr>
-    </w:p>
-    <w:p>
-      <w:pPr>
-        <w:rPr>
-          <w:b/>
-          <w:bCs/>
-          <w:szCs w:val="24"/>
-          <w:u w:val="single"/>
-        </w:rPr>
-      </w:pPr>
-    </w:p>
-    <w:p>
-      <w:pPr>
-        <w:rPr>
-          <w:b/>
-          <w:bCs/>
-          <w:szCs w:val="24"/>
-          <w:u w:val="single"/>
-        </w:rPr>
-      </w:pPr>
-    </w:p>
-    <w:p>
-      <w:pPr>
-        <w:widowControl w:val="0"/>
-        <w:rPr>
-          <w:b/>
-          <w:szCs w:val="24"/>
-        </w:rPr>
-      </w:pPr>
-      <w:r>
-        <w:rPr>
-          <w:b/>
-          <w:szCs w:val="24"/>
-        </w:rPr>
-        <w:t>Feasibility Study /10</w:t>
-      </w:r>
-    </w:p>
-    <w:p>
-      <w:pPr>
-        <w:widowControl w:val="0"/>
-        <w:rPr>
-          <w:szCs w:val="24"/>
-        </w:rPr>
-      </w:pPr>
-      <w:r>
-        <w:rPr>
-          <w:szCs w:val="24"/>
-        </w:rPr>
-        <w:t>Conduct a feasibility study on the on the feasibility of your project, the report must contain the following sections:</w:t>
-      </w:r>
-    </w:p>
-    <w:p>
-      <w:pPr>
-        <w:pStyle w:val="ListParagraph"/>
-        <w:widowControl w:val="0"/>
-        <w:numPr>
-          <w:ilvl w:val="0"/>
-          <w:numId w:val="1"/>
-        </w:numPr>
-      </w:pPr>
-      <w:r>
-        <w:rPr>
-          <w:b/>
-        </w:rPr>
-        <w:t>Define the problem:</w:t>
-      </w:r>
-      <w:r>
-        <w:t xml:space="preserve"> you can copy and paste this from your problem definition statement</w:t>
-      </w:r>
-    </w:p>
-    <w:p>
-      <w:pPr>
-        <w:pStyle w:val="ListParagraph"/>
-        <w:widowControl w:val="0"/>
-        <w:numPr>
-          <w:ilvl w:val="0"/>
-          <w:numId w:val="1"/>
-        </w:numPr>
-      </w:pPr>
-      <w:r>
-        <w:rPr>
-          <w:b/>
-        </w:rPr>
-        <w:t>Economic feasibility:</w:t>
-      </w:r>
-      <w:r>
-        <w:t xml:space="preserve"> assess the economic feasibility of the program</w:t>
-      </w:r>
-    </w:p>
-    <w:p>
-      <w:pPr>
-        <w:pStyle w:val="ListParagraph"/>
-        <w:widowControl w:val="0"/>
-        <w:numPr>
-          <w:ilvl w:val="0"/>
-          <w:numId w:val="1"/>
-        </w:numPr>
-      </w:pPr>
-      <w:r>
-        <w:rPr>
-          <w:b/>
-        </w:rPr>
-        <w:t>Technical feasibility:</w:t>
-      </w:r>
-      <w:r>
-        <w:t xml:space="preserve"> assess whether the program can be technically created.</w:t>
-      </w:r>
-    </w:p>
-    <w:p>
-      <w:pPr>
-        <w:pStyle w:val="ListParagraph"/>
-        <w:widowControl w:val="0"/>
-        <w:numPr>
-          <w:ilvl w:val="0"/>
-          <w:numId w:val="1"/>
-        </w:numPr>
-      </w:pPr>
-      <w:r>
-        <w:rPr>
-          <w:b/>
-        </w:rPr>
-        <w:t>Operational feasibility:</w:t>
-      </w:r>
-      <w:r>
-        <w:t xml:space="preserve"> assess whether you can operationally design, create and maintain the program</w:t>
-      </w:r>
-    </w:p>
-    <w:p>
-      <w:pPr>
-        <w:pStyle w:val="ListParagraph"/>
-        <w:widowControl w:val="0"/>
-        <w:numPr>
-          <w:ilvl w:val="0"/>
-          <w:numId w:val="1"/>
-        </w:numPr>
-      </w:pPr>
-      <w:r>
-        <w:rPr>
-          <w:b/>
-        </w:rPr>
-        <w:t>Scheduling feasibility:</w:t>
-      </w:r>
-      <w:r>
-        <w:t xml:space="preserve"> assess whether there will be any scheduling issues in creating the program </w:t>
-      </w:r>
-    </w:p>
-    <w:p>
-      <w:pPr>
-        <w:pStyle w:val="ListParagraph"/>
-        <w:widowControl w:val="0"/>
-        <w:numPr>
-          <w:ilvl w:val="0"/>
-          <w:numId w:val="1"/>
-        </w:numPr>
-      </w:pPr>
-      <w:r>
-        <w:rPr>
-          <w:b/>
-        </w:rPr>
-        <w:t>Recommendation:</w:t>
-      </w:r>
-      <w:r>
-        <w:t xml:space="preserve"> recommend whether your team can develop the program</w:t>
-      </w:r>
-    </w:p>
-    <w:p>
-      <w:pPr>
-        <w:widowControl w:val="0"/>
-        <w:rPr>
-          <w:b/>
-          <w:szCs w:val="24"/>
-        </w:rPr>
-      </w:pPr>
-      <w:r>
-        <w:rPr>
-          <w:b/>
-          <w:noProof/>
-          <w:szCs w:val="24"/>
-        </w:rPr>
-        <w:lastRenderedPageBreak/>
-        <w:drawing>
-          <wp:inline distT="0" distB="0" distL="0" distR="0" wp14:anchorId="6EEC0060" wp14:editId="1516DBB1">
-            <wp:extent cx="5434434" cy="573206"/>
-            <wp:effectExtent l="0" t="0" r="0" b="0"/>
-            <wp:docPr id="6" name="Picture 6"/>
             <wp:cNvGraphicFramePr>
               <a:graphicFrameLocks xmlns:a="http://schemas.openxmlformats.org/drawingml/2006/main" noChangeAspect="1"/>
             </wp:cNvGraphicFramePr>
@@ -2176,7 +2417,7 @@
                   <pic:spPr>
                     <a:xfrm>
                       <a:off x="0" y="0"/>
-                      <a:ext cx="5471247" cy="577089"/>
+                      <a:ext cx="5884059" cy="671094"/>
                     </a:xfrm>
                     <a:prstGeom prst="rect">
                       <a:avLst/>
@@ -2191,94 +2432,86 @@
     </w:p>
     <w:p>
       <w:pPr>
-        <w:widowControl w:val="0"/>
-        <w:rPr>
-          <w:b/>
-          <w:szCs w:val="24"/>
-        </w:rPr>
-      </w:pPr>
-    </w:p>
-    <w:p>
-      <w:pPr>
-        <w:widowControl w:val="0"/>
-        <w:rPr>
-          <w:b/>
-          <w:szCs w:val="24"/>
-        </w:rPr>
-      </w:pPr>
-    </w:p>
-    <w:p>
-      <w:pPr>
-        <w:widowControl w:val="0"/>
-        <w:rPr>
-          <w:b/>
-          <w:szCs w:val="24"/>
-        </w:rPr>
-      </w:pPr>
-    </w:p>
-    <w:p>
-      <w:pPr>
-        <w:widowControl w:val="0"/>
-        <w:rPr>
-          <w:b/>
-          <w:szCs w:val="24"/>
-        </w:rPr>
-      </w:pPr>
-      <w:r>
-        <w:rPr>
-          <w:b/>
-          <w:szCs w:val="24"/>
-        </w:rPr>
-        <w:t>Gantt Chart /5</w:t>
-      </w:r>
-    </w:p>
-    <w:p>
-      <w:pPr>
-        <w:widowControl w:val="0"/>
-        <w:rPr>
-          <w:szCs w:val="24"/>
-        </w:rPr>
-      </w:pPr>
-      <w:r>
-        <w:rPr>
-          <w:szCs w:val="24"/>
-        </w:rPr>
-        <w:t>Construct a Gantt chart that outlines the tasks that need to be completed in order to design the program.</w:t>
-      </w:r>
-    </w:p>
-    <w:p>
-      <w:pPr>
-        <w:widowControl w:val="0"/>
-        <w:rPr>
-          <w:szCs w:val="24"/>
-        </w:rPr>
-      </w:pPr>
-    </w:p>
-    <w:p>
-      <w:pPr>
-        <w:widowControl w:val="0"/>
-        <w:rPr>
-          <w:szCs w:val="24"/>
-        </w:rPr>
-      </w:pPr>
-    </w:p>
-    <w:p>
-      <w:pPr>
-        <w:widowControl w:val="0"/>
-        <w:rPr>
-          <w:szCs w:val="24"/>
-        </w:rPr>
-      </w:pPr>
-      <w:r>
-        <w:rPr>
+        <w:pStyle w:val="ListParagraph"/>
+        <w:widowControl w:val="0"/>
+        <w:numPr>
+          <w:ilvl w:val="0"/>
+          <w:numId w:val="3"/>
+        </w:numPr>
+      </w:pPr>
+      <w:r>
+        <w:t>The business’s development team will create a pair of keys, sr25519 key for producing blocks on the chain and ed25199 key for the finalisation of blocks.</w:t>
+      </w:r>
+    </w:p>
+    <w:p>
+      <w:pPr>
+        <w:widowControl w:val="0"/>
+        <w:rPr>
+          <w:szCs w:val="24"/>
+        </w:rPr>
+      </w:pPr>
+    </w:p>
+    <w:p>
+      <w:pPr>
+        <w:widowControl w:val="0"/>
+        <w:rPr>
+          <w:szCs w:val="24"/>
+        </w:rPr>
+      </w:pPr>
+    </w:p>
+    <w:p>
+      <w:pPr>
+        <w:widowControl w:val="0"/>
+        <w:rPr>
+          <w:b/>
+          <w:szCs w:val="24"/>
+        </w:rPr>
+      </w:pPr>
+      <w:r>
+        <w:rPr>
+          <w:b/>
+          <w:szCs w:val="24"/>
+        </w:rPr>
+        <w:t>Quality assurance criteria /2</w:t>
+      </w:r>
+    </w:p>
+    <w:p>
+      <w:pPr>
+        <w:widowControl w:val="0"/>
+        <w:spacing w:before="120"/>
+        <w:rPr>
+          <w:szCs w:val="24"/>
+        </w:rPr>
+      </w:pPr>
+      <w:r>
+        <w:rPr>
+          <w:szCs w:val="24"/>
+        </w:rPr>
+        <w:t>Describe the criteria the program needs to meet.</w:t>
+      </w:r>
+    </w:p>
+    <w:p>
+      <w:pPr>
+        <w:rPr>
+          <w:b/>
+          <w:bCs/>
+          <w:szCs w:val="24"/>
+          <w:u w:val="single"/>
+        </w:rPr>
+      </w:pPr>
+      <w:r>
+        <w:rPr>
+          <w:b/>
+          <w:bCs/>
           <w:noProof/>
           <w:szCs w:val="24"/>
+          <w:u w:val="single"/>
         </w:rPr>
         <w:drawing>
-          <wp:inline distT="0" distB="0" distL="0" distR="0" wp14:anchorId="6C71793C" wp14:editId="5844E789">
-            <wp:extent cx="5322629" cy="409433"/>
-            <wp:effectExtent l="0" t="0" r="0" b="0"/>
-            <wp:docPr id="7" name="Picture 7"/>
+          <wp:inline distT="0" distB="0" distL="0" distR="0" wp14:anchorId="4971F5C4" wp14:editId="1DE7E42D">
+            <wp:extent cx="5755457" cy="245660"/>
+            <wp:effectExtent l="0" t="0" r="0" b="2540"/>
+            <wp:docPr id="5" name="Picture 5"/>
             <wp:cNvGraphicFramePr>
               <a:graphicFrameLocks xmlns:a="http://schemas.openxmlformats.org/drawingml/2006/main" noChangeAspect="1"/>
             </wp:cNvGraphicFramePr>
@@ -2298,7 +2531,7 @@
                   <pic:spPr>
                     <a:xfrm>
                       <a:off x="0" y="0"/>
-                      <a:ext cx="5391039" cy="414695"/>
+                      <a:ext cx="6006752" cy="256386"/>
                     </a:xfrm>
                     <a:prstGeom prst="rect">
                       <a:avLst/>
@@ -2313,40 +2546,100 @@
     </w:p>
     <w:p>
       <w:pPr>
-        <w:widowControl w:val="0"/>
-        <w:rPr>
-          <w:szCs w:val="24"/>
-        </w:rPr>
-      </w:pPr>
-    </w:p>
-    <w:p>
-      <w:pPr>
-        <w:widowControl w:val="0"/>
-        <w:rPr>
-          <w:b/>
-          <w:szCs w:val="24"/>
-        </w:rPr>
-      </w:pPr>
-      <w:r>
-        <w:rPr>
-          <w:b/>
-          <w:szCs w:val="24"/>
-        </w:rPr>
-        <w:t>Algorithm /15</w:t>
-      </w:r>
-    </w:p>
-    <w:p>
-      <w:pPr>
-        <w:widowControl w:val="0"/>
-        <w:rPr>
-          <w:szCs w:val="24"/>
-        </w:rPr>
-      </w:pPr>
-      <w:r>
-        <w:rPr>
-          <w:szCs w:val="24"/>
-        </w:rPr>
-        <w:t>Using Pseudocode develop an algorithm that demonstrates the logic of proposed application.</w:t>
+        <w:rPr>
+          <w:szCs w:val="24"/>
+        </w:rPr>
+      </w:pPr>
+      <w:r>
+        <w:rPr>
+          <w:szCs w:val="24"/>
+        </w:rPr>
+        <w:t xml:space="preserve">Quality Assurance is the processes that transpire during the development of a software solution that are taken to ensure the product meets contractual obligations and needs of the client.  </w:t>
+      </w:r>
+      <w:r>
+        <w:rPr>
+          <w:szCs w:val="24"/>
+        </w:rPr>
+        <w:t xml:space="preserve">The quality of the product will be judged on the efficiency and effectiveness of facilitating transactions across businesses, and whether they can tokenise their assets, fungible, and transfer them across to other businesses. </w:t>
+      </w:r>
+    </w:p>
+    <w:p>
+      <w:pPr>
+        <w:rPr>
+          <w:szCs w:val="24"/>
+        </w:rPr>
+      </w:pPr>
+      <w:r>
+        <w:rPr>
+          <w:szCs w:val="24"/>
+        </w:rPr>
+        <w:t xml:space="preserve">The application needs to be reliable and not ‘crash’ during function as this would prove detrimental to the requirement for the blockchain to be always running. Further, the business blockchain </w:t>
+      </w:r>
+      <w:r>
+        <w:rPr>
+          <w:szCs w:val="24"/>
+        </w:rPr>
+        <w:t>must have</w:t>
+      </w:r>
+      <w:r>
+        <w:rPr>
+          <w:szCs w:val="24"/>
+        </w:rPr>
+        <w:t xml:space="preserve"> ease of </w:t>
+      </w:r>
+      <w:r>
+        <w:rPr>
+          <w:szCs w:val="24"/>
+        </w:rPr>
+        <w:t>in the front end of the solution, as the setting up of the node will be undertaken by a development team. M</w:t>
+      </w:r>
+      <w:r>
+        <w:rPr>
+          <w:szCs w:val="24"/>
+        </w:rPr>
+        <w:t>ore specifically the buttons</w:t>
+      </w:r>
+      <w:r>
+        <w:rPr>
+          <w:szCs w:val="24"/>
+        </w:rPr>
+        <w:t xml:space="preserve">, forms and layout must be easily navigable and </w:t>
+      </w:r>
+      <w:r>
+        <w:rPr>
+          <w:szCs w:val="24"/>
+        </w:rPr>
+        <w:t>consisten</w:t>
+      </w:r>
+      <w:r>
+        <w:rPr>
+          <w:szCs w:val="24"/>
+        </w:rPr>
+        <w:t>t.</w:t>
+      </w:r>
+      <w:r>
+        <w:rPr>
+          <w:szCs w:val="24"/>
+        </w:rPr>
+        <w:t xml:space="preserve"> </w:t>
+      </w:r>
+      <w:r>
+        <w:rPr>
+          <w:szCs w:val="24"/>
+        </w:rPr>
+        <w:t>Finally,</w:t>
+      </w:r>
+      <w:r>
+        <w:rPr>
+          <w:szCs w:val="24"/>
+        </w:rPr>
+        <w:t xml:space="preserve"> the system must go through modular and systematic testing to make sure all components work in unison and function in the way the client wishes.</w:t>
+      </w:r>
+      <w:r>
+        <w:rPr>
+          <w:szCs w:val="24"/>
+        </w:rPr>
+        <w:t xml:space="preserve"> </w:t>
       </w:r>
     </w:p>
     <w:p>
@@ -2355,20 +2648,199 @@
           <w:b/>
           <w:bCs/>
           <w:szCs w:val="24"/>
-        </w:rPr>
-      </w:pPr>
-      <w:r>
+          <w:u w:val="single"/>
+        </w:rPr>
+      </w:pPr>
+    </w:p>
+    <w:p>
+      <w:pPr>
         <w:rPr>
           <w:b/>
           <w:bCs/>
+          <w:szCs w:val="24"/>
+          <w:u w:val="single"/>
+        </w:rPr>
+      </w:pPr>
+    </w:p>
+    <w:p>
+      <w:pPr>
+        <w:widowControl w:val="0"/>
+        <w:rPr>
+          <w:b/>
+          <w:szCs w:val="24"/>
+        </w:rPr>
+      </w:pPr>
+      <w:r>
+        <w:rPr>
+          <w:b/>
+          <w:szCs w:val="24"/>
+        </w:rPr>
+        <w:t>Feasibility Study /10</w:t>
+      </w:r>
+    </w:p>
+    <w:p>
+      <w:pPr>
+        <w:widowControl w:val="0"/>
+        <w:rPr>
+          <w:szCs w:val="24"/>
+        </w:rPr>
+      </w:pPr>
+      <w:r>
+        <w:rPr>
+          <w:szCs w:val="24"/>
+        </w:rPr>
+        <w:t>Conduct a feasibility study on the on the feasibility of your project, the report must contain the following sections:</w:t>
+      </w:r>
+    </w:p>
+    <w:p>
+      <w:pPr>
+        <w:pStyle w:val="ListParagraph"/>
+        <w:widowControl w:val="0"/>
+        <w:numPr>
+          <w:ilvl w:val="0"/>
+          <w:numId w:val="1"/>
+        </w:numPr>
+      </w:pPr>
+      <w:r>
+        <w:rPr>
+          <w:b/>
+        </w:rPr>
+        <w:t>Define the problem:</w:t>
+      </w:r>
+      <w:r>
+        <w:t xml:space="preserve"> you can copy and paste this from your problem definition statement</w:t>
+      </w:r>
+    </w:p>
+    <w:p>
+      <w:pPr>
+        <w:pStyle w:val="ListParagraph"/>
+        <w:widowControl w:val="0"/>
+        <w:numPr>
+          <w:ilvl w:val="0"/>
+          <w:numId w:val="1"/>
+        </w:numPr>
+      </w:pPr>
+      <w:r>
+        <w:rPr>
+          <w:b/>
+        </w:rPr>
+        <w:t>Economic feasibility:</w:t>
+      </w:r>
+      <w:r>
+        <w:t xml:space="preserve"> assess the economic feasibility of the program</w:t>
+      </w:r>
+    </w:p>
+    <w:p>
+      <w:pPr>
+        <w:widowControl w:val="0"/>
+        <w:ind w:left="360"/>
+      </w:pPr>
+      <w:r>
+        <w:t>With blockchain, central banks around the world are also exploring issuing national currencies digitally (CBDCs) and new ways of low-fee cross-border payments. This type of digital currency would be implemented into the system as this is stable and enables businesses to trade with trust that the value that it being given to them is authentic. Today, we use bank notes to settle transactions, and we imagine a set-up where intercompany transactions are being settled with a digital fiat currency that is connected (tokenised) to the liquid assets in the company.</w:t>
+      </w:r>
+    </w:p>
+    <w:p>
+      <w:pPr>
+        <w:pStyle w:val="ListParagraph"/>
+        <w:widowControl w:val="0"/>
+      </w:pPr>
+    </w:p>
+    <w:p>
+      <w:pPr>
+        <w:pStyle w:val="ListParagraph"/>
+        <w:widowControl w:val="0"/>
+        <w:numPr>
+          <w:ilvl w:val="0"/>
+          <w:numId w:val="1"/>
+        </w:numPr>
+      </w:pPr>
+      <w:r>
+        <w:rPr>
+          <w:b/>
+        </w:rPr>
+        <w:t>Technical feasibility:</w:t>
+      </w:r>
+      <w:r>
+        <w:t xml:space="preserve"> assess whether the program can be technically created.</w:t>
+      </w:r>
+    </w:p>
+    <w:p>
+      <w:pPr>
+        <w:pStyle w:val="ListParagraph"/>
+        <w:widowControl w:val="0"/>
+        <w:numPr>
+          <w:ilvl w:val="0"/>
+          <w:numId w:val="1"/>
+        </w:numPr>
+      </w:pPr>
+      <w:r>
+        <w:rPr>
+          <w:b/>
+        </w:rPr>
+        <w:lastRenderedPageBreak/>
+        <w:t>Operational feasibility:</w:t>
+      </w:r>
+      <w:r>
+        <w:t xml:space="preserve"> assess whether you can operationally design, create and maintain the program</w:t>
+      </w:r>
+    </w:p>
+    <w:p>
+      <w:pPr>
+        <w:pStyle w:val="ListParagraph"/>
+        <w:widowControl w:val="0"/>
+        <w:numPr>
+          <w:ilvl w:val="0"/>
+          <w:numId w:val="1"/>
+        </w:numPr>
+      </w:pPr>
+      <w:r>
+        <w:rPr>
+          <w:b/>
+        </w:rPr>
+        <w:t>Scheduling feasibility:</w:t>
+      </w:r>
+      <w:r>
+        <w:t xml:space="preserve"> assess whether there will be any scheduling issues in creating the program </w:t>
+      </w:r>
+    </w:p>
+    <w:p>
+      <w:pPr>
+        <w:pStyle w:val="ListParagraph"/>
+        <w:widowControl w:val="0"/>
+        <w:numPr>
+          <w:ilvl w:val="0"/>
+          <w:numId w:val="1"/>
+        </w:numPr>
+      </w:pPr>
+      <w:r>
+        <w:rPr>
+          <w:b/>
+        </w:rPr>
+        <w:t>Recommendation:</w:t>
+      </w:r>
+      <w:r>
+        <w:t xml:space="preserve"> recommend whether your team can develop the program</w:t>
+      </w:r>
+    </w:p>
+    <w:p>
+      <w:pPr>
+        <w:widowControl w:val="0"/>
+        <w:rPr>
+          <w:b/>
+          <w:szCs w:val="24"/>
+        </w:rPr>
+      </w:pPr>
+      <w:r>
+        <w:rPr>
+          <w:b/>
           <w:noProof/>
           <w:szCs w:val="24"/>
         </w:rPr>
         <w:drawing>
-          <wp:inline distT="0" distB="0" distL="0" distR="0" wp14:anchorId="3D80CE57" wp14:editId="323F4301">
-            <wp:extent cx="5457553" cy="1078173"/>
-            <wp:effectExtent l="0" t="0" r="0" b="8255"/>
-            <wp:docPr id="8" name="Picture 8"/>
+          <wp:inline distT="0" distB="0" distL="0" distR="0" wp14:anchorId="6EEC0060" wp14:editId="1516DBB1">
+            <wp:extent cx="5434434" cy="573206"/>
+            <wp:effectExtent l="0" t="0" r="0" b="0"/>
+            <wp:docPr id="6" name="Picture 6"/>
             <wp:cNvGraphicFramePr>
               <a:graphicFrameLocks xmlns:a="http://schemas.openxmlformats.org/drawingml/2006/main" noChangeAspect="1"/>
             </wp:cNvGraphicFramePr>
@@ -2388,7 +2860,7 @@
                   <pic:spPr>
                     <a:xfrm>
                       <a:off x="0" y="0"/>
-                      <a:ext cx="5491632" cy="1084906"/>
+                      <a:ext cx="5471247" cy="577089"/>
                     </a:xfrm>
                     <a:prstGeom prst="rect">
                       <a:avLst/>
@@ -2403,150 +2875,94 @@
     </w:p>
     <w:p>
       <w:pPr>
-        <w:rPr>
-          <w:szCs w:val="24"/>
-        </w:rPr>
-      </w:pPr>
-      <w:r>
-        <w:rPr>
-          <w:szCs w:val="24"/>
-        </w:rPr>
-        <w:t>These validators are often seen to be the most wealthy, and, as a result, influence the PoS network as they are the most staked. Usually, the number of candidates to maintain the network with the necessary knowledge (and equipment) is limited; this can directly increase operational costs as well. Systems with a large number of validators tend to form pools to decrease the variance of their revenue and profit from economies of scale. These pools are often off-chain.</w:t>
-      </w:r>
-    </w:p>
-    <w:p>
-      <w:pPr>
-        <w:rPr>
-          <w:szCs w:val="24"/>
-        </w:rPr>
-      </w:pPr>
-    </w:p>
-    <w:p>
-      <w:pPr>
-        <w:rPr>
-          <w:szCs w:val="24"/>
-        </w:rPr>
-      </w:pPr>
-      <w:r>
-        <w:rPr>
-          <w:szCs w:val="24"/>
-        </w:rPr>
-        <w:t>A way to alleviate this is to implement pool formation on-chain and allow token holders to vote [with their stake] for validators to represent them.</w:t>
-      </w:r>
-    </w:p>
-    <w:p>
-      <w:pPr>
-        <w:rPr>
-          <w:szCs w:val="24"/>
-        </w:rPr>
-      </w:pPr>
-    </w:p>
-    <w:p>
-      <w:pPr>
-        <w:rPr>
-          <w:szCs w:val="24"/>
-        </w:rPr>
-      </w:pPr>
-      <w:r>
-        <w:rPr>
-          <w:szCs w:val="24"/>
-        </w:rPr>
-        <w:t>Polkadot uses NPoS (Nominated Proof-of-Stake) as its mechanism for selecting the validator set. It is designed with the roles of validators and nominators, to maximize chain security. Actors who are interested in maintaining the network can run a validator node.</w:t>
-      </w:r>
-    </w:p>
-    <w:p>
-      <w:pPr>
-        <w:rPr>
-          <w:szCs w:val="24"/>
-        </w:rPr>
-      </w:pPr>
-      <w:r>
-        <w:rPr>
-          <w:szCs w:val="24"/>
-        </w:rPr>
-        <w:t xml:space="preserve">There are two protocols we use when we talk about the consensus protocol of Polkadot, GRANDPA and BABE (Blind Assignment for Blockchain Extension). We talk about both of </w:t>
-      </w:r>
-      <w:r>
-        <w:rPr>
-          <w:szCs w:val="24"/>
-        </w:rPr>
-        <w:lastRenderedPageBreak/>
-        <w:t>these because Polkadot uses what is known as hybrid consensus. Hybrid consensus splits up the finality gadget from the block production mechanism.</w:t>
-      </w:r>
-    </w:p>
-    <w:p>
-      <w:pPr>
-        <w:rPr>
-          <w:b/>
-          <w:bCs/>
-          <w:szCs w:val="24"/>
-        </w:rPr>
-      </w:pPr>
-    </w:p>
-    <w:p>
-      <w:pPr>
-        <w:rPr>
-          <w:b/>
-          <w:bCs/>
-          <w:szCs w:val="24"/>
-        </w:rPr>
-      </w:pPr>
-    </w:p>
-    <w:p>
-      <w:pPr>
-        <w:rPr>
-          <w:b/>
-          <w:bCs/>
-          <w:szCs w:val="24"/>
-        </w:rPr>
-      </w:pPr>
-    </w:p>
-    <w:p>
-      <w:pPr>
-        <w:rPr>
-          <w:b/>
-          <w:bCs/>
-          <w:szCs w:val="24"/>
-        </w:rPr>
-      </w:pPr>
-    </w:p>
-    <w:p>
-      <w:pPr>
-        <w:rPr>
-          <w:b/>
-          <w:bCs/>
-          <w:szCs w:val="24"/>
-        </w:rPr>
-      </w:pPr>
-      <w:r>
-        <w:rPr>
-          <w:b/>
-          <w:bCs/>
-          <w:szCs w:val="24"/>
-        </w:rPr>
-        <w:t>Commented Code</w:t>
-      </w:r>
-    </w:p>
-    <w:p>
-      <w:pPr>
-        <w:rPr>
-          <w:b/>
-          <w:bCs/>
-          <w:szCs w:val="24"/>
-        </w:rPr>
-      </w:pPr>
-      <w:r>
-        <w:rPr>
-          <w:b/>
-          <w:bCs/>
+        <w:widowControl w:val="0"/>
+        <w:rPr>
+          <w:b/>
+          <w:szCs w:val="24"/>
+        </w:rPr>
+      </w:pPr>
+    </w:p>
+    <w:p>
+      <w:pPr>
+        <w:widowControl w:val="0"/>
+        <w:rPr>
+          <w:b/>
+          <w:szCs w:val="24"/>
+        </w:rPr>
+      </w:pPr>
+    </w:p>
+    <w:p>
+      <w:pPr>
+        <w:widowControl w:val="0"/>
+        <w:rPr>
+          <w:b/>
+          <w:szCs w:val="24"/>
+        </w:rPr>
+      </w:pPr>
+    </w:p>
+    <w:p>
+      <w:pPr>
+        <w:widowControl w:val="0"/>
+        <w:rPr>
+          <w:b/>
+          <w:szCs w:val="24"/>
+        </w:rPr>
+      </w:pPr>
+      <w:r>
+        <w:rPr>
+          <w:b/>
+          <w:szCs w:val="24"/>
+        </w:rPr>
+        <w:t>Gantt Chart /5</w:t>
+      </w:r>
+    </w:p>
+    <w:p>
+      <w:pPr>
+        <w:widowControl w:val="0"/>
+        <w:rPr>
+          <w:szCs w:val="24"/>
+        </w:rPr>
+      </w:pPr>
+      <w:r>
+        <w:rPr>
+          <w:szCs w:val="24"/>
+        </w:rPr>
+        <w:t>Construct a Gantt chart that outlines the tasks that need to be completed in order to design the program.</w:t>
+      </w:r>
+    </w:p>
+    <w:p>
+      <w:pPr>
+        <w:widowControl w:val="0"/>
+        <w:rPr>
+          <w:szCs w:val="24"/>
+        </w:rPr>
+      </w:pPr>
+    </w:p>
+    <w:p>
+      <w:pPr>
+        <w:widowControl w:val="0"/>
+        <w:rPr>
+          <w:szCs w:val="24"/>
+        </w:rPr>
+      </w:pPr>
+    </w:p>
+    <w:p>
+      <w:pPr>
+        <w:widowControl w:val="0"/>
+        <w:rPr>
+          <w:szCs w:val="24"/>
+        </w:rPr>
+      </w:pPr>
+      <w:r>
+        <w:rPr>
           <w:noProof/>
           <w:szCs w:val="24"/>
         </w:rPr>
         <w:drawing>
-          <wp:inline distT="0" distB="0" distL="0" distR="0" wp14:anchorId="6590EA68" wp14:editId="5938BD15">
-            <wp:extent cx="5442335" cy="914400"/>
-            <wp:effectExtent l="0" t="0" r="6350" b="0"/>
-            <wp:docPr id="11" name="Picture 11"/>
+          <wp:inline distT="0" distB="0" distL="0" distR="0" wp14:anchorId="6C71793C" wp14:editId="5844E789">
+            <wp:extent cx="5322629" cy="409433"/>
+            <wp:effectExtent l="0" t="0" r="0" b="0"/>
+            <wp:docPr id="7" name="Picture 7"/>
             <wp:cNvGraphicFramePr>
               <a:graphicFrameLocks xmlns:a="http://schemas.openxmlformats.org/drawingml/2006/main" noChangeAspect="1"/>
             </wp:cNvGraphicFramePr>
@@ -2566,7 +2982,7 @@
                   <pic:spPr>
                     <a:xfrm>
                       <a:off x="0" y="0"/>
-                      <a:ext cx="5459510" cy="917286"/>
+                      <a:ext cx="5391039" cy="414695"/>
                     </a:xfrm>
                     <a:prstGeom prst="rect">
                       <a:avLst/>
@@ -2581,19 +2997,40 @@
     </w:p>
     <w:p>
       <w:pPr>
-        <w:rPr>
-          <w:b/>
-          <w:bCs/>
-          <w:szCs w:val="24"/>
-        </w:rPr>
-      </w:pPr>
-      <w:r>
-        <w:rPr>
-          <w:b/>
-          <w:bCs/>
-          <w:szCs w:val="24"/>
-        </w:rPr>
-        <w:t>Project Work Evidence</w:t>
+        <w:widowControl w:val="0"/>
+        <w:rPr>
+          <w:szCs w:val="24"/>
+        </w:rPr>
+      </w:pPr>
+    </w:p>
+    <w:p>
+      <w:pPr>
+        <w:widowControl w:val="0"/>
+        <w:rPr>
+          <w:b/>
+          <w:szCs w:val="24"/>
+        </w:rPr>
+      </w:pPr>
+      <w:r>
+        <w:rPr>
+          <w:b/>
+          <w:szCs w:val="24"/>
+        </w:rPr>
+        <w:t>Algorithm /15</w:t>
+      </w:r>
+    </w:p>
+    <w:p>
+      <w:pPr>
+        <w:widowControl w:val="0"/>
+        <w:rPr>
+          <w:szCs w:val="24"/>
+        </w:rPr>
+      </w:pPr>
+      <w:r>
+        <w:rPr>
+          <w:szCs w:val="24"/>
+        </w:rPr>
+        <w:t>Using Pseudocode develop an algorithm that demonstrates the logic of proposed application.</w:t>
       </w:r>
     </w:p>
     <w:p>
@@ -2612,10 +3049,10 @@
           <w:szCs w:val="24"/>
         </w:rPr>
         <w:drawing>
-          <wp:inline distT="0" distB="0" distL="0" distR="0" wp14:anchorId="64526942" wp14:editId="269E32EC">
-            <wp:extent cx="5287819" cy="859808"/>
-            <wp:effectExtent l="0" t="0" r="8255" b="0"/>
-            <wp:docPr id="10" name="Picture 10"/>
+          <wp:inline distT="0" distB="0" distL="0" distR="0" wp14:anchorId="3D80CE57" wp14:editId="323F4301">
+            <wp:extent cx="5457553" cy="1078173"/>
+            <wp:effectExtent l="0" t="0" r="0" b="8255"/>
+            <wp:docPr id="8" name="Picture 8"/>
             <wp:cNvGraphicFramePr>
               <a:graphicFrameLocks xmlns:a="http://schemas.openxmlformats.org/drawingml/2006/main" noChangeAspect="1"/>
             </wp:cNvGraphicFramePr>
@@ -2635,6 +3072,154 @@
                   <pic:spPr>
                     <a:xfrm>
                       <a:off x="0" y="0"/>
+                      <a:ext cx="5491632" cy="1084906"/>
+                    </a:xfrm>
+                    <a:prstGeom prst="rect">
+                      <a:avLst/>
+                    </a:prstGeom>
+                  </pic:spPr>
+                </pic:pic>
+              </a:graphicData>
+            </a:graphic>
+          </wp:inline>
+        </w:drawing>
+      </w:r>
+    </w:p>
+    <w:p>
+      <w:pPr>
+        <w:rPr>
+          <w:b/>
+          <w:bCs/>
+          <w:szCs w:val="24"/>
+        </w:rPr>
+      </w:pPr>
+    </w:p>
+    <w:p>
+      <w:pPr>
+        <w:rPr>
+          <w:b/>
+          <w:bCs/>
+          <w:szCs w:val="24"/>
+        </w:rPr>
+      </w:pPr>
+      <w:r>
+        <w:rPr>
+          <w:b/>
+          <w:bCs/>
+          <w:szCs w:val="24"/>
+        </w:rPr>
+        <w:t>Commented Code</w:t>
+      </w:r>
+    </w:p>
+    <w:p>
+      <w:pPr>
+        <w:rPr>
+          <w:b/>
+          <w:bCs/>
+          <w:szCs w:val="24"/>
+        </w:rPr>
+      </w:pPr>
+      <w:r>
+        <w:rPr>
+          <w:b/>
+          <w:bCs/>
+          <w:noProof/>
+          <w:szCs w:val="24"/>
+        </w:rPr>
+        <w:drawing>
+          <wp:inline distT="0" distB="0" distL="0" distR="0" wp14:anchorId="6590EA68" wp14:editId="5938BD15">
+            <wp:extent cx="5442335" cy="914400"/>
+            <wp:effectExtent l="0" t="0" r="6350" b="0"/>
+            <wp:docPr id="11" name="Picture 11"/>
+            <wp:cNvGraphicFramePr>
+              <a:graphicFrameLocks xmlns:a="http://schemas.openxmlformats.org/drawingml/2006/main" noChangeAspect="1"/>
+            </wp:cNvGraphicFramePr>
+            <a:graphic xmlns:a="http://schemas.openxmlformats.org/drawingml/2006/main">
+              <a:graphicData uri="http://schemas.openxmlformats.org/drawingml/2006/picture">
+                <pic:pic xmlns:pic="http://schemas.openxmlformats.org/drawingml/2006/picture">
+                  <pic:nvPicPr>
+                    <pic:cNvPr id="1" name=""/>
+                    <pic:cNvPicPr/>
+                  </pic:nvPicPr>
+                  <pic:blipFill>
+                    <a:blip r:embed="rId20"/>
+                    <a:stretch>
+                      <a:fillRect/>
+                    </a:stretch>
+                  </pic:blipFill>
+                  <pic:spPr>
+                    <a:xfrm>
+                      <a:off x="0" y="0"/>
+                      <a:ext cx="5459510" cy="917286"/>
+                    </a:xfrm>
+                    <a:prstGeom prst="rect">
+                      <a:avLst/>
+                    </a:prstGeom>
+                  </pic:spPr>
+                </pic:pic>
+              </a:graphicData>
+            </a:graphic>
+          </wp:inline>
+        </w:drawing>
+      </w:r>
+    </w:p>
+    <w:p>
+      <w:pPr>
+        <w:rPr>
+          <w:b/>
+          <w:bCs/>
+          <w:szCs w:val="24"/>
+        </w:rPr>
+      </w:pPr>
+      <w:r>
+        <w:rPr>
+          <w:b/>
+          <w:bCs/>
+          <w:szCs w:val="24"/>
+        </w:rPr>
+        <w:t>Project Work Evidence</w:t>
+      </w:r>
+    </w:p>
+    <w:p>
+      <w:pPr>
+        <w:rPr>
+          <w:b/>
+          <w:bCs/>
+          <w:szCs w:val="24"/>
+        </w:rPr>
+      </w:pPr>
+      <w:r>
+        <w:rPr>
+          <w:b/>
+          <w:bCs/>
+          <w:noProof/>
+          <w:szCs w:val="24"/>
+        </w:rPr>
+        <w:lastRenderedPageBreak/>
+        <w:drawing>
+          <wp:inline distT="0" distB="0" distL="0" distR="0" wp14:anchorId="64526942" wp14:editId="269E32EC">
+            <wp:extent cx="5287819" cy="859808"/>
+            <wp:effectExtent l="0" t="0" r="8255" b="0"/>
+            <wp:docPr id="10" name="Picture 10"/>
+            <wp:cNvGraphicFramePr>
+              <a:graphicFrameLocks xmlns:a="http://schemas.openxmlformats.org/drawingml/2006/main" noChangeAspect="1"/>
+            </wp:cNvGraphicFramePr>
+            <a:graphic xmlns:a="http://schemas.openxmlformats.org/drawingml/2006/main">
+              <a:graphicData uri="http://schemas.openxmlformats.org/drawingml/2006/picture">
+                <pic:pic xmlns:pic="http://schemas.openxmlformats.org/drawingml/2006/picture">
+                  <pic:nvPicPr>
+                    <pic:cNvPr id="1" name=""/>
+                    <pic:cNvPicPr/>
+                  </pic:nvPicPr>
+                  <pic:blipFill>
+                    <a:blip r:embed="rId21"/>
+                    <a:stretch>
+                      <a:fillRect/>
+                    </a:stretch>
+                  </pic:blipFill>
+                  <pic:spPr>
+                    <a:xfrm>
+                      <a:off x="0" y="0"/>
                       <a:ext cx="5307826" cy="863061"/>
                     </a:xfrm>
                     <a:prstGeom prst="rect">
@@ -2696,7 +3281,7 @@
                     <pic:cNvPicPr/>
                   </pic:nvPicPr>
                   <pic:blipFill>
-                    <a:blip r:embed="rId20"/>
+                    <a:blip r:embed="rId22"/>
                     <a:stretch>
                       <a:fillRect/>
                     </a:stretch>
@@ -3452,7 +4037,7 @@
   <w:style w:type="paragraph" w:default="1" w:styleId="Normal">
     <w:name w:val="Normal"/>
     <w:qFormat/>
-    <w:rsid w:val="006E16C3"/>
+    <w:rsid w:val="005E39B5"/>
   </w:style>
   <w:style w:type="character" w:default="1" w:styleId="DefaultParagraphFont">
     <w:name w:val="Default Paragraph Font"/>

</xml_diff>

<commit_message>
Added to the project documentation, some feedback and points to expand in each section.
</commit_message>
<xml_diff>
--- a/Project Documentation/Project Documentation.docx
+++ b/Project Documentation/Project Documentation.docx
@@ -1,6 +1,6 @@
 
 <file path=word/document.xml><?xml version="1.0" encoding="utf-8"?>
-<w:document xmlns:wpc="http://schemas.microsoft.com/office/word/2010/wordprocessingCanvas" xmlns:cx="http://schemas.microsoft.com/office/drawing/2014/chartex" xmlns:cx1="http://schemas.microsoft.com/office/drawing/2015/9/8/chartex" xmlns:cx2="http://schemas.microsoft.com/office/drawing/2015/10/21/chartex" xmlns:cx3="http://schemas.microsoft.com/office/drawing/2016/5/9/chartex" xmlns:cx4="http://schemas.microsoft.com/office/drawing/2016/5/10/chartex" xmlns:cx5="http://schemas.microsoft.com/office/drawing/2016/5/11/chartex" xmlns:cx6="http://schemas.microsoft.com/office/drawing/2016/5/12/chartex" xmlns:cx7="http://schemas.microsoft.com/office/drawing/2016/5/13/chartex" xmlns:cx8="http://schemas.microsoft.com/office/drawing/2016/5/14/chartex" xmlns:mc="http://schemas.openxmlformats.org/markup-compatibility/2006" xmlns:aink="http://schemas.microsoft.com/office/drawing/2016/ink" xmlns:am3d="http://schemas.microsoft.com/office/drawing/2017/model3d" xmlns:o="urn:schemas-microsoft-com:office:office" xmlns:r="http://schemas.openxmlformats.org/officeDocument/2006/relationships" xmlns:m="http://schemas.openxmlformats.org/officeDocument/2006/math" xmlns:v="urn:schemas-microsoft-com:vml" xmlns:wp14="http://schemas.microsoft.com/office/word/2010/wordprocessingDrawing" xmlns:wp="http://schemas.openxmlformats.org/drawingml/2006/wordprocessingDrawing" xmlns:w10="urn:schemas-microsoft-com:office:word" xmlns:w="http://schemas.openxmlformats.org/wordprocessingml/2006/main" xmlns:w14="http://schemas.microsoft.com/office/word/2010/wordml" xmlns:w15="http://schemas.microsoft.com/office/word/2012/wordml" xmlns:w16cex="http://schemas.microsoft.com/office/word/2018/wordml/cex" xmlns:w16cid="http://schemas.microsoft.com/office/word/2016/wordml/cid" xmlns:w16="http://schemas.microsoft.com/office/word/2018/wordml" xmlns:w16sdtdh="http://schemas.microsoft.com/office/word/2020/wordml/sdtdatahash" xmlns:w16se="http://schemas.microsoft.com/office/word/2015/wordml/symex" xmlns:wpg="http://schemas.microsoft.com/office/word/2010/wordprocessingGroup" xmlns:wpi="http://schemas.microsoft.com/office/word/2010/wordprocessingInk" xmlns:wne="http://schemas.microsoft.com/office/word/2006/wordml" xmlns:wps="http://schemas.microsoft.com/office/word/2010/wordprocessingShape" mc:Ignorable="w14 w15 w16se w16cid w16 w16cex w16sdtdh wp14">
+<w:document xmlns:wpc="http://schemas.microsoft.com/office/word/2010/wordprocessingCanvas" xmlns:cx="http://schemas.microsoft.com/office/drawing/2014/chartex" xmlns:cx1="http://schemas.microsoft.com/office/drawing/2015/9/8/chartex" xmlns:cx2="http://schemas.microsoft.com/office/drawing/2015/10/21/chartex" xmlns:cx3="http://schemas.microsoft.com/office/drawing/2016/5/9/chartex" xmlns:cx4="http://schemas.microsoft.com/office/drawing/2016/5/10/chartex" xmlns:cx5="http://schemas.microsoft.com/office/drawing/2016/5/11/chartex" xmlns:cx6="http://schemas.microsoft.com/office/drawing/2016/5/12/chartex" xmlns:cx7="http://schemas.microsoft.com/office/drawing/2016/5/13/chartex" xmlns:cx8="http://schemas.microsoft.com/office/drawing/2016/5/14/chartex" xmlns:mc="http://schemas.openxmlformats.org/markup-compatibility/2006" xmlns:aink="http://schemas.microsoft.com/office/drawing/2016/ink" xmlns:am3d="http://schemas.microsoft.com/office/drawing/2017/model3d" xmlns:o="urn:schemas-microsoft-com:office:office" xmlns:oel="http://schemas.microsoft.com/office/2019/extlst" xmlns:r="http://schemas.openxmlformats.org/officeDocument/2006/relationships" xmlns:m="http://schemas.openxmlformats.org/officeDocument/2006/math" xmlns:v="urn:schemas-microsoft-com:vml" xmlns:wp14="http://schemas.microsoft.com/office/word/2010/wordprocessingDrawing" xmlns:wp="http://schemas.openxmlformats.org/drawingml/2006/wordprocessingDrawing" xmlns:w10="urn:schemas-microsoft-com:office:word" xmlns:w="http://schemas.openxmlformats.org/wordprocessingml/2006/main" xmlns:w14="http://schemas.microsoft.com/office/word/2010/wordml" xmlns:w15="http://schemas.microsoft.com/office/word/2012/wordml" xmlns:w16cex="http://schemas.microsoft.com/office/word/2018/wordml/cex" xmlns:w16cid="http://schemas.microsoft.com/office/word/2016/wordml/cid" xmlns:w16="http://schemas.microsoft.com/office/word/2018/wordml" xmlns:w16sdtdh="http://schemas.microsoft.com/office/word/2020/wordml/sdtdatahash" xmlns:w16se="http://schemas.microsoft.com/office/word/2015/wordml/symex" xmlns:wpg="http://schemas.microsoft.com/office/word/2010/wordprocessingGroup" xmlns:wpi="http://schemas.microsoft.com/office/word/2010/wordprocessingInk" xmlns:wne="http://schemas.microsoft.com/office/word/2006/wordml" xmlns:wps="http://schemas.microsoft.com/office/word/2010/wordprocessingShape" mc:Ignorable="w14 w15 w16se w16cid w16 w16cex w16sdtdh wp14">
   <w:body>
     <w:p>
       <w:pPr>
@@ -73,7 +73,21 @@
         <w:rPr>
           <w:szCs w:val="24"/>
         </w:rPr>
-        <w:t xml:space="preserve">Each Substrate node contains a runtime. The runtime contains the business logic of the chain. It defines what transactions are valid and invalid and determines how the chain's state changes in response to transactions. The "outer node", everything other than the runtime, does not compile to Wasm, only to native. The outer node is responsible for handling peer discovery, transaction pooling, block and transaction gossiping, consensus, and answering RPC calls from the outside world. While performing these tasks, the outer node sometimes needs to query the runtime for </w:t>
+        <w:t xml:space="preserve">Each Substrate node contains a runtime. The runtime contains the business logic of the chain. It defines what transactions are valid and invalid and determines how the chain's state changes in response to transactions. The "outer node", everything other than the runtime, does not compile to </w:t>
+      </w:r>
+      <w:proofErr w:type="spellStart"/>
+      <w:r>
+        <w:rPr>
+          <w:szCs w:val="24"/>
+        </w:rPr>
+        <w:t>Wasm</w:t>
+      </w:r>
+      <w:proofErr w:type="spellEnd"/>
+      <w:r>
+        <w:rPr>
+          <w:szCs w:val="24"/>
+        </w:rPr>
+        <w:t xml:space="preserve">, only to native. The outer node is responsible for handling peer discovery, transaction pooling, block and transaction gossiping, consensus, and answering RPC calls from the outside world. While performing these tasks, the outer node sometimes needs to query the runtime for </w:t>
       </w:r>
       <w:r>
         <w:rPr>
@@ -98,37 +112,159 @@
         <w:rPr>
           <w:szCs w:val="24"/>
         </w:rPr>
-        <w:t>An extrinsic is a piece of information that comes from outside the chain and is included in a block. Extrinsics fall into three categories: inherents, signed transactions, and unsigned transactions.</w:t>
-      </w:r>
-      <w:r>
-        <w:rPr>
-          <w:szCs w:val="24"/>
-        </w:rPr>
-        <w:t>A block in Substrate is composed of a header and an array of extrinsics. The header contains a</w:t>
-      </w:r>
-      <w:r>
-        <w:rPr>
-          <w:szCs w:val="24"/>
-        </w:rPr>
-        <w:t xml:space="preserve"> </w:t>
-      </w:r>
-      <w:r>
-        <w:rPr>
-          <w:szCs w:val="24"/>
-        </w:rPr>
-        <w:t>block height, parent hash, extrinsics root, state root, and digest. This section will only focus on the extrinsics root.</w:t>
-      </w:r>
-      <w:r>
-        <w:rPr>
-          <w:szCs w:val="24"/>
-        </w:rPr>
-        <w:t xml:space="preserve"> </w:t>
-      </w:r>
-      <w:r>
-        <w:rPr>
-          <w:szCs w:val="24"/>
-        </w:rPr>
-        <w:t>Extrinsics are bundled together into a block as a series to be executed as each is defined in the runtime. The extrinsics root is a cryptographic digest of this series. This serves two purposes. First, it prevents any alterations to the series of extrinsics after the header has been built and distributed. Second, it provides a means of allowing light clients to succinctly verify that any given extrinsic did indeed exist in a block given only knowledge of the header.</w:t>
+        <w:t xml:space="preserve">An extrinsic is a piece of information that comes from outside the chain and is included in a block. </w:t>
+      </w:r>
+      <w:proofErr w:type="spellStart"/>
+      <w:r>
+        <w:rPr>
+          <w:szCs w:val="24"/>
+        </w:rPr>
+        <w:t>Extrinsics</w:t>
+      </w:r>
+      <w:proofErr w:type="spellEnd"/>
+      <w:r>
+        <w:rPr>
+          <w:szCs w:val="24"/>
+        </w:rPr>
+        <w:t xml:space="preserve"> fall into three categories: </w:t>
+      </w:r>
+      <w:proofErr w:type="spellStart"/>
+      <w:r>
+        <w:rPr>
+          <w:szCs w:val="24"/>
+        </w:rPr>
+        <w:t>inherents</w:t>
+      </w:r>
+      <w:proofErr w:type="spellEnd"/>
+      <w:r>
+        <w:rPr>
+          <w:szCs w:val="24"/>
+        </w:rPr>
+        <w:t xml:space="preserve">, signed transactions, and unsigned </w:t>
+      </w:r>
+      <w:proofErr w:type="spellStart"/>
+      <w:proofErr w:type="gramStart"/>
+      <w:r>
+        <w:rPr>
+          <w:szCs w:val="24"/>
+        </w:rPr>
+        <w:t>transactions.</w:t>
+      </w:r>
+      <w:r>
+        <w:rPr>
+          <w:szCs w:val="24"/>
+        </w:rPr>
+        <w:t>A</w:t>
+      </w:r>
+      <w:proofErr w:type="spellEnd"/>
+      <w:proofErr w:type="gramEnd"/>
+      <w:r>
+        <w:rPr>
+          <w:szCs w:val="24"/>
+        </w:rPr>
+        <w:t xml:space="preserve"> block in Substrate is composed of a header and an array of </w:t>
+      </w:r>
+      <w:proofErr w:type="spellStart"/>
+      <w:r>
+        <w:rPr>
+          <w:szCs w:val="24"/>
+        </w:rPr>
+        <w:t>extrinsics</w:t>
+      </w:r>
+      <w:proofErr w:type="spellEnd"/>
+      <w:r>
+        <w:rPr>
+          <w:szCs w:val="24"/>
+        </w:rPr>
+        <w:t>. The header contains a</w:t>
+      </w:r>
+      <w:r>
+        <w:rPr>
+          <w:szCs w:val="24"/>
+        </w:rPr>
+        <w:t xml:space="preserve"> </w:t>
+      </w:r>
+      <w:r>
+        <w:rPr>
+          <w:szCs w:val="24"/>
+        </w:rPr>
+        <w:t xml:space="preserve">block height, parent hash, </w:t>
+      </w:r>
+      <w:proofErr w:type="spellStart"/>
+      <w:r>
+        <w:rPr>
+          <w:szCs w:val="24"/>
+        </w:rPr>
+        <w:t>extrinsics</w:t>
+      </w:r>
+      <w:proofErr w:type="spellEnd"/>
+      <w:r>
+        <w:rPr>
+          <w:szCs w:val="24"/>
+        </w:rPr>
+        <w:t xml:space="preserve"> root, state root, and digest. This section will only focus on the </w:t>
+      </w:r>
+      <w:proofErr w:type="spellStart"/>
+      <w:r>
+        <w:rPr>
+          <w:szCs w:val="24"/>
+        </w:rPr>
+        <w:t>extrinsics</w:t>
+      </w:r>
+      <w:proofErr w:type="spellEnd"/>
+      <w:r>
+        <w:rPr>
+          <w:szCs w:val="24"/>
+        </w:rPr>
+        <w:t xml:space="preserve"> root.</w:t>
+      </w:r>
+      <w:r>
+        <w:rPr>
+          <w:szCs w:val="24"/>
+        </w:rPr>
+        <w:t xml:space="preserve"> </w:t>
+      </w:r>
+      <w:proofErr w:type="spellStart"/>
+      <w:r>
+        <w:rPr>
+          <w:szCs w:val="24"/>
+        </w:rPr>
+        <w:t>Extrinsics</w:t>
+      </w:r>
+      <w:proofErr w:type="spellEnd"/>
+      <w:r>
+        <w:rPr>
+          <w:szCs w:val="24"/>
+        </w:rPr>
+        <w:t xml:space="preserve"> are bundled together into a block as a series to be executed as each is defined in the runtime. The </w:t>
+      </w:r>
+      <w:proofErr w:type="spellStart"/>
+      <w:r>
+        <w:rPr>
+          <w:szCs w:val="24"/>
+        </w:rPr>
+        <w:t>extrinsics</w:t>
+      </w:r>
+      <w:proofErr w:type="spellEnd"/>
+      <w:r>
+        <w:rPr>
+          <w:szCs w:val="24"/>
+        </w:rPr>
+        <w:t xml:space="preserve"> root is a cryptographic digest of this series. This serves two purposes. First, it prevents any alterations to the series of </w:t>
+      </w:r>
+      <w:proofErr w:type="spellStart"/>
+      <w:r>
+        <w:rPr>
+          <w:szCs w:val="24"/>
+        </w:rPr>
+        <w:t>extrinsics</w:t>
+      </w:r>
+      <w:proofErr w:type="spellEnd"/>
+      <w:r>
+        <w:rPr>
+          <w:szCs w:val="24"/>
+        </w:rPr>
+        <w:t xml:space="preserve"> after the header has been built and distributed. Second, it provides a means of allowing light clients to succinctly verify that any given extrinsic did indeed exist in a block given only knowledge of the header.</w:t>
       </w:r>
     </w:p>
     <w:p>
@@ -266,7 +402,15 @@
     </w:p>
     <w:p>
       <w:r>
-        <w:t>Some nodes in a blockchain network are able to produce new blocks, a process known as authoring. Exactly which nodes may author blocks depends on which consensus engine you're using.</w:t>
+        <w:t xml:space="preserve">Some nodes in a blockchain network are able to produce new blocks, a process known as authoring. Exactly which nodes may author blocks depends on which consensus engine </w:t>
+      </w:r>
+      <w:proofErr w:type="gramStart"/>
+      <w:r>
+        <w:t>you're</w:t>
+      </w:r>
+      <w:proofErr w:type="gramEnd"/>
+      <w:r>
+        <w:t xml:space="preserve"> using.</w:t>
       </w:r>
     </w:p>
     <w:p>
@@ -286,7 +430,15 @@
     </w:p>
     <w:p>
       <w:r>
-        <w:t xml:space="preserve">GRANDPA validators vote on chains, not blocks, i.e. they vote on a </w:t>
+        <w:t xml:space="preserve">GRANDPA validators vote on chains, not blocks, </w:t>
+      </w:r>
+      <w:proofErr w:type="gramStart"/>
+      <w:r>
+        <w:t>i.e.</w:t>
+      </w:r>
+      <w:proofErr w:type="gramEnd"/>
+      <w:r>
+        <w:t xml:space="preserve"> they vote on a </w:t>
       </w:r>
       <w:r>
         <w:t>block</w:t>
@@ -419,7 +571,21 @@
         <w:rPr>
           <w:szCs w:val="24"/>
         </w:rPr>
-        <w:t>assets and their trading, storage and transfer in a digital world.</w:t>
+        <w:t xml:space="preserve">assets and their trading, </w:t>
+      </w:r>
+      <w:proofErr w:type="gramStart"/>
+      <w:r>
+        <w:rPr>
+          <w:szCs w:val="24"/>
+        </w:rPr>
+        <w:t>storage</w:t>
+      </w:r>
+      <w:proofErr w:type="gramEnd"/>
+      <w:r>
+        <w:rPr>
+          <w:szCs w:val="24"/>
+        </w:rPr>
+        <w:t xml:space="preserve"> and transfer in a digital world.</w:t>
       </w:r>
       <w:r>
         <w:rPr>
@@ -593,7 +759,21 @@
         <w:rPr>
           <w:szCs w:val="24"/>
         </w:rPr>
-        <w:t xml:space="preserve">Smart contracts provide the governance mechanism for business blockchains. Once a smart contract is locked down, the terms and conditions can’t be changed unless all those affected </w:t>
+        <w:t xml:space="preserve">Smart contracts provide the governance mechanism for business blockchains. Once a smart contract is locked down, the terms and conditions </w:t>
+      </w:r>
+      <w:proofErr w:type="gramStart"/>
+      <w:r>
+        <w:rPr>
+          <w:szCs w:val="24"/>
+        </w:rPr>
+        <w:t>can’t</w:t>
+      </w:r>
+      <w:proofErr w:type="gramEnd"/>
+      <w:r>
+        <w:rPr>
+          <w:szCs w:val="24"/>
+        </w:rPr>
+        <w:t xml:space="preserve"> be changed unless all those affected </w:t>
       </w:r>
       <w:r>
         <w:rPr>
@@ -1048,7 +1228,21 @@
         <w:rPr>
           <w:szCs w:val="24"/>
         </w:rPr>
-        <w:t xml:space="preserve">I wished to create a stablecoin in which I would utilise, so business practices did not have to rely on the absence of fluctuations of token value. However, to make a </w:t>
+        <w:t xml:space="preserve">I wished to create a </w:t>
+      </w:r>
+      <w:proofErr w:type="spellStart"/>
+      <w:r>
+        <w:rPr>
+          <w:szCs w:val="24"/>
+        </w:rPr>
+        <w:t>stablecoin</w:t>
+      </w:r>
+      <w:proofErr w:type="spellEnd"/>
+      <w:r>
+        <w:rPr>
+          <w:szCs w:val="24"/>
+        </w:rPr>
+        <w:t xml:space="preserve"> in which I would utilise, so business practices did not have to rely on the absence of fluctuations of token value. However, to make a </w:t>
       </w:r>
       <w:r>
         <w:rPr>
@@ -1072,7 +1266,21 @@
         <w:rPr>
           <w:szCs w:val="24"/>
         </w:rPr>
-        <w:t xml:space="preserve"> stablecoin I would need to own the fiat or assets in which the token was based upon, as ‘collateral.’ For the purpose of this conceptual design, I will utilise tokens that are not truly backed by US Dollar or another asset but in reality, this would be the case. </w:t>
+        <w:t xml:space="preserve"> </w:t>
+      </w:r>
+      <w:proofErr w:type="spellStart"/>
+      <w:r>
+        <w:rPr>
+          <w:szCs w:val="24"/>
+        </w:rPr>
+        <w:t>stablecoin</w:t>
+      </w:r>
+      <w:proofErr w:type="spellEnd"/>
+      <w:r>
+        <w:rPr>
+          <w:szCs w:val="24"/>
+        </w:rPr>
+        <w:t xml:space="preserve"> I would need to own the fiat or assets in which the token was based upon, as ‘collateral.’ For the purpose of this conceptual design, I will utilise tokens that are not truly backed by US Dollar or another asset but in reality, this would be the case. </w:t>
       </w:r>
       <w:r>
         <w:rPr>
@@ -1282,7 +1490,21 @@
         <w:rPr>
           <w:szCs w:val="24"/>
         </w:rPr>
-        <w:t>trading, invoices and associated information, such as the quantity</w:t>
+        <w:t xml:space="preserve">trading, </w:t>
+      </w:r>
+      <w:proofErr w:type="gramStart"/>
+      <w:r>
+        <w:rPr>
+          <w:szCs w:val="24"/>
+        </w:rPr>
+        <w:t>invoices</w:t>
+      </w:r>
+      <w:proofErr w:type="gramEnd"/>
+      <w:r>
+        <w:rPr>
+          <w:szCs w:val="24"/>
+        </w:rPr>
+        <w:t xml:space="preserve"> and associated information, such as the quantity</w:t>
       </w:r>
       <w:r>
         <w:rPr>
@@ -1587,37 +1809,7 @@
         <w:rPr>
           <w:szCs w:val="24"/>
         </w:rPr>
-        <w:t xml:space="preserve"> </w:t>
-      </w:r>
-      <w:r>
-        <w:rPr>
-          <w:szCs w:val="24"/>
-        </w:rPr>
-        <w:t>The</w:t>
-      </w:r>
-      <w:r>
-        <w:rPr>
-          <w:szCs w:val="24"/>
-        </w:rPr>
-        <w:t xml:space="preserve"> business b</w:t>
-      </w:r>
-      <w:r>
-        <w:rPr>
-          <w:szCs w:val="24"/>
-        </w:rPr>
-        <w:t>lockchain</w:t>
-      </w:r>
-      <w:r>
-        <w:rPr>
-          <w:szCs w:val="24"/>
-        </w:rPr>
-        <w:t xml:space="preserve"> that is being created</w:t>
-      </w:r>
-      <w:r>
-        <w:rPr>
-          <w:szCs w:val="24"/>
-        </w:rPr>
-        <w:t>, therefore, will help s</w:t>
+        <w:t xml:space="preserve"> The business blockchain that is being created, therefore, will help s</w:t>
       </w:r>
       <w:r>
         <w:rPr>
@@ -1684,14 +1876,106 @@
       <w:pPr>
         <w:widowControl w:val="0"/>
         <w:rPr>
-          <w:szCs w:val="24"/>
-        </w:rPr>
-      </w:pPr>
-      <w:r>
-        <w:rPr>
-          <w:szCs w:val="24"/>
-        </w:rPr>
-        <w:t xml:space="preserve">The blockchain that is being developed is a proof of concept that will show the core functionality of permissioned blockchains and the benefits it produces. It will be compatible for all businesses as the node will be able to run on a server by the development team and then accessed by any staff to manage transactions and assets. The </w:t>
+          <w:b/>
+          <w:bCs/>
+          <w:szCs w:val="24"/>
+        </w:rPr>
+      </w:pPr>
+      <w:r>
+        <w:rPr>
+          <w:b/>
+          <w:bCs/>
+          <w:szCs w:val="24"/>
+        </w:rPr>
+        <w:t>EXAMPLE OF HOW IT IS DONE (DIAGRAM)</w:t>
+      </w:r>
+    </w:p>
+    <w:p>
+      <w:pPr>
+        <w:widowControl w:val="0"/>
+        <w:rPr>
+          <w:szCs w:val="24"/>
+        </w:rPr>
+      </w:pPr>
+      <w:r>
+        <w:rPr>
+          <w:szCs w:val="24"/>
+        </w:rPr>
+        <w:t xml:space="preserve">The blockchain that is being developed is a proof of concept that will show the core functionality of permissioned blockchains and the benefits it produces. It will be compatible for all businesses as </w:t>
+      </w:r>
+      <w:r>
+        <w:rPr>
+          <w:szCs w:val="24"/>
+        </w:rPr>
+        <w:t xml:space="preserve">a </w:t>
+      </w:r>
+      <w:r>
+        <w:rPr>
+          <w:szCs w:val="24"/>
+        </w:rPr>
+        <w:t xml:space="preserve">node will be able to run on a server </w:t>
+      </w:r>
+      <w:r>
+        <w:rPr>
+          <w:szCs w:val="24"/>
+        </w:rPr>
+        <w:t xml:space="preserve">setup </w:t>
+      </w:r>
+      <w:r>
+        <w:rPr>
+          <w:szCs w:val="24"/>
+        </w:rPr>
+        <w:t xml:space="preserve">by the development team and </w:t>
+      </w:r>
+      <w:proofErr w:type="spellStart"/>
+      <w:r>
+        <w:rPr>
+          <w:i/>
+          <w:iCs/>
+          <w:szCs w:val="24"/>
+        </w:rPr>
+        <w:t>uaers</w:t>
+      </w:r>
+      <w:proofErr w:type="spellEnd"/>
+      <w:r>
+        <w:rPr>
+          <w:i/>
+          <w:iCs/>
+          <w:szCs w:val="24"/>
+        </w:rPr>
+        <w:t xml:space="preserve"> can interface with the system via a </w:t>
+      </w:r>
+      <w:proofErr w:type="spellStart"/>
+      <w:r>
+        <w:rPr>
+          <w:szCs w:val="24"/>
+        </w:rPr>
+        <w:t>a</w:t>
+      </w:r>
+      <w:proofErr w:type="spellEnd"/>
+      <w:r>
+        <w:rPr>
+          <w:szCs w:val="24"/>
+        </w:rPr>
+        <w:t xml:space="preserve"> </w:t>
+      </w:r>
+      <w:r>
+        <w:rPr>
+          <w:szCs w:val="24"/>
+        </w:rPr>
+        <w:t>user-friendly</w:t>
+      </w:r>
+      <w:r>
+        <w:rPr>
+          <w:szCs w:val="24"/>
+        </w:rPr>
+        <w:t xml:space="preserve"> web frontend</w:t>
+      </w:r>
+      <w:r>
+        <w:rPr>
+          <w:szCs w:val="24"/>
+        </w:rPr>
+        <w:t xml:space="preserve"> to manage transactions and assets. The </w:t>
       </w:r>
       <w:r>
         <w:rPr>
@@ -1733,8 +2017,29 @@
         <w:rPr>
           <w:szCs w:val="24"/>
         </w:rPr>
-        <w:t xml:space="preserve">on the blockchain so that businesses can interact with other businesses over the blockchain with maximised benefits. </w:t>
-      </w:r>
+        <w:t xml:space="preserve">on the blockchain so that businesses can interact with other businesses over the blockchain with </w:t>
+      </w:r>
+      <w:r>
+        <w:rPr>
+          <w:szCs w:val="24"/>
+          <w:highlight w:val="yellow"/>
+        </w:rPr>
+        <w:t>maximised benefits.</w:t>
+      </w:r>
+      <w:r>
+        <w:rPr>
+          <w:szCs w:val="24"/>
+        </w:rPr>
+        <w:t xml:space="preserve"> </w:t>
+      </w:r>
+    </w:p>
+    <w:p>
+      <w:pPr>
+        <w:widowControl w:val="0"/>
+        <w:rPr>
+          <w:szCs w:val="24"/>
+        </w:rPr>
+      </w:pPr>
       <w:r>
         <w:rPr>
           <w:szCs w:val="24"/>
@@ -1763,67 +2068,49 @@
         <w:rPr>
           <w:szCs w:val="24"/>
         </w:rPr>
-        <w:t>For the purpose of this conceptual design, I will utilise</w:t>
-      </w:r>
-      <w:r>
-        <w:rPr>
-          <w:szCs w:val="24"/>
-        </w:rPr>
-        <w:t xml:space="preserve"> a main, “converge” token </w:t>
-      </w:r>
-      <w:r>
-        <w:rPr>
-          <w:szCs w:val="24"/>
-        </w:rPr>
-        <w:t xml:space="preserve">that </w:t>
-      </w:r>
-      <w:r>
-        <w:rPr>
-          <w:szCs w:val="24"/>
-        </w:rPr>
-        <w:t>is</w:t>
-      </w:r>
-      <w:r>
-        <w:rPr>
-          <w:szCs w:val="24"/>
-        </w:rPr>
-        <w:t xml:space="preserve"> not truly backed by US Dollar or another asset</w:t>
-      </w:r>
-      <w:r>
-        <w:rPr>
-          <w:szCs w:val="24"/>
-        </w:rPr>
-        <w:t>,</w:t>
-      </w:r>
-      <w:r>
-        <w:rPr>
-          <w:szCs w:val="24"/>
-        </w:rPr>
-        <w:t xml:space="preserve"> but in </w:t>
-      </w:r>
-      <w:r>
-        <w:rPr>
-          <w:szCs w:val="24"/>
-        </w:rPr>
-        <w:t>production</w:t>
-      </w:r>
-      <w:r>
-        <w:rPr>
-          <w:szCs w:val="24"/>
-        </w:rPr>
-        <w:t>, would</w:t>
-      </w:r>
-      <w:r>
-        <w:rPr>
-          <w:szCs w:val="24"/>
-        </w:rPr>
-        <w:t xml:space="preserve"> be</w:t>
-      </w:r>
-      <w:r>
-        <w:rPr>
-          <w:szCs w:val="24"/>
-        </w:rPr>
-        <w:t xml:space="preserve">. </w:t>
+        <w:t xml:space="preserve">Give an example of how </w:t>
+      </w:r>
+      <w:proofErr w:type="spellStart"/>
+      <w:r>
+        <w:rPr>
+          <w:szCs w:val="24"/>
+        </w:rPr>
+        <w:t>fungiable</w:t>
+      </w:r>
+      <w:proofErr w:type="spellEnd"/>
+      <w:r>
+        <w:rPr>
+          <w:szCs w:val="24"/>
+        </w:rPr>
+        <w:t xml:space="preserve"> assets can be developed, but legal documentation is beyond the scope of the project. </w:t>
+      </w:r>
+      <w:r>
+        <w:rPr>
+          <w:szCs w:val="24"/>
+        </w:rPr>
+        <w:t>Talk about boundaries.</w:t>
+      </w:r>
+    </w:p>
+    <w:p>
+      <w:pPr>
+        <w:widowControl w:val="0"/>
+        <w:rPr>
+          <w:szCs w:val="24"/>
+        </w:rPr>
+      </w:pPr>
+    </w:p>
+    <w:p>
+      <w:pPr>
+        <w:widowControl w:val="0"/>
+        <w:rPr>
+          <w:szCs w:val="24"/>
+        </w:rPr>
+      </w:pPr>
+      <w:r>
+        <w:rPr>
+          <w:szCs w:val="24"/>
+        </w:rPr>
+        <w:t xml:space="preserve">For the purpose of this conceptual design, I will utilise a main, “converge” token that is not truly backed by US Dollar or another asset, but in production, would be. </w:t>
       </w:r>
       <w:r>
         <w:rPr>
@@ -1835,37 +2122,14 @@
         <w:rPr>
           <w:szCs w:val="24"/>
         </w:rPr>
-        <w:t>to physical assets is through the creation of a stable coin</w:t>
-      </w:r>
-      <w:r>
-        <w:rPr>
-          <w:szCs w:val="24"/>
-        </w:rPr>
-        <w:t xml:space="preserve"> </w:t>
-      </w:r>
-      <w:r>
-        <w:rPr>
-          <w:szCs w:val="24"/>
-        </w:rPr>
-        <w:t>which reassures businesses will not have to consider the</w:t>
-      </w:r>
-      <w:r>
-        <w:rPr>
-          <w:szCs w:val="24"/>
-        </w:rPr>
-        <w:t xml:space="preserve"> fluctuations of token value. </w:t>
-      </w:r>
-      <w:r>
-        <w:rPr>
-          <w:szCs w:val="24"/>
-        </w:rPr>
-        <w:t>To make this</w:t>
-      </w:r>
-      <w:r>
-        <w:rPr>
-          <w:szCs w:val="24"/>
-        </w:rPr>
-        <w:t xml:space="preserve"> </w:t>
+        <w:t xml:space="preserve">to physical assets is through the creation of a stable coin </w:t>
+      </w:r>
+      <w:r>
+        <w:rPr>
+          <w:szCs w:val="24"/>
+        </w:rPr>
+        <w:lastRenderedPageBreak/>
+        <w:t xml:space="preserve">which reassures businesses will not have to consider the fluctuations of token value. To make this </w:t>
       </w:r>
       <w:r>
         <w:rPr>
@@ -1889,19 +2153,7 @@
         <w:rPr>
           <w:szCs w:val="24"/>
         </w:rPr>
-        <w:t xml:space="preserve"> stable</w:t>
-      </w:r>
-      <w:r>
-        <w:rPr>
-          <w:szCs w:val="24"/>
-        </w:rPr>
-        <w:t xml:space="preserve"> </w:t>
-      </w:r>
-      <w:r>
-        <w:rPr>
-          <w:szCs w:val="24"/>
-        </w:rPr>
-        <w:t>coin I would need to own the fiat or assets in which the token was based upon, as ‘collateral</w:t>
+        <w:t xml:space="preserve"> stable coin I would need to own the fiat or assets in which the token was based upon, as ‘collateral</w:t>
       </w:r>
       <w:r>
         <w:rPr>
@@ -2025,7 +2277,6 @@
           <w:noProof/>
           <w:szCs w:val="24"/>
         </w:rPr>
-        <w:lastRenderedPageBreak/>
         <w:drawing>
           <wp:inline distT="0" distB="0" distL="0" distR="0" wp14:anchorId="2EF1325D" wp14:editId="0AA6EE1E">
             <wp:extent cx="5883857" cy="491320"/>
@@ -2392,7 +2643,6 @@
           <w:noProof/>
           <w:szCs w:val="24"/>
         </w:rPr>
-        <w:lastRenderedPageBreak/>
         <w:drawing>
           <wp:inline distT="0" distB="0" distL="0" distR="0" wp14:anchorId="42B9EB5D" wp14:editId="3AEB1A8B">
             <wp:extent cx="5863417" cy="668740"/>
@@ -2603,19 +2853,7 @@
         <w:rPr>
           <w:szCs w:val="24"/>
         </w:rPr>
-        <w:t xml:space="preserve">, forms and layout must be easily navigable and </w:t>
-      </w:r>
-      <w:r>
-        <w:rPr>
-          <w:szCs w:val="24"/>
-        </w:rPr>
-        <w:t>consisten</w:t>
-      </w:r>
-      <w:r>
-        <w:rPr>
-          <w:szCs w:val="24"/>
-        </w:rPr>
-        <w:t>t.</w:t>
+        <w:t>, forms and layout must be easily navigable and consistent.</w:t>
       </w:r>
       <w:r>
         <w:rPr>
@@ -2661,6 +2899,15 @@
           <w:u w:val="single"/>
         </w:rPr>
       </w:pPr>
+      <w:r>
+        <w:rPr>
+          <w:b/>
+          <w:bCs/>
+          <w:szCs w:val="24"/>
+          <w:u w:val="single"/>
+        </w:rPr>
+        <w:t>Security</w:t>
+      </w:r>
     </w:p>
     <w:p>
       <w:pPr>
@@ -2736,7 +2983,11 @@
         <w:ind w:left="360"/>
       </w:pPr>
       <w:r>
-        <w:t>With blockchain, central banks around the world are also exploring issuing national currencies digitally (CBDCs) and new ways of low-fee cross-border payments. This type of digital currency would be implemented into the system as this is stable and enables businesses to trade with trust that the value that it being given to them is authentic. Today, we use bank notes to settle transactions, and we imagine a set-up where intercompany transactions are being settled with a digital fiat currency that is connected (tokenised) to the liquid assets in the company.</w:t>
+        <w:t xml:space="preserve">With blockchain, central banks around the world are also exploring issuing national currencies digitally (CBDCs) and new ways of low-fee cross-border payments. This type of digital currency would be implemented into the system as this is stable and enables </w:t>
+      </w:r>
+      <w:r>
+        <w:lastRenderedPageBreak/>
+        <w:t>businesses to trade with trust that the value that it being given to them is authentic. Today, we use bank notes to settle transactions, and we imagine a set-up where intercompany transactions are being settled with a digital fiat currency that is connected (tokenised) to the liquid assets in the company.</w:t>
       </w:r>
     </w:p>
     <w:p>
@@ -2777,7 +3028,6 @@
         <w:rPr>
           <w:b/>
         </w:rPr>
-        <w:lastRenderedPageBreak/>
         <w:t>Operational feasibility:</w:t>
       </w:r>
       <w:r>
@@ -3126,6 +3376,7 @@
           <w:noProof/>
           <w:szCs w:val="24"/>
         </w:rPr>
+        <w:lastRenderedPageBreak/>
         <w:drawing>
           <wp:inline distT="0" distB="0" distL="0" distR="0" wp14:anchorId="6590EA68" wp14:editId="5938BD15">
             <wp:extent cx="5442335" cy="914400"/>
@@ -3195,7 +3446,6 @@
           <w:noProof/>
           <w:szCs w:val="24"/>
         </w:rPr>
-        <w:lastRenderedPageBreak/>
         <w:drawing>
           <wp:inline distT="0" distB="0" distL="0" distR="0" wp14:anchorId="64526942" wp14:editId="269E32EC">
             <wp:extent cx="5287819" cy="859808"/>
@@ -3313,7 +3563,7 @@
 </file>
 
 <file path=word/numbering.xml><?xml version="1.0" encoding="utf-8"?>
-<w:numbering xmlns:wpc="http://schemas.microsoft.com/office/word/2010/wordprocessingCanvas" xmlns:cx="http://schemas.microsoft.com/office/drawing/2014/chartex" xmlns:cx1="http://schemas.microsoft.com/office/drawing/2015/9/8/chartex" xmlns:cx2="http://schemas.microsoft.com/office/drawing/2015/10/21/chartex" xmlns:cx3="http://schemas.microsoft.com/office/drawing/2016/5/9/chartex" xmlns:cx4="http://schemas.microsoft.com/office/drawing/2016/5/10/chartex" xmlns:cx5="http://schemas.microsoft.com/office/drawing/2016/5/11/chartex" xmlns:cx6="http://schemas.microsoft.com/office/drawing/2016/5/12/chartex" xmlns:cx7="http://schemas.microsoft.com/office/drawing/2016/5/13/chartex" xmlns:cx8="http://schemas.microsoft.com/office/drawing/2016/5/14/chartex" xmlns:mc="http://schemas.openxmlformats.org/markup-compatibility/2006" xmlns:aink="http://schemas.microsoft.com/office/drawing/2016/ink" xmlns:am3d="http://schemas.microsoft.com/office/drawing/2017/model3d" xmlns:o="urn:schemas-microsoft-com:office:office" xmlns:r="http://schemas.openxmlformats.org/officeDocument/2006/relationships" xmlns:m="http://schemas.openxmlformats.org/officeDocument/2006/math" xmlns:v="urn:schemas-microsoft-com:vml" xmlns:wp14="http://schemas.microsoft.com/office/word/2010/wordprocessingDrawing" xmlns:wp="http://schemas.openxmlformats.org/drawingml/2006/wordprocessingDrawing" xmlns:w10="urn:schemas-microsoft-com:office:word" xmlns:w="http://schemas.openxmlformats.org/wordprocessingml/2006/main" xmlns:w14="http://schemas.microsoft.com/office/word/2010/wordml" xmlns:w15="http://schemas.microsoft.com/office/word/2012/wordml" xmlns:w16cex="http://schemas.microsoft.com/office/word/2018/wordml/cex" xmlns:w16cid="http://schemas.microsoft.com/office/word/2016/wordml/cid" xmlns:w16="http://schemas.microsoft.com/office/word/2018/wordml" xmlns:w16sdtdh="http://schemas.microsoft.com/office/word/2020/wordml/sdtdatahash" xmlns:w16se="http://schemas.microsoft.com/office/word/2015/wordml/symex" xmlns:wpg="http://schemas.microsoft.com/office/word/2010/wordprocessingGroup" xmlns:wpi="http://schemas.microsoft.com/office/word/2010/wordprocessingInk" xmlns:wne="http://schemas.microsoft.com/office/word/2006/wordml" xmlns:wps="http://schemas.microsoft.com/office/word/2010/wordprocessingShape" mc:Ignorable="w14 w15 w16se w16cid w16 w16cex w16sdtdh wp14">
+<w:numbering xmlns:wpc="http://schemas.microsoft.com/office/word/2010/wordprocessingCanvas" xmlns:cx="http://schemas.microsoft.com/office/drawing/2014/chartex" xmlns:cx1="http://schemas.microsoft.com/office/drawing/2015/9/8/chartex" xmlns:cx2="http://schemas.microsoft.com/office/drawing/2015/10/21/chartex" xmlns:cx3="http://schemas.microsoft.com/office/drawing/2016/5/9/chartex" xmlns:cx4="http://schemas.microsoft.com/office/drawing/2016/5/10/chartex" xmlns:cx5="http://schemas.microsoft.com/office/drawing/2016/5/11/chartex" xmlns:cx6="http://schemas.microsoft.com/office/drawing/2016/5/12/chartex" xmlns:cx7="http://schemas.microsoft.com/office/drawing/2016/5/13/chartex" xmlns:cx8="http://schemas.microsoft.com/office/drawing/2016/5/14/chartex" xmlns:mc="http://schemas.openxmlformats.org/markup-compatibility/2006" xmlns:aink="http://schemas.microsoft.com/office/drawing/2016/ink" xmlns:am3d="http://schemas.microsoft.com/office/drawing/2017/model3d" xmlns:o="urn:schemas-microsoft-com:office:office" xmlns:oel="http://schemas.microsoft.com/office/2019/extlst" xmlns:r="http://schemas.openxmlformats.org/officeDocument/2006/relationships" xmlns:m="http://schemas.openxmlformats.org/officeDocument/2006/math" xmlns:v="urn:schemas-microsoft-com:vml" xmlns:wp14="http://schemas.microsoft.com/office/word/2010/wordprocessingDrawing" xmlns:wp="http://schemas.openxmlformats.org/drawingml/2006/wordprocessingDrawing" xmlns:w10="urn:schemas-microsoft-com:office:word" xmlns:w="http://schemas.openxmlformats.org/wordprocessingml/2006/main" xmlns:w14="http://schemas.microsoft.com/office/word/2010/wordml" xmlns:w15="http://schemas.microsoft.com/office/word/2012/wordml" xmlns:w16cex="http://schemas.microsoft.com/office/word/2018/wordml/cex" xmlns:w16cid="http://schemas.microsoft.com/office/word/2016/wordml/cid" xmlns:w16="http://schemas.microsoft.com/office/word/2018/wordml" xmlns:w16sdtdh="http://schemas.microsoft.com/office/word/2020/wordml/sdtdatahash" xmlns:w16se="http://schemas.microsoft.com/office/word/2015/wordml/symex" xmlns:wpg="http://schemas.microsoft.com/office/word/2010/wordprocessingGroup" xmlns:wpi="http://schemas.microsoft.com/office/word/2010/wordprocessingInk" xmlns:wne="http://schemas.microsoft.com/office/word/2006/wordml" xmlns:wps="http://schemas.microsoft.com/office/word/2010/wordprocessingShape" mc:Ignorable="w14 w15 w16se w16cid w16 w16cex w16sdtdh wp14">
   <w:abstractNum w:abstractNumId="0" w15:restartNumberingAfterBreak="0">
     <w:nsid w:val="36547DC5"/>
     <w:multiLevelType w:val="hybridMultilevel"/>
@@ -3628,13 +3878,13 @@
       </w:pPr>
     </w:lvl>
   </w:abstractNum>
-  <w:num w:numId="1">
+  <w:num w:numId="1" w16cid:durableId="614486709">
     <w:abstractNumId w:val="0"/>
   </w:num>
-  <w:num w:numId="2">
+  <w:num w:numId="2" w16cid:durableId="1225991552">
     <w:abstractNumId w:val="1"/>
   </w:num>
-  <w:num w:numId="3">
+  <w:num w:numId="3" w16cid:durableId="92212460">
     <w:abstractNumId w:val="2"/>
   </w:num>
 </w:numbering>

</xml_diff>

<commit_message>
Completed the GANTT Chart (Generalised Activity Normalisation Time Table) for the project documentation. Added to the project documentation, gaining feedback from supervisor.
</commit_message>
<xml_diff>
--- a/Project Documentation/Project Documentation.docx
+++ b/Project Documentation/Project Documentation.docx
@@ -73,21 +73,7 @@
         <w:rPr>
           <w:szCs w:val="24"/>
         </w:rPr>
-        <w:t xml:space="preserve">Each Substrate node contains a runtime. The runtime contains the business logic of the chain. It defines what transactions are valid and invalid and determines how the chain's state changes in response to transactions. The "outer node", everything other than the runtime, does not compile to </w:t>
-      </w:r>
-      <w:proofErr w:type="spellStart"/>
-      <w:r>
-        <w:rPr>
-          <w:szCs w:val="24"/>
-        </w:rPr>
-        <w:t>Wasm</w:t>
-      </w:r>
-      <w:proofErr w:type="spellEnd"/>
-      <w:r>
-        <w:rPr>
-          <w:szCs w:val="24"/>
-        </w:rPr>
-        <w:t xml:space="preserve">, only to native. The outer node is responsible for handling peer discovery, transaction pooling, block and transaction gossiping, consensus, and answering RPC calls from the outside world. While performing these tasks, the outer node sometimes needs to query the runtime for </w:t>
+        <w:t xml:space="preserve">Each Substrate node contains a runtime. The runtime contains the business logic of the chain. It defines what transactions are valid and invalid and determines how the chain's state changes in response to transactions. The "outer node", everything other than the runtime, does not compile to Wasm, only to native. The outer node is responsible for handling peer discovery, transaction pooling, block and transaction gossiping, consensus, and answering RPC calls from the outside world. While performing these tasks, the outer node sometimes needs to query the runtime for </w:t>
       </w:r>
       <w:r>
         <w:rPr>
@@ -112,159 +98,37 @@
         <w:rPr>
           <w:szCs w:val="24"/>
         </w:rPr>
-        <w:t xml:space="preserve">An extrinsic is a piece of information that comes from outside the chain and is included in a block. </w:t>
-      </w:r>
-      <w:proofErr w:type="spellStart"/>
-      <w:r>
-        <w:rPr>
-          <w:szCs w:val="24"/>
-        </w:rPr>
-        <w:t>Extrinsics</w:t>
-      </w:r>
-      <w:proofErr w:type="spellEnd"/>
-      <w:r>
-        <w:rPr>
-          <w:szCs w:val="24"/>
-        </w:rPr>
-        <w:t xml:space="preserve"> fall into three categories: </w:t>
-      </w:r>
-      <w:proofErr w:type="spellStart"/>
-      <w:r>
-        <w:rPr>
-          <w:szCs w:val="24"/>
-        </w:rPr>
-        <w:t>inherents</w:t>
-      </w:r>
-      <w:proofErr w:type="spellEnd"/>
-      <w:r>
-        <w:rPr>
-          <w:szCs w:val="24"/>
-        </w:rPr>
-        <w:t xml:space="preserve">, signed transactions, and unsigned </w:t>
-      </w:r>
-      <w:proofErr w:type="spellStart"/>
-      <w:proofErr w:type="gramStart"/>
-      <w:r>
-        <w:rPr>
-          <w:szCs w:val="24"/>
-        </w:rPr>
-        <w:t>transactions.</w:t>
-      </w:r>
-      <w:r>
-        <w:rPr>
-          <w:szCs w:val="24"/>
-        </w:rPr>
-        <w:t>A</w:t>
-      </w:r>
-      <w:proofErr w:type="spellEnd"/>
-      <w:proofErr w:type="gramEnd"/>
-      <w:r>
-        <w:rPr>
-          <w:szCs w:val="24"/>
-        </w:rPr>
-        <w:t xml:space="preserve"> block in Substrate is composed of a header and an array of </w:t>
-      </w:r>
-      <w:proofErr w:type="spellStart"/>
-      <w:r>
-        <w:rPr>
-          <w:szCs w:val="24"/>
-        </w:rPr>
-        <w:t>extrinsics</w:t>
-      </w:r>
-      <w:proofErr w:type="spellEnd"/>
-      <w:r>
-        <w:rPr>
-          <w:szCs w:val="24"/>
-        </w:rPr>
-        <w:t>. The header contains a</w:t>
-      </w:r>
-      <w:r>
-        <w:rPr>
-          <w:szCs w:val="24"/>
-        </w:rPr>
-        <w:t xml:space="preserve"> </w:t>
-      </w:r>
-      <w:r>
-        <w:rPr>
-          <w:szCs w:val="24"/>
-        </w:rPr>
-        <w:t xml:space="preserve">block height, parent hash, </w:t>
-      </w:r>
-      <w:proofErr w:type="spellStart"/>
-      <w:r>
-        <w:rPr>
-          <w:szCs w:val="24"/>
-        </w:rPr>
-        <w:t>extrinsics</w:t>
-      </w:r>
-      <w:proofErr w:type="spellEnd"/>
-      <w:r>
-        <w:rPr>
-          <w:szCs w:val="24"/>
-        </w:rPr>
-        <w:t xml:space="preserve"> root, state root, and digest. This section will only focus on the </w:t>
-      </w:r>
-      <w:proofErr w:type="spellStart"/>
-      <w:r>
-        <w:rPr>
-          <w:szCs w:val="24"/>
-        </w:rPr>
-        <w:t>extrinsics</w:t>
-      </w:r>
-      <w:proofErr w:type="spellEnd"/>
-      <w:r>
-        <w:rPr>
-          <w:szCs w:val="24"/>
-        </w:rPr>
-        <w:t xml:space="preserve"> root.</w:t>
-      </w:r>
-      <w:r>
-        <w:rPr>
-          <w:szCs w:val="24"/>
-        </w:rPr>
-        <w:t xml:space="preserve"> </w:t>
-      </w:r>
-      <w:proofErr w:type="spellStart"/>
-      <w:r>
-        <w:rPr>
-          <w:szCs w:val="24"/>
-        </w:rPr>
-        <w:t>Extrinsics</w:t>
-      </w:r>
-      <w:proofErr w:type="spellEnd"/>
-      <w:r>
-        <w:rPr>
-          <w:szCs w:val="24"/>
-        </w:rPr>
-        <w:t xml:space="preserve"> are bundled together into a block as a series to be executed as each is defined in the runtime. The </w:t>
-      </w:r>
-      <w:proofErr w:type="spellStart"/>
-      <w:r>
-        <w:rPr>
-          <w:szCs w:val="24"/>
-        </w:rPr>
-        <w:t>extrinsics</w:t>
-      </w:r>
-      <w:proofErr w:type="spellEnd"/>
-      <w:r>
-        <w:rPr>
-          <w:szCs w:val="24"/>
-        </w:rPr>
-        <w:t xml:space="preserve"> root is a cryptographic digest of this series. This serves two purposes. First, it prevents any alterations to the series of </w:t>
-      </w:r>
-      <w:proofErr w:type="spellStart"/>
-      <w:r>
-        <w:rPr>
-          <w:szCs w:val="24"/>
-        </w:rPr>
-        <w:t>extrinsics</w:t>
-      </w:r>
-      <w:proofErr w:type="spellEnd"/>
-      <w:r>
-        <w:rPr>
-          <w:szCs w:val="24"/>
-        </w:rPr>
-        <w:t xml:space="preserve"> after the header has been built and distributed. Second, it provides a means of allowing light clients to succinctly verify that any given extrinsic did indeed exist in a block given only knowledge of the header.</w:t>
+        <w:t>An extrinsic is a piece of information that comes from outside the chain and is included in a block. Extrinsics fall into three categories: inherents, signed transactions, and unsigned transactions.</w:t>
+      </w:r>
+      <w:r>
+        <w:rPr>
+          <w:szCs w:val="24"/>
+        </w:rPr>
+        <w:t>A block in Substrate is composed of a header and an array of extrinsics. The header contains a</w:t>
+      </w:r>
+      <w:r>
+        <w:rPr>
+          <w:szCs w:val="24"/>
+        </w:rPr>
+        <w:t xml:space="preserve"> </w:t>
+      </w:r>
+      <w:r>
+        <w:rPr>
+          <w:szCs w:val="24"/>
+        </w:rPr>
+        <w:t>block height, parent hash, extrinsics root, state root, and digest. This section will only focus on the extrinsics root.</w:t>
+      </w:r>
+      <w:r>
+        <w:rPr>
+          <w:szCs w:val="24"/>
+        </w:rPr>
+        <w:t xml:space="preserve"> </w:t>
+      </w:r>
+      <w:r>
+        <w:rPr>
+          <w:szCs w:val="24"/>
+        </w:rPr>
+        <w:t>Extrinsics are bundled together into a block as a series to be executed as each is defined in the runtime. The extrinsics root is a cryptographic digest of this series. This serves two purposes. First, it prevents any alterations to the series of extrinsics after the header has been built and distributed. Second, it provides a means of allowing light clients to succinctly verify that any given extrinsic did indeed exist in a block given only knowledge of the header.</w:t>
       </w:r>
     </w:p>
     <w:p>
@@ -402,15 +266,7 @@
     </w:p>
     <w:p>
       <w:r>
-        <w:t xml:space="preserve">Some nodes in a blockchain network are able to produce new blocks, a process known as authoring. Exactly which nodes may author blocks depends on which consensus engine </w:t>
-      </w:r>
-      <w:proofErr w:type="gramStart"/>
-      <w:r>
-        <w:t>you're</w:t>
-      </w:r>
-      <w:proofErr w:type="gramEnd"/>
-      <w:r>
-        <w:t xml:space="preserve"> using.</w:t>
+        <w:t>Some nodes in a blockchain network are able to produce new blocks, a process known as authoring. Exactly which nodes may author blocks depends on which consensus engine you're using.</w:t>
       </w:r>
     </w:p>
     <w:p>
@@ -430,15 +286,7 @@
     </w:p>
     <w:p>
       <w:r>
-        <w:t xml:space="preserve">GRANDPA validators vote on chains, not blocks, </w:t>
-      </w:r>
-      <w:proofErr w:type="gramStart"/>
-      <w:r>
-        <w:t>i.e.</w:t>
-      </w:r>
-      <w:proofErr w:type="gramEnd"/>
-      <w:r>
-        <w:t xml:space="preserve"> they vote on a </w:t>
+        <w:t xml:space="preserve">GRANDPA validators vote on chains, not blocks, i.e. they vote on a </w:t>
       </w:r>
       <w:r>
         <w:t>block</w:t>
@@ -571,21 +419,7 @@
         <w:rPr>
           <w:szCs w:val="24"/>
         </w:rPr>
-        <w:t xml:space="preserve">assets and their trading, </w:t>
-      </w:r>
-      <w:proofErr w:type="gramStart"/>
-      <w:r>
-        <w:rPr>
-          <w:szCs w:val="24"/>
-        </w:rPr>
-        <w:t>storage</w:t>
-      </w:r>
-      <w:proofErr w:type="gramEnd"/>
-      <w:r>
-        <w:rPr>
-          <w:szCs w:val="24"/>
-        </w:rPr>
-        <w:t xml:space="preserve"> and transfer in a digital world.</w:t>
+        <w:t>assets and their trading, storage and transfer in a digital world.</w:t>
       </w:r>
       <w:r>
         <w:rPr>
@@ -759,21 +593,7 @@
         <w:rPr>
           <w:szCs w:val="24"/>
         </w:rPr>
-        <w:t xml:space="preserve">Smart contracts provide the governance mechanism for business blockchains. Once a smart contract is locked down, the terms and conditions </w:t>
-      </w:r>
-      <w:proofErr w:type="gramStart"/>
-      <w:r>
-        <w:rPr>
-          <w:szCs w:val="24"/>
-        </w:rPr>
-        <w:t>can’t</w:t>
-      </w:r>
-      <w:proofErr w:type="gramEnd"/>
-      <w:r>
-        <w:rPr>
-          <w:szCs w:val="24"/>
-        </w:rPr>
-        <w:t xml:space="preserve"> be changed unless all those affected </w:t>
+        <w:t xml:space="preserve">Smart contracts provide the governance mechanism for business blockchains. Once a smart contract is locked down, the terms and conditions can’t be changed unless all those affected </w:t>
       </w:r>
       <w:r>
         <w:rPr>
@@ -1035,14 +855,105 @@
       <w:r>
         <w:rPr>
           <w:noProof/>
-          <w:szCs w:val="24"/>
-        </w:rPr>
-        <w:lastRenderedPageBreak/>
+        </w:rPr>
+        <w:t xml:space="preserve"> </w:t>
+      </w:r>
+    </w:p>
+    <w:p>
+      <w:pPr>
+        <w:widowControl w:val="0"/>
+        <w:spacing w:before="120"/>
+        <w:rPr>
+          <w:szCs w:val="24"/>
+        </w:rPr>
+      </w:pPr>
+      <w:r>
+        <w:rPr>
+          <w:szCs w:val="24"/>
+        </w:rPr>
+        <w:t>A common architecture pattern for privacy-preserving a hash is</w:t>
+      </w:r>
+      <w:r>
+        <w:rPr>
+          <w:szCs w:val="24"/>
+        </w:rPr>
+        <w:t xml:space="preserve"> </w:t>
+      </w:r>
+      <w:r>
+        <w:rPr>
+          <w:szCs w:val="24"/>
+        </w:rPr>
+        <w:t>blockchains is to only store a hash of the transaction data.</w:t>
+      </w:r>
+      <w:r>
+        <w:t xml:space="preserve"> </w:t>
+      </w:r>
+      <w:r>
+        <w:rPr>
+          <w:szCs w:val="24"/>
+        </w:rPr>
+        <w:t>For example, an invoice can be shared without</w:t>
+      </w:r>
+      <w:r>
+        <w:rPr>
+          <w:szCs w:val="24"/>
+        </w:rPr>
+        <w:t xml:space="preserve"> </w:t>
+      </w:r>
+      <w:r>
+        <w:rPr>
+          <w:szCs w:val="24"/>
+        </w:rPr>
+        <w:t>exposing any details of the invoice. This allows companies to trace</w:t>
+      </w:r>
+      <w:r>
+        <w:rPr>
+          <w:szCs w:val="24"/>
+        </w:rPr>
+        <w:t xml:space="preserve"> </w:t>
+      </w:r>
+      <w:r>
+        <w:rPr>
+          <w:szCs w:val="24"/>
+        </w:rPr>
+        <w:t>and exchange information with blockchain technology without</w:t>
+      </w:r>
+      <w:r>
+        <w:rPr>
+          <w:szCs w:val="24"/>
+        </w:rPr>
+        <w:t xml:space="preserve"> </w:t>
+      </w:r>
+      <w:r>
+        <w:rPr>
+          <w:szCs w:val="24"/>
+        </w:rPr>
+        <w:t>exposing any data as the data are kept safely off-chain</w:t>
+      </w:r>
+      <w:r>
+        <w:rPr>
+          <w:szCs w:val="24"/>
+        </w:rPr>
+        <w:t>.</w:t>
+      </w:r>
+    </w:p>
+    <w:p>
+      <w:pPr>
+        <w:widowControl w:val="0"/>
+        <w:rPr>
+          <w:szCs w:val="24"/>
+        </w:rPr>
+      </w:pPr>
+      <w:r>
+        <w:rPr>
+          <w:noProof/>
+          <w:szCs w:val="24"/>
+        </w:rPr>
         <w:drawing>
-          <wp:inline distT="0" distB="0" distL="0" distR="0" wp14:anchorId="5C1823C5" wp14:editId="252134AE">
-            <wp:extent cx="4692891" cy="5778797"/>
-            <wp:effectExtent l="0" t="0" r="0" b="0"/>
-            <wp:docPr id="9" name="Picture 9"/>
+          <wp:inline distT="0" distB="0" distL="0" distR="0" wp14:anchorId="05EEB136" wp14:editId="3111085C">
+            <wp:extent cx="3988814" cy="2508250"/>
+            <wp:effectExtent l="0" t="0" r="0" b="6350"/>
+            <wp:docPr id="15" name="Picture 15"/>
             <wp:cNvGraphicFramePr>
               <a:graphicFrameLocks xmlns:a="http://schemas.openxmlformats.org/drawingml/2006/main" noChangeAspect="1"/>
             </wp:cNvGraphicFramePr>
@@ -1062,7 +973,7 @@
                   <pic:spPr>
                     <a:xfrm>
                       <a:off x="0" y="0"/>
-                      <a:ext cx="4692891" cy="5778797"/>
+                      <a:ext cx="3992408" cy="2510510"/>
                     </a:xfrm>
                     <a:prstGeom prst="rect">
                       <a:avLst/>
@@ -1074,109 +985,474 @@
           </wp:inline>
         </w:drawing>
       </w:r>
+    </w:p>
+    <w:p>
+      <w:pPr>
+        <w:widowControl w:val="0"/>
+        <w:rPr>
+          <w:szCs w:val="24"/>
+        </w:rPr>
+      </w:pPr>
+    </w:p>
+    <w:p>
+      <w:pPr>
+        <w:widowControl w:val="0"/>
+        <w:rPr>
+          <w:szCs w:val="24"/>
+        </w:rPr>
+      </w:pPr>
+      <w:r>
+        <w:rPr>
+          <w:szCs w:val="24"/>
+        </w:rPr>
+        <w:t xml:space="preserve">I wished to create a stablecoin in which I would utilise, so business practices did not have to rely on the absence of fluctuations of token value. However, to make a </w:t>
+      </w:r>
+      <w:r>
+        <w:rPr>
+          <w:szCs w:val="24"/>
+        </w:rPr>
+        <w:t>collaterali</w:t>
+      </w:r>
+      <w:r>
+        <w:rPr>
+          <w:szCs w:val="24"/>
+        </w:rPr>
+        <w:t>s</w:t>
+      </w:r>
+      <w:r>
+        <w:rPr>
+          <w:szCs w:val="24"/>
+        </w:rPr>
+        <w:t>ed</w:t>
+      </w:r>
+      <w:r>
+        <w:rPr>
+          <w:szCs w:val="24"/>
+        </w:rPr>
+        <w:t xml:space="preserve"> stablecoin I would need to own the fiat or assets in which the token was based upon, as ‘collateral.’ For the purpose of this conceptual design, I will utilise tokens that are not truly backed by US Dollar or another asset but in reality, this would be the case. </w:t>
+      </w:r>
+      <w:r>
+        <w:rPr>
+          <w:szCs w:val="24"/>
+        </w:rPr>
+        <w:t>While intercompany transactions can be settled with CCs,</w:t>
+      </w:r>
+      <w:r>
+        <w:rPr>
+          <w:szCs w:val="24"/>
+        </w:rPr>
+        <w:t xml:space="preserve"> </w:t>
+      </w:r>
+      <w:r>
+        <w:rPr>
+          <w:szCs w:val="24"/>
+        </w:rPr>
+        <w:t>employees and external partners still require fiat currency. An</w:t>
+      </w:r>
+      <w:r>
+        <w:rPr>
+          <w:szCs w:val="24"/>
+        </w:rPr>
+        <w:t xml:space="preserve"> </w:t>
+      </w:r>
+      <w:r>
+        <w:rPr>
+          <w:szCs w:val="24"/>
+        </w:rPr>
+        <w:t>exchange agreement with a bank is therefore required to convert</w:t>
+      </w:r>
+      <w:r>
+        <w:rPr>
+          <w:szCs w:val="24"/>
+        </w:rPr>
+        <w:t xml:space="preserve"> </w:t>
+      </w:r>
+      <w:r>
+        <w:rPr>
+          <w:szCs w:val="24"/>
+        </w:rPr>
+        <w:lastRenderedPageBreak/>
+        <w:t>CCs into the local fiat currency</w:t>
+      </w:r>
+      <w:r>
+        <w:rPr>
+          <w:szCs w:val="24"/>
+        </w:rPr>
+        <w:t>.</w:t>
+      </w:r>
+    </w:p>
+    <w:p>
+      <w:pPr>
+        <w:widowControl w:val="0"/>
+        <w:rPr>
+          <w:szCs w:val="24"/>
+        </w:rPr>
+      </w:pPr>
+    </w:p>
+    <w:p>
+      <w:pPr>
+        <w:widowControl w:val="0"/>
+        <w:rPr>
+          <w:szCs w:val="24"/>
+        </w:rPr>
+      </w:pPr>
+      <w:r>
+        <w:rPr>
+          <w:szCs w:val="24"/>
+        </w:rPr>
+        <w:t>Example:</w:t>
+      </w:r>
+    </w:p>
+    <w:p>
+      <w:pPr>
+        <w:rPr>
+          <w:szCs w:val="24"/>
+        </w:rPr>
+      </w:pPr>
+      <w:r>
+        <w:rPr>
+          <w:szCs w:val="24"/>
+        </w:rPr>
+        <w:t>If we were to use blockchain on our own P2P process in</w:t>
+      </w:r>
+      <w:r>
+        <w:rPr>
+          <w:szCs w:val="24"/>
+        </w:rPr>
+        <w:t xml:space="preserve"> Consultancy</w:t>
+      </w:r>
+      <w:r>
+        <w:rPr>
+          <w:szCs w:val="24"/>
+        </w:rPr>
+        <w:t>,</w:t>
+      </w:r>
+      <w:r>
+        <w:rPr>
+          <w:szCs w:val="24"/>
+        </w:rPr>
+        <w:t xml:space="preserve"> </w:t>
+      </w:r>
+      <w:r>
+        <w:rPr>
+          <w:szCs w:val="24"/>
+        </w:rPr>
+        <w:t>we would enter the number of hours worked on the client for the</w:t>
+      </w:r>
+      <w:r>
+        <w:rPr>
+          <w:szCs w:val="24"/>
+        </w:rPr>
+        <w:t xml:space="preserve"> </w:t>
+      </w:r>
+      <w:r>
+        <w:rPr>
+          <w:szCs w:val="24"/>
+        </w:rPr>
+        <w:t>month on the blockchain as a proposal for an invoice. When the</w:t>
+      </w:r>
+      <w:r>
+        <w:rPr>
+          <w:szCs w:val="24"/>
+        </w:rPr>
+        <w:t xml:space="preserve"> </w:t>
+      </w:r>
+      <w:r>
+        <w:rPr>
+          <w:szCs w:val="24"/>
+        </w:rPr>
+        <w:t>client accepts the number of hours, the hours are posted to the</w:t>
+      </w:r>
+      <w:r>
+        <w:rPr>
+          <w:szCs w:val="24"/>
+        </w:rPr>
+        <w:t xml:space="preserve"> </w:t>
+      </w:r>
+      <w:r>
+        <w:rPr>
+          <w:szCs w:val="24"/>
+        </w:rPr>
+        <w:t>blockchain, and the smart contract (explained in the following)</w:t>
+      </w:r>
+      <w:r>
+        <w:rPr>
+          <w:szCs w:val="24"/>
+        </w:rPr>
+        <w:t xml:space="preserve"> </w:t>
+      </w:r>
+      <w:r>
+        <w:rPr>
+          <w:szCs w:val="24"/>
+        </w:rPr>
+        <w:t>executes the invoice creation based on the agreed hours and</w:t>
+      </w:r>
+      <w:r>
+        <w:rPr>
+          <w:szCs w:val="24"/>
+        </w:rPr>
+        <w:t xml:space="preserve"> </w:t>
+      </w:r>
+      <w:r>
+        <w:rPr>
+          <w:szCs w:val="24"/>
+        </w:rPr>
+        <w:t>prices</w:t>
+      </w:r>
+      <w:r>
+        <w:rPr>
+          <w:szCs w:val="24"/>
+        </w:rPr>
+        <w:t>.</w:t>
+      </w:r>
+    </w:p>
+    <w:p>
+      <w:pPr>
+        <w:rPr>
+          <w:szCs w:val="24"/>
+        </w:rPr>
+      </w:pPr>
+      <w:r>
+        <w:rPr>
+          <w:szCs w:val="24"/>
+        </w:rPr>
+        <w:t>Saving master data, such as products, contracts, or other corporate</w:t>
+      </w:r>
+      <w:r>
+        <w:rPr>
+          <w:szCs w:val="24"/>
+        </w:rPr>
+        <w:t xml:space="preserve"> </w:t>
+      </w:r>
+      <w:r>
+        <w:rPr>
+          <w:szCs w:val="24"/>
+        </w:rPr>
+        <w:t>commercial policies, on the blockchain has several benefits. When</w:t>
+      </w:r>
+      <w:r>
+        <w:rPr>
+          <w:szCs w:val="24"/>
+        </w:rPr>
+        <w:t xml:space="preserve"> </w:t>
+      </w:r>
+      <w:r>
+        <w:rPr>
+          <w:szCs w:val="24"/>
+        </w:rPr>
+        <w:t>trading, invoices and associated information, such as the quantity</w:t>
+      </w:r>
+      <w:r>
+        <w:rPr>
+          <w:szCs w:val="24"/>
+        </w:rPr>
+        <w:t xml:space="preserve"> </w:t>
+      </w:r>
+      <w:r>
+        <w:rPr>
+          <w:szCs w:val="24"/>
+        </w:rPr>
+        <w:t>of sold units, payment terms, time of delivery, etc., are saved on the</w:t>
+      </w:r>
+      <w:r>
+        <w:rPr>
+          <w:szCs w:val="24"/>
+        </w:rPr>
+        <w:t xml:space="preserve"> </w:t>
+      </w:r>
+      <w:r>
+        <w:rPr>
+          <w:szCs w:val="24"/>
+        </w:rPr>
+        <w:t>blockchain. The properties of the blockchain technology ensure</w:t>
+      </w:r>
+      <w:r>
+        <w:rPr>
+          <w:szCs w:val="24"/>
+        </w:rPr>
+        <w:t xml:space="preserve"> </w:t>
+      </w:r>
+      <w:r>
+        <w:rPr>
+          <w:szCs w:val="24"/>
+        </w:rPr>
+        <w:t>that data are always aligned with the customer before being stored</w:t>
+      </w:r>
+      <w:r>
+        <w:rPr>
+          <w:szCs w:val="24"/>
+        </w:rPr>
+        <w:t xml:space="preserve"> </w:t>
+      </w:r>
+      <w:r>
+        <w:rPr>
+          <w:szCs w:val="24"/>
+        </w:rPr>
+        <w:t>as validation takes place through digital signatures and consensus</w:t>
+      </w:r>
+      <w:r>
+        <w:rPr>
+          <w:szCs w:val="24"/>
+        </w:rPr>
+        <w:t xml:space="preserve"> </w:t>
+      </w:r>
+      <w:r>
+        <w:rPr>
+          <w:szCs w:val="24"/>
+        </w:rPr>
+        <w:t>mechanisms. As data are validated by the customer and saved</w:t>
+      </w:r>
+      <w:r>
+        <w:rPr>
+          <w:szCs w:val="24"/>
+        </w:rPr>
+        <w:t xml:space="preserve"> </w:t>
+      </w:r>
+      <w:r>
+        <w:rPr>
+          <w:szCs w:val="24"/>
+        </w:rPr>
+        <w:t>on the blockchain, it also allows the finance function department</w:t>
+      </w:r>
+      <w:r>
+        <w:rPr>
+          <w:szCs w:val="24"/>
+        </w:rPr>
+        <w:t xml:space="preserve"> </w:t>
+      </w:r>
+      <w:r>
+        <w:rPr>
+          <w:szCs w:val="24"/>
+        </w:rPr>
+        <w:t>and the logistics department access to see the agreement on the</w:t>
+      </w:r>
+      <w:r>
+        <w:rPr>
+          <w:szCs w:val="24"/>
+        </w:rPr>
+        <w:t xml:space="preserve"> </w:t>
+      </w:r>
+      <w:r>
+        <w:rPr>
+          <w:szCs w:val="24"/>
+        </w:rPr>
+        <w:t>blockchain, while the sales department saves communication time</w:t>
+      </w:r>
+      <w:r>
+        <w:rPr>
+          <w:szCs w:val="24"/>
+        </w:rPr>
+        <w:t xml:space="preserve"> </w:t>
+      </w:r>
+      <w:r>
+        <w:rPr>
+          <w:szCs w:val="24"/>
+        </w:rPr>
+        <w:t>with the rest of the company.</w:t>
+      </w:r>
+    </w:p>
+    <w:p>
+      <w:pPr>
+        <w:widowControl w:val="0"/>
+        <w:rPr>
+          <w:szCs w:val="24"/>
+        </w:rPr>
+      </w:pPr>
+      <w:r>
+        <w:rPr>
+          <w:szCs w:val="24"/>
+        </w:rPr>
+        <w:t>W</w:t>
+      </w:r>
+      <w:r>
+        <w:rPr>
+          <w:szCs w:val="24"/>
+        </w:rPr>
+        <w:t>ith blockchain, the retailer records the digital token for the order. The supplier then logs in the order and confirms to the retailer that the order has been received—an action that again gets recorded on the blockchain but would not generate an entry in a financial ledger. Next the supplier requests a working-capital loan from the bank to finance the production of the goods. The bank verifies the order on the shared blockchain, approves the loan, and records the loan’s digital token on the same blockchain.</w:t>
+      </w:r>
+    </w:p>
+    <w:p/>
+    <w:p>
+      <w:pPr>
+        <w:rPr>
+          <w:b/>
+          <w:bCs/>
+          <w:szCs w:val="24"/>
+        </w:rPr>
+      </w:pPr>
+      <w:r>
+        <w:rPr>
+          <w:b/>
+          <w:bCs/>
+          <w:szCs w:val="24"/>
+        </w:rPr>
+        <w:t>CONVERGE</w:t>
+      </w:r>
+    </w:p>
+    <w:p>
+      <w:pPr>
+        <w:rPr>
+          <w:b/>
+          <w:bCs/>
+          <w:szCs w:val="24"/>
+        </w:rPr>
+      </w:pPr>
+      <w:r>
+        <w:rPr>
+          <w:b/>
+          <w:bCs/>
+          <w:szCs w:val="24"/>
+        </w:rPr>
+        <w:t>Table of contents</w:t>
+      </w:r>
+    </w:p>
+    <w:p>
+      <w:pPr>
+        <w:widowControl w:val="0"/>
+        <w:rPr>
+          <w:b/>
+          <w:szCs w:val="24"/>
+        </w:rPr>
+      </w:pPr>
+      <w:r>
+        <w:rPr>
+          <w:b/>
+          <w:szCs w:val="24"/>
+        </w:rPr>
+        <w:t>Problem statement</w:t>
+      </w:r>
+      <w:r>
+        <w:rPr>
+          <w:szCs w:val="24"/>
+        </w:rPr>
+        <w:t xml:space="preserve"> </w:t>
+      </w:r>
+      <w:r>
+        <w:rPr>
+          <w:b/>
+          <w:szCs w:val="24"/>
+        </w:rPr>
+        <w:t>/2</w:t>
+      </w:r>
+    </w:p>
+    <w:p>
+      <w:pPr>
+        <w:widowControl w:val="0"/>
+        <w:rPr>
+          <w:b/>
+          <w:szCs w:val="24"/>
+        </w:rPr>
+      </w:pPr>
       <w:r>
         <w:rPr>
           <w:noProof/>
-        </w:rPr>
-        <w:t xml:space="preserve"> </w:t>
-      </w:r>
-    </w:p>
-    <w:p>
-      <w:pPr>
-        <w:widowControl w:val="0"/>
-        <w:spacing w:before="120"/>
-        <w:rPr>
-          <w:szCs w:val="24"/>
-        </w:rPr>
-      </w:pPr>
-      <w:r>
-        <w:rPr>
-          <w:szCs w:val="24"/>
-        </w:rPr>
-        <w:t>A common architecture pattern for privacy-preserving a hash is</w:t>
-      </w:r>
-      <w:r>
-        <w:rPr>
-          <w:szCs w:val="24"/>
-        </w:rPr>
-        <w:t xml:space="preserve"> </w:t>
-      </w:r>
-      <w:r>
-        <w:rPr>
-          <w:szCs w:val="24"/>
-        </w:rPr>
-        <w:t>blockchains is to only store a hash of the transaction data.</w:t>
-      </w:r>
-      <w:r>
-        <w:t xml:space="preserve"> </w:t>
-      </w:r>
-      <w:r>
-        <w:rPr>
-          <w:szCs w:val="24"/>
-        </w:rPr>
-        <w:t>For example, an invoice can be shared without</w:t>
-      </w:r>
-      <w:r>
-        <w:rPr>
-          <w:szCs w:val="24"/>
-        </w:rPr>
-        <w:t xml:space="preserve"> </w:t>
-      </w:r>
-      <w:r>
-        <w:rPr>
-          <w:szCs w:val="24"/>
-        </w:rPr>
-        <w:t>exposing any details of the invoice. This allows companies to trace</w:t>
-      </w:r>
-      <w:r>
-        <w:rPr>
-          <w:szCs w:val="24"/>
-        </w:rPr>
-        <w:t xml:space="preserve"> </w:t>
-      </w:r>
-      <w:r>
-        <w:rPr>
-          <w:szCs w:val="24"/>
-        </w:rPr>
-        <w:t>and exchange information with blockchain technology without</w:t>
-      </w:r>
-      <w:r>
-        <w:rPr>
-          <w:szCs w:val="24"/>
-        </w:rPr>
-        <w:t xml:space="preserve"> </w:t>
-      </w:r>
-      <w:r>
-        <w:rPr>
-          <w:szCs w:val="24"/>
-        </w:rPr>
-        <w:t>exposing any data as the data are kept safely off-chain</w:t>
-      </w:r>
-      <w:r>
-        <w:rPr>
-          <w:szCs w:val="24"/>
-        </w:rPr>
-        <w:t>.</w:t>
-      </w:r>
-    </w:p>
-    <w:p>
-      <w:pPr>
-        <w:widowControl w:val="0"/>
-        <w:rPr>
-          <w:szCs w:val="24"/>
-        </w:rPr>
-      </w:pPr>
-      <w:r>
-        <w:rPr>
-          <w:noProof/>
-          <w:szCs w:val="24"/>
-        </w:rPr>
-        <w:lastRenderedPageBreak/>
+          <w:szCs w:val="24"/>
+        </w:rPr>
         <w:drawing>
-          <wp:inline distT="0" distB="0" distL="0" distR="0" wp14:anchorId="05EEB136" wp14:editId="3111085C">
-            <wp:extent cx="3988814" cy="2508250"/>
-            <wp:effectExtent l="0" t="0" r="0" b="6350"/>
-            <wp:docPr id="15" name="Picture 15"/>
+          <wp:inline distT="0" distB="0" distL="0" distR="0" wp14:anchorId="739E30EF" wp14:editId="35D54D81">
+            <wp:extent cx="5731510" cy="360045"/>
+            <wp:effectExtent l="0" t="0" r="2540" b="1905"/>
+            <wp:docPr id="1" name="Picture 1"/>
             <wp:cNvGraphicFramePr>
               <a:graphicFrameLocks xmlns:a="http://schemas.openxmlformats.org/drawingml/2006/main" noChangeAspect="1"/>
             </wp:cNvGraphicFramePr>
@@ -1196,7 +1472,7 @@
                   <pic:spPr>
                     <a:xfrm>
                       <a:off x="0" y="0"/>
-                      <a:ext cx="3992408" cy="2510510"/>
+                      <a:ext cx="5731510" cy="360045"/>
                     </a:xfrm>
                     <a:prstGeom prst="rect">
                       <a:avLst/>
@@ -1216,501 +1492,132 @@
           <w:szCs w:val="24"/>
         </w:rPr>
       </w:pPr>
-    </w:p>
-    <w:p>
-      <w:pPr>
-        <w:widowControl w:val="0"/>
-        <w:rPr>
-          <w:szCs w:val="24"/>
-        </w:rPr>
-      </w:pPr>
-      <w:r>
-        <w:rPr>
-          <w:szCs w:val="24"/>
-        </w:rPr>
-        <w:t xml:space="preserve">I wished to create a </w:t>
-      </w:r>
-      <w:proofErr w:type="spellStart"/>
-      <w:r>
-        <w:rPr>
-          <w:szCs w:val="24"/>
-        </w:rPr>
-        <w:t>stablecoin</w:t>
-      </w:r>
-      <w:proofErr w:type="spellEnd"/>
-      <w:r>
-        <w:rPr>
-          <w:szCs w:val="24"/>
-        </w:rPr>
-        <w:t xml:space="preserve"> in which I would utilise, so business practices did not have to rely on the absence of fluctuations of token value. However, to make a </w:t>
-      </w:r>
-      <w:r>
-        <w:rPr>
-          <w:szCs w:val="24"/>
-        </w:rPr>
-        <w:t>collaterali</w:t>
-      </w:r>
-      <w:r>
-        <w:rPr>
-          <w:szCs w:val="24"/>
-        </w:rPr>
-        <w:t>s</w:t>
-      </w:r>
-      <w:r>
-        <w:rPr>
-          <w:szCs w:val="24"/>
-        </w:rPr>
-        <w:t>ed</w:t>
-      </w:r>
-      <w:r>
-        <w:rPr>
-          <w:szCs w:val="24"/>
-        </w:rPr>
-        <w:t xml:space="preserve"> </w:t>
-      </w:r>
-      <w:proofErr w:type="spellStart"/>
-      <w:r>
-        <w:rPr>
-          <w:szCs w:val="24"/>
-        </w:rPr>
-        <w:t>stablecoin</w:t>
-      </w:r>
-      <w:proofErr w:type="spellEnd"/>
-      <w:r>
-        <w:rPr>
-          <w:szCs w:val="24"/>
-        </w:rPr>
-        <w:t xml:space="preserve"> I would need to own the fiat or assets in which the token was based upon, as ‘collateral.’ For the purpose of this conceptual design, I will utilise tokens that are not truly backed by US Dollar or another asset but in reality, this would be the case. </w:t>
-      </w:r>
-      <w:r>
-        <w:rPr>
-          <w:szCs w:val="24"/>
-        </w:rPr>
-        <w:t>While intercompany transactions can be settled with CCs,</w:t>
-      </w:r>
-      <w:r>
-        <w:rPr>
-          <w:szCs w:val="24"/>
-        </w:rPr>
-        <w:t xml:space="preserve"> </w:t>
-      </w:r>
-      <w:r>
-        <w:rPr>
-          <w:szCs w:val="24"/>
-        </w:rPr>
-        <w:t>employees and external partners still require fiat currency. An</w:t>
-      </w:r>
-      <w:r>
-        <w:rPr>
-          <w:szCs w:val="24"/>
-        </w:rPr>
-        <w:t xml:space="preserve"> </w:t>
-      </w:r>
-      <w:r>
-        <w:rPr>
-          <w:szCs w:val="24"/>
-        </w:rPr>
-        <w:t>exchange agreement with a bank is therefore required to convert</w:t>
-      </w:r>
-      <w:r>
-        <w:rPr>
-          <w:szCs w:val="24"/>
-        </w:rPr>
-        <w:t xml:space="preserve"> </w:t>
-      </w:r>
-      <w:r>
-        <w:rPr>
-          <w:szCs w:val="24"/>
-        </w:rPr>
-        <w:t>CCs into the local fiat currency</w:t>
-      </w:r>
-      <w:r>
-        <w:rPr>
-          <w:szCs w:val="24"/>
-        </w:rPr>
-        <w:t>.</w:t>
-      </w:r>
-    </w:p>
-    <w:p>
-      <w:pPr>
-        <w:widowControl w:val="0"/>
-        <w:rPr>
-          <w:szCs w:val="24"/>
-        </w:rPr>
-      </w:pPr>
-    </w:p>
-    <w:p>
-      <w:pPr>
-        <w:widowControl w:val="0"/>
-        <w:rPr>
-          <w:szCs w:val="24"/>
-        </w:rPr>
-      </w:pPr>
-      <w:r>
-        <w:rPr>
-          <w:szCs w:val="24"/>
-        </w:rPr>
-        <w:t>Example:</w:t>
-      </w:r>
-    </w:p>
-    <w:p>
-      <w:pPr>
-        <w:rPr>
-          <w:szCs w:val="24"/>
-        </w:rPr>
-      </w:pPr>
-      <w:r>
-        <w:rPr>
-          <w:szCs w:val="24"/>
-        </w:rPr>
-        <w:t>If we were to use blockchain on our own P2P process in</w:t>
-      </w:r>
-      <w:r>
-        <w:rPr>
-          <w:szCs w:val="24"/>
-        </w:rPr>
-        <w:t xml:space="preserve"> Consultancy</w:t>
-      </w:r>
-      <w:r>
-        <w:rPr>
-          <w:szCs w:val="24"/>
-        </w:rPr>
-        <w:t>,</w:t>
-      </w:r>
-      <w:r>
-        <w:rPr>
-          <w:szCs w:val="24"/>
-        </w:rPr>
-        <w:t xml:space="preserve"> </w:t>
-      </w:r>
-      <w:r>
-        <w:rPr>
-          <w:szCs w:val="24"/>
-        </w:rPr>
-        <w:t>we would enter the number of hours worked on the client for the</w:t>
-      </w:r>
-      <w:r>
-        <w:rPr>
-          <w:szCs w:val="24"/>
-        </w:rPr>
-        <w:t xml:space="preserve"> </w:t>
-      </w:r>
-      <w:r>
-        <w:rPr>
-          <w:szCs w:val="24"/>
-        </w:rPr>
-        <w:t>month on the blockchain as a proposal for an invoice. When the</w:t>
-      </w:r>
-      <w:r>
-        <w:rPr>
-          <w:szCs w:val="24"/>
-        </w:rPr>
-        <w:t xml:space="preserve"> </w:t>
-      </w:r>
-      <w:r>
-        <w:rPr>
-          <w:szCs w:val="24"/>
-        </w:rPr>
-        <w:t>client accepts the number of hours, the hours are posted to the</w:t>
-      </w:r>
-      <w:r>
-        <w:rPr>
-          <w:szCs w:val="24"/>
-        </w:rPr>
-        <w:t xml:space="preserve"> </w:t>
-      </w:r>
-      <w:r>
-        <w:rPr>
-          <w:szCs w:val="24"/>
-        </w:rPr>
-        <w:t>blockchain, and the smart contract (explained in the following)</w:t>
-      </w:r>
-      <w:r>
-        <w:rPr>
-          <w:szCs w:val="24"/>
-        </w:rPr>
-        <w:t xml:space="preserve"> </w:t>
-      </w:r>
-      <w:r>
-        <w:rPr>
-          <w:szCs w:val="24"/>
-        </w:rPr>
-        <w:t>executes the invoice creation based on the agreed hours and</w:t>
-      </w:r>
-      <w:r>
-        <w:rPr>
-          <w:szCs w:val="24"/>
-        </w:rPr>
-        <w:t xml:space="preserve"> </w:t>
-      </w:r>
-      <w:r>
-        <w:rPr>
-          <w:szCs w:val="24"/>
-        </w:rPr>
-        <w:t>prices</w:t>
-      </w:r>
-      <w:r>
-        <w:rPr>
-          <w:szCs w:val="24"/>
-        </w:rPr>
-        <w:t>.</w:t>
-      </w:r>
-    </w:p>
-    <w:p>
-      <w:pPr>
-        <w:rPr>
-          <w:szCs w:val="24"/>
-        </w:rPr>
-      </w:pPr>
-      <w:r>
-        <w:rPr>
-          <w:szCs w:val="24"/>
-        </w:rPr>
-        <w:t>Saving master data, such as products, contracts, or other corporate</w:t>
-      </w:r>
-      <w:r>
-        <w:rPr>
-          <w:szCs w:val="24"/>
-        </w:rPr>
-        <w:t xml:space="preserve"> </w:t>
-      </w:r>
-      <w:r>
-        <w:rPr>
-          <w:szCs w:val="24"/>
-        </w:rPr>
-        <w:t>commercial policies, on the blockchain has several benefits. When</w:t>
-      </w:r>
-      <w:r>
-        <w:rPr>
-          <w:szCs w:val="24"/>
-        </w:rPr>
-        <w:t xml:space="preserve"> </w:t>
-      </w:r>
-      <w:r>
-        <w:rPr>
-          <w:szCs w:val="24"/>
-        </w:rPr>
-        <w:t xml:space="preserve">trading, </w:t>
-      </w:r>
-      <w:proofErr w:type="gramStart"/>
-      <w:r>
-        <w:rPr>
-          <w:szCs w:val="24"/>
-        </w:rPr>
-        <w:t>invoices</w:t>
-      </w:r>
-      <w:proofErr w:type="gramEnd"/>
-      <w:r>
-        <w:rPr>
-          <w:szCs w:val="24"/>
-        </w:rPr>
-        <w:t xml:space="preserve"> and associated information, such as the quantity</w:t>
-      </w:r>
-      <w:r>
-        <w:rPr>
-          <w:szCs w:val="24"/>
-        </w:rPr>
-        <w:t xml:space="preserve"> </w:t>
-      </w:r>
-      <w:r>
-        <w:rPr>
-          <w:szCs w:val="24"/>
-        </w:rPr>
-        <w:t>of sold units, payment terms, time of delivery, etc., are saved on the</w:t>
-      </w:r>
-      <w:r>
-        <w:rPr>
-          <w:szCs w:val="24"/>
-        </w:rPr>
-        <w:t xml:space="preserve"> </w:t>
-      </w:r>
-      <w:r>
-        <w:rPr>
-          <w:szCs w:val="24"/>
-        </w:rPr>
-        <w:t>blockchain. The properties of the blockchain technology ensure</w:t>
-      </w:r>
-      <w:r>
-        <w:rPr>
-          <w:szCs w:val="24"/>
-        </w:rPr>
-        <w:t xml:space="preserve"> </w:t>
-      </w:r>
-      <w:r>
-        <w:rPr>
-          <w:szCs w:val="24"/>
-        </w:rPr>
-        <w:t>that data are always aligned with the customer before being stored</w:t>
-      </w:r>
-      <w:r>
-        <w:rPr>
-          <w:szCs w:val="24"/>
-        </w:rPr>
-        <w:t xml:space="preserve"> </w:t>
-      </w:r>
-      <w:r>
-        <w:rPr>
-          <w:szCs w:val="24"/>
-        </w:rPr>
-        <w:t>as validation takes place through digital signatures and consensus</w:t>
-      </w:r>
-      <w:r>
-        <w:rPr>
-          <w:szCs w:val="24"/>
-        </w:rPr>
-        <w:t xml:space="preserve"> </w:t>
-      </w:r>
-      <w:r>
-        <w:rPr>
-          <w:szCs w:val="24"/>
-        </w:rPr>
-        <w:t>mechanisms. As data are validated by the customer and saved</w:t>
-      </w:r>
-      <w:r>
-        <w:rPr>
-          <w:szCs w:val="24"/>
-        </w:rPr>
-        <w:t xml:space="preserve"> </w:t>
-      </w:r>
-      <w:r>
-        <w:rPr>
-          <w:szCs w:val="24"/>
-        </w:rPr>
-        <w:t>on the blockchain, it also allows the finance function department</w:t>
-      </w:r>
-      <w:r>
-        <w:rPr>
-          <w:szCs w:val="24"/>
-        </w:rPr>
-        <w:t xml:space="preserve"> </w:t>
-      </w:r>
-      <w:r>
-        <w:rPr>
-          <w:szCs w:val="24"/>
-        </w:rPr>
-        <w:t>and the logistics department access to see the agreement on the</w:t>
-      </w:r>
-      <w:r>
-        <w:rPr>
-          <w:szCs w:val="24"/>
-        </w:rPr>
-        <w:t xml:space="preserve"> </w:t>
-      </w:r>
-      <w:r>
-        <w:rPr>
-          <w:szCs w:val="24"/>
-        </w:rPr>
-        <w:t>blockchain, while the sales department saves communication time</w:t>
-      </w:r>
-      <w:r>
-        <w:rPr>
-          <w:szCs w:val="24"/>
-        </w:rPr>
-        <w:t xml:space="preserve"> </w:t>
-      </w:r>
-      <w:r>
-        <w:rPr>
-          <w:szCs w:val="24"/>
-        </w:rPr>
-        <w:t>with the rest of the company.</w:t>
-      </w:r>
-    </w:p>
-    <w:p>
-      <w:pPr>
-        <w:widowControl w:val="0"/>
-        <w:rPr>
-          <w:szCs w:val="24"/>
-        </w:rPr>
-      </w:pPr>
-      <w:r>
-        <w:rPr>
-          <w:szCs w:val="24"/>
-        </w:rPr>
-        <w:t>W</w:t>
-      </w:r>
-      <w:r>
-        <w:rPr>
-          <w:szCs w:val="24"/>
-        </w:rPr>
-        <w:t xml:space="preserve">ith blockchain, the retailer records the digital token for the order. The supplier then logs in the order and confirms to the retailer that the order has been received—an action that again gets recorded on the blockchain but would not generate an entry in a financial ledger. Next the supplier requests a working-capital loan from the bank to finance the production of the </w:t>
+      <w:r>
+        <w:rPr>
+          <w:szCs w:val="24"/>
+        </w:rPr>
+        <w:t>Currently, businesses globally have to communicate across multiple departments and management systems to facilitate cross-company transactions, leading to costly mistakes, opaque interaction histories, high administration costs and long delays for the transference of capital to be processed. B</w:t>
+      </w:r>
+      <w:r>
+        <w:rPr>
+          <w:szCs w:val="24"/>
+        </w:rPr>
+        <w:t>usiness blockchains</w:t>
+      </w:r>
+      <w:r>
+        <w:rPr>
+          <w:szCs w:val="24"/>
+        </w:rPr>
+        <w:t>, an innovative solution to this global issue,</w:t>
+      </w:r>
+      <w:r>
+        <w:rPr>
+          <w:szCs w:val="24"/>
+        </w:rPr>
+        <w:t xml:space="preserve"> are reinvent</w:t>
+      </w:r>
+      <w:r>
+        <w:rPr>
+          <w:szCs w:val="24"/>
+        </w:rPr>
+        <w:t>ing</w:t>
+      </w:r>
+      <w:r>
+        <w:rPr>
+          <w:szCs w:val="24"/>
+        </w:rPr>
+        <w:t xml:space="preserve"> how transactions are managed. They can take time and costs out of almost any process, enabling near real-time operations. And they deliver a high degree of accuracy and control, with much less risk than many alternatives.</w:t>
+      </w:r>
+      <w:r>
+        <w:rPr>
+          <w:szCs w:val="24"/>
+        </w:rPr>
+        <w:t xml:space="preserve"> Due to the immutable nature of the blockchain, a transparent record of all transactions is kept which can be utilised for bookkeeping and taxation purposes while also preventing fraudulent behaviour as all transactions are recorded and can be reproduced for litigious reasons.</w:t>
+      </w:r>
+      <w:r>
+        <w:rPr>
+          <w:szCs w:val="24"/>
+        </w:rPr>
+        <w:t xml:space="preserve"> The business blockchain that is being created, therefore, will help s</w:t>
+      </w:r>
+      <w:r>
+        <w:rPr>
+          <w:szCs w:val="24"/>
+        </w:rPr>
+        <w:t>upply chain partners</w:t>
+      </w:r>
+      <w:r>
+        <w:rPr>
+          <w:szCs w:val="24"/>
+        </w:rPr>
+        <w:t xml:space="preserve"> and corporations globally</w:t>
+      </w:r>
+      <w:r>
+        <w:rPr>
+          <w:szCs w:val="24"/>
+        </w:rPr>
+        <w:t xml:space="preserve"> by creating a complete, transparent, tamperproof history</w:t>
+      </w:r>
+      <w:r>
+        <w:rPr>
+          <w:szCs w:val="24"/>
+        </w:rPr>
+        <w:t xml:space="preserve"> and facilitation</w:t>
+      </w:r>
+      <w:r>
+        <w:rPr>
+          <w:szCs w:val="24"/>
+        </w:rPr>
+        <w:t xml:space="preserve"> of the </w:t>
       </w:r>
       <w:r>
         <w:rPr>
           <w:szCs w:val="24"/>
         </w:rPr>
         <w:lastRenderedPageBreak/>
-        <w:t>goods. The bank verifies the order on the shared blockchain, approves the loan, and records the loan’s digital token on the same blockchain.</w:t>
-      </w:r>
-    </w:p>
-    <w:p/>
-    <w:p>
-      <w:pPr>
-        <w:rPr>
-          <w:b/>
-          <w:bCs/>
-          <w:szCs w:val="24"/>
-        </w:rPr>
-      </w:pPr>
-      <w:r>
-        <w:rPr>
-          <w:b/>
-          <w:bCs/>
-          <w:szCs w:val="24"/>
-        </w:rPr>
-        <w:t>CONVERGE</w:t>
-      </w:r>
-    </w:p>
-    <w:p>
-      <w:pPr>
-        <w:rPr>
-          <w:b/>
-          <w:bCs/>
-          <w:szCs w:val="24"/>
-        </w:rPr>
-      </w:pPr>
-      <w:r>
-        <w:rPr>
-          <w:b/>
-          <w:bCs/>
-          <w:szCs w:val="24"/>
-        </w:rPr>
-        <w:t>Table of contents</w:t>
-      </w:r>
-    </w:p>
-    <w:p>
-      <w:pPr>
-        <w:widowControl w:val="0"/>
-        <w:rPr>
-          <w:b/>
-          <w:szCs w:val="24"/>
-        </w:rPr>
-      </w:pPr>
-      <w:r>
-        <w:rPr>
-          <w:b/>
-          <w:szCs w:val="24"/>
-        </w:rPr>
-        <w:t>Problem statement</w:t>
-      </w:r>
-      <w:r>
-        <w:rPr>
-          <w:szCs w:val="24"/>
-        </w:rPr>
-        <w:t xml:space="preserve"> </w:t>
-      </w:r>
-      <w:r>
-        <w:rPr>
-          <w:b/>
-          <w:szCs w:val="24"/>
-        </w:rPr>
-        <w:t>/2</w:t>
-      </w:r>
-    </w:p>
-    <w:p>
-      <w:pPr>
-        <w:widowControl w:val="0"/>
-        <w:rPr>
-          <w:b/>
+        <w:t>information flows, inventory flows, and financial flows in transactions.</w:t>
+      </w:r>
+      <w:r>
+        <w:rPr>
+          <w:szCs w:val="24"/>
+        </w:rPr>
+        <w:t xml:space="preserve"> </w:t>
+      </w:r>
+      <w:r>
+        <w:rPr>
+          <w:szCs w:val="24"/>
+        </w:rPr>
+        <w:t xml:space="preserve">This permissioned </w:t>
+      </w:r>
+      <w:r>
+        <w:rPr>
+          <w:szCs w:val="24"/>
+        </w:rPr>
+        <w:t xml:space="preserve">blockchain will outperform </w:t>
+      </w:r>
+      <w:r>
+        <w:rPr>
+          <w:szCs w:val="24"/>
+        </w:rPr>
+        <w:t xml:space="preserve">current </w:t>
+      </w:r>
+      <w:r>
+        <w:rPr>
+          <w:szCs w:val="24"/>
+        </w:rPr>
+        <w:t>enterprise resource planning solutions as it is able to manage all transactions extremely quickly and efficiently, through sharing the load of computation across all nodes in the blockchain.</w:t>
+      </w:r>
+      <w:r>
+        <w:rPr>
+          <w:szCs w:val="24"/>
+        </w:rPr>
+        <w:t xml:space="preserve"> An example of the differences between conventional record keeping and blockchain for a transaction is shown below.</w:t>
+      </w:r>
+    </w:p>
+    <w:p>
+      <w:pPr>
+        <w:widowControl w:val="0"/>
+        <w:rPr>
           <w:szCs w:val="24"/>
         </w:rPr>
       </w:pPr>
@@ -1720,10 +1627,18 @@
           <w:szCs w:val="24"/>
         </w:rPr>
         <w:drawing>
-          <wp:inline distT="0" distB="0" distL="0" distR="0" wp14:anchorId="739E30EF" wp14:editId="35D54D81">
-            <wp:extent cx="5731510" cy="360045"/>
-            <wp:effectExtent l="0" t="0" r="2540" b="1905"/>
-            <wp:docPr id="1" name="Picture 1"/>
+          <wp:anchor distT="0" distB="0" distL="114300" distR="114300" simplePos="0" relativeHeight="251658240" behindDoc="0" locked="0" layoutInCell="1" allowOverlap="1" wp14:anchorId="55316A43" wp14:editId="4A4E4438">
+            <wp:simplePos x="0" y="0"/>
+            <wp:positionH relativeFrom="column">
+              <wp:posOffset>0</wp:posOffset>
+            </wp:positionH>
+            <wp:positionV relativeFrom="paragraph">
+              <wp:posOffset>2086</wp:posOffset>
+            </wp:positionV>
+            <wp:extent cx="2929039" cy="3606800"/>
+            <wp:effectExtent l="0" t="0" r="5080" b="0"/>
+            <wp:wrapTopAndBottom/>
+            <wp:docPr id="9" name="Picture 9"/>
             <wp:cNvGraphicFramePr>
               <a:graphicFrameLocks xmlns:a="http://schemas.openxmlformats.org/drawingml/2006/main" noChangeAspect="1"/>
             </wp:cNvGraphicFramePr>
@@ -1735,7 +1650,13 @@
                     <pic:cNvPicPr/>
                   </pic:nvPicPr>
                   <pic:blipFill>
-                    <a:blip r:embed="rId11"/>
+                    <a:blip r:embed="rId11" cstate="print">
+                      <a:extLst>
+                        <a:ext uri="{28A0092B-C50C-407E-A947-70E740481C1C}">
+                          <a14:useLocalDpi xmlns:a14="http://schemas.microsoft.com/office/drawing/2010/main" val="0"/>
+                        </a:ext>
+                      </a:extLst>
+                    </a:blip>
                     <a:stretch>
                       <a:fillRect/>
                     </a:stretch>
@@ -1743,7 +1664,7 @@
                   <pic:spPr>
                     <a:xfrm>
                       <a:off x="0" y="0"/>
-                      <a:ext cx="5731510" cy="360045"/>
+                      <a:ext cx="2929039" cy="3606800"/>
                     </a:xfrm>
                     <a:prstGeom prst="rect">
                       <a:avLst/>
@@ -1752,151 +1673,9 @@
                 </pic:pic>
               </a:graphicData>
             </a:graphic>
-          </wp:inline>
+          </wp:anchor>
         </w:drawing>
       </w:r>
-    </w:p>
-    <w:p>
-      <w:pPr>
-        <w:widowControl w:val="0"/>
-        <w:rPr>
-          <w:szCs w:val="24"/>
-        </w:rPr>
-      </w:pPr>
-      <w:r>
-        <w:rPr>
-          <w:szCs w:val="24"/>
-        </w:rPr>
-        <w:t>Currently, businesses globally have to communicate across multiple departments and management systems to facilitate cross-company transactions, leading to costly mistakes, opaque interaction histories, high administration costs and long delays for the transference of capital to be processed. B</w:t>
-      </w:r>
-      <w:r>
-        <w:rPr>
-          <w:szCs w:val="24"/>
-        </w:rPr>
-        <w:t>usiness blockchains</w:t>
-      </w:r>
-      <w:r>
-        <w:rPr>
-          <w:szCs w:val="24"/>
-        </w:rPr>
-        <w:t>, an innovative solution to this global issue,</w:t>
-      </w:r>
-      <w:r>
-        <w:rPr>
-          <w:szCs w:val="24"/>
-        </w:rPr>
-        <w:t xml:space="preserve"> are reinvent</w:t>
-      </w:r>
-      <w:r>
-        <w:rPr>
-          <w:szCs w:val="24"/>
-        </w:rPr>
-        <w:t>ing</w:t>
-      </w:r>
-      <w:r>
-        <w:rPr>
-          <w:szCs w:val="24"/>
-        </w:rPr>
-        <w:t xml:space="preserve"> how transactions are managed. They can take time and costs out of almost any process, enabling near real-time operations. And they deliver a high degree of accuracy and control, with much less risk than many alternatives.</w:t>
-      </w:r>
-      <w:r>
-        <w:rPr>
-          <w:szCs w:val="24"/>
-        </w:rPr>
-        <w:t xml:space="preserve"> Due to the immutable nature of the blockchain, a transparent record of all transactions is kept which can be utilised for bookkeeping and taxation purposes while also preventing fraudulent behaviour as all transactions are recorded and can be reproduced for litigious reasons.</w:t>
-      </w:r>
-      <w:r>
-        <w:rPr>
-          <w:szCs w:val="24"/>
-        </w:rPr>
-        <w:t xml:space="preserve"> The business blockchain that is being created, therefore, will help s</w:t>
-      </w:r>
-      <w:r>
-        <w:rPr>
-          <w:szCs w:val="24"/>
-        </w:rPr>
-        <w:t>upply chain partners</w:t>
-      </w:r>
-      <w:r>
-        <w:rPr>
-          <w:szCs w:val="24"/>
-        </w:rPr>
-        <w:t xml:space="preserve"> and corporations globally</w:t>
-      </w:r>
-      <w:r>
-        <w:rPr>
-          <w:szCs w:val="24"/>
-        </w:rPr>
-        <w:t xml:space="preserve"> by creating a complete, transparent, tamperproof history</w:t>
-      </w:r>
-      <w:r>
-        <w:rPr>
-          <w:szCs w:val="24"/>
-        </w:rPr>
-        <w:t xml:space="preserve"> and facilitation</w:t>
-      </w:r>
-      <w:r>
-        <w:rPr>
-          <w:szCs w:val="24"/>
-        </w:rPr>
-        <w:t xml:space="preserve"> of the information flows, inventory flows, and financial flows in transactions.</w:t>
-      </w:r>
-      <w:r>
-        <w:rPr>
-          <w:szCs w:val="24"/>
-        </w:rPr>
-        <w:t xml:space="preserve"> </w:t>
-      </w:r>
-      <w:r>
-        <w:rPr>
-          <w:szCs w:val="24"/>
-        </w:rPr>
-        <w:t xml:space="preserve">This permissioned </w:t>
-      </w:r>
-      <w:r>
-        <w:rPr>
-          <w:szCs w:val="24"/>
-        </w:rPr>
-        <w:t xml:space="preserve">blockchain will outperform </w:t>
-      </w:r>
-      <w:r>
-        <w:rPr>
-          <w:szCs w:val="24"/>
-        </w:rPr>
-        <w:t xml:space="preserve">current </w:t>
-      </w:r>
-      <w:r>
-        <w:rPr>
-          <w:szCs w:val="24"/>
-        </w:rPr>
-        <w:t>enterprise resource planning solutions as it is able to manage all transactions extremely quickly and efficiently, through sharing the load of computation across all nodes in the blockchain.</w:t>
-      </w:r>
-    </w:p>
-    <w:p>
-      <w:pPr>
-        <w:widowControl w:val="0"/>
-        <w:rPr>
-          <w:b/>
-          <w:bCs/>
-          <w:szCs w:val="24"/>
-        </w:rPr>
-      </w:pPr>
-      <w:r>
-        <w:rPr>
-          <w:b/>
-          <w:bCs/>
-          <w:szCs w:val="24"/>
-        </w:rPr>
-        <w:t>EXAMPLE OF HOW IT IS DONE (DIAGRAM)</w:t>
-      </w:r>
-    </w:p>
-    <w:p>
-      <w:pPr>
-        <w:widowControl w:val="0"/>
-        <w:rPr>
-          <w:szCs w:val="24"/>
-        </w:rPr>
-      </w:pPr>
       <w:r>
         <w:rPr>
           <w:szCs w:val="24"/>
@@ -1927,37 +1706,29 @@
         </w:rPr>
         <w:t xml:space="preserve">by the development team and </w:t>
       </w:r>
-      <w:proofErr w:type="spellStart"/>
-      <w:r>
-        <w:rPr>
-          <w:i/>
-          <w:iCs/>
-          <w:szCs w:val="24"/>
-        </w:rPr>
-        <w:t>uaers</w:t>
-      </w:r>
-      <w:proofErr w:type="spellEnd"/>
-      <w:r>
-        <w:rPr>
-          <w:i/>
-          <w:iCs/>
-          <w:szCs w:val="24"/>
-        </w:rPr>
-        <w:t xml:space="preserve"> can interface with the system via a </w:t>
-      </w:r>
-      <w:proofErr w:type="spellStart"/>
-      <w:r>
-        <w:rPr>
-          <w:szCs w:val="24"/>
-        </w:rPr>
-        <w:t>a</w:t>
-      </w:r>
-      <w:proofErr w:type="spellEnd"/>
-      <w:r>
-        <w:rPr>
-          <w:szCs w:val="24"/>
-        </w:rPr>
-        <w:t xml:space="preserve"> </w:t>
+      <w:r>
+        <w:rPr>
+          <w:szCs w:val="24"/>
+        </w:rPr>
+        <w:t>u</w:t>
+      </w:r>
+      <w:r>
+        <w:rPr>
+          <w:szCs w:val="24"/>
+        </w:rPr>
+        <w:t>se</w:t>
+      </w:r>
+      <w:r>
+        <w:rPr>
+          <w:szCs w:val="24"/>
+        </w:rPr>
+        <w:t>rs can interface with the system via</w:t>
+      </w:r>
+      <w:r>
+        <w:rPr>
+          <w:szCs w:val="24"/>
+        </w:rPr>
+        <w:t xml:space="preserve"> a </w:t>
       </w:r>
       <w:r>
         <w:rPr>
@@ -2017,20 +1788,13 @@
         <w:rPr>
           <w:szCs w:val="24"/>
         </w:rPr>
-        <w:t xml:space="preserve">on the blockchain so that businesses can interact with other businesses over the blockchain with </w:t>
-      </w:r>
-      <w:r>
-        <w:rPr>
-          <w:szCs w:val="24"/>
-          <w:highlight w:val="yellow"/>
-        </w:rPr>
-        <w:t>maximised benefits.</w:t>
-      </w:r>
-      <w:r>
-        <w:rPr>
-          <w:szCs w:val="24"/>
-        </w:rPr>
-        <w:t xml:space="preserve"> </w:t>
+        <w:t xml:space="preserve">on the blockchain so that businesses can interact with other businesses over the blockchain </w:t>
+      </w:r>
+      <w:r>
+        <w:rPr>
+          <w:szCs w:val="24"/>
+        </w:rPr>
+        <w:t>using efficient transfer, as transferring, for example 1000 computers, would require a company to transfer 1000 tokens each representing a computer asset.</w:t>
       </w:r>
     </w:p>
     <w:p>
@@ -2068,21 +1832,7 @@
         <w:rPr>
           <w:szCs w:val="24"/>
         </w:rPr>
-        <w:t xml:space="preserve">Give an example of how </w:t>
-      </w:r>
-      <w:proofErr w:type="spellStart"/>
-      <w:r>
-        <w:rPr>
-          <w:szCs w:val="24"/>
-        </w:rPr>
-        <w:t>fungiable</w:t>
-      </w:r>
-      <w:proofErr w:type="spellEnd"/>
-      <w:r>
-        <w:rPr>
-          <w:szCs w:val="24"/>
-        </w:rPr>
-        <w:t xml:space="preserve"> assets can be developed, but legal documentation is beyond the scope of the project. </w:t>
+        <w:t xml:space="preserve">Give an example of how fungiable assets can be developed, but legal documentation is beyond the scope of the project. </w:t>
       </w:r>
       <w:r>
         <w:rPr>
@@ -2098,14 +1848,6 @@
           <w:szCs w:val="24"/>
         </w:rPr>
       </w:pPr>
-    </w:p>
-    <w:p>
-      <w:pPr>
-        <w:widowControl w:val="0"/>
-        <w:rPr>
-          <w:szCs w:val="24"/>
-        </w:rPr>
-      </w:pPr>
       <w:r>
         <w:rPr>
           <w:szCs w:val="24"/>
@@ -2122,131 +1864,125 @@
         <w:rPr>
           <w:szCs w:val="24"/>
         </w:rPr>
-        <w:t xml:space="preserve">to physical assets is through the creation of a stable coin </w:t>
-      </w:r>
-      <w:r>
-        <w:rPr>
+        <w:t xml:space="preserve">to physical assets is through the creation of a stable coin which reassures businesses will not have to consider the fluctuations of token value. To make this </w:t>
+      </w:r>
+      <w:r>
+        <w:rPr>
+          <w:szCs w:val="24"/>
+        </w:rPr>
+        <w:t>collaterali</w:t>
+      </w:r>
+      <w:r>
+        <w:rPr>
+          <w:szCs w:val="24"/>
+        </w:rPr>
+        <w:t>s</w:t>
+      </w:r>
+      <w:r>
+        <w:rPr>
+          <w:szCs w:val="24"/>
+        </w:rPr>
+        <w:t>ed</w:t>
+      </w:r>
+      <w:r>
+        <w:rPr>
+          <w:szCs w:val="24"/>
+        </w:rPr>
+        <w:t xml:space="preserve"> stable coin I would need to own the fiat or assets in which the token was based upon, as ‘collateral</w:t>
+      </w:r>
+      <w:r>
+        <w:rPr>
+          <w:szCs w:val="24"/>
+        </w:rPr>
+        <w:t>’</w:t>
+      </w:r>
+      <w:r>
+        <w:rPr>
+          <w:szCs w:val="24"/>
+        </w:rPr>
+        <w:t xml:space="preserve"> or </w:t>
+      </w:r>
+      <w:r>
+        <w:rPr>
+          <w:szCs w:val="24"/>
+        </w:rPr>
+        <w:t>conduct an</w:t>
+      </w:r>
+      <w:r>
+        <w:rPr>
+          <w:szCs w:val="24"/>
+        </w:rPr>
+        <w:t xml:space="preserve"> </w:t>
+      </w:r>
+      <w:r>
+        <w:rPr>
+          <w:szCs w:val="24"/>
+        </w:rPr>
+        <w:t xml:space="preserve">exchange agreement with a bank </w:t>
+      </w:r>
+      <w:r>
+        <w:rPr>
+          <w:szCs w:val="24"/>
+        </w:rPr>
+        <w:t>in which the converge</w:t>
+      </w:r>
+      <w:r>
+        <w:rPr>
+          <w:szCs w:val="24"/>
+        </w:rPr>
+        <w:t xml:space="preserve"> tokens could be</w:t>
+      </w:r>
+      <w:r>
+        <w:rPr>
+          <w:szCs w:val="24"/>
+        </w:rPr>
+        <w:t xml:space="preserve"> </w:t>
+      </w:r>
+      <w:r>
+        <w:rPr>
+          <w:szCs w:val="24"/>
+        </w:rPr>
+        <w:t>convert</w:t>
+      </w:r>
+      <w:r>
+        <w:rPr>
+          <w:szCs w:val="24"/>
+        </w:rPr>
+        <w:t>ed</w:t>
+      </w:r>
+      <w:r>
+        <w:rPr>
+          <w:szCs w:val="24"/>
+        </w:rPr>
+        <w:t xml:space="preserve"> </w:t>
+      </w:r>
+      <w:r>
+        <w:rPr>
+          <w:szCs w:val="24"/>
+        </w:rPr>
+        <w:t>into the local fiat currency</w:t>
+      </w:r>
+      <w:r>
+        <w:rPr>
+          <w:szCs w:val="24"/>
+        </w:rPr>
+        <w:t>.</w:t>
+      </w:r>
+    </w:p>
+    <w:p>
+      <w:pPr>
+        <w:widowControl w:val="0"/>
+        <w:rPr>
+          <w:b/>
+          <w:szCs w:val="24"/>
+        </w:rPr>
+      </w:pPr>
+      <w:r>
+        <w:rPr>
+          <w:b/>
           <w:szCs w:val="24"/>
         </w:rPr>
         <w:lastRenderedPageBreak/>
-        <w:t xml:space="preserve">which reassures businesses will not have to consider the fluctuations of token value. To make this </w:t>
-      </w:r>
-      <w:r>
-        <w:rPr>
-          <w:szCs w:val="24"/>
-        </w:rPr>
-        <w:t>collaterali</w:t>
-      </w:r>
-      <w:r>
-        <w:rPr>
-          <w:szCs w:val="24"/>
-        </w:rPr>
-        <w:t>s</w:t>
-      </w:r>
-      <w:r>
-        <w:rPr>
-          <w:szCs w:val="24"/>
-        </w:rPr>
-        <w:t>ed</w:t>
-      </w:r>
-      <w:r>
-        <w:rPr>
-          <w:szCs w:val="24"/>
-        </w:rPr>
-        <w:t xml:space="preserve"> stable coin I would need to own the fiat or assets in which the token was based upon, as ‘collateral</w:t>
-      </w:r>
-      <w:r>
-        <w:rPr>
-          <w:szCs w:val="24"/>
-        </w:rPr>
-        <w:t>’</w:t>
-      </w:r>
-      <w:r>
-        <w:rPr>
-          <w:szCs w:val="24"/>
-        </w:rPr>
-        <w:t xml:space="preserve"> or </w:t>
-      </w:r>
-      <w:r>
-        <w:rPr>
-          <w:szCs w:val="24"/>
-        </w:rPr>
-        <w:t>conduct an</w:t>
-      </w:r>
-      <w:r>
-        <w:rPr>
-          <w:szCs w:val="24"/>
-        </w:rPr>
-        <w:t xml:space="preserve"> </w:t>
-      </w:r>
-      <w:r>
-        <w:rPr>
-          <w:szCs w:val="24"/>
-        </w:rPr>
-        <w:t xml:space="preserve">exchange agreement with a bank </w:t>
-      </w:r>
-      <w:r>
-        <w:rPr>
-          <w:szCs w:val="24"/>
-        </w:rPr>
-        <w:t>in which the converge</w:t>
-      </w:r>
-      <w:r>
-        <w:rPr>
-          <w:szCs w:val="24"/>
-        </w:rPr>
-        <w:t xml:space="preserve"> tokens could be</w:t>
-      </w:r>
-      <w:r>
-        <w:rPr>
-          <w:szCs w:val="24"/>
-        </w:rPr>
-        <w:t xml:space="preserve"> </w:t>
-      </w:r>
-      <w:r>
-        <w:rPr>
-          <w:szCs w:val="24"/>
-        </w:rPr>
-        <w:t>convert</w:t>
-      </w:r>
-      <w:r>
-        <w:rPr>
-          <w:szCs w:val="24"/>
-        </w:rPr>
-        <w:t>ed</w:t>
-      </w:r>
-      <w:r>
-        <w:rPr>
-          <w:szCs w:val="24"/>
-        </w:rPr>
-        <w:t xml:space="preserve"> </w:t>
-      </w:r>
-      <w:r>
-        <w:rPr>
-          <w:szCs w:val="24"/>
-        </w:rPr>
-        <w:t>into the local fiat currency</w:t>
-      </w:r>
-      <w:r>
-        <w:rPr>
-          <w:szCs w:val="24"/>
-        </w:rPr>
-        <w:t>.</w:t>
-      </w:r>
-    </w:p>
-    <w:p>
-      <w:pPr>
-        <w:widowControl w:val="0"/>
-        <w:rPr>
-          <w:b/>
-          <w:szCs w:val="24"/>
-        </w:rPr>
-      </w:pPr>
-      <w:r>
-        <w:rPr>
-          <w:b/>
-          <w:szCs w:val="24"/>
-        </w:rPr>
         <w:t>Issues relevant to program /3</w:t>
       </w:r>
     </w:p>
@@ -2327,7 +2063,21 @@
             <w:rStyle w:val="Hyperlink"/>
             <w:szCs w:val="24"/>
           </w:rPr>
-          <w:t>https://link.springer.com/article/10.1007/s10551-022-05058-5</w:t>
+          <w:t>https://link.springer.com/article/10.100</w:t>
+        </w:r>
+        <w:r>
+          <w:rPr>
+            <w:rStyle w:val="Hyperlink"/>
+            <w:szCs w:val="24"/>
+          </w:rPr>
+          <w:t>7</w:t>
+        </w:r>
+        <w:r>
+          <w:rPr>
+            <w:rStyle w:val="Hyperlink"/>
+            <w:szCs w:val="24"/>
+          </w:rPr>
+          <w:t>/s10551-022-05058-5</w:t>
         </w:r>
       </w:hyperlink>
     </w:p>
@@ -2335,6 +2085,7 @@
       <w:pPr>
         <w:widowControl w:val="0"/>
         <w:rPr>
+          <w:rStyle w:val="Hyperlink"/>
           <w:szCs w:val="24"/>
         </w:rPr>
       </w:pPr>
@@ -2355,6 +2106,31 @@
           <w:szCs w:val="24"/>
         </w:rPr>
       </w:pPr>
+      <w:hyperlink r:id="rId15" w:history="1">
+        <w:r>
+          <w:rPr>
+            <w:rStyle w:val="Hyperlink"/>
+            <w:szCs w:val="24"/>
+          </w:rPr>
+          <w:t>https://onlinelibrary.wiley.com/doi/full/10.1111/beer.12259</w:t>
+        </w:r>
+      </w:hyperlink>
+    </w:p>
+    <w:p>
+      <w:pPr>
+        <w:widowControl w:val="0"/>
+        <w:rPr>
+          <w:szCs w:val="24"/>
+        </w:rPr>
+      </w:pPr>
+    </w:p>
+    <w:p>
+      <w:pPr>
+        <w:widowControl w:val="0"/>
+        <w:rPr>
+          <w:szCs w:val="24"/>
+        </w:rPr>
+      </w:pPr>
       <w:r>
         <w:rPr>
           <w:szCs w:val="24"/>
@@ -2613,6 +2389,7 @@
           <w:b/>
           <w:szCs w:val="24"/>
         </w:rPr>
+        <w:lastRenderedPageBreak/>
         <w:t>Interface design /3</w:t>
       </w:r>
     </w:p>
@@ -2648,120 +2425,6 @@
             <wp:extent cx="5863417" cy="668740"/>
             <wp:effectExtent l="0" t="0" r="4445" b="0"/>
             <wp:docPr id="4" name="Picture 4"/>
-            <wp:cNvGraphicFramePr>
-              <a:graphicFrameLocks xmlns:a="http://schemas.openxmlformats.org/drawingml/2006/main" noChangeAspect="1"/>
-            </wp:cNvGraphicFramePr>
-            <a:graphic xmlns:a="http://schemas.openxmlformats.org/drawingml/2006/main">
-              <a:graphicData uri="http://schemas.openxmlformats.org/drawingml/2006/picture">
-                <pic:pic xmlns:pic="http://schemas.openxmlformats.org/drawingml/2006/picture">
-                  <pic:nvPicPr>
-                    <pic:cNvPr id="1" name=""/>
-                    <pic:cNvPicPr/>
-                  </pic:nvPicPr>
-                  <pic:blipFill>
-                    <a:blip r:embed="rId15"/>
-                    <a:stretch>
-                      <a:fillRect/>
-                    </a:stretch>
-                  </pic:blipFill>
-                  <pic:spPr>
-                    <a:xfrm>
-                      <a:off x="0" y="0"/>
-                      <a:ext cx="5884059" cy="671094"/>
-                    </a:xfrm>
-                    <a:prstGeom prst="rect">
-                      <a:avLst/>
-                    </a:prstGeom>
-                  </pic:spPr>
-                </pic:pic>
-              </a:graphicData>
-            </a:graphic>
-          </wp:inline>
-        </w:drawing>
-      </w:r>
-    </w:p>
-    <w:p>
-      <w:pPr>
-        <w:pStyle w:val="ListParagraph"/>
-        <w:widowControl w:val="0"/>
-        <w:numPr>
-          <w:ilvl w:val="0"/>
-          <w:numId w:val="3"/>
-        </w:numPr>
-      </w:pPr>
-      <w:r>
-        <w:t>The business’s development team will create a pair of keys, sr25519 key for producing blocks on the chain and ed25199 key for the finalisation of blocks.</w:t>
-      </w:r>
-    </w:p>
-    <w:p>
-      <w:pPr>
-        <w:widowControl w:val="0"/>
-        <w:rPr>
-          <w:szCs w:val="24"/>
-        </w:rPr>
-      </w:pPr>
-    </w:p>
-    <w:p>
-      <w:pPr>
-        <w:widowControl w:val="0"/>
-        <w:rPr>
-          <w:szCs w:val="24"/>
-        </w:rPr>
-      </w:pPr>
-    </w:p>
-    <w:p>
-      <w:pPr>
-        <w:widowControl w:val="0"/>
-        <w:rPr>
-          <w:b/>
-          <w:szCs w:val="24"/>
-        </w:rPr>
-      </w:pPr>
-      <w:r>
-        <w:rPr>
-          <w:b/>
-          <w:szCs w:val="24"/>
-        </w:rPr>
-        <w:t>Quality assurance criteria /2</w:t>
-      </w:r>
-    </w:p>
-    <w:p>
-      <w:pPr>
-        <w:widowControl w:val="0"/>
-        <w:spacing w:before="120"/>
-        <w:rPr>
-          <w:szCs w:val="24"/>
-        </w:rPr>
-      </w:pPr>
-      <w:r>
-        <w:rPr>
-          <w:szCs w:val="24"/>
-        </w:rPr>
-        <w:t>Describe the criteria the program needs to meet.</w:t>
-      </w:r>
-    </w:p>
-    <w:p>
-      <w:pPr>
-        <w:rPr>
-          <w:b/>
-          <w:bCs/>
-          <w:szCs w:val="24"/>
-          <w:u w:val="single"/>
-        </w:rPr>
-      </w:pPr>
-      <w:r>
-        <w:rPr>
-          <w:b/>
-          <w:bCs/>
-          <w:noProof/>
-          <w:szCs w:val="24"/>
-          <w:u w:val="single"/>
-        </w:rPr>
-        <w:drawing>
-          <wp:inline distT="0" distB="0" distL="0" distR="0" wp14:anchorId="4971F5C4" wp14:editId="1DE7E42D">
-            <wp:extent cx="5755457" cy="245660"/>
-            <wp:effectExtent l="0" t="0" r="0" b="2540"/>
-            <wp:docPr id="5" name="Picture 5"/>
             <wp:cNvGraphicFramePr>
               <a:graphicFrameLocks xmlns:a="http://schemas.openxmlformats.org/drawingml/2006/main" noChangeAspect="1"/>
             </wp:cNvGraphicFramePr>
@@ -2781,7 +2444,7 @@
                   <pic:spPr>
                     <a:xfrm>
                       <a:off x="0" y="0"/>
-                      <a:ext cx="6006752" cy="256386"/>
+                      <a:ext cx="5884059" cy="671094"/>
                     </a:xfrm>
                     <a:prstGeom prst="rect">
                       <a:avLst/>
@@ -2796,301 +2459,86 @@
     </w:p>
     <w:p>
       <w:pPr>
-        <w:rPr>
-          <w:szCs w:val="24"/>
-        </w:rPr>
-      </w:pPr>
-      <w:r>
-        <w:rPr>
-          <w:szCs w:val="24"/>
-        </w:rPr>
-        <w:t xml:space="preserve">Quality Assurance is the processes that transpire during the development of a software solution that are taken to ensure the product meets contractual obligations and needs of the client.  </w:t>
-      </w:r>
-      <w:r>
-        <w:rPr>
-          <w:szCs w:val="24"/>
-        </w:rPr>
-        <w:t xml:space="preserve">The quality of the product will be judged on the efficiency and effectiveness of facilitating transactions across businesses, and whether they can tokenise their assets, fungible, and transfer them across to other businesses. </w:t>
-      </w:r>
-    </w:p>
-    <w:p>
-      <w:pPr>
-        <w:rPr>
-          <w:szCs w:val="24"/>
-        </w:rPr>
-      </w:pPr>
-      <w:r>
-        <w:rPr>
-          <w:szCs w:val="24"/>
-        </w:rPr>
-        <w:t xml:space="preserve">The application needs to be reliable and not ‘crash’ during function as this would prove detrimental to the requirement for the blockchain to be always running. Further, the business blockchain </w:t>
-      </w:r>
-      <w:r>
-        <w:rPr>
-          <w:szCs w:val="24"/>
-        </w:rPr>
-        <w:t>must have</w:t>
-      </w:r>
-      <w:r>
-        <w:rPr>
-          <w:szCs w:val="24"/>
-        </w:rPr>
-        <w:t xml:space="preserve"> ease of </w:t>
-      </w:r>
-      <w:r>
-        <w:rPr>
-          <w:szCs w:val="24"/>
-        </w:rPr>
-        <w:t>in the front end of the solution, as the setting up of the node will be undertaken by a development team. M</w:t>
-      </w:r>
-      <w:r>
-        <w:rPr>
-          <w:szCs w:val="24"/>
-        </w:rPr>
-        <w:t>ore specifically the buttons</w:t>
-      </w:r>
-      <w:r>
-        <w:rPr>
-          <w:szCs w:val="24"/>
-        </w:rPr>
-        <w:t>, forms and layout must be easily navigable and consistent.</w:t>
-      </w:r>
-      <w:r>
-        <w:rPr>
-          <w:szCs w:val="24"/>
-        </w:rPr>
-        <w:t xml:space="preserve"> </w:t>
-      </w:r>
-      <w:r>
-        <w:rPr>
-          <w:szCs w:val="24"/>
-        </w:rPr>
-        <w:t>Finally,</w:t>
-      </w:r>
-      <w:r>
-        <w:rPr>
-          <w:szCs w:val="24"/>
-        </w:rPr>
-        <w:t xml:space="preserve"> the system must go through modular and systematic testing to make sure all components work in unison and function in the way the client wishes.</w:t>
-      </w:r>
-      <w:r>
-        <w:rPr>
-          <w:szCs w:val="24"/>
-        </w:rPr>
-        <w:t xml:space="preserve"> </w:t>
-      </w:r>
-    </w:p>
-    <w:p>
-      <w:pPr>
-        <w:rPr>
-          <w:b/>
-          <w:bCs/>
-          <w:szCs w:val="24"/>
-          <w:u w:val="single"/>
-        </w:rPr>
-      </w:pPr>
-    </w:p>
-    <w:p>
-      <w:pPr>
-        <w:rPr>
-          <w:b/>
-          <w:bCs/>
-          <w:szCs w:val="24"/>
-          <w:u w:val="single"/>
-        </w:rPr>
-      </w:pPr>
-      <w:r>
-        <w:rPr>
-          <w:b/>
-          <w:bCs/>
-          <w:szCs w:val="24"/>
-          <w:u w:val="single"/>
-        </w:rPr>
-        <w:t>Security</w:t>
-      </w:r>
-    </w:p>
-    <w:p>
-      <w:pPr>
-        <w:widowControl w:val="0"/>
-        <w:rPr>
-          <w:b/>
-          <w:szCs w:val="24"/>
-        </w:rPr>
-      </w:pPr>
-      <w:r>
-        <w:rPr>
-          <w:b/>
-          <w:szCs w:val="24"/>
-        </w:rPr>
-        <w:t>Feasibility Study /10</w:t>
-      </w:r>
-    </w:p>
-    <w:p>
-      <w:pPr>
-        <w:widowControl w:val="0"/>
-        <w:rPr>
-          <w:szCs w:val="24"/>
-        </w:rPr>
-      </w:pPr>
-      <w:r>
-        <w:rPr>
-          <w:szCs w:val="24"/>
-        </w:rPr>
-        <w:t>Conduct a feasibility study on the on the feasibility of your project, the report must contain the following sections:</w:t>
-      </w:r>
-    </w:p>
-    <w:p>
-      <w:pPr>
         <w:pStyle w:val="ListParagraph"/>
         <w:widowControl w:val="0"/>
         <w:numPr>
           <w:ilvl w:val="0"/>
-          <w:numId w:val="1"/>
+          <w:numId w:val="3"/>
         </w:numPr>
       </w:pPr>
       <w:r>
-        <w:rPr>
-          <w:b/>
-        </w:rPr>
-        <w:t>Define the problem:</w:t>
-      </w:r>
-      <w:r>
-        <w:t xml:space="preserve"> you can copy and paste this from your problem definition statement</w:t>
-      </w:r>
-    </w:p>
-    <w:p>
-      <w:pPr>
-        <w:pStyle w:val="ListParagraph"/>
-        <w:widowControl w:val="0"/>
-        <w:numPr>
-          <w:ilvl w:val="0"/>
-          <w:numId w:val="1"/>
-        </w:numPr>
-      </w:pPr>
-      <w:r>
-        <w:rPr>
-          <w:b/>
-        </w:rPr>
-        <w:t>Economic feasibility:</w:t>
-      </w:r>
-      <w:r>
-        <w:t xml:space="preserve"> assess the economic feasibility of the program</w:t>
-      </w:r>
-    </w:p>
-    <w:p>
-      <w:pPr>
-        <w:widowControl w:val="0"/>
-        <w:ind w:left="360"/>
-      </w:pPr>
-      <w:r>
-        <w:t xml:space="preserve">With blockchain, central banks around the world are also exploring issuing national currencies digitally (CBDCs) and new ways of low-fee cross-border payments. This type of digital currency would be implemented into the system as this is stable and enables </w:t>
-      </w:r>
-      <w:r>
-        <w:lastRenderedPageBreak/>
-        <w:t>businesses to trade with trust that the value that it being given to them is authentic. Today, we use bank notes to settle transactions, and we imagine a set-up where intercompany transactions are being settled with a digital fiat currency that is connected (tokenised) to the liquid assets in the company.</w:t>
-      </w:r>
-    </w:p>
-    <w:p>
-      <w:pPr>
-        <w:pStyle w:val="ListParagraph"/>
-        <w:widowControl w:val="0"/>
-      </w:pPr>
-    </w:p>
-    <w:p>
-      <w:pPr>
-        <w:pStyle w:val="ListParagraph"/>
-        <w:widowControl w:val="0"/>
-        <w:numPr>
-          <w:ilvl w:val="0"/>
-          <w:numId w:val="1"/>
-        </w:numPr>
-      </w:pPr>
-      <w:r>
-        <w:rPr>
-          <w:b/>
-        </w:rPr>
-        <w:t>Technical feasibility:</w:t>
-      </w:r>
-      <w:r>
-        <w:t xml:space="preserve"> assess whether the program can be technically created.</w:t>
-      </w:r>
-    </w:p>
-    <w:p>
-      <w:pPr>
-        <w:pStyle w:val="ListParagraph"/>
-        <w:widowControl w:val="0"/>
-        <w:numPr>
-          <w:ilvl w:val="0"/>
-          <w:numId w:val="1"/>
-        </w:numPr>
-      </w:pPr>
-      <w:r>
-        <w:rPr>
-          <w:b/>
-        </w:rPr>
-        <w:t>Operational feasibility:</w:t>
-      </w:r>
-      <w:r>
-        <w:t xml:space="preserve"> assess whether you can operationally design, create and maintain the program</w:t>
-      </w:r>
-    </w:p>
-    <w:p>
-      <w:pPr>
-        <w:pStyle w:val="ListParagraph"/>
-        <w:widowControl w:val="0"/>
-        <w:numPr>
-          <w:ilvl w:val="0"/>
-          <w:numId w:val="1"/>
-        </w:numPr>
-      </w:pPr>
-      <w:r>
-        <w:rPr>
-          <w:b/>
-        </w:rPr>
-        <w:t>Scheduling feasibility:</w:t>
-      </w:r>
-      <w:r>
-        <w:t xml:space="preserve"> assess whether there will be any scheduling issues in creating the program </w:t>
-      </w:r>
-    </w:p>
-    <w:p>
-      <w:pPr>
-        <w:pStyle w:val="ListParagraph"/>
-        <w:widowControl w:val="0"/>
-        <w:numPr>
-          <w:ilvl w:val="0"/>
-          <w:numId w:val="1"/>
-        </w:numPr>
-      </w:pPr>
-      <w:r>
-        <w:rPr>
-          <w:b/>
-        </w:rPr>
-        <w:t>Recommendation:</w:t>
-      </w:r>
-      <w:r>
-        <w:t xml:space="preserve"> recommend whether your team can develop the program</w:t>
-      </w:r>
-    </w:p>
-    <w:p>
-      <w:pPr>
-        <w:widowControl w:val="0"/>
-        <w:rPr>
-          <w:b/>
-          <w:szCs w:val="24"/>
-        </w:rPr>
-      </w:pPr>
-      <w:r>
-        <w:rPr>
-          <w:b/>
+        <w:t>The business’s development team will create a pair of keys, sr25519 key for producing blocks on the chain and ed25199 key for the finalisation of blocks.</w:t>
+      </w:r>
+    </w:p>
+    <w:p>
+      <w:pPr>
+        <w:widowControl w:val="0"/>
+        <w:rPr>
+          <w:szCs w:val="24"/>
+        </w:rPr>
+      </w:pPr>
+    </w:p>
+    <w:p>
+      <w:pPr>
+        <w:widowControl w:val="0"/>
+        <w:rPr>
+          <w:szCs w:val="24"/>
+        </w:rPr>
+      </w:pPr>
+    </w:p>
+    <w:p>
+      <w:pPr>
+        <w:widowControl w:val="0"/>
+        <w:rPr>
+          <w:b/>
+          <w:szCs w:val="24"/>
+        </w:rPr>
+      </w:pPr>
+      <w:r>
+        <w:rPr>
+          <w:b/>
+          <w:szCs w:val="24"/>
+        </w:rPr>
+        <w:t>Quality assurance criteria /2</w:t>
+      </w:r>
+    </w:p>
+    <w:p>
+      <w:pPr>
+        <w:widowControl w:val="0"/>
+        <w:spacing w:before="120"/>
+        <w:rPr>
+          <w:szCs w:val="24"/>
+        </w:rPr>
+      </w:pPr>
+      <w:r>
+        <w:rPr>
+          <w:szCs w:val="24"/>
+        </w:rPr>
+        <w:t>Describe the criteria the program needs to meet.</w:t>
+      </w:r>
+    </w:p>
+    <w:p>
+      <w:pPr>
+        <w:rPr>
+          <w:b/>
+          <w:bCs/>
+          <w:szCs w:val="24"/>
+          <w:u w:val="single"/>
+        </w:rPr>
+      </w:pPr>
+      <w:r>
+        <w:rPr>
+          <w:b/>
+          <w:bCs/>
           <w:noProof/>
           <w:szCs w:val="24"/>
+          <w:u w:val="single"/>
         </w:rPr>
         <w:drawing>
-          <wp:inline distT="0" distB="0" distL="0" distR="0" wp14:anchorId="6EEC0060" wp14:editId="1516DBB1">
-            <wp:extent cx="5434434" cy="573206"/>
-            <wp:effectExtent l="0" t="0" r="0" b="0"/>
-            <wp:docPr id="6" name="Picture 6"/>
+          <wp:inline distT="0" distB="0" distL="0" distR="0" wp14:anchorId="4971F5C4" wp14:editId="1DE7E42D">
+            <wp:extent cx="5755457" cy="245660"/>
+            <wp:effectExtent l="0" t="0" r="0" b="2540"/>
+            <wp:docPr id="5" name="Picture 5"/>
             <wp:cNvGraphicFramePr>
               <a:graphicFrameLocks xmlns:a="http://schemas.openxmlformats.org/drawingml/2006/main" noChangeAspect="1"/>
             </wp:cNvGraphicFramePr>
@@ -3110,7 +2558,7 @@
                   <pic:spPr>
                     <a:xfrm>
                       <a:off x="0" y="0"/>
-                      <a:ext cx="5471247" cy="577089"/>
+                      <a:ext cx="6006752" cy="256386"/>
                     </a:xfrm>
                     <a:prstGeom prst="rect">
                       <a:avLst/>
@@ -3125,94 +2573,301 @@
     </w:p>
     <w:p>
       <w:pPr>
-        <w:widowControl w:val="0"/>
-        <w:rPr>
-          <w:b/>
-          <w:szCs w:val="24"/>
-        </w:rPr>
-      </w:pPr>
-    </w:p>
-    <w:p>
-      <w:pPr>
-        <w:widowControl w:val="0"/>
-        <w:rPr>
-          <w:b/>
-          <w:szCs w:val="24"/>
-        </w:rPr>
-      </w:pPr>
-    </w:p>
-    <w:p>
-      <w:pPr>
-        <w:widowControl w:val="0"/>
-        <w:rPr>
-          <w:b/>
-          <w:szCs w:val="24"/>
-        </w:rPr>
-      </w:pPr>
-    </w:p>
-    <w:p>
-      <w:pPr>
-        <w:widowControl w:val="0"/>
-        <w:rPr>
-          <w:b/>
-          <w:szCs w:val="24"/>
-        </w:rPr>
-      </w:pPr>
-      <w:r>
-        <w:rPr>
-          <w:b/>
-          <w:szCs w:val="24"/>
-        </w:rPr>
-        <w:t>Gantt Chart /5</w:t>
-      </w:r>
-    </w:p>
-    <w:p>
-      <w:pPr>
-        <w:widowControl w:val="0"/>
-        <w:rPr>
-          <w:szCs w:val="24"/>
-        </w:rPr>
-      </w:pPr>
-      <w:r>
-        <w:rPr>
-          <w:szCs w:val="24"/>
-        </w:rPr>
-        <w:t>Construct a Gantt chart that outlines the tasks that need to be completed in order to design the program.</w:t>
-      </w:r>
-    </w:p>
-    <w:p>
-      <w:pPr>
-        <w:widowControl w:val="0"/>
-        <w:rPr>
-          <w:szCs w:val="24"/>
-        </w:rPr>
-      </w:pPr>
-    </w:p>
-    <w:p>
-      <w:pPr>
-        <w:widowControl w:val="0"/>
-        <w:rPr>
-          <w:szCs w:val="24"/>
-        </w:rPr>
-      </w:pPr>
-    </w:p>
-    <w:p>
-      <w:pPr>
-        <w:widowControl w:val="0"/>
-        <w:rPr>
-          <w:szCs w:val="24"/>
-        </w:rPr>
-      </w:pPr>
-      <w:r>
-        <w:rPr>
+        <w:rPr>
+          <w:szCs w:val="24"/>
+        </w:rPr>
+      </w:pPr>
+      <w:r>
+        <w:rPr>
+          <w:szCs w:val="24"/>
+        </w:rPr>
+        <w:t xml:space="preserve">Quality Assurance is the processes that transpire during the development of a software solution that are taken to ensure the product meets contractual obligations and needs of the client.  </w:t>
+      </w:r>
+      <w:r>
+        <w:rPr>
+          <w:szCs w:val="24"/>
+        </w:rPr>
+        <w:t xml:space="preserve">The quality of the product will be judged on the efficiency and effectiveness of facilitating transactions across businesses, and whether they can tokenise their assets, fungible, and transfer them across to other businesses. </w:t>
+      </w:r>
+    </w:p>
+    <w:p>
+      <w:pPr>
+        <w:rPr>
+          <w:szCs w:val="24"/>
+        </w:rPr>
+      </w:pPr>
+      <w:r>
+        <w:rPr>
+          <w:szCs w:val="24"/>
+        </w:rPr>
+        <w:t xml:space="preserve">The application needs to be reliable and not ‘crash’ during function as this would prove detrimental to the requirement for the blockchain to be always running. Further, the business blockchain </w:t>
+      </w:r>
+      <w:r>
+        <w:rPr>
+          <w:szCs w:val="24"/>
+        </w:rPr>
+        <w:t>must have</w:t>
+      </w:r>
+      <w:r>
+        <w:rPr>
+          <w:szCs w:val="24"/>
+        </w:rPr>
+        <w:t xml:space="preserve"> ease of </w:t>
+      </w:r>
+      <w:r>
+        <w:rPr>
+          <w:szCs w:val="24"/>
+        </w:rPr>
+        <w:t>in the front end of the solution, as the setting up of the node will be undertaken by a development team. M</w:t>
+      </w:r>
+      <w:r>
+        <w:rPr>
+          <w:szCs w:val="24"/>
+        </w:rPr>
+        <w:t>ore specifically the buttons</w:t>
+      </w:r>
+      <w:r>
+        <w:rPr>
+          <w:szCs w:val="24"/>
+        </w:rPr>
+        <w:t>, forms and layout must be easily navigable and consistent.</w:t>
+      </w:r>
+      <w:r>
+        <w:rPr>
+          <w:szCs w:val="24"/>
+        </w:rPr>
+        <w:t xml:space="preserve"> </w:t>
+      </w:r>
+      <w:r>
+        <w:rPr>
+          <w:szCs w:val="24"/>
+        </w:rPr>
+        <w:t>Finally,</w:t>
+      </w:r>
+      <w:r>
+        <w:rPr>
+          <w:szCs w:val="24"/>
+        </w:rPr>
+        <w:t xml:space="preserve"> the system must go through modular and systematic testing to make sure all components work in unison and function in the way the client wishes.</w:t>
+      </w:r>
+      <w:r>
+        <w:rPr>
+          <w:szCs w:val="24"/>
+        </w:rPr>
+        <w:t xml:space="preserve"> </w:t>
+      </w:r>
+    </w:p>
+    <w:p>
+      <w:pPr>
+        <w:rPr>
+          <w:b/>
+          <w:bCs/>
+          <w:szCs w:val="24"/>
+          <w:u w:val="single"/>
+        </w:rPr>
+      </w:pPr>
+      <w:r>
+        <w:rPr>
+          <w:b/>
+          <w:bCs/>
+          <w:szCs w:val="24"/>
+          <w:u w:val="single"/>
+        </w:rPr>
+        <w:t>Security</w:t>
+      </w:r>
+    </w:p>
+    <w:p>
+      <w:pPr>
+        <w:rPr>
+          <w:b/>
+          <w:bCs/>
+          <w:szCs w:val="24"/>
+          <w:u w:val="single"/>
+        </w:rPr>
+      </w:pPr>
+    </w:p>
+    <w:p>
+      <w:pPr>
+        <w:widowControl w:val="0"/>
+        <w:rPr>
+          <w:b/>
+          <w:szCs w:val="24"/>
+        </w:rPr>
+      </w:pPr>
+      <w:r>
+        <w:rPr>
+          <w:b/>
+          <w:szCs w:val="24"/>
+        </w:rPr>
+        <w:t>Feasibility Study /10</w:t>
+      </w:r>
+    </w:p>
+    <w:p>
+      <w:pPr>
+        <w:widowControl w:val="0"/>
+        <w:rPr>
+          <w:szCs w:val="24"/>
+        </w:rPr>
+      </w:pPr>
+      <w:r>
+        <w:rPr>
+          <w:szCs w:val="24"/>
+        </w:rPr>
+        <w:t>Conduct a feasibility study on the on the feasibility of your project, the report must contain the following sections:</w:t>
+      </w:r>
+    </w:p>
+    <w:p>
+      <w:pPr>
+        <w:pStyle w:val="ListParagraph"/>
+        <w:widowControl w:val="0"/>
+        <w:numPr>
+          <w:ilvl w:val="0"/>
+          <w:numId w:val="1"/>
+        </w:numPr>
+      </w:pPr>
+      <w:r>
+        <w:rPr>
+          <w:b/>
+        </w:rPr>
+        <w:t>Define the problem:</w:t>
+      </w:r>
+      <w:r>
+        <w:t xml:space="preserve"> you can copy and paste this from your problem definition statement</w:t>
+      </w:r>
+    </w:p>
+    <w:p>
+      <w:pPr>
+        <w:pStyle w:val="ListParagraph"/>
+        <w:widowControl w:val="0"/>
+        <w:numPr>
+          <w:ilvl w:val="0"/>
+          <w:numId w:val="1"/>
+        </w:numPr>
+      </w:pPr>
+      <w:r>
+        <w:rPr>
+          <w:b/>
+        </w:rPr>
+        <w:t>Economic feasibility:</w:t>
+      </w:r>
+      <w:r>
+        <w:t xml:space="preserve"> assess the economic feasibility of the program</w:t>
+      </w:r>
+    </w:p>
+    <w:p>
+      <w:pPr>
+        <w:widowControl w:val="0"/>
+        <w:ind w:left="360"/>
+      </w:pPr>
+      <w:r>
+        <w:t xml:space="preserve">With blockchain, central banks around the world are also exploring issuing national currencies digitally (CBDCs) and new ways of low-fee cross-border payments. This type of digital currency would be implemented into the system as this is stable and enables businesses to trade with trust that the value that it being given to them is authentic. Today, </w:t>
+      </w:r>
+      <w:r>
+        <w:lastRenderedPageBreak/>
+        <w:t>we use bank notes to settle transactions, and we imagine a set-up where intercompany transactions are being settled with a digital fiat currency that is connected (tokenised) to the liquid assets in the company.</w:t>
+      </w:r>
+    </w:p>
+    <w:p>
+      <w:pPr>
+        <w:pStyle w:val="ListParagraph"/>
+        <w:widowControl w:val="0"/>
+      </w:pPr>
+    </w:p>
+    <w:p>
+      <w:pPr>
+        <w:pStyle w:val="ListParagraph"/>
+        <w:widowControl w:val="0"/>
+        <w:numPr>
+          <w:ilvl w:val="0"/>
+          <w:numId w:val="1"/>
+        </w:numPr>
+      </w:pPr>
+      <w:r>
+        <w:rPr>
+          <w:b/>
+        </w:rPr>
+        <w:t>Technical feasibility:</w:t>
+      </w:r>
+      <w:r>
+        <w:t xml:space="preserve"> assess whether the program can be technically created.</w:t>
+      </w:r>
+    </w:p>
+    <w:p>
+      <w:pPr>
+        <w:pStyle w:val="ListParagraph"/>
+        <w:widowControl w:val="0"/>
+        <w:numPr>
+          <w:ilvl w:val="0"/>
+          <w:numId w:val="1"/>
+        </w:numPr>
+      </w:pPr>
+      <w:r>
+        <w:rPr>
+          <w:b/>
+        </w:rPr>
+        <w:t>Operational feasibility:</w:t>
+      </w:r>
+      <w:r>
+        <w:t xml:space="preserve"> assess whether you can operationally design, create and maintain the program</w:t>
+      </w:r>
+    </w:p>
+    <w:p>
+      <w:pPr>
+        <w:pStyle w:val="ListParagraph"/>
+        <w:widowControl w:val="0"/>
+        <w:numPr>
+          <w:ilvl w:val="0"/>
+          <w:numId w:val="1"/>
+        </w:numPr>
+      </w:pPr>
+      <w:r>
+        <w:rPr>
+          <w:b/>
+        </w:rPr>
+        <w:t>Scheduling feasibility:</w:t>
+      </w:r>
+      <w:r>
+        <w:t xml:space="preserve"> assess whether there will be any scheduling issues in creating the program </w:t>
+      </w:r>
+    </w:p>
+    <w:p>
+      <w:pPr>
+        <w:pStyle w:val="ListParagraph"/>
+        <w:widowControl w:val="0"/>
+        <w:numPr>
+          <w:ilvl w:val="0"/>
+          <w:numId w:val="1"/>
+        </w:numPr>
+      </w:pPr>
+      <w:r>
+        <w:rPr>
+          <w:b/>
+        </w:rPr>
+        <w:t>Recommendation:</w:t>
+      </w:r>
+      <w:r>
+        <w:t xml:space="preserve"> recommend whether your team can develop the program</w:t>
+      </w:r>
+    </w:p>
+    <w:p>
+      <w:pPr>
+        <w:widowControl w:val="0"/>
+        <w:rPr>
+          <w:b/>
+          <w:szCs w:val="24"/>
+        </w:rPr>
+      </w:pPr>
+      <w:r>
+        <w:rPr>
+          <w:b/>
           <w:noProof/>
           <w:szCs w:val="24"/>
         </w:rPr>
         <w:drawing>
-          <wp:inline distT="0" distB="0" distL="0" distR="0" wp14:anchorId="6C71793C" wp14:editId="5844E789">
-            <wp:extent cx="5322629" cy="409433"/>
+          <wp:inline distT="0" distB="0" distL="0" distR="0" wp14:anchorId="6EEC0060" wp14:editId="1516DBB1">
+            <wp:extent cx="5434434" cy="573206"/>
             <wp:effectExtent l="0" t="0" r="0" b="0"/>
-            <wp:docPr id="7" name="Picture 7"/>
+            <wp:docPr id="6" name="Picture 6"/>
             <wp:cNvGraphicFramePr>
               <a:graphicFrameLocks xmlns:a="http://schemas.openxmlformats.org/drawingml/2006/main" noChangeAspect="1"/>
             </wp:cNvGraphicFramePr>
@@ -3232,7 +2887,7 @@
                   <pic:spPr>
                     <a:xfrm>
                       <a:off x="0" y="0"/>
-                      <a:ext cx="5391039" cy="414695"/>
+                      <a:ext cx="5471247" cy="577089"/>
                     </a:xfrm>
                     <a:prstGeom prst="rect">
                       <a:avLst/>
@@ -3249,60 +2904,92 @@
       <w:pPr>
         <w:widowControl w:val="0"/>
         <w:rPr>
-          <w:szCs w:val="24"/>
-        </w:rPr>
-      </w:pPr>
-    </w:p>
-    <w:p>
-      <w:pPr>
-        <w:widowControl w:val="0"/>
-        <w:rPr>
-          <w:b/>
-          <w:szCs w:val="24"/>
-        </w:rPr>
-      </w:pPr>
-      <w:r>
-        <w:rPr>
-          <w:b/>
-          <w:szCs w:val="24"/>
-        </w:rPr>
-        <w:t>Algorithm /15</w:t>
-      </w:r>
-    </w:p>
-    <w:p>
-      <w:pPr>
-        <w:widowControl w:val="0"/>
-        <w:rPr>
-          <w:szCs w:val="24"/>
-        </w:rPr>
-      </w:pPr>
-      <w:r>
-        <w:rPr>
-          <w:szCs w:val="24"/>
-        </w:rPr>
-        <w:t>Using Pseudocode develop an algorithm that demonstrates the logic of proposed application.</w:t>
-      </w:r>
-    </w:p>
-    <w:p>
-      <w:pPr>
-        <w:rPr>
-          <w:b/>
-          <w:bCs/>
-          <w:szCs w:val="24"/>
-        </w:rPr>
-      </w:pPr>
-      <w:r>
-        <w:rPr>
-          <w:b/>
-          <w:bCs/>
+          <w:b/>
+          <w:szCs w:val="24"/>
+        </w:rPr>
+      </w:pPr>
+    </w:p>
+    <w:p>
+      <w:pPr>
+        <w:widowControl w:val="0"/>
+        <w:rPr>
+          <w:b/>
+          <w:szCs w:val="24"/>
+        </w:rPr>
+      </w:pPr>
+    </w:p>
+    <w:p>
+      <w:pPr>
+        <w:widowControl w:val="0"/>
+        <w:rPr>
+          <w:b/>
+          <w:szCs w:val="24"/>
+        </w:rPr>
+      </w:pPr>
+    </w:p>
+    <w:p>
+      <w:pPr>
+        <w:widowControl w:val="0"/>
+        <w:rPr>
+          <w:b/>
+          <w:szCs w:val="24"/>
+        </w:rPr>
+      </w:pPr>
+      <w:r>
+        <w:rPr>
+          <w:b/>
+          <w:szCs w:val="24"/>
+        </w:rPr>
+        <w:t>Gantt Chart /5</w:t>
+      </w:r>
+    </w:p>
+    <w:p>
+      <w:pPr>
+        <w:widowControl w:val="0"/>
+        <w:rPr>
+          <w:szCs w:val="24"/>
+        </w:rPr>
+      </w:pPr>
+      <w:r>
+        <w:rPr>
+          <w:szCs w:val="24"/>
+        </w:rPr>
+        <w:t>Construct a Gantt chart that outlines the tasks that need to be completed in order to design the program.</w:t>
+      </w:r>
+    </w:p>
+    <w:p>
+      <w:pPr>
+        <w:widowControl w:val="0"/>
+        <w:rPr>
+          <w:szCs w:val="24"/>
+        </w:rPr>
+      </w:pPr>
+    </w:p>
+    <w:p>
+      <w:pPr>
+        <w:widowControl w:val="0"/>
+        <w:rPr>
+          <w:szCs w:val="24"/>
+        </w:rPr>
+      </w:pPr>
+    </w:p>
+    <w:p>
+      <w:pPr>
+        <w:widowControl w:val="0"/>
+        <w:rPr>
+          <w:szCs w:val="24"/>
+        </w:rPr>
+      </w:pPr>
+      <w:r>
+        <w:rPr>
           <w:noProof/>
           <w:szCs w:val="24"/>
         </w:rPr>
         <w:drawing>
-          <wp:inline distT="0" distB="0" distL="0" distR="0" wp14:anchorId="3D80CE57" wp14:editId="323F4301">
-            <wp:extent cx="5457553" cy="1078173"/>
-            <wp:effectExtent l="0" t="0" r="0" b="8255"/>
-            <wp:docPr id="8" name="Picture 8"/>
+          <wp:inline distT="0" distB="0" distL="0" distR="0" wp14:anchorId="6C71793C" wp14:editId="5844E789">
+            <wp:extent cx="5322629" cy="409433"/>
+            <wp:effectExtent l="0" t="0" r="0" b="0"/>
+            <wp:docPr id="7" name="Picture 7"/>
             <wp:cNvGraphicFramePr>
               <a:graphicFrameLocks xmlns:a="http://schemas.openxmlformats.org/drawingml/2006/main" noChangeAspect="1"/>
             </wp:cNvGraphicFramePr>
@@ -3322,7 +3009,7 @@
                   <pic:spPr>
                     <a:xfrm>
                       <a:off x="0" y="0"/>
-                      <a:ext cx="5491632" cy="1084906"/>
+                      <a:ext cx="5391039" cy="414695"/>
                     </a:xfrm>
                     <a:prstGeom prst="rect">
                       <a:avLst/>
@@ -3337,28 +3024,40 @@
     </w:p>
     <w:p>
       <w:pPr>
-        <w:rPr>
-          <w:b/>
-          <w:bCs/>
-          <w:szCs w:val="24"/>
-        </w:rPr>
-      </w:pPr>
-    </w:p>
-    <w:p>
-      <w:pPr>
-        <w:rPr>
-          <w:b/>
-          <w:bCs/>
-          <w:szCs w:val="24"/>
-        </w:rPr>
-      </w:pPr>
-      <w:r>
-        <w:rPr>
-          <w:b/>
-          <w:bCs/>
-          <w:szCs w:val="24"/>
-        </w:rPr>
-        <w:t>Commented Code</w:t>
+        <w:widowControl w:val="0"/>
+        <w:rPr>
+          <w:szCs w:val="24"/>
+        </w:rPr>
+      </w:pPr>
+    </w:p>
+    <w:p>
+      <w:pPr>
+        <w:widowControl w:val="0"/>
+        <w:rPr>
+          <w:b/>
+          <w:szCs w:val="24"/>
+        </w:rPr>
+      </w:pPr>
+      <w:r>
+        <w:rPr>
+          <w:b/>
+          <w:szCs w:val="24"/>
+        </w:rPr>
+        <w:t>Algorithm /15</w:t>
+      </w:r>
+    </w:p>
+    <w:p>
+      <w:pPr>
+        <w:widowControl w:val="0"/>
+        <w:rPr>
+          <w:szCs w:val="24"/>
+        </w:rPr>
+      </w:pPr>
+      <w:r>
+        <w:rPr>
+          <w:szCs w:val="24"/>
+        </w:rPr>
+        <w:t>Using Pseudocode develop an algorithm that demonstrates the logic of proposed application.</w:t>
       </w:r>
     </w:p>
     <w:p>
@@ -3376,12 +3075,11 @@
           <w:noProof/>
           <w:szCs w:val="24"/>
         </w:rPr>
-        <w:lastRenderedPageBreak/>
         <w:drawing>
-          <wp:inline distT="0" distB="0" distL="0" distR="0" wp14:anchorId="6590EA68" wp14:editId="5938BD15">
-            <wp:extent cx="5442335" cy="914400"/>
-            <wp:effectExtent l="0" t="0" r="6350" b="0"/>
-            <wp:docPr id="11" name="Picture 11"/>
+          <wp:inline distT="0" distB="0" distL="0" distR="0" wp14:anchorId="3D80CE57" wp14:editId="323F4301">
+            <wp:extent cx="5457553" cy="1078173"/>
+            <wp:effectExtent l="0" t="0" r="0" b="8255"/>
+            <wp:docPr id="8" name="Picture 8"/>
             <wp:cNvGraphicFramePr>
               <a:graphicFrameLocks xmlns:a="http://schemas.openxmlformats.org/drawingml/2006/main" noChangeAspect="1"/>
             </wp:cNvGraphicFramePr>
@@ -3401,7 +3099,7 @@
                   <pic:spPr>
                     <a:xfrm>
                       <a:off x="0" y="0"/>
-                      <a:ext cx="5459510" cy="917286"/>
+                      <a:ext cx="5491632" cy="1084906"/>
                     </a:xfrm>
                     <a:prstGeom prst="rect">
                       <a:avLst/>
@@ -3422,13 +3120,22 @@
           <w:szCs w:val="24"/>
         </w:rPr>
       </w:pPr>
-      <w:r>
+    </w:p>
+    <w:p>
+      <w:pPr>
         <w:rPr>
           <w:b/>
           <w:bCs/>
           <w:szCs w:val="24"/>
         </w:rPr>
-        <w:t>Project Work Evidence</w:t>
+      </w:pPr>
+      <w:r>
+        <w:rPr>
+          <w:b/>
+          <w:bCs/>
+          <w:szCs w:val="24"/>
+        </w:rPr>
+        <w:t>Commented Code</w:t>
       </w:r>
     </w:p>
     <w:p>
@@ -3446,11 +3153,12 @@
           <w:noProof/>
           <w:szCs w:val="24"/>
         </w:rPr>
+        <w:lastRenderedPageBreak/>
         <w:drawing>
-          <wp:inline distT="0" distB="0" distL="0" distR="0" wp14:anchorId="64526942" wp14:editId="269E32EC">
-            <wp:extent cx="5287819" cy="859808"/>
-            <wp:effectExtent l="0" t="0" r="8255" b="0"/>
-            <wp:docPr id="10" name="Picture 10"/>
+          <wp:inline distT="0" distB="0" distL="0" distR="0" wp14:anchorId="6590EA68" wp14:editId="5938BD15">
+            <wp:extent cx="5442335" cy="914400"/>
+            <wp:effectExtent l="0" t="0" r="6350" b="0"/>
+            <wp:docPr id="11" name="Picture 11"/>
             <wp:cNvGraphicFramePr>
               <a:graphicFrameLocks xmlns:a="http://schemas.openxmlformats.org/drawingml/2006/main" noChangeAspect="1"/>
             </wp:cNvGraphicFramePr>
@@ -3470,6 +3178,75 @@
                   <pic:spPr>
                     <a:xfrm>
                       <a:off x="0" y="0"/>
+                      <a:ext cx="5459510" cy="917286"/>
+                    </a:xfrm>
+                    <a:prstGeom prst="rect">
+                      <a:avLst/>
+                    </a:prstGeom>
+                  </pic:spPr>
+                </pic:pic>
+              </a:graphicData>
+            </a:graphic>
+          </wp:inline>
+        </w:drawing>
+      </w:r>
+    </w:p>
+    <w:p>
+      <w:pPr>
+        <w:rPr>
+          <w:b/>
+          <w:bCs/>
+          <w:szCs w:val="24"/>
+        </w:rPr>
+      </w:pPr>
+      <w:r>
+        <w:rPr>
+          <w:b/>
+          <w:bCs/>
+          <w:szCs w:val="24"/>
+        </w:rPr>
+        <w:t>Project Work Evidence</w:t>
+      </w:r>
+    </w:p>
+    <w:p>
+      <w:pPr>
+        <w:rPr>
+          <w:b/>
+          <w:bCs/>
+          <w:szCs w:val="24"/>
+        </w:rPr>
+      </w:pPr>
+      <w:r>
+        <w:rPr>
+          <w:b/>
+          <w:bCs/>
+          <w:noProof/>
+          <w:szCs w:val="24"/>
+        </w:rPr>
+        <w:drawing>
+          <wp:inline distT="0" distB="0" distL="0" distR="0" wp14:anchorId="64526942" wp14:editId="269E32EC">
+            <wp:extent cx="5287819" cy="859808"/>
+            <wp:effectExtent l="0" t="0" r="8255" b="0"/>
+            <wp:docPr id="10" name="Picture 10"/>
+            <wp:cNvGraphicFramePr>
+              <a:graphicFrameLocks xmlns:a="http://schemas.openxmlformats.org/drawingml/2006/main" noChangeAspect="1"/>
+            </wp:cNvGraphicFramePr>
+            <a:graphic xmlns:a="http://schemas.openxmlformats.org/drawingml/2006/main">
+              <a:graphicData uri="http://schemas.openxmlformats.org/drawingml/2006/picture">
+                <pic:pic xmlns:pic="http://schemas.openxmlformats.org/drawingml/2006/picture">
+                  <pic:nvPicPr>
+                    <pic:cNvPr id="1" name=""/>
+                    <pic:cNvPicPr/>
+                  </pic:nvPicPr>
+                  <pic:blipFill>
+                    <a:blip r:embed="rId22"/>
+                    <a:stretch>
+                      <a:fillRect/>
+                    </a:stretch>
+                  </pic:blipFill>
+                  <pic:spPr>
+                    <a:xfrm>
+                      <a:off x="0" y="0"/>
                       <a:ext cx="5307826" cy="863061"/>
                     </a:xfrm>
                     <a:prstGeom prst="rect">
@@ -3481,6 +3258,23 @@
             </a:graphic>
           </wp:inline>
         </w:drawing>
+      </w:r>
+    </w:p>
+    <w:p>
+      <w:pPr>
+        <w:rPr>
+          <w:b/>
+          <w:bCs/>
+          <w:szCs w:val="24"/>
+        </w:rPr>
+      </w:pPr>
+      <w:r>
+        <w:rPr>
+          <w:b/>
+          <w:bCs/>
+          <w:szCs w:val="24"/>
+        </w:rPr>
+        <w:t>Date with sentiment below, each major milestone</w:t>
       </w:r>
     </w:p>
     <w:p>
@@ -3531,7 +3325,7 @@
                     <pic:cNvPicPr/>
                   </pic:nvPicPr>
                   <pic:blipFill>
-                    <a:blip r:embed="rId22"/>
+                    <a:blip r:embed="rId23"/>
                     <a:stretch>
                       <a:fillRect/>
                     </a:stretch>
@@ -4355,6 +4149,18 @@
       <w:shd w:val="clear" w:color="auto" w:fill="E1DFDD"/>
     </w:rPr>
   </w:style>
+  <w:style w:type="character" w:styleId="FollowedHyperlink">
+    <w:name w:val="FollowedHyperlink"/>
+    <w:basedOn w:val="DefaultParagraphFont"/>
+    <w:uiPriority w:val="99"/>
+    <w:semiHidden/>
+    <w:unhideWhenUsed/>
+    <w:rsid w:val="00983F22"/>
+    <w:rPr>
+      <w:color w:val="954F72" w:themeColor="followedHyperlink"/>
+      <w:u w:val="single"/>
+    </w:rPr>
+  </w:style>
 </w:styles>
 </file>
 

</xml_diff>

<commit_message>
Changed the quality assurance criteria part of the documentation.
</commit_message>
<xml_diff>
--- a/Project Documentation/Project Documentation.docx
+++ b/Project Documentation/Project Documentation.docx
@@ -1,6 +1,6 @@
 
 <file path=word/document.xml><?xml version="1.0" encoding="utf-8"?>
-<w:document xmlns:wpc="http://schemas.microsoft.com/office/word/2010/wordprocessingCanvas" xmlns:cx="http://schemas.microsoft.com/office/drawing/2014/chartex" xmlns:cx1="http://schemas.microsoft.com/office/drawing/2015/9/8/chartex" xmlns:cx2="http://schemas.microsoft.com/office/drawing/2015/10/21/chartex" xmlns:cx3="http://schemas.microsoft.com/office/drawing/2016/5/9/chartex" xmlns:cx4="http://schemas.microsoft.com/office/drawing/2016/5/10/chartex" xmlns:cx5="http://schemas.microsoft.com/office/drawing/2016/5/11/chartex" xmlns:cx6="http://schemas.microsoft.com/office/drawing/2016/5/12/chartex" xmlns:cx7="http://schemas.microsoft.com/office/drawing/2016/5/13/chartex" xmlns:cx8="http://schemas.microsoft.com/office/drawing/2016/5/14/chartex" xmlns:mc="http://schemas.openxmlformats.org/markup-compatibility/2006" xmlns:aink="http://schemas.microsoft.com/office/drawing/2016/ink" xmlns:am3d="http://schemas.microsoft.com/office/drawing/2017/model3d" xmlns:o="urn:schemas-microsoft-com:office:office" xmlns:oel="http://schemas.microsoft.com/office/2019/extlst" xmlns:r="http://schemas.openxmlformats.org/officeDocument/2006/relationships" xmlns:m="http://schemas.openxmlformats.org/officeDocument/2006/math" xmlns:v="urn:schemas-microsoft-com:vml" xmlns:wp14="http://schemas.microsoft.com/office/word/2010/wordprocessingDrawing" xmlns:wp="http://schemas.openxmlformats.org/drawingml/2006/wordprocessingDrawing" xmlns:w10="urn:schemas-microsoft-com:office:word" xmlns:w="http://schemas.openxmlformats.org/wordprocessingml/2006/main" xmlns:w14="http://schemas.microsoft.com/office/word/2010/wordml" xmlns:w15="http://schemas.microsoft.com/office/word/2012/wordml" xmlns:w16cex="http://schemas.microsoft.com/office/word/2018/wordml/cex" xmlns:w16cid="http://schemas.microsoft.com/office/word/2016/wordml/cid" xmlns:w16="http://schemas.microsoft.com/office/word/2018/wordml" xmlns:w16sdtdh="http://schemas.microsoft.com/office/word/2020/wordml/sdtdatahash" xmlns:w16se="http://schemas.microsoft.com/office/word/2015/wordml/symex" xmlns:wpg="http://schemas.microsoft.com/office/word/2010/wordprocessingGroup" xmlns:wpi="http://schemas.microsoft.com/office/word/2010/wordprocessingInk" xmlns:wne="http://schemas.microsoft.com/office/word/2006/wordml" xmlns:wps="http://schemas.microsoft.com/office/word/2010/wordprocessingShape" mc:Ignorable="w14 w15 w16se w16cid w16 w16cex w16sdtdh wp14">
+<w:document xmlns:wpc="http://schemas.microsoft.com/office/word/2010/wordprocessingCanvas" xmlns:cx="http://schemas.microsoft.com/office/drawing/2014/chartex" xmlns:cx1="http://schemas.microsoft.com/office/drawing/2015/9/8/chartex" xmlns:cx2="http://schemas.microsoft.com/office/drawing/2015/10/21/chartex" xmlns:cx3="http://schemas.microsoft.com/office/drawing/2016/5/9/chartex" xmlns:cx4="http://schemas.microsoft.com/office/drawing/2016/5/10/chartex" xmlns:cx5="http://schemas.microsoft.com/office/drawing/2016/5/11/chartex" xmlns:cx6="http://schemas.microsoft.com/office/drawing/2016/5/12/chartex" xmlns:cx7="http://schemas.microsoft.com/office/drawing/2016/5/13/chartex" xmlns:cx8="http://schemas.microsoft.com/office/drawing/2016/5/14/chartex" xmlns:mc="http://schemas.openxmlformats.org/markup-compatibility/2006" xmlns:aink="http://schemas.microsoft.com/office/drawing/2016/ink" xmlns:am3d="http://schemas.microsoft.com/office/drawing/2017/model3d" xmlns:o="urn:schemas-microsoft-com:office:office" xmlns:r="http://schemas.openxmlformats.org/officeDocument/2006/relationships" xmlns:m="http://schemas.openxmlformats.org/officeDocument/2006/math" xmlns:v="urn:schemas-microsoft-com:vml" xmlns:wp14="http://schemas.microsoft.com/office/word/2010/wordprocessingDrawing" xmlns:wp="http://schemas.openxmlformats.org/drawingml/2006/wordprocessingDrawing" xmlns:w10="urn:schemas-microsoft-com:office:word" xmlns:w="http://schemas.openxmlformats.org/wordprocessingml/2006/main" xmlns:w14="http://schemas.microsoft.com/office/word/2010/wordml" xmlns:w15="http://schemas.microsoft.com/office/word/2012/wordml" xmlns:w16cex="http://schemas.microsoft.com/office/word/2018/wordml/cex" xmlns:w16cid="http://schemas.microsoft.com/office/word/2016/wordml/cid" xmlns:w16="http://schemas.microsoft.com/office/word/2018/wordml" xmlns:w16sdtdh="http://schemas.microsoft.com/office/word/2020/wordml/sdtdatahash" xmlns:w16se="http://schemas.microsoft.com/office/word/2015/wordml/symex" xmlns:wpg="http://schemas.microsoft.com/office/word/2010/wordprocessingGroup" xmlns:wpi="http://schemas.microsoft.com/office/word/2010/wordprocessingInk" xmlns:wne="http://schemas.microsoft.com/office/word/2006/wordml" xmlns:wps="http://schemas.microsoft.com/office/word/2010/wordprocessingShape" mc:Ignorable="w14 w15 w16se w16cid w16 w16cex w16sdtdh wp14">
   <w:body>
     <w:p>
       <w:pPr>
@@ -2063,21 +2063,7 @@
             <w:rStyle w:val="Hyperlink"/>
             <w:szCs w:val="24"/>
           </w:rPr>
-          <w:t>https://link.springer.com/article/10.100</w:t>
-        </w:r>
-        <w:r>
-          <w:rPr>
-            <w:rStyle w:val="Hyperlink"/>
-            <w:szCs w:val="24"/>
-          </w:rPr>
-          <w:t>7</w:t>
-        </w:r>
-        <w:r>
-          <w:rPr>
-            <w:rStyle w:val="Hyperlink"/>
-            <w:szCs w:val="24"/>
-          </w:rPr>
-          <w:t>/s10551-022-05058-5</w:t>
+          <w:t>https://link.springer.com/article/10.1007/s10551-022-05058-5</w:t>
         </w:r>
       </w:hyperlink>
     </w:p>
@@ -2600,7 +2586,49 @@
         <w:rPr>
           <w:szCs w:val="24"/>
         </w:rPr>
-        <w:t xml:space="preserve">The application needs to be reliable and not ‘crash’ during function as this would prove detrimental to the requirement for the blockchain to be always running. Further, the business blockchain </w:t>
+        <w:t xml:space="preserve">The application needs to be reliable and not ‘crash’ during function as this would prove detrimental to the requirement for the blockchain to be always running. </w:t>
+      </w:r>
+      <w:r>
+        <w:rPr>
+          <w:szCs w:val="24"/>
+        </w:rPr>
+        <w:t xml:space="preserve">The </w:t>
+      </w:r>
+      <w:r>
+        <w:rPr>
+          <w:szCs w:val="24"/>
+        </w:rPr>
+        <w:t>system that is created needs to have very high security as it will manage a large quantity of transactions, possibly facilitating billions of dollars in transaction execution. This security is inherent to how the system is built as the consensus mechanisms, the runtime modules are all built in a way that makes it almost impossible to break, this is combined with the decentralised</w:t>
+      </w:r>
+      <w:r>
+        <w:rPr>
+          <w:szCs w:val="24"/>
+        </w:rPr>
+        <w:t>, private nature of the network, allowing businesses</w:t>
+      </w:r>
+      <w:r>
+        <w:rPr>
+          <w:szCs w:val="24"/>
+        </w:rPr>
+        <w:t xml:space="preserve"> </w:t>
+      </w:r>
+      <w:r>
+        <w:rPr>
+          <w:szCs w:val="24"/>
+        </w:rPr>
+        <w:t xml:space="preserve">to not have to trust a central authorities servers. </w:t>
+      </w:r>
+      <w:r>
+        <w:rPr>
+          <w:szCs w:val="24"/>
+        </w:rPr>
+        <w:t xml:space="preserve"> </w:t>
+      </w:r>
+      <w:r>
+        <w:rPr>
+          <w:szCs w:val="24"/>
+        </w:rPr>
+        <w:t xml:space="preserve">Further, the business blockchain </w:t>
       </w:r>
       <w:r>
         <w:rPr>
@@ -2612,13 +2640,55 @@
         <w:rPr>
           <w:szCs w:val="24"/>
         </w:rPr>
-        <w:t xml:space="preserve"> ease of </w:t>
-      </w:r>
-      <w:r>
-        <w:rPr>
-          <w:szCs w:val="24"/>
-        </w:rPr>
-        <w:t>in the front end of the solution, as the setting up of the node will be undertaken by a development team. M</w:t>
+        <w:t xml:space="preserve"> </w:t>
+      </w:r>
+      <w:r>
+        <w:rPr>
+          <w:szCs w:val="24"/>
+        </w:rPr>
+        <w:t xml:space="preserve">an </w:t>
+      </w:r>
+      <w:r>
+        <w:rPr>
+          <w:szCs w:val="24"/>
+        </w:rPr>
+        <w:t>easy-to-use</w:t>
+      </w:r>
+      <w:r>
+        <w:rPr>
+          <w:szCs w:val="24"/>
+        </w:rPr>
+        <w:t xml:space="preserve"> </w:t>
+      </w:r>
+      <w:r>
+        <w:rPr>
+          <w:szCs w:val="24"/>
+        </w:rPr>
+        <w:t xml:space="preserve">front end </w:t>
+      </w:r>
+      <w:r>
+        <w:rPr>
+          <w:szCs w:val="24"/>
+        </w:rPr>
+        <w:t>that will be used by non-technical employees, however</w:t>
+      </w:r>
+      <w:r>
+        <w:rPr>
+          <w:szCs w:val="24"/>
+        </w:rPr>
+        <w:t xml:space="preserve">, setting up of the node will </w:t>
+      </w:r>
+      <w:r>
+        <w:rPr>
+          <w:szCs w:val="24"/>
+        </w:rPr>
+        <w:t xml:space="preserve">need to </w:t>
+      </w:r>
+      <w:r>
+        <w:rPr>
+          <w:szCs w:val="24"/>
+        </w:rPr>
+        <w:t>be undertaken by a development team. M</w:t>
       </w:r>
       <w:r>
         <w:rPr>
@@ -2674,6 +2744,15 @@
           <w:u w:val="single"/>
         </w:rPr>
         <w:t>Security</w:t>
+      </w:r>
+      <w:r>
+        <w:rPr>
+          <w:b/>
+          <w:bCs/>
+          <w:szCs w:val="24"/>
+          <w:u w:val="single"/>
+        </w:rPr>
+        <w:t xml:space="preserve"> – </w:t>
       </w:r>
     </w:p>
     <w:p>
@@ -2748,6 +2827,7 @@
         <w:rPr>
           <w:b/>
         </w:rPr>
+        <w:lastRenderedPageBreak/>
         <w:t>Economic feasibility:</w:t>
       </w:r>
       <w:r>
@@ -2760,11 +2840,7 @@
         <w:ind w:left="360"/>
       </w:pPr>
       <w:r>
-        <w:t xml:space="preserve">With blockchain, central banks around the world are also exploring issuing national currencies digitally (CBDCs) and new ways of low-fee cross-border payments. This type of digital currency would be implemented into the system as this is stable and enables businesses to trade with trust that the value that it being given to them is authentic. Today, </w:t>
-      </w:r>
-      <w:r>
-        <w:lastRenderedPageBreak/>
-        <w:t>we use bank notes to settle transactions, and we imagine a set-up where intercompany transactions are being settled with a digital fiat currency that is connected (tokenised) to the liquid assets in the company.</w:t>
+        <w:t>With blockchain, central banks around the world are also exploring issuing national currencies digitally (CBDCs) and new ways of low-fee cross-border payments. This type of digital currency would be implemented into the system as this is stable and enables businesses to trade with trust that the value that it being given to them is authentic. Today, we use bank notes to settle transactions, and we imagine a set-up where intercompany transactions are being settled with a digital fiat currency that is connected (tokenised) to the liquid assets in the company.</w:t>
       </w:r>
     </w:p>
     <w:p>
@@ -3357,7 +3433,7 @@
 </file>
 
 <file path=word/numbering.xml><?xml version="1.0" encoding="utf-8"?>
-<w:numbering xmlns:wpc="http://schemas.microsoft.com/office/word/2010/wordprocessingCanvas" xmlns:cx="http://schemas.microsoft.com/office/drawing/2014/chartex" xmlns:cx1="http://schemas.microsoft.com/office/drawing/2015/9/8/chartex" xmlns:cx2="http://schemas.microsoft.com/office/drawing/2015/10/21/chartex" xmlns:cx3="http://schemas.microsoft.com/office/drawing/2016/5/9/chartex" xmlns:cx4="http://schemas.microsoft.com/office/drawing/2016/5/10/chartex" xmlns:cx5="http://schemas.microsoft.com/office/drawing/2016/5/11/chartex" xmlns:cx6="http://schemas.microsoft.com/office/drawing/2016/5/12/chartex" xmlns:cx7="http://schemas.microsoft.com/office/drawing/2016/5/13/chartex" xmlns:cx8="http://schemas.microsoft.com/office/drawing/2016/5/14/chartex" xmlns:mc="http://schemas.openxmlformats.org/markup-compatibility/2006" xmlns:aink="http://schemas.microsoft.com/office/drawing/2016/ink" xmlns:am3d="http://schemas.microsoft.com/office/drawing/2017/model3d" xmlns:o="urn:schemas-microsoft-com:office:office" xmlns:oel="http://schemas.microsoft.com/office/2019/extlst" xmlns:r="http://schemas.openxmlformats.org/officeDocument/2006/relationships" xmlns:m="http://schemas.openxmlformats.org/officeDocument/2006/math" xmlns:v="urn:schemas-microsoft-com:vml" xmlns:wp14="http://schemas.microsoft.com/office/word/2010/wordprocessingDrawing" xmlns:wp="http://schemas.openxmlformats.org/drawingml/2006/wordprocessingDrawing" xmlns:w10="urn:schemas-microsoft-com:office:word" xmlns:w="http://schemas.openxmlformats.org/wordprocessingml/2006/main" xmlns:w14="http://schemas.microsoft.com/office/word/2010/wordml" xmlns:w15="http://schemas.microsoft.com/office/word/2012/wordml" xmlns:w16cex="http://schemas.microsoft.com/office/word/2018/wordml/cex" xmlns:w16cid="http://schemas.microsoft.com/office/word/2016/wordml/cid" xmlns:w16="http://schemas.microsoft.com/office/word/2018/wordml" xmlns:w16sdtdh="http://schemas.microsoft.com/office/word/2020/wordml/sdtdatahash" xmlns:w16se="http://schemas.microsoft.com/office/word/2015/wordml/symex" xmlns:wpg="http://schemas.microsoft.com/office/word/2010/wordprocessingGroup" xmlns:wpi="http://schemas.microsoft.com/office/word/2010/wordprocessingInk" xmlns:wne="http://schemas.microsoft.com/office/word/2006/wordml" xmlns:wps="http://schemas.microsoft.com/office/word/2010/wordprocessingShape" mc:Ignorable="w14 w15 w16se w16cid w16 w16cex w16sdtdh wp14">
+<w:numbering xmlns:wpc="http://schemas.microsoft.com/office/word/2010/wordprocessingCanvas" xmlns:cx="http://schemas.microsoft.com/office/drawing/2014/chartex" xmlns:cx1="http://schemas.microsoft.com/office/drawing/2015/9/8/chartex" xmlns:cx2="http://schemas.microsoft.com/office/drawing/2015/10/21/chartex" xmlns:cx3="http://schemas.microsoft.com/office/drawing/2016/5/9/chartex" xmlns:cx4="http://schemas.microsoft.com/office/drawing/2016/5/10/chartex" xmlns:cx5="http://schemas.microsoft.com/office/drawing/2016/5/11/chartex" xmlns:cx6="http://schemas.microsoft.com/office/drawing/2016/5/12/chartex" xmlns:cx7="http://schemas.microsoft.com/office/drawing/2016/5/13/chartex" xmlns:cx8="http://schemas.microsoft.com/office/drawing/2016/5/14/chartex" xmlns:mc="http://schemas.openxmlformats.org/markup-compatibility/2006" xmlns:aink="http://schemas.microsoft.com/office/drawing/2016/ink" xmlns:am3d="http://schemas.microsoft.com/office/drawing/2017/model3d" xmlns:o="urn:schemas-microsoft-com:office:office" xmlns:r="http://schemas.openxmlformats.org/officeDocument/2006/relationships" xmlns:m="http://schemas.openxmlformats.org/officeDocument/2006/math" xmlns:v="urn:schemas-microsoft-com:vml" xmlns:wp14="http://schemas.microsoft.com/office/word/2010/wordprocessingDrawing" xmlns:wp="http://schemas.openxmlformats.org/drawingml/2006/wordprocessingDrawing" xmlns:w10="urn:schemas-microsoft-com:office:word" xmlns:w="http://schemas.openxmlformats.org/wordprocessingml/2006/main" xmlns:w14="http://schemas.microsoft.com/office/word/2010/wordml" xmlns:w15="http://schemas.microsoft.com/office/word/2012/wordml" xmlns:w16cex="http://schemas.microsoft.com/office/word/2018/wordml/cex" xmlns:w16cid="http://schemas.microsoft.com/office/word/2016/wordml/cid" xmlns:w16="http://schemas.microsoft.com/office/word/2018/wordml" xmlns:w16sdtdh="http://schemas.microsoft.com/office/word/2020/wordml/sdtdatahash" xmlns:w16se="http://schemas.microsoft.com/office/word/2015/wordml/symex" xmlns:wpg="http://schemas.microsoft.com/office/word/2010/wordprocessingGroup" xmlns:wpi="http://schemas.microsoft.com/office/word/2010/wordprocessingInk" xmlns:wne="http://schemas.microsoft.com/office/word/2006/wordml" xmlns:wps="http://schemas.microsoft.com/office/word/2010/wordprocessingShape" mc:Ignorable="w14 w15 w16se w16cid w16 w16cex w16sdtdh wp14">
   <w:abstractNum w:abstractNumId="0" w15:restartNumberingAfterBreak="0">
     <w:nsid w:val="36547DC5"/>
     <w:multiLevelType w:val="hybridMultilevel"/>
@@ -3672,13 +3748,13 @@
       </w:pPr>
     </w:lvl>
   </w:abstractNum>
-  <w:num w:numId="1" w16cid:durableId="614486709">
+  <w:num w:numId="1">
     <w:abstractNumId w:val="0"/>
   </w:num>
-  <w:num w:numId="2" w16cid:durableId="1225991552">
+  <w:num w:numId="2">
     <w:abstractNumId w:val="1"/>
   </w:num>
-  <w:num w:numId="3" w16cid:durableId="92212460">
+  <w:num w:numId="3">
     <w:abstractNumId w:val="2"/>
   </w:num>
 </w:numbering>

</xml_diff>